<commit_message>
MEthodSCRIPTExample_C updated after review
</commit_message>
<xml_diff>
--- a/MethodSCRIPTExample_C/MethodSCRIPT_Example_C.docx
+++ b/MethodSCRIPTExample_C/MethodSCRIPT_Example_C.docx
@@ -442,7 +442,19 @@
         <w:rPr>
           <w:lang w:val="en-US"/>
         </w:rPr>
-        <w:t>August 21</w:t>
+        <w:t>December</w:t>
+      </w:r>
+      <w:r>
+        <w:rPr>
+          <w:lang w:val="en-US"/>
+        </w:rPr>
+        <w:t xml:space="preserve"> </w:t>
+      </w:r>
+      <w:r>
+        <w:rPr>
+          <w:lang w:val="en-US"/>
+        </w:rPr>
+        <w:t>5</w:t>
       </w:r>
       <w:r>
         <w:rPr>
@@ -664,13 +676,13 @@
         <w:rPr>
           <w:lang w:val="en-US"/>
         </w:rPr>
-        <w:t xml:space="preserve"> Pico </w:t>
-      </w:r>
-      <w:r>
-        <w:rPr>
-          <w:lang w:val="en-US"/>
-        </w:rPr>
-        <w:t xml:space="preserve">using the SDK (C libraries). </w:t>
+        <w:t xml:space="preserve"> Pico</w:t>
+      </w:r>
+      <w:r>
+        <w:rPr>
+          <w:lang w:val="en-US"/>
+        </w:rPr>
+        <w:t xml:space="preserve">. </w:t>
       </w:r>
       <w:r>
         <w:rPr>
@@ -983,6 +995,19 @@
     </w:p>
     <w:p>
       <w:pPr>
+        <w:rPr>
+          <w:lang w:val="en-US"/>
+        </w:rPr>
+      </w:pPr>
+      <w:r>
+        <w:rPr>
+          <w:lang w:val="en-US"/>
+        </w:rPr>
+        <w:t>This example is build using Eclipse CDK and the MinGW toolset.</w:t>
+      </w:r>
+    </w:p>
+    <w:p>
+      <w:pPr>
         <w:pStyle w:val="Heading1"/>
       </w:pPr>
       <w:r>
@@ -1045,16 +1070,7 @@
           <w:iCs/>
           <w:lang w:val="en-US"/>
         </w:rPr>
-        <w:t xml:space="preserve"> S</w:t>
-      </w:r>
-      <w:bookmarkStart w:id="2" w:name="_GoBack"/>
-      <w:bookmarkEnd w:id="2"/>
-      <w:r>
-        <w:rPr>
-          <w:iCs/>
-          <w:lang w:val="en-US"/>
-        </w:rPr>
-        <w:t xml:space="preserve">DK (C libraries) acts as the communication object to read/write from/to the </w:t>
+        <w:t xml:space="preserve"> SDK (C libraries) acts as the communication object to read/write from/to the </w:t>
       </w:r>
       <w:proofErr w:type="spellStart"/>
       <w:r>
@@ -1534,13 +1550,7 @@
           <w:rStyle w:val="code"/>
         </w:rPr>
         <w:tab/>
-      </w:r>
-      <w:r>
-        <w:rPr>
-          <w:rStyle w:val="code"/>
-        </w:rPr>
-        <w:tab/>
-        <w:t>//Temporary character used for reading</w:t>
+        <w:t>// Temporary character used for reading</w:t>
       </w:r>
     </w:p>
     <w:p>
@@ -1630,19 +1640,7 @@
           <w:rStyle w:val="code"/>
         </w:rPr>
         <w:tab/>
-      </w:r>
-      <w:r>
-        <w:rPr>
-          <w:rStyle w:val="code"/>
-        </w:rPr>
-        <w:tab/>
-      </w:r>
-      <w:r>
-        <w:rPr>
-          <w:rStyle w:val="code"/>
-        </w:rPr>
-        <w:tab/>
-        <w:t>//Handle of the Serial port</w:t>
+        <w:t>// Handle of the Serial port</w:t>
       </w:r>
     </w:p>
     <w:p>
@@ -1659,12 +1657,7 @@
         <w:rPr>
           <w:rStyle w:val="code"/>
         </w:rPr>
-        <w:t xml:space="preserve">               </w:t>
-      </w:r>
-      <w:r>
-        <w:rPr>
-          <w:rStyle w:val="code"/>
-        </w:rPr>
+        <w:tab/>
         <w:t>&amp;</w:t>
       </w:r>
       <w:proofErr w:type="spellStart"/>
@@ -1698,7 +1691,7 @@
           <w:rStyle w:val="code"/>
         </w:rPr>
         <w:tab/>
-        <w:t>//Temporary character</w:t>
+        <w:t>// Temporary character</w:t>
       </w:r>
     </w:p>
     <w:p>
@@ -1717,6 +1710,34 @@
         </w:rPr>
         <w:tab/>
       </w:r>
+      <w:proofErr w:type="spellStart"/>
+      <w:r>
+        <w:rPr>
+          <w:rStyle w:val="code"/>
+        </w:rPr>
+        <w:t>sizeof</w:t>
+      </w:r>
+      <w:proofErr w:type="spellEnd"/>
+      <w:r>
+        <w:rPr>
+          <w:rStyle w:val="code"/>
+        </w:rPr>
+        <w:t>(</w:t>
+      </w:r>
+      <w:proofErr w:type="spellStart"/>
+      <w:r>
+        <w:rPr>
+          <w:rStyle w:val="code"/>
+        </w:rPr>
+        <w:t>tempChar</w:t>
+      </w:r>
+      <w:proofErr w:type="spellEnd"/>
+      <w:r>
+        <w:rPr>
+          <w:rStyle w:val="code"/>
+        </w:rPr>
+        <w:t>),</w:t>
+      </w:r>
       <w:r>
         <w:rPr>
           <w:rStyle w:val="code"/>
@@ -1727,60 +1748,8 @@
         <w:rPr>
           <w:rStyle w:val="code"/>
         </w:rPr>
-        <w:t xml:space="preserve">   </w:t>
-      </w:r>
-      <w:proofErr w:type="spellStart"/>
-      <w:r>
-        <w:rPr>
-          <w:rStyle w:val="code"/>
-        </w:rPr>
-        <w:t>s</w:t>
-      </w:r>
-      <w:r>
-        <w:rPr>
-          <w:rStyle w:val="code"/>
-        </w:rPr>
-        <w:t>izeof</w:t>
-      </w:r>
-      <w:proofErr w:type="spellEnd"/>
-      <w:r>
-        <w:rPr>
-          <w:rStyle w:val="code"/>
-        </w:rPr>
-        <w:t>(</w:t>
-      </w:r>
-      <w:proofErr w:type="spellStart"/>
-      <w:r>
-        <w:rPr>
-          <w:rStyle w:val="code"/>
-        </w:rPr>
-        <w:t>tempChar</w:t>
-      </w:r>
-      <w:proofErr w:type="spellEnd"/>
-      <w:r>
-        <w:rPr>
-          <w:rStyle w:val="code"/>
-        </w:rPr>
-        <w:t>),</w:t>
-      </w:r>
-      <w:r>
-        <w:rPr>
-          <w:rStyle w:val="code"/>
-        </w:rPr>
-        <w:t xml:space="preserve">   </w:t>
-      </w:r>
-      <w:r>
-        <w:rPr>
-          <w:rStyle w:val="code"/>
-        </w:rPr>
         <w:tab/>
-      </w:r>
-      <w:r>
-        <w:rPr>
-          <w:rStyle w:val="code"/>
-        </w:rPr>
-        <w:tab/>
-        <w:t xml:space="preserve">//Size of </w:t>
+        <w:t xml:space="preserve">// Size of </w:t>
       </w:r>
       <w:proofErr w:type="spellStart"/>
       <w:r>
@@ -1806,6 +1775,21 @@
           <w:rStyle w:val="code"/>
         </w:rPr>
         <w:tab/>
+        <w:t>&amp;</w:t>
+      </w:r>
+      <w:proofErr w:type="spellStart"/>
+      <w:r>
+        <w:rPr>
+          <w:rStyle w:val="code"/>
+        </w:rPr>
+        <w:t>noBytesRead</w:t>
+      </w:r>
+      <w:proofErr w:type="spellEnd"/>
+      <w:r>
+        <w:rPr>
+          <w:rStyle w:val="code"/>
+        </w:rPr>
+        <w:t xml:space="preserve">, </w:t>
       </w:r>
       <w:r>
         <w:rPr>
@@ -1817,46 +1801,19 @@
         <w:rPr>
           <w:rStyle w:val="code"/>
         </w:rPr>
-        <w:t xml:space="preserve">   </w:t>
-      </w:r>
-      <w:r>
-        <w:rPr>
-          <w:rStyle w:val="code"/>
-        </w:rPr>
-        <w:t>&amp;</w:t>
-      </w:r>
-      <w:proofErr w:type="spellStart"/>
-      <w:r>
-        <w:rPr>
-          <w:rStyle w:val="code"/>
-        </w:rPr>
-        <w:t>noBytesRead</w:t>
-      </w:r>
-      <w:proofErr w:type="spellEnd"/>
-      <w:r>
-        <w:rPr>
-          <w:rStyle w:val="code"/>
-        </w:rPr>
-        <w:t xml:space="preserve">, </w:t>
-      </w:r>
-      <w:r>
-        <w:rPr>
-          <w:rStyle w:val="code"/>
-        </w:rPr>
         <w:tab/>
       </w:r>
       <w:r>
         <w:rPr>
           <w:rStyle w:val="code"/>
         </w:rPr>
-        <w:tab/>
-      </w:r>
-      <w:r>
-        <w:rPr>
-          <w:rStyle w:val="code"/>
-        </w:rPr>
-        <w:tab/>
-        <w:t>//Number of bytes read</w:t>
+        <w:t>/</w:t>
+      </w:r>
+      <w:r>
+        <w:rPr>
+          <w:rStyle w:val="code"/>
+        </w:rPr>
+        <w:t>/ Number of bytes read</w:t>
       </w:r>
     </w:p>
     <w:p>
@@ -1874,23 +1831,6 @@
           <w:rStyle w:val="code"/>
         </w:rPr>
         <w:tab/>
-      </w:r>
-      <w:r>
-        <w:rPr>
-          <w:rStyle w:val="code"/>
-        </w:rPr>
-        <w:tab/>
-      </w:r>
-      <w:r>
-        <w:rPr>
-          <w:rStyle w:val="code"/>
-        </w:rPr>
-        <w:t xml:space="preserve">   </w:t>
-      </w:r>
-      <w:r>
-        <w:rPr>
-          <w:rStyle w:val="code"/>
-        </w:rPr>
         <w:t>NULL);</w:t>
       </w:r>
     </w:p>
@@ -1909,6 +1849,121 @@
           <w:rStyle w:val="code"/>
         </w:rPr>
         <w:tab/>
+        <w:t>//Check for timeout</w:t>
+      </w:r>
+    </w:p>
+    <w:p>
+      <w:pPr>
+        <w:autoSpaceDE w:val="0"/>
+        <w:autoSpaceDN w:val="0"/>
+        <w:adjustRightInd w:val="0"/>
+        <w:textboxTightWrap w:val="none"/>
+        <w:rPr>
+          <w:rStyle w:val="code"/>
+        </w:rPr>
+      </w:pPr>
+      <w:r>
+        <w:rPr>
+          <w:rStyle w:val="code"/>
+        </w:rPr>
+        <w:tab/>
+        <w:t>if(</w:t>
+      </w:r>
+      <w:proofErr w:type="spellStart"/>
+      <w:r>
+        <w:rPr>
+          <w:rStyle w:val="code"/>
+        </w:rPr>
+        <w:t>noBytesRead</w:t>
+      </w:r>
+      <w:proofErr w:type="spellEnd"/>
+      <w:r>
+        <w:rPr>
+          <w:rStyle w:val="code"/>
+        </w:rPr>
+        <w:t xml:space="preserve"> != </w:t>
+      </w:r>
+      <w:proofErr w:type="spellStart"/>
+      <w:r>
+        <w:rPr>
+          <w:rStyle w:val="code"/>
+        </w:rPr>
+        <w:t>sizeof</w:t>
+      </w:r>
+      <w:proofErr w:type="spellEnd"/>
+      <w:r>
+        <w:rPr>
+          <w:rStyle w:val="code"/>
+        </w:rPr>
+        <w:t>(</w:t>
+      </w:r>
+      <w:proofErr w:type="spellStart"/>
+      <w:r>
+        <w:rPr>
+          <w:rStyle w:val="code"/>
+        </w:rPr>
+        <w:t>tempChar</w:t>
+      </w:r>
+      <w:proofErr w:type="spellEnd"/>
+      <w:r>
+        <w:rPr>
+          <w:rStyle w:val="code"/>
+        </w:rPr>
+        <w:t>))</w:t>
+      </w:r>
+    </w:p>
+    <w:p>
+      <w:pPr>
+        <w:autoSpaceDE w:val="0"/>
+        <w:autoSpaceDN w:val="0"/>
+        <w:adjustRightInd w:val="0"/>
+        <w:textboxTightWrap w:val="none"/>
+        <w:rPr>
+          <w:rStyle w:val="code"/>
+        </w:rPr>
+      </w:pPr>
+      <w:r>
+        <w:rPr>
+          <w:rStyle w:val="code"/>
+        </w:rPr>
+        <w:tab/>
+      </w:r>
+      <w:r>
+        <w:rPr>
+          <w:rStyle w:val="code"/>
+        </w:rPr>
+        <w:tab/>
+        <w:t>return -1;</w:t>
+      </w:r>
+      <w:r>
+        <w:rPr>
+          <w:rStyle w:val="code"/>
+        </w:rPr>
+        <w:tab/>
+      </w:r>
+      <w:r>
+        <w:rPr>
+          <w:rStyle w:val="code"/>
+        </w:rPr>
+        <w:tab/>
+        <w:t>//Return -1 on timeout</w:t>
+      </w:r>
+    </w:p>
+    <w:p>
+      <w:pPr>
+        <w:autoSpaceDE w:val="0"/>
+        <w:autoSpaceDN w:val="0"/>
+        <w:adjustRightInd w:val="0"/>
+        <w:textboxTightWrap w:val="none"/>
+        <w:rPr>
+          <w:rStyle w:val="code"/>
+        </w:rPr>
+      </w:pPr>
+      <w:r>
+        <w:rPr>
+          <w:rStyle w:val="code"/>
+        </w:rPr>
+        <w:tab/>
         <w:t>return (int)</w:t>
       </w:r>
       <w:proofErr w:type="spellStart"/>
@@ -1928,6 +1983,10 @@
     </w:p>
     <w:p>
       <w:pPr>
+        <w:autoSpaceDE w:val="0"/>
+        <w:autoSpaceDN w:val="0"/>
+        <w:adjustRightInd w:val="0"/>
+        <w:textboxTightWrap w:val="none"/>
         <w:rPr>
           <w:rStyle w:val="code"/>
         </w:rPr>
@@ -1997,6 +2056,7 @@
         <w:rPr>
           <w:rStyle w:val="code"/>
         </w:rPr>
+        <w:lastRenderedPageBreak/>
         <w:t>MSComm</w:t>
       </w:r>
       <w:proofErr w:type="spellEnd"/>
@@ -2879,7 +2939,139 @@
         <w:rPr>
           <w:lang w:val="en-GB"/>
         </w:rPr>
-        <w:t>Once a valid handle is created, the baud rate (230400) for the device has to be set using the device control block object.</w:t>
+        <w:t xml:space="preserve">Once a valid handle is created, </w:t>
+      </w:r>
+      <w:r>
+        <w:rPr>
+          <w:lang w:val="en-GB"/>
+        </w:rPr>
+        <w:t xml:space="preserve">settings like </w:t>
+      </w:r>
+      <w:r>
+        <w:rPr>
+          <w:lang w:val="en-GB"/>
+        </w:rPr>
+        <w:t>baud rate (230400)</w:t>
+      </w:r>
+      <w:r>
+        <w:rPr>
+          <w:lang w:val="en-GB"/>
+        </w:rPr>
+        <w:t xml:space="preserve">, </w:t>
+      </w:r>
+      <w:proofErr w:type="spellStart"/>
+      <w:r>
+        <w:rPr>
+          <w:lang w:val="en-GB"/>
+        </w:rPr>
+        <w:t>databits</w:t>
+      </w:r>
+      <w:proofErr w:type="spellEnd"/>
+      <w:r>
+        <w:rPr>
+          <w:lang w:val="en-GB"/>
+        </w:rPr>
+        <w:t xml:space="preserve"> (8)</w:t>
+      </w:r>
+      <w:r>
+        <w:rPr>
+          <w:lang w:val="en-GB"/>
+        </w:rPr>
+        <w:t xml:space="preserve"> </w:t>
+      </w:r>
+      <w:r>
+        <w:rPr>
+          <w:lang w:val="en-GB"/>
+        </w:rPr>
+        <w:t>,parity (None)</w:t>
+      </w:r>
+      <w:r>
+        <w:rPr>
+          <w:lang w:val="en-GB"/>
+        </w:rPr>
+        <w:t xml:space="preserve"> and </w:t>
+      </w:r>
+      <w:proofErr w:type="spellStart"/>
+      <w:r>
+        <w:rPr>
+          <w:lang w:val="en-GB"/>
+        </w:rPr>
+        <w:t>stopbits</w:t>
+      </w:r>
+      <w:proofErr w:type="spellEnd"/>
+      <w:r>
+        <w:rPr>
+          <w:lang w:val="en-GB"/>
+        </w:rPr>
+        <w:t xml:space="preserve"> (1) </w:t>
+      </w:r>
+      <w:proofErr w:type="gramStart"/>
+      <w:r>
+        <w:rPr>
+          <w:lang w:val="en-GB"/>
+        </w:rPr>
+        <w:t>has to</w:t>
+      </w:r>
+      <w:proofErr w:type="gramEnd"/>
+      <w:r>
+        <w:rPr>
+          <w:lang w:val="en-GB"/>
+        </w:rPr>
+        <w:t xml:space="preserve"> be set using the </w:t>
+      </w:r>
+      <w:r>
+        <w:rPr>
+          <w:lang w:val="en-GB"/>
+        </w:rPr>
+        <w:t>D</w:t>
+      </w:r>
+      <w:r>
+        <w:rPr>
+          <w:lang w:val="en-GB"/>
+        </w:rPr>
+        <w:t xml:space="preserve">evice </w:t>
+      </w:r>
+      <w:r>
+        <w:rPr>
+          <w:lang w:val="en-GB"/>
+        </w:rPr>
+        <w:t>C</w:t>
+      </w:r>
+      <w:r>
+        <w:rPr>
+          <w:lang w:val="en-GB"/>
+        </w:rPr>
+        <w:t xml:space="preserve">ontrol </w:t>
+      </w:r>
+      <w:r>
+        <w:rPr>
+          <w:lang w:val="en-GB"/>
+        </w:rPr>
+        <w:t>B</w:t>
+      </w:r>
+      <w:r>
+        <w:rPr>
+          <w:lang w:val="en-GB"/>
+        </w:rPr>
+        <w:t xml:space="preserve">lock </w:t>
+      </w:r>
+      <w:r>
+        <w:rPr>
+          <w:lang w:val="en-GB"/>
+        </w:rPr>
+        <w:t xml:space="preserve">(DCB) </w:t>
+      </w:r>
+      <w:r>
+        <w:rPr>
+          <w:lang w:val="en-GB"/>
+        </w:rPr>
+        <w:t>object.</w:t>
+      </w:r>
+      <w:r>
+        <w:rPr>
+          <w:lang w:val="en-GB"/>
+        </w:rPr>
+        <w:t xml:space="preserve"> </w:t>
       </w:r>
     </w:p>
     <w:p>
@@ -2899,7 +3091,7 @@
           <w:lang w:val="en-US"/>
         </w:rPr>
       </w:pPr>
-      <w:bookmarkStart w:id="3" w:name="_Hlk4495814"/>
+      <w:bookmarkStart w:id="2" w:name="_Hlk4495814"/>
       <w:r>
         <w:rPr>
           <w:lang w:val="en-US"/>
@@ -2918,7 +3110,7 @@
         </w:rPr>
         <w:t>ethodSCRIPT can be read from a txt file stored in the PC.</w:t>
       </w:r>
-      <w:bookmarkEnd w:id="3"/>
+      <w:bookmarkEnd w:id="2"/>
       <w:r>
         <w:rPr>
           <w:lang w:val="en-US"/>
@@ -3340,48 +3532,6 @@
         <w:rPr>
           <w:rStyle w:val="code"/>
         </w:rPr>
-        <w:tab/>
-        <w:t>while (</w:t>
-      </w:r>
-      <w:proofErr w:type="spellStart"/>
-      <w:r>
-        <w:rPr>
-          <w:rStyle w:val="code"/>
-        </w:rPr>
-        <w:t>fgets</w:t>
-      </w:r>
-      <w:proofErr w:type="spellEnd"/>
-      <w:r>
-        <w:rPr>
-          <w:rStyle w:val="code"/>
-        </w:rPr>
-        <w:t xml:space="preserve">(str, 100, </w:t>
-      </w:r>
-      <w:proofErr w:type="spellStart"/>
-      <w:r>
-        <w:rPr>
-          <w:rStyle w:val="code"/>
-        </w:rPr>
-        <w:t>fp</w:t>
-      </w:r>
-      <w:proofErr w:type="spellEnd"/>
-      <w:r>
-        <w:rPr>
-          <w:rStyle w:val="code"/>
-        </w:rPr>
-        <w:t>) != NULL)</w:t>
-      </w:r>
-      <w:r>
-        <w:rPr>
-          <w:rStyle w:val="code"/>
-        </w:rPr>
-        <w:tab/>
-      </w:r>
-      <w:r>
-        <w:rPr>
-          <w:rStyle w:val="code"/>
-        </w:rPr>
-        <w:tab/>
         <w:t xml:space="preserve">// Reads a single line from the script file and </w:t>
       </w:r>
       <w:r>
@@ -3424,7 +3574,47 @@
           <w:rStyle w:val="code"/>
         </w:rPr>
         <w:tab/>
-        <w:t>{</w:t>
+        <w:t>while (</w:t>
+      </w:r>
+      <w:proofErr w:type="spellStart"/>
+      <w:r>
+        <w:rPr>
+          <w:rStyle w:val="code"/>
+        </w:rPr>
+        <w:t>fgets</w:t>
+      </w:r>
+      <w:proofErr w:type="spellEnd"/>
+      <w:r>
+        <w:rPr>
+          <w:rStyle w:val="code"/>
+        </w:rPr>
+        <w:t xml:space="preserve">(str, 100, </w:t>
+      </w:r>
+      <w:proofErr w:type="spellStart"/>
+      <w:r>
+        <w:rPr>
+          <w:rStyle w:val="code"/>
+        </w:rPr>
+        <w:t>fp</w:t>
+      </w:r>
+      <w:proofErr w:type="spellEnd"/>
+      <w:r>
+        <w:rPr>
+          <w:rStyle w:val="code"/>
+        </w:rPr>
+        <w:t>) != NULL)</w:t>
+      </w:r>
+      <w:r>
+        <w:rPr>
+          <w:rStyle w:val="code"/>
+        </w:rPr>
+        <w:tab/>
+      </w:r>
+      <w:r>
+        <w:rPr>
+          <w:rStyle w:val="code"/>
+        </w:rPr>
+        <w:tab/>
       </w:r>
     </w:p>
     <w:p>
@@ -3442,40 +3632,7 @@
           <w:rStyle w:val="code"/>
         </w:rPr>
         <w:tab/>
-      </w:r>
-      <w:r>
-        <w:rPr>
-          <w:rStyle w:val="code"/>
-        </w:rPr>
-        <w:tab/>
-      </w:r>
-      <w:proofErr w:type="spellStart"/>
-      <w:r>
-        <w:rPr>
-          <w:rStyle w:val="code"/>
-        </w:rPr>
-        <w:t>WriteStr</w:t>
-      </w:r>
-      <w:proofErr w:type="spellEnd"/>
-      <w:r>
-        <w:rPr>
-          <w:rStyle w:val="code"/>
-        </w:rPr>
-        <w:t>(&amp;</w:t>
-      </w:r>
-      <w:proofErr w:type="spellStart"/>
-      <w:r>
-        <w:rPr>
-          <w:rStyle w:val="code"/>
-        </w:rPr>
-        <w:t>msComm</w:t>
-      </w:r>
-      <w:proofErr w:type="spellEnd"/>
-      <w:r>
-        <w:rPr>
-          <w:rStyle w:val="code"/>
-        </w:rPr>
-        <w:t>, str);</w:t>
+        <w:t>{</w:t>
       </w:r>
     </w:p>
     <w:p>
@@ -3493,7 +3650,40 @@
           <w:rStyle w:val="code"/>
         </w:rPr>
         <w:tab/>
-        <w:t>}</w:t>
+      </w:r>
+      <w:r>
+        <w:rPr>
+          <w:rStyle w:val="code"/>
+        </w:rPr>
+        <w:tab/>
+      </w:r>
+      <w:proofErr w:type="spellStart"/>
+      <w:r>
+        <w:rPr>
+          <w:rStyle w:val="code"/>
+        </w:rPr>
+        <w:t>WriteStr</w:t>
+      </w:r>
+      <w:proofErr w:type="spellEnd"/>
+      <w:r>
+        <w:rPr>
+          <w:rStyle w:val="code"/>
+        </w:rPr>
+        <w:t>(&amp;</w:t>
+      </w:r>
+      <w:proofErr w:type="spellStart"/>
+      <w:r>
+        <w:rPr>
+          <w:rStyle w:val="code"/>
+        </w:rPr>
+        <w:t>msComm</w:t>
+      </w:r>
+      <w:proofErr w:type="spellEnd"/>
+      <w:r>
+        <w:rPr>
+          <w:rStyle w:val="code"/>
+        </w:rPr>
+        <w:t>, str);</w:t>
       </w:r>
     </w:p>
     <w:p>
@@ -3511,34 +3701,7 @@
           <w:rStyle w:val="code"/>
         </w:rPr>
         <w:tab/>
-      </w:r>
-      <w:proofErr w:type="spellStart"/>
-      <w:r>
-        <w:rPr>
-          <w:rStyle w:val="code"/>
-        </w:rPr>
-        <w:t>fclose</w:t>
-      </w:r>
-      <w:proofErr w:type="spellEnd"/>
-      <w:r>
-        <w:rPr>
-          <w:rStyle w:val="code"/>
-        </w:rPr>
-        <w:t>(</w:t>
-      </w:r>
-      <w:proofErr w:type="spellStart"/>
-      <w:r>
-        <w:rPr>
-          <w:rStyle w:val="code"/>
-        </w:rPr>
-        <w:t>fp</w:t>
-      </w:r>
-      <w:proofErr w:type="spellEnd"/>
-      <w:r>
-        <w:rPr>
-          <w:rStyle w:val="code"/>
-        </w:rPr>
-        <w:t>);</w:t>
+        <w:t>}</w:t>
       </w:r>
     </w:p>
     <w:p>
@@ -3555,8 +3718,36 @@
         <w:rPr>
           <w:rStyle w:val="code"/>
         </w:rPr>
+        <w:lastRenderedPageBreak/>
         <w:tab/>
-        <w:t>return 1;</w:t>
+      </w:r>
+      <w:proofErr w:type="spellStart"/>
+      <w:r>
+        <w:rPr>
+          <w:rStyle w:val="code"/>
+        </w:rPr>
+        <w:t>fclose</w:t>
+      </w:r>
+      <w:proofErr w:type="spellEnd"/>
+      <w:r>
+        <w:rPr>
+          <w:rStyle w:val="code"/>
+        </w:rPr>
+        <w:t>(</w:t>
+      </w:r>
+      <w:proofErr w:type="spellStart"/>
+      <w:r>
+        <w:rPr>
+          <w:rStyle w:val="code"/>
+        </w:rPr>
+        <w:t>fp</w:t>
+      </w:r>
+      <w:proofErr w:type="spellEnd"/>
+      <w:r>
+        <w:rPr>
+          <w:rStyle w:val="code"/>
+        </w:rPr>
+        <w:t>);</w:t>
       </w:r>
     </w:p>
     <w:p>
@@ -3573,7 +3764,8 @@
         <w:rPr>
           <w:rStyle w:val="code"/>
         </w:rPr>
-        <w:t>}</w:t>
+        <w:tab/>
+        <w:t>return 1;</w:t>
       </w:r>
     </w:p>
     <w:p>
@@ -3586,6 +3778,12 @@
           <w:rStyle w:val="code"/>
         </w:rPr>
       </w:pPr>
+      <w:r>
+        <w:rPr>
+          <w:rStyle w:val="code"/>
+        </w:rPr>
+        <w:t>}</w:t>
+      </w:r>
     </w:p>
     <w:p>
       <w:pPr>
@@ -3594,268 +3792,9 @@
         <w:adjustRightInd w:val="0"/>
         <w:textboxTightWrap w:val="none"/>
         <w:rPr>
-          <w:lang w:val="en-US"/>
-        </w:rPr>
-      </w:pPr>
-    </w:p>
-    <w:p>
-      <w:pPr>
-        <w:pStyle w:val="Heading2"/>
-      </w:pPr>
-      <w:r>
-        <w:t>Receiv</w:t>
-      </w:r>
-      <w:r>
-        <w:t>ing</w:t>
-      </w:r>
-      <w:r>
-        <w:t xml:space="preserve"> </w:t>
-      </w:r>
-      <w:r>
-        <w:t>measurement data packages</w:t>
-      </w:r>
-    </w:p>
-    <w:p>
-      <w:pPr>
-        <w:rPr>
-          <w:lang w:val="en-US"/>
-        </w:rPr>
-      </w:pPr>
-      <w:bookmarkStart w:id="4" w:name="_Hlk4079361"/>
-      <w:r>
-        <w:rPr>
-          <w:lang w:val="en-US"/>
-        </w:rPr>
-        <w:t xml:space="preserve">This example uses the </w:t>
-      </w:r>
-      <w:proofErr w:type="spellStart"/>
-      <w:r>
-        <w:rPr>
-          <w:i/>
-          <w:lang w:val="en-US"/>
-        </w:rPr>
-        <w:t>MSComm</w:t>
-      </w:r>
-      <w:proofErr w:type="spellEnd"/>
-      <w:r>
-        <w:rPr>
-          <w:lang w:val="en-US"/>
-        </w:rPr>
-        <w:t xml:space="preserve"> library to receive and parse the data </w:t>
-      </w:r>
-      <w:r>
-        <w:rPr>
-          <w:lang w:val="en-US"/>
-        </w:rPr>
-        <w:t>packages from</w:t>
-      </w:r>
-      <w:r>
-        <w:rPr>
-          <w:lang w:val="en-US"/>
-        </w:rPr>
-        <w:t xml:space="preserve"> a measurement.</w:t>
-      </w:r>
-      <w:r>
-        <w:rPr>
-          <w:lang w:val="en-US"/>
-        </w:rPr>
-        <w:t xml:space="preserve"> </w:t>
-      </w:r>
-      <w:r>
-        <w:rPr>
-          <w:lang w:val="en-US"/>
-        </w:rPr>
-        <w:t>In order</w:t>
-      </w:r>
-      <w:r>
-        <w:rPr>
-          <w:lang w:val="en-US"/>
-        </w:rPr>
-        <w:t xml:space="preserve"> to read and parse the </w:t>
-      </w:r>
-      <w:r>
-        <w:rPr>
-          <w:lang w:val="en-US"/>
-        </w:rPr>
-        <w:t>measurement data packages</w:t>
-      </w:r>
-      <w:r>
-        <w:rPr>
-          <w:lang w:val="en-US"/>
-        </w:rPr>
-        <w:t xml:space="preserve"> from the device, the Receive Package function from the </w:t>
-      </w:r>
-      <w:proofErr w:type="spellStart"/>
-      <w:r>
-        <w:rPr>
-          <w:i/>
-          <w:lang w:val="en-US"/>
-        </w:rPr>
-        <w:t>MSComm</w:t>
-      </w:r>
-      <w:proofErr w:type="spellEnd"/>
-      <w:r>
-        <w:rPr>
-          <w:lang w:val="en-US"/>
-        </w:rPr>
-        <w:t xml:space="preserve"> library can be used.</w:t>
-      </w:r>
-      <w:r>
-        <w:rPr>
-          <w:lang w:val="en-US"/>
-        </w:rPr>
-        <w:t xml:space="preserve"> This function requires a ref</w:t>
-      </w:r>
-      <w:r>
-        <w:rPr>
-          <w:lang w:val="en-US"/>
-        </w:rPr>
-        <w:t>ere</w:t>
-      </w:r>
-      <w:r>
-        <w:rPr>
-          <w:lang w:val="en-US"/>
-        </w:rPr>
-        <w:t xml:space="preserve">nce to an </w:t>
-      </w:r>
-      <w:proofErr w:type="spellStart"/>
-      <w:r>
-        <w:rPr>
-          <w:lang w:val="en-US"/>
-        </w:rPr>
-        <w:t>intiated</w:t>
-      </w:r>
-      <w:proofErr w:type="spellEnd"/>
-      <w:r>
-        <w:rPr>
-          <w:lang w:val="en-US"/>
-        </w:rPr>
-        <w:t xml:space="preserve"> </w:t>
-      </w:r>
-      <w:proofErr w:type="spellStart"/>
-      <w:r>
-        <w:rPr>
-          <w:i/>
-          <w:lang w:val="en-US"/>
-        </w:rPr>
-        <w:t>MSComm</w:t>
-      </w:r>
-      <w:proofErr w:type="spellEnd"/>
-      <w:r>
-        <w:rPr>
-          <w:lang w:val="en-US"/>
-        </w:rPr>
-        <w:t xml:space="preserve"> struct (</w:t>
-      </w:r>
-      <w:proofErr w:type="spellStart"/>
-      <w:r>
-        <w:rPr>
-          <w:i/>
-          <w:lang w:val="en-US"/>
-        </w:rPr>
-        <w:t>msComm</w:t>
-      </w:r>
-      <w:proofErr w:type="spellEnd"/>
-      <w:r>
-        <w:rPr>
-          <w:lang w:val="en-US"/>
-        </w:rPr>
-        <w:t xml:space="preserve">) and it returns the parsed data in the referenced </w:t>
-      </w:r>
-      <w:proofErr w:type="spellStart"/>
-      <w:r>
-        <w:rPr>
-          <w:lang w:val="en-US"/>
-        </w:rPr>
-        <w:t>MeasureData</w:t>
-      </w:r>
-      <w:proofErr w:type="spellEnd"/>
-      <w:r>
-        <w:rPr>
-          <w:lang w:val="en-US"/>
-        </w:rPr>
-        <w:t xml:space="preserve"> struct</w:t>
-      </w:r>
-      <w:r>
-        <w:rPr>
-          <w:lang w:val="en-US"/>
-        </w:rPr>
-        <w:t xml:space="preserve"> (</w:t>
-      </w:r>
-      <w:r>
-        <w:rPr>
-          <w:i/>
-          <w:lang w:val="en-US"/>
-        </w:rPr>
-        <w:t>data</w:t>
-      </w:r>
-      <w:r>
-        <w:rPr>
-          <w:lang w:val="en-US"/>
-        </w:rPr>
-        <w:t>)</w:t>
-      </w:r>
-    </w:p>
-    <w:p>
-      <w:pPr>
-        <w:rPr>
-          <w:lang w:val="en-US"/>
-        </w:rPr>
-      </w:pPr>
-    </w:p>
-    <w:p>
-      <w:pPr>
-        <w:rPr>
-          <w:lang w:val="en-US"/>
-        </w:rPr>
-      </w:pPr>
-      <w:r>
-        <w:rPr>
-          <w:rStyle w:val="code"/>
-        </w:rPr>
-        <w:t xml:space="preserve">code = </w:t>
-      </w:r>
-      <w:proofErr w:type="spellStart"/>
-      <w:r>
-        <w:rPr>
-          <w:rStyle w:val="code"/>
-        </w:rPr>
-        <w:t>ReceivePackage</w:t>
-      </w:r>
-      <w:proofErr w:type="spellEnd"/>
-      <w:r>
-        <w:rPr>
-          <w:rStyle w:val="code"/>
-        </w:rPr>
-        <w:t>(&amp;</w:t>
-      </w:r>
-      <w:proofErr w:type="spellStart"/>
-      <w:r>
-        <w:rPr>
-          <w:rStyle w:val="code"/>
-        </w:rPr>
-        <w:t>msComm</w:t>
-      </w:r>
-      <w:proofErr w:type="spellEnd"/>
-      <w:r>
-        <w:rPr>
-          <w:rStyle w:val="code"/>
-        </w:rPr>
-        <w:t>, &amp;data);</w:t>
-      </w:r>
-    </w:p>
-    <w:p>
-      <w:pPr>
-        <w:pStyle w:val="Heading2"/>
-      </w:pPr>
-      <w:bookmarkStart w:id="5" w:name="OLE_LINK1"/>
-      <w:bookmarkEnd w:id="4"/>
-      <w:r>
-        <w:t xml:space="preserve">Parsing the </w:t>
-      </w:r>
-      <w:r>
-        <w:t>measurement data packages</w:t>
-      </w:r>
+          <w:rStyle w:val="code"/>
+        </w:rPr>
+      </w:pPr>
     </w:p>
     <w:p>
       <w:pPr>
@@ -3867,6 +3806,274 @@
           <w:lang w:val="en-US"/>
         </w:rPr>
       </w:pPr>
+    </w:p>
+    <w:p>
+      <w:pPr>
+        <w:pStyle w:val="Heading2"/>
+      </w:pPr>
+      <w:r>
+        <w:t>Receiv</w:t>
+      </w:r>
+      <w:r>
+        <w:t>ing</w:t>
+      </w:r>
+      <w:r>
+        <w:t xml:space="preserve"> </w:t>
+      </w:r>
+      <w:r>
+        <w:t>measurement data packages</w:t>
+      </w:r>
+    </w:p>
+    <w:p>
+      <w:pPr>
+        <w:rPr>
+          <w:lang w:val="en-US"/>
+        </w:rPr>
+      </w:pPr>
+      <w:bookmarkStart w:id="3" w:name="_Hlk4079361"/>
+      <w:r>
+        <w:rPr>
+          <w:lang w:val="en-US"/>
+        </w:rPr>
+        <w:t xml:space="preserve">This example uses the </w:t>
+      </w:r>
+      <w:proofErr w:type="spellStart"/>
+      <w:r>
+        <w:rPr>
+          <w:i/>
+          <w:lang w:val="en-US"/>
+        </w:rPr>
+        <w:t>MSComm</w:t>
+      </w:r>
+      <w:proofErr w:type="spellEnd"/>
+      <w:r>
+        <w:rPr>
+          <w:lang w:val="en-US"/>
+        </w:rPr>
+        <w:t xml:space="preserve"> library to receive and parse the data </w:t>
+      </w:r>
+      <w:r>
+        <w:rPr>
+          <w:lang w:val="en-US"/>
+        </w:rPr>
+        <w:t>packages from</w:t>
+      </w:r>
+      <w:r>
+        <w:rPr>
+          <w:lang w:val="en-US"/>
+        </w:rPr>
+        <w:t xml:space="preserve"> a measurement.</w:t>
+      </w:r>
+      <w:r>
+        <w:rPr>
+          <w:lang w:val="en-US"/>
+        </w:rPr>
+        <w:t xml:space="preserve"> </w:t>
+      </w:r>
+      <w:r>
+        <w:rPr>
+          <w:lang w:val="en-US"/>
+        </w:rPr>
+        <w:t>In order</w:t>
+      </w:r>
+      <w:r>
+        <w:rPr>
+          <w:lang w:val="en-US"/>
+        </w:rPr>
+        <w:t xml:space="preserve"> to read and parse the </w:t>
+      </w:r>
+      <w:r>
+        <w:rPr>
+          <w:lang w:val="en-US"/>
+        </w:rPr>
+        <w:t>measurement data packages</w:t>
+      </w:r>
+      <w:r>
+        <w:rPr>
+          <w:lang w:val="en-US"/>
+        </w:rPr>
+        <w:t xml:space="preserve"> from the device, the Receive Package function from the </w:t>
+      </w:r>
+      <w:proofErr w:type="spellStart"/>
+      <w:r>
+        <w:rPr>
+          <w:i/>
+          <w:lang w:val="en-US"/>
+        </w:rPr>
+        <w:t>MSComm</w:t>
+      </w:r>
+      <w:proofErr w:type="spellEnd"/>
+      <w:r>
+        <w:rPr>
+          <w:lang w:val="en-US"/>
+        </w:rPr>
+        <w:t xml:space="preserve"> library can be used.</w:t>
+      </w:r>
+      <w:r>
+        <w:rPr>
+          <w:lang w:val="en-US"/>
+        </w:rPr>
+        <w:t xml:space="preserve"> This function requires a ref</w:t>
+      </w:r>
+      <w:r>
+        <w:rPr>
+          <w:lang w:val="en-US"/>
+        </w:rPr>
+        <w:t>ere</w:t>
+      </w:r>
+      <w:r>
+        <w:rPr>
+          <w:lang w:val="en-US"/>
+        </w:rPr>
+        <w:t xml:space="preserve">nce to an </w:t>
+      </w:r>
+      <w:r>
+        <w:rPr>
+          <w:lang w:val="en-US"/>
+        </w:rPr>
+        <w:t>initiated</w:t>
+      </w:r>
+      <w:r>
+        <w:rPr>
+          <w:lang w:val="en-US"/>
+        </w:rPr>
+        <w:t xml:space="preserve"> </w:t>
+      </w:r>
+      <w:proofErr w:type="spellStart"/>
+      <w:r>
+        <w:rPr>
+          <w:i/>
+          <w:lang w:val="en-US"/>
+        </w:rPr>
+        <w:t>MSComm</w:t>
+      </w:r>
+      <w:proofErr w:type="spellEnd"/>
+      <w:r>
+        <w:rPr>
+          <w:lang w:val="en-US"/>
+        </w:rPr>
+        <w:t xml:space="preserve"> struct (</w:t>
+      </w:r>
+      <w:proofErr w:type="spellStart"/>
+      <w:r>
+        <w:rPr>
+          <w:i/>
+          <w:lang w:val="en-US"/>
+        </w:rPr>
+        <w:t>msComm</w:t>
+      </w:r>
+      <w:proofErr w:type="spellEnd"/>
+      <w:r>
+        <w:rPr>
+          <w:lang w:val="en-US"/>
+        </w:rPr>
+        <w:t xml:space="preserve">) and it returns the parsed data in the referenced </w:t>
+      </w:r>
+      <w:proofErr w:type="spellStart"/>
+      <w:r>
+        <w:rPr>
+          <w:lang w:val="en-US"/>
+        </w:rPr>
+        <w:t>MeasureData</w:t>
+      </w:r>
+      <w:proofErr w:type="spellEnd"/>
+      <w:r>
+        <w:rPr>
+          <w:lang w:val="en-US"/>
+        </w:rPr>
+        <w:t xml:space="preserve"> struct</w:t>
+      </w:r>
+      <w:r>
+        <w:rPr>
+          <w:lang w:val="en-US"/>
+        </w:rPr>
+        <w:t xml:space="preserve"> (</w:t>
+      </w:r>
+      <w:r>
+        <w:rPr>
+          <w:i/>
+          <w:lang w:val="en-US"/>
+        </w:rPr>
+        <w:t>data</w:t>
+      </w:r>
+      <w:r>
+        <w:rPr>
+          <w:lang w:val="en-US"/>
+        </w:rPr>
+        <w:t>)</w:t>
+      </w:r>
+    </w:p>
+    <w:p>
+      <w:pPr>
+        <w:rPr>
+          <w:lang w:val="en-US"/>
+        </w:rPr>
+      </w:pPr>
+    </w:p>
+    <w:p>
+      <w:pPr>
+        <w:rPr>
+          <w:lang w:val="en-US"/>
+        </w:rPr>
+      </w:pPr>
+      <w:r>
+        <w:rPr>
+          <w:rStyle w:val="code"/>
+        </w:rPr>
+        <w:t xml:space="preserve">code = </w:t>
+      </w:r>
+      <w:proofErr w:type="spellStart"/>
+      <w:r>
+        <w:rPr>
+          <w:rStyle w:val="code"/>
+        </w:rPr>
+        <w:t>ReceivePackage</w:t>
+      </w:r>
+      <w:proofErr w:type="spellEnd"/>
+      <w:r>
+        <w:rPr>
+          <w:rStyle w:val="code"/>
+        </w:rPr>
+        <w:t>(&amp;</w:t>
+      </w:r>
+      <w:proofErr w:type="spellStart"/>
+      <w:r>
+        <w:rPr>
+          <w:rStyle w:val="code"/>
+        </w:rPr>
+        <w:t>msComm</w:t>
+      </w:r>
+      <w:proofErr w:type="spellEnd"/>
+      <w:r>
+        <w:rPr>
+          <w:rStyle w:val="code"/>
+        </w:rPr>
+        <w:t>, &amp;data);</w:t>
+      </w:r>
+    </w:p>
+    <w:p>
+      <w:pPr>
+        <w:pStyle w:val="Heading2"/>
+      </w:pPr>
+      <w:bookmarkStart w:id="4" w:name="OLE_LINK1"/>
+      <w:bookmarkEnd w:id="3"/>
+      <w:r>
+        <w:t xml:space="preserve">Parsing the </w:t>
+      </w:r>
+      <w:r>
+        <w:t>measurement data packages</w:t>
+      </w:r>
+    </w:p>
+    <w:p>
+      <w:pPr>
+        <w:autoSpaceDE w:val="0"/>
+        <w:autoSpaceDN w:val="0"/>
+        <w:adjustRightInd w:val="0"/>
+        <w:textboxTightWrap w:val="none"/>
+        <w:rPr>
+          <w:lang w:val="en-US"/>
+        </w:rPr>
+      </w:pPr>
       <w:r>
         <w:rPr>
           <w:iCs/>
@@ -3954,7 +4161,7 @@
         </w:rPr>
         <w:t xml:space="preserve">. </w:t>
       </w:r>
-      <w:bookmarkStart w:id="6" w:name="_Hlk5014892"/>
+      <w:bookmarkStart w:id="5" w:name="_Hlk5014892"/>
       <w:r>
         <w:rPr>
           <w:lang w:val="en-US"/>
@@ -4243,6 +4450,12 @@
         <w:rPr>
           <w:lang w:val="en-US"/>
         </w:rPr>
+        <w:t xml:space="preserve">Most techniques return the data values Potential (set cell potential in V) and Current (measured current in A). </w:t>
+      </w:r>
+      <w:r>
+        <w:rPr>
+          <w:lang w:val="en-US"/>
+        </w:rPr>
         <w:t xml:space="preserve">The data values to be received from a measurement can be sent through </w:t>
       </w:r>
       <w:r>
@@ -4276,7 +4489,21 @@
         <w:rPr>
           <w:lang w:val="en-US"/>
         </w:rPr>
-        <w:t>commands in the MethodSCRIPT. Most techniques return the data values Potential (set cell potential in V) and Current (measured current in A). These can be sent with the MethodSCRIPT.</w:t>
+        <w:t xml:space="preserve">commands in the </w:t>
+      </w:r>
+      <w:proofErr w:type="spellStart"/>
+      <w:r>
+        <w:rPr>
+          <w:lang w:val="en-US"/>
+        </w:rPr>
+        <w:t>MethodSCRIPT</w:t>
+      </w:r>
+      <w:proofErr w:type="spellEnd"/>
+      <w:r>
+        <w:rPr>
+          <w:lang w:val="en-US"/>
+        </w:rPr>
+        <w:t>.</w:t>
       </w:r>
     </w:p>
     <w:p>
@@ -4615,6 +4842,7 @@
         </w:rPr>
       </w:pPr>
       <w:r>
+        <w:lastRenderedPageBreak/>
         <w:t xml:space="preserve">Parsing the </w:t>
       </w:r>
       <w:r>
@@ -5243,8 +5471,8 @@
           <w:lang w:val="en-US"/>
         </w:rPr>
       </w:pPr>
-      <w:bookmarkStart w:id="7" w:name="_Hlk5014846"/>
-      <w:bookmarkEnd w:id="5"/>
+      <w:bookmarkStart w:id="6" w:name="_Hlk5014846"/>
+      <w:bookmarkEnd w:id="4"/>
       <w:r>
         <w:rPr>
           <w:iCs/>
@@ -5383,7 +5611,7 @@
           <w:lang w:val="en-US"/>
         </w:rPr>
       </w:pPr>
-      <w:bookmarkStart w:id="8" w:name="_Hlk5014795"/>
+      <w:bookmarkStart w:id="7" w:name="_Hlk5014795"/>
       <w:r>
         <w:rPr>
           <w:iCs/>
@@ -5392,7 +5620,7 @@
         <w:t xml:space="preserve">The metadata status is a 1 character hexadecimal bit mask. </w:t>
       </w:r>
     </w:p>
-    <w:bookmarkEnd w:id="8"/>
+    <w:bookmarkEnd w:id="7"/>
     <w:p>
       <w:pPr>
         <w:rPr>
@@ -5417,7 +5645,21 @@
           <w:iCs/>
           <w:lang w:val="en-US"/>
         </w:rPr>
-        <w:t xml:space="preserve">For example, in the above sample, the available metadata values for current data are, </w:t>
+        <w:t xml:space="preserve">For example, in the above sample, the metadata values for current </w:t>
+      </w:r>
+      <w:r>
+        <w:rPr>
+          <w:iCs/>
+          <w:lang w:val="en-US"/>
+        </w:rPr>
+        <w:t xml:space="preserve">reading </w:t>
+      </w:r>
+      <w:r>
+        <w:rPr>
+          <w:iCs/>
+          <w:lang w:val="en-US"/>
+        </w:rPr>
+        <w:t xml:space="preserve">data are, </w:t>
       </w:r>
     </w:p>
     <w:p>
@@ -5503,7 +5745,21 @@
           <w:iCs/>
           <w:lang w:val="en-US"/>
         </w:rPr>
-        <w:t>The metadata type current range is 2 characters long hexadecimal value.</w:t>
+        <w:t xml:space="preserve">The metadata type current range is </w:t>
+      </w:r>
+      <w:r>
+        <w:rPr>
+          <w:iCs/>
+          <w:lang w:val="en-US"/>
+        </w:rPr>
+        <w:t>represented by a 2-digit hexadecimal value</w:t>
+      </w:r>
+      <w:r>
+        <w:rPr>
+          <w:iCs/>
+          <w:lang w:val="en-US"/>
+        </w:rPr>
+        <w:t>.</w:t>
       </w:r>
       <w:r>
         <w:rPr>
@@ -5630,7 +5886,16 @@
           <w:iCs/>
           <w:lang w:val="en-US"/>
         </w:rPr>
-        <w:t xml:space="preserve"> can be converted to int to get the current range.</w:t>
+        <w:t xml:space="preserve"> can be converted to int to get the </w:t>
+      </w:r>
+      <w:bookmarkStart w:id="8" w:name="_GoBack"/>
+      <w:bookmarkEnd w:id="8"/>
+      <w:r>
+        <w:rPr>
+          <w:iCs/>
+          <w:lang w:val="en-US"/>
+        </w:rPr>
+        <w:t>current range.</w:t>
       </w:r>
     </w:p>
     <w:p>
@@ -5700,8 +5965,8 @@
         </w:rPr>
         <w:t>88 – indicates the hexadecimal value for current range index – 1mA. The first bit 8 implies that it is high- speed mode current range</w:t>
       </w:r>
+      <w:bookmarkEnd w:id="5"/>
       <w:bookmarkEnd w:id="6"/>
-      <w:bookmarkEnd w:id="7"/>
       <w:r>
         <w:rPr>
           <w:lang w:val="en-US"/>
@@ -5722,41 +5987,34 @@
     </w:p>
     <w:p>
       <w:pPr>
-        <w:rPr>
-          <w:b/>
-          <w:lang w:val="en-US"/>
-        </w:rPr>
+        <w:pStyle w:val="Heading3"/>
       </w:pPr>
       <w:bookmarkStart w:id="9" w:name="OLE_LINK4"/>
       <w:bookmarkStart w:id="10" w:name="OLE_LINK5"/>
       <w:r>
+        <w:t>Sample output</w:t>
+      </w:r>
+    </w:p>
+    <w:p>
+      <w:pPr>
         <w:rPr>
           <w:b/>
           <w:lang w:val="en-US"/>
         </w:rPr>
-        <w:t>Sample output:</w:t>
-      </w:r>
-    </w:p>
-    <w:p>
-      <w:pPr>
-        <w:rPr>
-          <w:b/>
-          <w:lang w:val="en-US"/>
-        </w:rPr>
-      </w:pPr>
-    </w:p>
-    <w:p>
-      <w:pPr>
-        <w:rPr>
-          <w:b/>
-          <w:lang w:val="en-US"/>
-        </w:rPr>
-      </w:pPr>
-      <w:r>
-        <w:rPr>
-          <w:b/>
-          <w:lang w:val="en-US"/>
-        </w:rPr>
+      </w:pPr>
+    </w:p>
+    <w:p>
+      <w:pPr>
+        <w:pStyle w:val="Heading4"/>
+        <w:rPr>
+          <w:lang w:val="en-US"/>
+        </w:rPr>
+      </w:pPr>
+      <w:r>
+        <w:rPr>
+          <w:lang w:val="en-US"/>
+        </w:rPr>
+        <w:lastRenderedPageBreak/>
         <w:t>LSV</w:t>
       </w:r>
     </w:p>
@@ -5903,7 +6161,6 @@
         <w:rPr>
           <w:lang w:val="en-US"/>
         </w:rPr>
-        <w:lastRenderedPageBreak/>
         <w:t>CR : 1mA (High speed)</w:t>
       </w:r>
       <w:bookmarkEnd w:id="9"/>
@@ -5923,14 +6180,13 @@
     </w:p>
     <w:p>
       <w:pPr>
-        <w:rPr>
-          <w:b/>
-          <w:lang w:val="en-US"/>
-        </w:rPr>
-      </w:pPr>
-      <w:r>
-        <w:rPr>
-          <w:b/>
+        <w:pStyle w:val="Heading4"/>
+        <w:rPr>
+          <w:lang w:val="en-US"/>
+        </w:rPr>
+      </w:pPr>
+      <w:r>
+        <w:rPr>
           <w:lang w:val="en-US"/>
         </w:rPr>
         <w:t>EIS</w:t>
@@ -9243,6 +9499,7 @@
     <w:rsid w:val="00970FBF"/>
     <w:rsid w:val="00980740"/>
     <w:rsid w:val="009A5E24"/>
+    <w:rsid w:val="009F1BF1"/>
     <w:rsid w:val="009F7CC5"/>
     <w:rsid w:val="00A210B8"/>
     <w:rsid w:val="00A755B2"/>
@@ -10049,7 +10306,7 @@
 </file>
 
 <file path=customXml/itemProps1.xml><?xml version="1.0" encoding="utf-8"?>
-<ds:datastoreItem xmlns:ds="http://schemas.openxmlformats.org/officeDocument/2006/customXml" ds:itemID="{81E1857A-08A5-4BA3-A8B2-9B365B10F37D}">
+<ds:datastoreItem xmlns:ds="http://schemas.openxmlformats.org/officeDocument/2006/customXml" ds:itemID="{969EEB6F-AD83-483C-A326-5F065F862860}">
   <ds:schemaRefs>
     <ds:schemaRef ds:uri="http://schemas.openxmlformats.org/officeDocument/2006/bibliography"/>
   </ds:schemaRefs>

</xml_diff>

<commit_message>
Improved readability of the C example.
</commit_message>
<xml_diff>
--- a/MethodSCRIPTExample_C/MethodSCRIPT_Example_C.docx
+++ b/MethodSCRIPTExample_C/MethodSCRIPT_Example_C.docx
@@ -732,7 +732,15 @@
         <w:rPr>
           <w:lang w:val="en-US"/>
         </w:rPr>
-        <w:t xml:space="preserve"> using a simple C program which makes use of the MethodSCRIPT SDK (C libraries).</w:t>
+        <w:t xml:space="preserve"> using a simple C program which makes use of the MethodSCRIPT SDK (C li</w:t>
+      </w:r>
+      <w:bookmarkStart w:id="0" w:name="_GoBack"/>
+      <w:bookmarkEnd w:id="0"/>
+      <w:r>
+        <w:rPr>
+          <w:lang w:val="en-US"/>
+        </w:rPr>
+        <w:t>braries).</w:t>
       </w:r>
       <w:r>
         <w:rPr>
@@ -1008,9 +1016,115 @@
     </w:p>
     <w:p>
       <w:pPr>
+        <w:rPr>
+          <w:lang w:val="en-US"/>
+        </w:rPr>
+      </w:pPr>
+    </w:p>
+    <w:p>
+      <w:pPr>
+        <w:textboxTightWrap w:val="none"/>
+        <w:rPr>
+          <w:lang w:val="en-US"/>
+        </w:rPr>
+      </w:pPr>
+      <w:r>
+        <w:rPr>
+          <w:lang w:val="en-US"/>
+        </w:rPr>
+        <w:t>The console output of one of the examples is shown below.</w:t>
+      </w:r>
+    </w:p>
+    <w:p>
+      <w:pPr>
+        <w:textboxTightWrap w:val="none"/>
+        <w:rPr>
+          <w:lang w:val="en-US"/>
+        </w:rPr>
+      </w:pPr>
+    </w:p>
+    <w:p>
+      <w:pPr>
+        <w:textboxTightWrap w:val="none"/>
+        <w:rPr>
+          <w:lang w:val="en-US"/>
+        </w:rPr>
+      </w:pPr>
+      <w:r>
+        <w:rPr>
+          <w:noProof/>
+          <w:lang w:val="en-US"/>
+        </w:rPr>
+        <w:drawing>
+          <wp:inline distT="0" distB="0" distL="0" distR="0" wp14:anchorId="31B19A92" wp14:editId="71BFCCD3">
+            <wp:extent cx="5753100" cy="4829175"/>
+            <wp:effectExtent l="0" t="0" r="0" b="9525"/>
+            <wp:docPr id="4" name="Picture 4"/>
+            <wp:cNvGraphicFramePr>
+              <a:graphicFrameLocks xmlns:a="http://schemas.openxmlformats.org/drawingml/2006/main" noChangeAspect="1"/>
+            </wp:cNvGraphicFramePr>
+            <a:graphic xmlns:a="http://schemas.openxmlformats.org/drawingml/2006/main">
+              <a:graphicData uri="http://schemas.openxmlformats.org/drawingml/2006/picture">
+                <pic:pic xmlns:pic="http://schemas.openxmlformats.org/drawingml/2006/picture">
+                  <pic:nvPicPr>
+                    <pic:cNvPr id="0" name="Picture 2"/>
+                    <pic:cNvPicPr>
+                      <a:picLocks noChangeAspect="1" noChangeArrowheads="1"/>
+                    </pic:cNvPicPr>
+                  </pic:nvPicPr>
+                  <pic:blipFill>
+                    <a:blip r:embed="rId14">
+                      <a:extLst>
+                        <a:ext uri="{28A0092B-C50C-407E-A947-70E740481C1C}">
+                          <a14:useLocalDpi xmlns:a14="http://schemas.microsoft.com/office/drawing/2010/main" val="0"/>
+                        </a:ext>
+                      </a:extLst>
+                    </a:blip>
+                    <a:srcRect/>
+                    <a:stretch>
+                      <a:fillRect/>
+                    </a:stretch>
+                  </pic:blipFill>
+                  <pic:spPr bwMode="auto">
+                    <a:xfrm>
+                      <a:off x="0" y="0"/>
+                      <a:ext cx="5753100" cy="4829175"/>
+                    </a:xfrm>
+                    <a:prstGeom prst="rect">
+                      <a:avLst/>
+                    </a:prstGeom>
+                    <a:noFill/>
+                    <a:ln>
+                      <a:noFill/>
+                    </a:ln>
+                  </pic:spPr>
+                </pic:pic>
+              </a:graphicData>
+            </a:graphic>
+          </wp:inline>
+        </w:drawing>
+      </w:r>
+    </w:p>
+    <w:p>
+      <w:pPr>
+        <w:textboxTightWrap w:val="none"/>
+        <w:rPr>
+          <w:lang w:val="en-US"/>
+        </w:rPr>
+      </w:pPr>
+      <w:r>
+        <w:rPr>
+          <w:lang w:val="en-US"/>
+        </w:rPr>
+        <w:br w:type="page"/>
+      </w:r>
+    </w:p>
+    <w:p>
+      <w:pPr>
         <w:pStyle w:val="Heading1"/>
       </w:pPr>
       <w:r>
+        <w:lastRenderedPageBreak/>
         <w:t>Communications</w:t>
       </w:r>
     </w:p>
@@ -1027,8 +1141,8 @@
         </w:rPr>
         <w:t xml:space="preserve">The </w:t>
       </w:r>
-      <w:bookmarkStart w:id="0" w:name="OLE_LINK2"/>
-      <w:bookmarkStart w:id="1" w:name="OLE_LINK3"/>
+      <w:bookmarkStart w:id="1" w:name="OLE_LINK2"/>
+      <w:bookmarkStart w:id="2" w:name="OLE_LINK3"/>
       <w:proofErr w:type="spellStart"/>
       <w:r>
         <w:rPr>
@@ -1038,8 +1152,8 @@
         </w:rPr>
         <w:t>MSComm</w:t>
       </w:r>
-      <w:bookmarkEnd w:id="0"/>
       <w:bookmarkEnd w:id="1"/>
+      <w:bookmarkEnd w:id="2"/>
       <w:r>
         <w:rPr>
           <w:i/>
@@ -2056,7 +2170,6 @@
         <w:rPr>
           <w:rStyle w:val="code"/>
         </w:rPr>
-        <w:lastRenderedPageBreak/>
         <w:t>MSComm</w:t>
       </w:r>
       <w:proofErr w:type="spellEnd"/>
@@ -2157,20 +2270,6 @@
         </w:rPr>
         <w:t>);</w:t>
       </w:r>
-    </w:p>
-    <w:p>
-      <w:pPr>
-        <w:rPr>
-          <w:rStyle w:val="code"/>
-        </w:rPr>
-      </w:pPr>
-    </w:p>
-    <w:p>
-      <w:pPr>
-        <w:rPr>
-          <w:rStyle w:val="code"/>
-        </w:rPr>
-      </w:pPr>
     </w:p>
     <w:p>
       <w:pPr>
@@ -2474,16 +2573,8 @@
         <w:rPr>
           <w:rStyle w:val="code"/>
         </w:rPr>
-        <w:t xml:space="preserve">, GENERIC_READ | GENERIC_WRITE, 0,  // must be opened with </w:t>
-      </w:r>
-      <w:proofErr w:type="gramStart"/>
-      <w:r>
-        <w:rPr>
-          <w:rStyle w:val="code"/>
-        </w:rPr>
-        <w:t>exclusive-access</w:t>
-      </w:r>
-      <w:proofErr w:type="gramEnd"/>
+        <w:t>, GENERIC_READ | GENERIC_WRITE, 0,  // must be opened with exclusive-access</w:t>
+      </w:r>
     </w:p>
     <w:p>
       <w:pPr>
@@ -2713,6 +2804,7 @@
         <w:rPr>
           <w:rStyle w:val="code"/>
         </w:rPr>
+        <w:lastRenderedPageBreak/>
         <w:t>const char* PORT_NAME = "\\\\.\\COM3</w:t>
       </w:r>
       <w:r>
@@ -2872,7 +2964,7 @@
                     <pic:cNvPicPr/>
                   </pic:nvPicPr>
                   <pic:blipFill>
-                    <a:blip r:embed="rId14"/>
+                    <a:blip r:embed="rId15"/>
                     <a:stretch>
                       <a:fillRect/>
                     </a:stretch>
@@ -2983,94 +3075,80 @@
         <w:rPr>
           <w:lang w:val="en-GB"/>
         </w:rPr>
-        <w:t>,parity (None)</w:t>
-      </w:r>
+        <w:t xml:space="preserve">,parity (None) and </w:t>
+      </w:r>
+      <w:proofErr w:type="spellStart"/>
       <w:r>
         <w:rPr>
           <w:lang w:val="en-GB"/>
         </w:rPr>
-        <w:t xml:space="preserve"> and </w:t>
-      </w:r>
-      <w:proofErr w:type="spellStart"/>
+        <w:t>stopbits</w:t>
+      </w:r>
+      <w:proofErr w:type="spellEnd"/>
       <w:r>
         <w:rPr>
           <w:lang w:val="en-GB"/>
         </w:rPr>
-        <w:t>stopbits</w:t>
-      </w:r>
-      <w:proofErr w:type="spellEnd"/>
+        <w:t xml:space="preserve"> (1) </w:t>
+      </w:r>
       <w:r>
         <w:rPr>
           <w:lang w:val="en-GB"/>
         </w:rPr>
-        <w:t xml:space="preserve"> (1) </w:t>
-      </w:r>
-      <w:proofErr w:type="gramStart"/>
+        <w:t xml:space="preserve">has to be set using the </w:t>
+      </w:r>
       <w:r>
         <w:rPr>
           <w:lang w:val="en-GB"/>
         </w:rPr>
-        <w:t>has to</w:t>
-      </w:r>
-      <w:proofErr w:type="gramEnd"/>
+        <w:t>D</w:t>
+      </w:r>
       <w:r>
         <w:rPr>
           <w:lang w:val="en-GB"/>
         </w:rPr>
-        <w:t xml:space="preserve"> be set using the </w:t>
+        <w:t xml:space="preserve">evice </w:t>
       </w:r>
       <w:r>
         <w:rPr>
           <w:lang w:val="en-GB"/>
         </w:rPr>
-        <w:t>D</w:t>
+        <w:t>C</w:t>
       </w:r>
       <w:r>
         <w:rPr>
           <w:lang w:val="en-GB"/>
         </w:rPr>
-        <w:t xml:space="preserve">evice </w:t>
+        <w:t xml:space="preserve">ontrol </w:t>
       </w:r>
       <w:r>
         <w:rPr>
           <w:lang w:val="en-GB"/>
         </w:rPr>
-        <w:t>C</w:t>
+        <w:t>B</w:t>
       </w:r>
       <w:r>
         <w:rPr>
           <w:lang w:val="en-GB"/>
         </w:rPr>
-        <w:t xml:space="preserve">ontrol </w:t>
+        <w:t xml:space="preserve">lock </w:t>
       </w:r>
       <w:r>
         <w:rPr>
           <w:lang w:val="en-GB"/>
         </w:rPr>
-        <w:t>B</w:t>
+        <w:t xml:space="preserve">(DCB) </w:t>
       </w:r>
       <w:r>
         <w:rPr>
           <w:lang w:val="en-GB"/>
         </w:rPr>
-        <w:t xml:space="preserve">lock </w:t>
+        <w:t>object.</w:t>
       </w:r>
       <w:r>
         <w:rPr>
           <w:lang w:val="en-GB"/>
         </w:rPr>
-        <w:t xml:space="preserve">(DCB) </w:t>
-      </w:r>
-      <w:r>
-        <w:rPr>
-          <w:lang w:val="en-GB"/>
-        </w:rPr>
-        <w:t>object.</w:t>
-      </w:r>
-      <w:r>
-        <w:rPr>
-          <w:lang w:val="en-GB"/>
-        </w:rPr>
         <w:t xml:space="preserve"> </w:t>
       </w:r>
     </w:p>
@@ -3091,7 +3169,7 @@
           <w:lang w:val="en-US"/>
         </w:rPr>
       </w:pPr>
-      <w:bookmarkStart w:id="2" w:name="_Hlk4495814"/>
+      <w:bookmarkStart w:id="3" w:name="_Hlk4495814"/>
       <w:r>
         <w:rPr>
           <w:lang w:val="en-US"/>
@@ -3110,7 +3188,7 @@
         </w:rPr>
         <w:t>ethodSCRIPT can be read from a txt file stored in the PC.</w:t>
       </w:r>
-      <w:bookmarkEnd w:id="2"/>
+      <w:bookmarkEnd w:id="3"/>
       <w:r>
         <w:rPr>
           <w:lang w:val="en-US"/>
@@ -3718,7 +3796,6 @@
         <w:rPr>
           <w:rStyle w:val="code"/>
         </w:rPr>
-        <w:lastRenderedPageBreak/>
         <w:tab/>
       </w:r>
       <w:proofErr w:type="spellStart"/>
@@ -3830,7 +3907,7 @@
           <w:lang w:val="en-US"/>
         </w:rPr>
       </w:pPr>
-      <w:bookmarkStart w:id="3" w:name="_Hlk4079361"/>
+      <w:bookmarkStart w:id="4" w:name="_Hlk4079361"/>
       <w:r>
         <w:rPr>
           <w:lang w:val="en-US"/>
@@ -4013,7 +4090,7 @@
     <w:p>
       <w:pPr>
         <w:rPr>
-          <w:lang w:val="en-US"/>
+          <w:rStyle w:val="code"/>
         </w:rPr>
       </w:pPr>
       <w:r>
@@ -4053,11 +4130,33 @@
     </w:p>
     <w:p>
       <w:pPr>
+        <w:rPr>
+          <w:rStyle w:val="code"/>
+        </w:rPr>
+      </w:pPr>
+    </w:p>
+    <w:p>
+      <w:pPr>
+        <w:textboxTightWrap w:val="none"/>
+        <w:rPr>
+          <w:rStyle w:val="code"/>
+        </w:rPr>
+      </w:pPr>
+      <w:r>
+        <w:rPr>
+          <w:rStyle w:val="code"/>
+        </w:rPr>
+        <w:br w:type="page"/>
+      </w:r>
+    </w:p>
+    <w:p>
+      <w:pPr>
         <w:pStyle w:val="Heading2"/>
       </w:pPr>
-      <w:bookmarkStart w:id="4" w:name="OLE_LINK1"/>
-      <w:bookmarkEnd w:id="3"/>
-      <w:r>
+      <w:bookmarkStart w:id="5" w:name="OLE_LINK1"/>
+      <w:bookmarkEnd w:id="4"/>
+      <w:r>
+        <w:lastRenderedPageBreak/>
         <w:t xml:space="preserve">Parsing the </w:t>
       </w:r>
       <w:r>
@@ -4161,7 +4260,7 @@
         </w:rPr>
         <w:t xml:space="preserve">. </w:t>
       </w:r>
-      <w:bookmarkStart w:id="5" w:name="_Hlk5014892"/>
+      <w:bookmarkStart w:id="6" w:name="_Hlk5014892"/>
       <w:r>
         <w:rPr>
           <w:lang w:val="en-US"/>
@@ -4193,18 +4292,18 @@
     <w:p>
       <w:pPr>
         <w:rPr>
-          <w:lang w:val="en-US"/>
-        </w:rPr>
-      </w:pPr>
-      <w:r>
-        <w:rPr>
-          <w:lang w:val="en-US"/>
+          <w:lang w:val="it-IT"/>
+        </w:rPr>
+      </w:pPr>
+      <w:r>
+        <w:rPr>
+          <w:lang w:val="it-IT"/>
         </w:rPr>
         <w:t>e</w:t>
       </w:r>
       <w:r>
         <w:rPr>
-          <w:lang w:val="en-US"/>
+          <w:lang w:val="it-IT"/>
         </w:rPr>
         <w:t>\n</w:t>
       </w:r>
@@ -4212,12 +4311,12 @@
     <w:p>
       <w:pPr>
         <w:rPr>
-          <w:lang w:val="en-US"/>
-        </w:rPr>
-      </w:pPr>
-      <w:r>
-        <w:rPr>
-          <w:lang w:val="en-US"/>
+          <w:lang w:val="it-IT"/>
+        </w:rPr>
+      </w:pPr>
+      <w:r>
+        <w:rPr>
+          <w:lang w:val="it-IT"/>
         </w:rPr>
         <w:t>M0000\n</w:t>
       </w:r>
@@ -4225,43 +4324,40 @@
     <w:p>
       <w:pPr>
         <w:rPr>
-          <w:lang w:val="en-US"/>
-        </w:rPr>
-      </w:pPr>
-      <w:r>
-        <w:rPr>
-          <w:lang w:val="en-US"/>
+          <w:lang w:val="it-IT"/>
+        </w:rPr>
+      </w:pPr>
+      <w:r>
+        <w:rPr>
+          <w:lang w:val="it-IT"/>
         </w:rPr>
         <w:t>Pda7F85F3Fu;ba48D503Dp,10,288\n</w:t>
       </w:r>
     </w:p>
     <w:p>
-      <w:r>
-        <w:t>Pda7F9234</w:t>
-      </w:r>
-      <w:proofErr w:type="gramStart"/>
-      <w:r>
-        <w:t>Bu;ba</w:t>
-      </w:r>
-      <w:proofErr w:type="gramEnd"/>
-      <w:r>
-        <w:t>4E2C324p,10,288\n</w:t>
-      </w:r>
-    </w:p>
-    <w:p>
-      <w:r>
-        <w:t>Pda806EC24</w:t>
-      </w:r>
-      <w:proofErr w:type="gramStart"/>
-      <w:r>
-        <w:t>u;baAE</w:t>
-      </w:r>
-      <w:proofErr w:type="gramEnd"/>
-      <w:r>
-        <w:t>16C6Dp,10,288</w:t>
-      </w:r>
-      <w:r>
-        <w:t>\n</w:t>
+      <w:pPr>
+        <w:rPr>
+          <w:lang w:val="it-IT"/>
+        </w:rPr>
+      </w:pPr>
+      <w:r>
+        <w:rPr>
+          <w:lang w:val="it-IT"/>
+        </w:rPr>
+        <w:t>Pda7F9234Bu;ba4E2C324p,10,288\n</w:t>
+      </w:r>
+    </w:p>
+    <w:p>
+      <w:pPr>
+        <w:rPr>
+          <w:lang w:val="it-IT"/>
+        </w:rPr>
+      </w:pPr>
+      <w:r>
+        <w:rPr>
+          <w:lang w:val="it-IT"/>
+        </w:rPr>
+        <w:t>Pda806EC24u;baAE16C6Dp,10,288\n</w:t>
       </w:r>
     </w:p>
     <w:p>
@@ -4842,7 +4938,6 @@
         </w:rPr>
       </w:pPr>
       <w:r>
-        <w:lastRenderedPageBreak/>
         <w:t xml:space="preserve">Parsing the </w:t>
       </w:r>
       <w:r>
@@ -5274,6 +5369,7 @@
         <w:rPr>
           <w:lang w:val="en-US"/>
         </w:rPr>
+        <w:lastRenderedPageBreak/>
         <w:t xml:space="preserve">The following 8 characters hold the data value. </w:t>
       </w:r>
       <w:r>
@@ -5471,8 +5567,8 @@
           <w:lang w:val="en-US"/>
         </w:rPr>
       </w:pPr>
-      <w:bookmarkStart w:id="6" w:name="_Hlk5014846"/>
-      <w:bookmarkEnd w:id="4"/>
+      <w:bookmarkStart w:id="7" w:name="_Hlk5014846"/>
+      <w:bookmarkEnd w:id="5"/>
       <w:r>
         <w:rPr>
           <w:iCs/>
@@ -5611,7 +5707,7 @@
           <w:lang w:val="en-US"/>
         </w:rPr>
       </w:pPr>
-      <w:bookmarkStart w:id="7" w:name="_Hlk5014795"/>
+      <w:bookmarkStart w:id="8" w:name="_Hlk5014795"/>
       <w:r>
         <w:rPr>
           <w:iCs/>
@@ -5620,7 +5716,7 @@
         <w:t xml:space="preserve">The metadata status is a 1 character hexadecimal bit mask. </w:t>
       </w:r>
     </w:p>
-    <w:bookmarkEnd w:id="7"/>
+    <w:bookmarkEnd w:id="8"/>
     <w:p>
       <w:pPr>
         <w:rPr>
@@ -5886,16 +5982,7 @@
           <w:iCs/>
           <w:lang w:val="en-US"/>
         </w:rPr>
-        <w:t xml:space="preserve"> can be converted to int to get the </w:t>
-      </w:r>
-      <w:bookmarkStart w:id="8" w:name="_GoBack"/>
-      <w:bookmarkEnd w:id="8"/>
-      <w:r>
-        <w:rPr>
-          <w:iCs/>
-          <w:lang w:val="en-US"/>
-        </w:rPr>
-        <w:t>current range.</w:t>
+        <w:t xml:space="preserve"> can be converted to int to get the current range.</w:t>
       </w:r>
     </w:p>
     <w:p>
@@ -5965,8 +6052,8 @@
         </w:rPr>
         <w:t>88 – indicates the hexadecimal value for current range index – 1mA. The first bit 8 implies that it is high- speed mode current range</w:t>
       </w:r>
-      <w:bookmarkEnd w:id="5"/>
       <w:bookmarkEnd w:id="6"/>
+      <w:bookmarkEnd w:id="7"/>
       <w:r>
         <w:rPr>
           <w:lang w:val="en-US"/>
@@ -5997,14 +6084,6 @@
     </w:p>
     <w:p>
       <w:pPr>
-        <w:rPr>
-          <w:b/>
-          <w:lang w:val="en-US"/>
-        </w:rPr>
-      </w:pPr>
-    </w:p>
-    <w:p>
-      <w:pPr>
         <w:pStyle w:val="Heading4"/>
         <w:rPr>
           <w:lang w:val="en-US"/>
@@ -6014,7 +6093,6 @@
         <w:rPr>
           <w:lang w:val="en-US"/>
         </w:rPr>
-        <w:lastRenderedPageBreak/>
         <w:t>LSV</w:t>
       </w:r>
     </w:p>
@@ -6168,227 +6246,200 @@
     </w:p>
     <w:p>
       <w:pPr>
-        <w:autoSpaceDE w:val="0"/>
-        <w:autoSpaceDN w:val="0"/>
-        <w:adjustRightInd w:val="0"/>
+        <w:textboxTightWrap w:val="none"/>
+        <w:rPr>
+          <w:lang w:val="en-US"/>
+        </w:rPr>
+      </w:pPr>
+      <w:r>
+        <w:rPr>
+          <w:lang w:val="en-US"/>
+        </w:rPr>
+        <w:br w:type="page"/>
+      </w:r>
+    </w:p>
+    <w:p>
+      <w:pPr>
+        <w:pStyle w:val="Heading4"/>
+        <w:rPr>
+          <w:lang w:val="en-US"/>
+        </w:rPr>
+      </w:pPr>
+      <w:r>
+        <w:rPr>
+          <w:lang w:val="en-US"/>
+        </w:rPr>
+        <w:lastRenderedPageBreak/>
+        <w:t>EIS</w:t>
+      </w:r>
+    </w:p>
+    <w:p>
+      <w:pPr>
+        <w:rPr>
+          <w:lang w:val="en-US"/>
+        </w:rPr>
+      </w:pPr>
+    </w:p>
+    <w:p>
+      <w:pPr>
+        <w:rPr>
+          <w:lang w:val="en-US"/>
+        </w:rPr>
+      </w:pPr>
+      <w:r>
+        <w:rPr>
+          <w:lang w:val="en-US"/>
+        </w:rPr>
+        <w:t xml:space="preserve">Here’s a sample measurement data package from an EIS measurement on a dummy cell with 10 </w:t>
+      </w:r>
+      <w:proofErr w:type="spellStart"/>
+      <w:r>
+        <w:rPr>
+          <w:lang w:val="en-US"/>
+        </w:rPr>
+        <w:t>kOhm</w:t>
+      </w:r>
+      <w:proofErr w:type="spellEnd"/>
+      <w:r>
+        <w:rPr>
+          <w:lang w:val="en-US"/>
+        </w:rPr>
+        <w:t xml:space="preserve"> resistance and its corresponding output.</w:t>
+      </w:r>
+    </w:p>
+    <w:p>
+      <w:pPr>
+        <w:rPr>
+          <w:lang w:val="en-US"/>
+        </w:rPr>
+      </w:pPr>
+    </w:p>
+    <w:p>
+      <w:pPr>
+        <w:rPr>
+          <w:lang w:val="en-NL"/>
+        </w:rPr>
+      </w:pPr>
+      <w:r>
+        <w:rPr>
+          <w:lang w:val="en-NL"/>
+        </w:rPr>
+        <w:t>PdcDF5DFF4u;cc896D904m,10,287;cd82DB1A8u,10,287</w:t>
+      </w:r>
+    </w:p>
+    <w:p>
+      <w:pPr>
+        <w:rPr>
+          <w:lang w:val="en-US"/>
+        </w:rPr>
+      </w:pPr>
+    </w:p>
+    <w:p>
+      <w:pPr>
+        <w:rPr>
+          <w:lang w:val="en-NL"/>
+        </w:rPr>
+      </w:pPr>
+      <w:r>
+        <w:rPr>
+          <w:lang w:val="en-US"/>
+        </w:rPr>
+        <w:t xml:space="preserve">Output: </w:t>
+      </w:r>
+      <w:r>
+        <w:rPr>
+          <w:lang w:val="en-US"/>
+        </w:rPr>
+        <w:tab/>
+      </w:r>
+      <w:r>
+        <w:rPr>
+          <w:lang w:val="en-NL"/>
+        </w:rPr>
+        <w:t xml:space="preserve">frequency(Hz):  100.0 </w:t>
+      </w:r>
+      <w:r>
+        <w:rPr>
+          <w:lang w:val="en-NL"/>
+        </w:rPr>
+        <w:tab/>
+      </w:r>
+    </w:p>
+    <w:p>
+      <w:pPr>
         <w:ind w:left="708" w:firstLine="708"/>
-        <w:textboxTightWrap w:val="none"/>
-        <w:rPr>
-          <w:lang w:val="en-US"/>
-        </w:rPr>
-      </w:pPr>
-    </w:p>
-    <w:p>
-      <w:pPr>
-        <w:pStyle w:val="Heading4"/>
-        <w:rPr>
-          <w:lang w:val="en-US"/>
-        </w:rPr>
-      </w:pPr>
-      <w:r>
-        <w:rPr>
-          <w:lang w:val="en-US"/>
-        </w:rPr>
-        <w:t>EIS</w:t>
-      </w:r>
-    </w:p>
-    <w:p>
-      <w:pPr>
-        <w:rPr>
-          <w:lang w:val="en-US"/>
-        </w:rPr>
-      </w:pPr>
-    </w:p>
-    <w:p>
-      <w:pPr>
-        <w:rPr>
-          <w:lang w:val="en-US"/>
-        </w:rPr>
-      </w:pPr>
-      <w:r>
-        <w:rPr>
-          <w:lang w:val="en-US"/>
-        </w:rPr>
-        <w:t xml:space="preserve">Here’s a sample measurement data package from an EIS measurement on a dummy cell with 10 </w:t>
-      </w:r>
+        <w:rPr>
+          <w:lang w:val="en-NL"/>
+        </w:rPr>
+      </w:pPr>
       <w:proofErr w:type="spellStart"/>
       <w:r>
         <w:rPr>
-          <w:lang w:val="en-US"/>
-        </w:rPr>
-        <w:t>kOhm</w:t>
+          <w:lang w:val="en-NL"/>
+        </w:rPr>
+        <w:t>Zreal</w:t>
       </w:r>
       <w:proofErr w:type="spellEnd"/>
       <w:r>
         <w:rPr>
-          <w:lang w:val="en-US"/>
-        </w:rPr>
-        <w:t xml:space="preserve"> resistance and its corresponding output.</w:t>
-      </w:r>
-    </w:p>
-    <w:p>
-      <w:pPr>
-        <w:rPr>
-          <w:lang w:val="en-US"/>
-        </w:rPr>
-      </w:pPr>
-    </w:p>
-    <w:p>
-      <w:pPr>
-        <w:rPr>
           <w:lang w:val="en-NL"/>
         </w:rPr>
-      </w:pPr>
+        <w:t xml:space="preserve">(Ohm): 9885.956 </w:t>
+      </w:r>
       <w:r>
         <w:rPr>
           <w:lang w:val="en-NL"/>
         </w:rPr>
-        <w:t>PdcDF5DFF4</w:t>
-      </w:r>
-      <w:proofErr w:type="gramStart"/>
-      <w:r>
+        <w:tab/>
+      </w:r>
+    </w:p>
+    <w:p>
+      <w:pPr>
+        <w:ind w:left="708" w:firstLine="708"/>
         <w:rPr>
           <w:lang w:val="en-NL"/>
         </w:rPr>
-        <w:t>u;cc</w:t>
-      </w:r>
-      <w:proofErr w:type="gramEnd"/>
+      </w:pPr>
+      <w:proofErr w:type="spellStart"/>
       <w:r>
         <w:rPr>
           <w:lang w:val="en-NL"/>
         </w:rPr>
-        <w:t>896D904m,10,287;cd82DB1A8u,10,287</w:t>
-      </w:r>
-    </w:p>
-    <w:p>
-      <w:pPr>
-        <w:rPr>
-          <w:lang w:val="it-IT"/>
-        </w:rPr>
-      </w:pPr>
-    </w:p>
-    <w:p>
-      <w:pPr>
+        <w:t>Zimag</w:t>
+      </w:r>
+      <w:proofErr w:type="spellEnd"/>
+      <w:r>
         <w:rPr>
           <w:lang w:val="en-NL"/>
         </w:rPr>
-      </w:pPr>
-      <w:r>
-        <w:rPr>
-          <w:lang w:val="it-IT"/>
-        </w:rPr>
-        <w:t xml:space="preserve">Output: </w:t>
-      </w:r>
-      <w:r>
-        <w:rPr>
-          <w:lang w:val="it-IT"/>
+        <w:t xml:space="preserve">(Ohm):  2.995 </w:t>
+      </w:r>
+      <w:r>
+        <w:rPr>
+          <w:lang w:val="en-NL"/>
         </w:rPr>
         <w:tab/>
       </w:r>
-      <w:r>
+    </w:p>
+    <w:p>
+      <w:pPr>
+        <w:ind w:left="708" w:firstLine="708"/>
         <w:rPr>
           <w:lang w:val="en-NL"/>
         </w:rPr>
-        <w:t xml:space="preserve">frequency(Hz):  100.0 </w:t>
-      </w:r>
+      </w:pPr>
       <w:r>
         <w:rPr>
           <w:lang w:val="en-NL"/>
         </w:rPr>
-        <w:tab/>
+        <w:t xml:space="preserve">Status: OK               </w:t>
       </w:r>
     </w:p>
     <w:p>
       <w:pPr>
         <w:ind w:left="708" w:firstLine="708"/>
         <w:rPr>
-          <w:lang w:val="en-NL"/>
-        </w:rPr>
-      </w:pPr>
-      <w:proofErr w:type="spellStart"/>
-      <w:proofErr w:type="gramStart"/>
-      <w:r>
-        <w:rPr>
-          <w:lang w:val="en-NL"/>
-        </w:rPr>
-        <w:t>Zreal</w:t>
-      </w:r>
-      <w:proofErr w:type="spellEnd"/>
-      <w:r>
-        <w:rPr>
-          <w:lang w:val="en-NL"/>
-        </w:rPr>
-        <w:t>(</w:t>
-      </w:r>
-      <w:proofErr w:type="gramEnd"/>
-      <w:r>
-        <w:rPr>
-          <w:lang w:val="en-NL"/>
-        </w:rPr>
-        <w:t xml:space="preserve">Ohm): 9885.956 </w:t>
-      </w:r>
-      <w:r>
-        <w:rPr>
-          <w:lang w:val="en-NL"/>
-        </w:rPr>
-        <w:tab/>
-      </w:r>
-    </w:p>
-    <w:p>
-      <w:pPr>
-        <w:ind w:left="708" w:firstLine="708"/>
-        <w:rPr>
-          <w:lang w:val="en-NL"/>
-        </w:rPr>
-      </w:pPr>
-      <w:proofErr w:type="spellStart"/>
-      <w:proofErr w:type="gramStart"/>
-      <w:r>
-        <w:rPr>
-          <w:lang w:val="en-NL"/>
-        </w:rPr>
-        <w:t>Zimag</w:t>
-      </w:r>
-      <w:proofErr w:type="spellEnd"/>
-      <w:r>
-        <w:rPr>
-          <w:lang w:val="en-NL"/>
-        </w:rPr>
-        <w:t>(</w:t>
-      </w:r>
-      <w:proofErr w:type="gramEnd"/>
-      <w:r>
-        <w:rPr>
-          <w:lang w:val="en-NL"/>
-        </w:rPr>
-        <w:t xml:space="preserve">Ohm):  2.995 </w:t>
-      </w:r>
-      <w:r>
-        <w:rPr>
-          <w:lang w:val="en-NL"/>
-        </w:rPr>
-        <w:tab/>
-      </w:r>
-    </w:p>
-    <w:p>
-      <w:pPr>
-        <w:ind w:left="708" w:firstLine="708"/>
-        <w:rPr>
-          <w:lang w:val="en-NL"/>
-        </w:rPr>
-      </w:pPr>
-      <w:r>
-        <w:rPr>
-          <w:lang w:val="en-NL"/>
-        </w:rPr>
-        <w:t xml:space="preserve">Status: OK               </w:t>
-      </w:r>
-    </w:p>
-    <w:p>
-      <w:pPr>
-        <w:ind w:left="708" w:firstLine="708"/>
-        <w:rPr>
-          <w:lang w:val="it-IT"/>
+          <w:lang w:val="en-US"/>
         </w:rPr>
       </w:pPr>
       <w:r>
@@ -9435,7 +9486,6 @@
   </w:font>
   <w:font w:name="Roboto">
     <w:altName w:val="Times New Roman"/>
-    <w:panose1 w:val="02000000000000000000"/>
     <w:charset w:val="00"/>
     <w:family w:val="auto"/>
     <w:pitch w:val="variable"/>
@@ -9446,14 +9496,14 @@
     <w:charset w:val="00"/>
     <w:family w:val="swiss"/>
     <w:pitch w:val="variable"/>
-    <w:sig w:usb0="E0002EFF" w:usb1="C000247B" w:usb2="00000009" w:usb3="00000000" w:csb0="000001FF" w:csb1="00000000"/>
+    <w:sig w:usb0="E4002EFF" w:usb1="C000247B" w:usb2="00000009" w:usb3="00000000" w:csb0="000001FF" w:csb1="00000000"/>
   </w:font>
   <w:font w:name="Calibri Light">
     <w:panose1 w:val="020F0302020204030204"/>
     <w:charset w:val="00"/>
     <w:family w:val="swiss"/>
     <w:pitch w:val="variable"/>
-    <w:sig w:usb0="E0002AFF" w:usb1="C000247B" w:usb2="00000009" w:usb3="00000000" w:csb0="000001FF" w:csb1="00000000"/>
+    <w:sig w:usb0="E4002EFF" w:usb1="C000247B" w:usb2="00000009" w:usb3="00000000" w:csb0="000001FF" w:csb1="00000000"/>
   </w:font>
 </w:fonts>
 </file>
@@ -9492,6 +9542,7 @@
     <w:rsid w:val="006439E2"/>
     <w:rsid w:val="00650859"/>
     <w:rsid w:val="006E4857"/>
+    <w:rsid w:val="00785E6C"/>
     <w:rsid w:val="00834F7E"/>
     <w:rsid w:val="008B5A90"/>
     <w:rsid w:val="00913195"/>
@@ -10306,7 +10357,7 @@
 </file>
 
 <file path=customXml/itemProps1.xml><?xml version="1.0" encoding="utf-8"?>
-<ds:datastoreItem xmlns:ds="http://schemas.openxmlformats.org/officeDocument/2006/customXml" ds:itemID="{969EEB6F-AD83-483C-A326-5F065F862860}">
+<ds:datastoreItem xmlns:ds="http://schemas.openxmlformats.org/officeDocument/2006/customXml" ds:itemID="{A599E7ED-F65A-46B6-A270-0FBB88F582E1}">
   <ds:schemaRefs>
     <ds:schemaRef ds:uri="http://schemas.openxmlformats.org/officeDocument/2006/bibliography"/>
   </ds:schemaRefs>

</xml_diff>

<commit_message>
Changed MethodSCRIPT C example documentation to be more consistent with the documentation for the Arduino example.
</commit_message>
<xml_diff>
--- a/MethodSCRIPTExample_C/MethodSCRIPT_Example_C.docx
+++ b/MethodSCRIPTExample_C/MethodSCRIPT_Example_C.docx
@@ -732,15 +732,7 @@
         <w:rPr>
           <w:lang w:val="en-US"/>
         </w:rPr>
-        <w:t xml:space="preserve"> using a simple C program which makes use of the MethodSCRIPT SDK (C li</w:t>
-      </w:r>
-      <w:bookmarkStart w:id="0" w:name="_GoBack"/>
-      <w:bookmarkEnd w:id="0"/>
-      <w:r>
-        <w:rPr>
-          <w:lang w:val="en-US"/>
-        </w:rPr>
-        <w:t>braries).</w:t>
+        <w:t xml:space="preserve"> using a simple C program which makes use of the MethodSCRIPT SDK (C libraries).</w:t>
       </w:r>
       <w:r>
         <w:rPr>
@@ -1042,6 +1034,8 @@
           <w:lang w:val="en-US"/>
         </w:rPr>
       </w:pPr>
+      <w:bookmarkStart w:id="0" w:name="_GoBack"/>
+      <w:bookmarkEnd w:id="0"/>
     </w:p>
     <w:p>
       <w:pPr>
@@ -1050,16 +1044,33 @@
           <w:lang w:val="en-US"/>
         </w:rPr>
       </w:pPr>
+    </w:p>
+    <w:p>
+      <w:pPr>
+        <w:textboxTightWrap w:val="none"/>
+        <w:rPr>
+          <w:lang w:val="en-US"/>
+        </w:rPr>
+      </w:pPr>
+    </w:p>
+    <w:p>
+      <w:pPr>
+        <w:jc w:val="center"/>
+        <w:textboxTightWrap w:val="none"/>
+        <w:rPr>
+          <w:lang w:val="en-US"/>
+        </w:rPr>
+      </w:pPr>
       <w:r>
         <w:rPr>
           <w:noProof/>
           <w:lang w:val="en-US"/>
         </w:rPr>
         <w:drawing>
-          <wp:inline distT="0" distB="0" distL="0" distR="0" wp14:anchorId="31B19A92" wp14:editId="71BFCCD3">
-            <wp:extent cx="5753100" cy="4829175"/>
-            <wp:effectExtent l="0" t="0" r="0" b="9525"/>
-            <wp:docPr id="4" name="Picture 4"/>
+          <wp:inline distT="0" distB="0" distL="0" distR="0" wp14:anchorId="78E607AF" wp14:editId="24D46343">
+            <wp:extent cx="5736566" cy="4518265"/>
+            <wp:effectExtent l="19050" t="19050" r="17145" b="15875"/>
+            <wp:docPr id="3" name="Picture 3"/>
             <wp:cNvGraphicFramePr>
               <a:graphicFrameLocks xmlns:a="http://schemas.openxmlformats.org/drawingml/2006/main" noChangeAspect="1"/>
             </wp:cNvGraphicFramePr>
@@ -1067,12 +1078,12 @@
               <a:graphicData uri="http://schemas.openxmlformats.org/drawingml/2006/picture">
                 <pic:pic xmlns:pic="http://schemas.openxmlformats.org/drawingml/2006/picture">
                   <pic:nvPicPr>
-                    <pic:cNvPr id="0" name="Picture 2"/>
+                    <pic:cNvPr id="0" name="Picture 1"/>
                     <pic:cNvPicPr>
                       <a:picLocks noChangeAspect="1" noChangeArrowheads="1"/>
                     </pic:cNvPicPr>
                   </pic:nvPicPr>
-                  <pic:blipFill>
+                  <pic:blipFill rotWithShape="1">
                     <a:blip r:embed="rId14">
                       <a:extLst>
                         <a:ext uri="{28A0092B-C50C-407E-A947-70E740481C1C}">
@@ -1080,23 +1091,31 @@
                         </a:ext>
                       </a:extLst>
                     </a:blip>
-                    <a:srcRect/>
-                    <a:stretch>
-                      <a:fillRect/>
-                    </a:stretch>
+                    <a:srcRect l="598" t="1320"/>
+                    <a:stretch/>
                   </pic:blipFill>
                   <pic:spPr bwMode="auto">
                     <a:xfrm>
                       <a:off x="0" y="0"/>
-                      <a:ext cx="5753100" cy="4829175"/>
+                      <a:ext cx="5804720" cy="4571945"/>
                     </a:xfrm>
                     <a:prstGeom prst="rect">
                       <a:avLst/>
                     </a:prstGeom>
                     <a:noFill/>
                     <a:ln>
-                      <a:noFill/>
+                      <a:solidFill>
+                        <a:schemeClr val="tx2">
+                          <a:lumMod val="40000"/>
+                          <a:lumOff val="60000"/>
+                        </a:schemeClr>
+                      </a:solidFill>
                     </a:ln>
+                    <a:extLst>
+                      <a:ext uri="{53640926-AAD7-44D8-BBD7-CCE9431645EC}">
+                        <a14:shadowObscured xmlns:a14="http://schemas.microsoft.com/office/drawing/2010/main"/>
+                      </a:ext>
+                    </a:extLst>
                   </pic:spPr>
                 </pic:pic>
               </a:graphicData>
@@ -2270,19 +2289,19 @@
         </w:rPr>
         <w:t>);</w:t>
       </w:r>
-    </w:p>
-    <w:p>
-      <w:pPr>
-        <w:rPr>
-          <w:rStyle w:val="code"/>
-        </w:rPr>
-      </w:pPr>
+      <w:r>
+        <w:rPr>
+          <w:rStyle w:val="code"/>
+        </w:rPr>
+        <w:br w:type="page"/>
+      </w:r>
     </w:p>
     <w:p>
       <w:pPr>
         <w:pStyle w:val="Heading2"/>
       </w:pPr>
       <w:r>
+        <w:lastRenderedPageBreak/>
         <w:t>Connecting to the device</w:t>
       </w:r>
     </w:p>
@@ -2804,7 +2823,6 @@
         <w:rPr>
           <w:rStyle w:val="code"/>
         </w:rPr>
-        <w:lastRenderedPageBreak/>
         <w:t>const char* PORT_NAME = "\\\\.\\COM3</w:t>
       </w:r>
       <w:r>
@@ -3889,6 +3907,7 @@
         <w:pStyle w:val="Heading2"/>
       </w:pPr>
       <w:r>
+        <w:lastRenderedPageBreak/>
         <w:t>Receiv</w:t>
       </w:r>
       <w:r>
@@ -4134,20 +4153,6 @@
           <w:rStyle w:val="code"/>
         </w:rPr>
       </w:pPr>
-    </w:p>
-    <w:p>
-      <w:pPr>
-        <w:textboxTightWrap w:val="none"/>
-        <w:rPr>
-          <w:rStyle w:val="code"/>
-        </w:rPr>
-      </w:pPr>
-      <w:r>
-        <w:rPr>
-          <w:rStyle w:val="code"/>
-        </w:rPr>
-        <w:br w:type="page"/>
-      </w:r>
     </w:p>
     <w:p>
       <w:pPr>
@@ -4156,13 +4161,13 @@
       <w:bookmarkStart w:id="5" w:name="OLE_LINK1"/>
       <w:bookmarkEnd w:id="4"/>
       <w:r>
-        <w:lastRenderedPageBreak/>
         <w:t xml:space="preserve">Parsing the </w:t>
       </w:r>
       <w:r>
         <w:t>measurement data packages</w:t>
       </w:r>
     </w:p>
+    <w:bookmarkEnd w:id="5"/>
     <w:p>
       <w:pPr>
         <w:autoSpaceDE w:val="0"/>
@@ -4230,145 +4235,106 @@
           <w:iCs/>
           <w:lang w:val="en-US"/>
         </w:rPr>
-        <w:t>, can be parsed furthe</w:t>
-      </w:r>
-      <w:r>
-        <w:rPr>
-          <w:iCs/>
-          <w:lang w:val="en-US"/>
-        </w:rPr>
-        <w:t>r to ob</w:t>
-      </w:r>
-      <w:r>
-        <w:rPr>
-          <w:iCs/>
-          <w:lang w:val="en-US"/>
-        </w:rPr>
-        <w:t>t</w:t>
-      </w:r>
-      <w:r>
-        <w:rPr>
-          <w:iCs/>
-          <w:lang w:val="en-US"/>
-        </w:rPr>
-        <w:t>ain the actual data values</w:t>
-      </w:r>
-      <w:r>
-        <w:rPr>
-          <w:iCs/>
-          <w:lang w:val="en-US"/>
-        </w:rPr>
-        <w:t xml:space="preserve">. </w:t>
-      </w:r>
-      <w:bookmarkStart w:id="6" w:name="_Hlk5014892"/>
-      <w:r>
-        <w:rPr>
-          <w:lang w:val="en-US"/>
-        </w:rPr>
-        <w:t xml:space="preserve">Here’s a set of data packages received from a Linear Sweep Voltammetry (LSV) measurement on a dummy cell with 10 </w:t>
-      </w:r>
-      <w:proofErr w:type="spellStart"/>
-      <w:r>
-        <w:rPr>
-          <w:lang w:val="en-US"/>
-        </w:rPr>
-        <w:t>kohm</w:t>
-      </w:r>
-      <w:proofErr w:type="spellEnd"/>
-      <w:r>
-        <w:rPr>
-          <w:lang w:val="en-US"/>
-        </w:rPr>
-        <w:t xml:space="preserve"> resistance.</w:t>
-      </w:r>
-    </w:p>
-    <w:p>
-      <w:pPr>
-        <w:rPr>
-          <w:lang w:val="en-US"/>
-        </w:rPr>
-      </w:pPr>
-    </w:p>
-    <w:p>
-      <w:pPr>
-        <w:rPr>
+        <w:t xml:space="preserve">, can be parsed further to obtain the actual data values. For example, </w:t>
+      </w:r>
+      <w:r>
+        <w:rPr>
+          <w:lang w:val="en-US"/>
+        </w:rPr>
+        <w:t>here is a set of data packages received from a Linear Sweep Voltammetry (LSV) measurement on a dummy cell with 10kOhm resistance.</w:t>
+      </w:r>
+    </w:p>
+    <w:p>
+      <w:pPr>
+        <w:rPr>
+          <w:lang w:val="en-US"/>
+        </w:rPr>
+      </w:pPr>
+    </w:p>
+    <w:p>
+      <w:pPr>
+        <w:rPr>
+          <w:rStyle w:val="code"/>
           <w:lang w:val="it-IT"/>
         </w:rPr>
       </w:pPr>
       <w:r>
         <w:rPr>
+          <w:rStyle w:val="code"/>
           <w:lang w:val="it-IT"/>
         </w:rPr>
-        <w:t>e</w:t>
-      </w:r>
-      <w:r>
-        <w:rPr>
+        <w:t>e\n</w:t>
+      </w:r>
+    </w:p>
+    <w:p>
+      <w:pPr>
+        <w:rPr>
+          <w:rStyle w:val="code"/>
           <w:lang w:val="it-IT"/>
         </w:rPr>
-        <w:t>\n</w:t>
-      </w:r>
-    </w:p>
-    <w:p>
-      <w:pPr>
-        <w:rPr>
+      </w:pPr>
+      <w:r>
+        <w:rPr>
+          <w:rStyle w:val="code"/>
           <w:lang w:val="it-IT"/>
         </w:rPr>
-      </w:pPr>
-      <w:r>
-        <w:rPr>
+        <w:t>M0000\n</w:t>
+      </w:r>
+    </w:p>
+    <w:p>
+      <w:pPr>
+        <w:rPr>
+          <w:rStyle w:val="code"/>
           <w:lang w:val="it-IT"/>
         </w:rPr>
-        <w:t>M0000\n</w:t>
-      </w:r>
-    </w:p>
-    <w:p>
-      <w:pPr>
-        <w:rPr>
+      </w:pPr>
+      <w:r>
+        <w:rPr>
+          <w:rStyle w:val="code"/>
           <w:lang w:val="it-IT"/>
         </w:rPr>
-      </w:pPr>
-      <w:r>
-        <w:rPr>
+        <w:t>Pda7F85F3Fu;ba48D503Dp,10,288\n</w:t>
+      </w:r>
+    </w:p>
+    <w:p>
+      <w:pPr>
+        <w:rPr>
+          <w:rStyle w:val="code"/>
           <w:lang w:val="it-IT"/>
         </w:rPr>
-        <w:t>Pda7F85F3Fu;ba48D503Dp,10,288\n</w:t>
-      </w:r>
-    </w:p>
-    <w:p>
-      <w:pPr>
-        <w:rPr>
+      </w:pPr>
+      <w:r>
+        <w:rPr>
+          <w:rStyle w:val="code"/>
           <w:lang w:val="it-IT"/>
         </w:rPr>
-      </w:pPr>
-      <w:r>
-        <w:rPr>
+        <w:t>Pda7F9234Bu;ba4E2C324p,10,288\n</w:t>
+      </w:r>
+    </w:p>
+    <w:p>
+      <w:pPr>
+        <w:rPr>
+          <w:rStyle w:val="code"/>
           <w:lang w:val="it-IT"/>
         </w:rPr>
-        <w:t>Pda7F9234Bu;ba4E2C324p,10,288\n</w:t>
-      </w:r>
-    </w:p>
-    <w:p>
-      <w:pPr>
-        <w:rPr>
+      </w:pPr>
+      <w:r>
+        <w:rPr>
+          <w:rStyle w:val="code"/>
           <w:lang w:val="it-IT"/>
         </w:rPr>
-      </w:pPr>
-      <w:r>
-        <w:rPr>
-          <w:lang w:val="it-IT"/>
-        </w:rPr>
         <w:t>Pda806EC24u;baAE16C6Dp,10,288\n</w:t>
       </w:r>
     </w:p>
     <w:p>
       <w:pPr>
         <w:rPr>
-          <w:lang w:val="en-US"/>
-        </w:rPr>
-      </w:pPr>
-      <w:r>
-        <w:rPr>
-          <w:lang w:val="en-US"/>
+          <w:rStyle w:val="code"/>
+        </w:rPr>
+      </w:pPr>
+      <w:r>
+        <w:rPr>
+          <w:rStyle w:val="code"/>
         </w:rPr>
         <w:t>Pda807B031u;baB360495p,10,288\n</w:t>
       </w:r>
@@ -4376,12 +4342,12 @@
     <w:p>
       <w:pPr>
         <w:rPr>
-          <w:lang w:val="en-US"/>
-        </w:rPr>
-      </w:pPr>
-      <w:r>
-        <w:rPr>
-          <w:lang w:val="en-US"/>
+          <w:rStyle w:val="code"/>
+        </w:rPr>
+      </w:pPr>
+      <w:r>
+        <w:rPr>
+          <w:rStyle w:val="code"/>
         </w:rPr>
         <w:t>*\n</w:t>
       </w:r>
@@ -4389,12 +4355,12 @@
     <w:p>
       <w:pPr>
         <w:rPr>
-          <w:lang w:val="en-US"/>
-        </w:rPr>
-      </w:pPr>
-      <w:r>
-        <w:rPr>
-          <w:lang w:val="en-US"/>
+          <w:rStyle w:val="code"/>
+        </w:rPr>
+      </w:pPr>
+      <w:r>
+        <w:rPr>
+          <w:rStyle w:val="code"/>
         </w:rPr>
         <w:t>\n</w:t>
       </w:r>
@@ -4447,7 +4413,21 @@
         <w:rPr>
           <w:lang w:val="en-US"/>
         </w:rPr>
-        <w:t xml:space="preserve"> is the confirmation of the “execute MethodSCRIPT” command</w:t>
+        <w:t xml:space="preserve"> is the confirmation of the “execute </w:t>
+      </w:r>
+      <w:proofErr w:type="spellStart"/>
+      <w:r>
+        <w:rPr>
+          <w:lang w:val="en-US"/>
+        </w:rPr>
+        <w:t>MethodSCRIPT</w:t>
+      </w:r>
+      <w:proofErr w:type="spellEnd"/>
+      <w:r>
+        <w:rPr>
+          <w:lang w:val="en-US"/>
+        </w:rPr>
+        <w:t>” command</w:t>
       </w:r>
       <w:r>
         <w:rPr>
@@ -4531,7 +4511,21 @@
         <w:rPr>
           <w:lang w:val="en-US"/>
         </w:rPr>
-        <w:t>“\n” marks the end of the MethodSCRIPT.</w:t>
+        <w:t xml:space="preserve">“\n” marks the end of the </w:t>
+      </w:r>
+      <w:proofErr w:type="spellStart"/>
+      <w:r>
+        <w:rPr>
+          <w:lang w:val="en-US"/>
+        </w:rPr>
+        <w:t>MethodSCRIPT</w:t>
+      </w:r>
+      <w:proofErr w:type="spellEnd"/>
+      <w:r>
+        <w:rPr>
+          <w:lang w:val="en-US"/>
+        </w:rPr>
+        <w:t>.</w:t>
       </w:r>
     </w:p>
     <w:p>
@@ -4546,13 +4540,7 @@
         <w:rPr>
           <w:lang w:val="en-US"/>
         </w:rPr>
-        <w:t xml:space="preserve">Most techniques return the data values Potential (set cell potential in V) and Current (measured current in A). </w:t>
-      </w:r>
-      <w:r>
-        <w:rPr>
-          <w:lang w:val="en-US"/>
-        </w:rPr>
-        <w:t xml:space="preserve">The data values to be received from a measurement can be sent through </w:t>
+        <w:t xml:space="preserve">Most techniques return the data values Potential (set cell potential in V) and Current (measured current in A). The data values to be received from a measurement can be sent through </w:t>
       </w:r>
       <w:r>
         <w:rPr>
@@ -4657,7 +4645,21 @@
         <w:rPr>
           <w:lang w:val="en-US"/>
         </w:rPr>
-        <w:t xml:space="preserve"> can be sent with the MethodSCRIPT and received as measurement data values.</w:t>
+        <w:t xml:space="preserve"> can be sent with the </w:t>
+      </w:r>
+      <w:proofErr w:type="spellStart"/>
+      <w:r>
+        <w:rPr>
+          <w:lang w:val="en-US"/>
+        </w:rPr>
+        <w:t>MethodSCRIPT</w:t>
+      </w:r>
+      <w:proofErr w:type="spellEnd"/>
+      <w:r>
+        <w:rPr>
+          <w:lang w:val="en-US"/>
+        </w:rPr>
+        <w:t xml:space="preserve"> and received as measurement data values.</w:t>
       </w:r>
     </w:p>
     <w:p>
@@ -4725,19 +4727,7 @@
         <w:rPr>
           <w:lang w:val="en-US"/>
         </w:rPr>
-        <w:t xml:space="preserve">measured impedance </w:t>
-      </w:r>
-      <w:r>
-        <w:rPr>
-          <w:lang w:val="en-US"/>
-        </w:rPr>
-        <w:t xml:space="preserve">in </w:t>
-      </w:r>
-      <w:r>
-        <w:rPr>
-          <w:lang w:val="en-US"/>
-        </w:rPr>
-        <w:t>Ohm</w:t>
+        <w:t>measured impedance Ohm</w:t>
       </w:r>
       <w:r>
         <w:rPr>
@@ -4777,19 +4767,7 @@
         <w:rPr>
           <w:lang w:val="en-US"/>
         </w:rPr>
-        <w:t>The following metadata values can also be obtained from the data packages</w:t>
-      </w:r>
-      <w:r>
-        <w:rPr>
-          <w:lang w:val="en-US"/>
-        </w:rPr>
-        <w:t>, if present</w:t>
-      </w:r>
-      <w:r>
-        <w:rPr>
-          <w:lang w:val="en-US"/>
-        </w:rPr>
-        <w:t>.</w:t>
+        <w:t>The following metadata values can also be obtained from the data packages, if present.</w:t>
       </w:r>
     </w:p>
     <w:p>
@@ -4915,6 +4893,394 @@
         <w:spacing w:before="100" w:beforeAutospacing="1" w:after="100" w:afterAutospacing="1"/>
         <w:textboxTightWrap w:val="none"/>
         <w:rPr>
+          <w:lang w:val="en-US"/>
+        </w:rPr>
+      </w:pPr>
+      <w:r>
+        <w:rPr>
+          <w:lang w:val="en-US"/>
+        </w:rPr>
+        <w:t>Noise</w:t>
+      </w:r>
+    </w:p>
+    <w:p>
+      <w:pPr>
+        <w:textboxTightWrap w:val="none"/>
+        <w:rPr>
+          <w:lang w:val="en-US"/>
+        </w:rPr>
+      </w:pPr>
+      <w:r>
+        <w:rPr>
+          <w:lang w:val="en-US"/>
+        </w:rPr>
+        <w:br w:type="page"/>
+      </w:r>
+    </w:p>
+    <w:p>
+      <w:pPr>
+        <w:pStyle w:val="Heading3"/>
+        <w:numPr>
+          <w:ilvl w:val="2"/>
+          <w:numId w:val="1"/>
+        </w:numPr>
+        <w:rPr>
+          <w:b/>
+        </w:rPr>
+      </w:pPr>
+      <w:r>
+        <w:lastRenderedPageBreak/>
+        <w:t xml:space="preserve">Parsing the </w:t>
+      </w:r>
+      <w:r>
+        <w:t>measurement data packages</w:t>
+      </w:r>
+    </w:p>
+    <w:p>
+      <w:pPr>
+        <w:rPr>
+          <w:rFonts w:cs="Courier New"/>
+          <w:iCs/>
+          <w:lang w:val="en-GB"/>
+        </w:rPr>
+      </w:pPr>
+      <w:r>
+        <w:rPr>
+          <w:lang w:val="en-US"/>
+        </w:rPr>
+        <w:t xml:space="preserve">Each measurement data package begins with the header ‘P’ and is terminated by a ‘\n’. </w:t>
+      </w:r>
+      <w:r>
+        <w:rPr>
+          <w:rFonts w:cs="Courier New"/>
+          <w:iCs/>
+          <w:lang w:val="en-GB"/>
+        </w:rPr>
+        <w:t xml:space="preserve">The </w:t>
+      </w:r>
+      <w:r>
+        <w:rPr>
+          <w:rFonts w:cs="Courier New"/>
+          <w:iCs/>
+          <w:lang w:val="en-GB"/>
+        </w:rPr>
+        <w:t>measurement</w:t>
+      </w:r>
+      <w:r>
+        <w:rPr>
+          <w:rFonts w:cs="Courier New"/>
+          <w:iCs/>
+          <w:lang w:val="en-GB"/>
+        </w:rPr>
+        <w:t xml:space="preserve"> data package can be split into</w:t>
+      </w:r>
+      <w:r>
+        <w:rPr>
+          <w:rFonts w:cs="Courier New"/>
+          <w:iCs/>
+          <w:lang w:val="en-GB"/>
+        </w:rPr>
+        <w:t xml:space="preserve"> data value packages based on the </w:t>
+      </w:r>
+      <w:r>
+        <w:rPr>
+          <w:rFonts w:cs="Courier New"/>
+          <w:iCs/>
+          <w:lang w:val="en-GB"/>
+        </w:rPr>
+        <w:t>delimiter</w:t>
+      </w:r>
+      <w:r>
+        <w:rPr>
+          <w:rFonts w:cs="Courier New"/>
+          <w:iCs/>
+          <w:lang w:val="en-GB"/>
+        </w:rPr>
+        <w:t xml:space="preserve"> ‘;’.  </w:t>
+      </w:r>
+    </w:p>
+    <w:p>
+      <w:pPr>
+        <w:rPr>
+          <w:iCs/>
+          <w:lang w:val="en-US"/>
+        </w:rPr>
+      </w:pPr>
+      <w:r>
+        <w:rPr>
+          <w:iCs/>
+          <w:lang w:val="en-US"/>
+        </w:rPr>
+        <w:t>Each of the</w:t>
+      </w:r>
+      <w:r>
+        <w:rPr>
+          <w:iCs/>
+          <w:lang w:val="en-US"/>
+        </w:rPr>
+        <w:t>se data value packages</w:t>
+      </w:r>
+      <w:r>
+        <w:rPr>
+          <w:iCs/>
+          <w:lang w:val="en-US"/>
+        </w:rPr>
+        <w:t xml:space="preserve"> can</w:t>
+      </w:r>
+      <w:r>
+        <w:rPr>
+          <w:iCs/>
+          <w:lang w:val="en-US"/>
+        </w:rPr>
+        <w:t xml:space="preserve"> then</w:t>
+      </w:r>
+      <w:r>
+        <w:rPr>
+          <w:iCs/>
+          <w:lang w:val="en-US"/>
+        </w:rPr>
+        <w:t xml:space="preserve"> be parsed </w:t>
+      </w:r>
+      <w:r>
+        <w:rPr>
+          <w:iCs/>
+          <w:lang w:val="en-US"/>
+        </w:rPr>
+        <w:t xml:space="preserve">separately </w:t>
+      </w:r>
+      <w:r>
+        <w:rPr>
+          <w:iCs/>
+          <w:lang w:val="en-US"/>
+        </w:rPr>
+        <w:t xml:space="preserve">to get the actual </w:t>
+      </w:r>
+      <w:r>
+        <w:rPr>
+          <w:iCs/>
+          <w:lang w:val="en-US"/>
+        </w:rPr>
+        <w:t xml:space="preserve">data </w:t>
+      </w:r>
+      <w:r>
+        <w:rPr>
+          <w:iCs/>
+          <w:lang w:val="en-US"/>
+        </w:rPr>
+        <w:t>values</w:t>
+      </w:r>
+      <w:r>
+        <w:rPr>
+          <w:iCs/>
+          <w:lang w:val="en-US"/>
+        </w:rPr>
+        <w:t>.</w:t>
+      </w:r>
+    </w:p>
+    <w:p>
+      <w:pPr>
+        <w:autoSpaceDE w:val="0"/>
+        <w:autoSpaceDN w:val="0"/>
+        <w:adjustRightInd w:val="0"/>
+        <w:textboxTightWrap w:val="none"/>
+        <w:rPr>
+          <w:rStyle w:val="code"/>
+        </w:rPr>
+      </w:pPr>
+    </w:p>
+    <w:p>
+      <w:pPr>
+        <w:autoSpaceDE w:val="0"/>
+        <w:autoSpaceDN w:val="0"/>
+        <w:adjustRightInd w:val="0"/>
+        <w:textboxTightWrap w:val="none"/>
+        <w:rPr>
+          <w:iCs/>
+          <w:lang w:val="en-US"/>
+        </w:rPr>
+      </w:pPr>
+      <w:r>
+        <w:rPr>
+          <w:iCs/>
+          <w:lang w:val="en-US"/>
+        </w:rPr>
+        <w:t>The type of data in a data package is identified by its variable type:</w:t>
+      </w:r>
+    </w:p>
+    <w:p>
+      <w:pPr>
+        <w:autoSpaceDE w:val="0"/>
+        <w:autoSpaceDN w:val="0"/>
+        <w:adjustRightInd w:val="0"/>
+        <w:textboxTightWrap w:val="none"/>
+        <w:rPr>
+          <w:iCs/>
+          <w:lang w:val="en-US"/>
+        </w:rPr>
+      </w:pPr>
+    </w:p>
+    <w:p>
+      <w:pPr>
+        <w:pStyle w:val="ListParagraph"/>
+        <w:numPr>
+          <w:ilvl w:val="0"/>
+          <w:numId w:val="9"/>
+        </w:numPr>
+        <w:rPr>
+          <w:lang w:val="en-US"/>
+        </w:rPr>
+      </w:pPr>
+      <w:r>
+        <w:rPr>
+          <w:lang w:val="en-US"/>
+        </w:rPr>
+        <w:t xml:space="preserve">The potential readings are identified by the string </w:t>
+      </w:r>
+      <w:r>
+        <w:rPr>
+          <w:lang w:val="en-US"/>
+        </w:rPr>
+        <w:t>“</w:t>
+      </w:r>
+      <w:r>
+        <w:rPr>
+          <w:i/>
+          <w:lang w:val="en-US"/>
+        </w:rPr>
+        <w:t>da</w:t>
+      </w:r>
+      <w:r>
+        <w:rPr>
+          <w:i/>
+          <w:lang w:val="en-US"/>
+        </w:rPr>
+        <w:t>”</w:t>
+      </w:r>
+    </w:p>
+    <w:p>
+      <w:pPr>
+        <w:pStyle w:val="ListParagraph"/>
+        <w:numPr>
+          <w:ilvl w:val="0"/>
+          <w:numId w:val="9"/>
+        </w:numPr>
+        <w:rPr>
+          <w:lang w:val="en-US"/>
+        </w:rPr>
+      </w:pPr>
+      <w:r>
+        <w:rPr>
+          <w:lang w:val="en-US"/>
+        </w:rPr>
+        <w:t xml:space="preserve">The current readings are identified by the string </w:t>
+      </w:r>
+      <w:r>
+        <w:rPr>
+          <w:lang w:val="en-US"/>
+        </w:rPr>
+        <w:t>“</w:t>
+      </w:r>
+      <w:proofErr w:type="spellStart"/>
+      <w:r>
+        <w:rPr>
+          <w:i/>
+          <w:lang w:val="en-US"/>
+        </w:rPr>
+        <w:t>ba</w:t>
+      </w:r>
+      <w:proofErr w:type="spellEnd"/>
+      <w:r>
+        <w:rPr>
+          <w:i/>
+          <w:lang w:val="en-US"/>
+        </w:rPr>
+        <w:t>”</w:t>
+      </w:r>
+    </w:p>
+    <w:p>
+      <w:pPr>
+        <w:pStyle w:val="ListParagraph"/>
+        <w:numPr>
+          <w:ilvl w:val="0"/>
+          <w:numId w:val="9"/>
+        </w:numPr>
+        <w:rPr>
+          <w:lang w:val="en-US"/>
+        </w:rPr>
+      </w:pPr>
+      <w:r>
+        <w:rPr>
+          <w:lang w:val="en-US"/>
+        </w:rPr>
+        <w:t xml:space="preserve">The frequency readings are identified by the string </w:t>
+      </w:r>
+      <w:r>
+        <w:rPr>
+          <w:lang w:val="en-US"/>
+        </w:rPr>
+        <w:t>“</w:t>
+      </w:r>
+      <w:r>
+        <w:rPr>
+          <w:i/>
+          <w:lang w:val="en-US"/>
+        </w:rPr>
+        <w:t>dc</w:t>
+      </w:r>
+      <w:r>
+        <w:rPr>
+          <w:i/>
+          <w:lang w:val="en-US"/>
+        </w:rPr>
+        <w:t>”</w:t>
+      </w:r>
+    </w:p>
+    <w:p>
+      <w:pPr>
+        <w:pStyle w:val="ListParagraph"/>
+        <w:numPr>
+          <w:ilvl w:val="0"/>
+          <w:numId w:val="9"/>
+        </w:numPr>
+        <w:rPr>
+          <w:lang w:val="en-US"/>
+        </w:rPr>
+      </w:pPr>
+      <w:r>
+        <w:rPr>
+          <w:lang w:val="en-US"/>
+        </w:rPr>
+        <w:t xml:space="preserve">The real impedance readings are identified by the string </w:t>
+      </w:r>
+      <w:r>
+        <w:rPr>
+          <w:lang w:val="en-US"/>
+        </w:rPr>
+        <w:t>“</w:t>
+      </w:r>
+      <w:r>
+        <w:rPr>
+          <w:i/>
+          <w:lang w:val="en-US"/>
+        </w:rPr>
+        <w:t>cc</w:t>
+      </w:r>
+      <w:r>
+        <w:rPr>
+          <w:i/>
+          <w:lang w:val="en-US"/>
+        </w:rPr>
+        <w:t>”</w:t>
+      </w:r>
+    </w:p>
+    <w:p>
+      <w:pPr>
+        <w:pStyle w:val="ListParagraph"/>
+        <w:numPr>
+          <w:ilvl w:val="0"/>
+          <w:numId w:val="9"/>
+        </w:numPr>
+        <w:rPr>
           <w:rStyle w:val="code"/>
           <w:rFonts w:ascii="HelveticaNeueLT Com 45 Lt" w:hAnsi="HelveticaNeueLT Com 45 Lt"/>
           <w:iCs w:val="0"/>
@@ -4927,22 +5293,178 @@
         <w:rPr>
           <w:lang w:val="en-US"/>
         </w:rPr>
-        <w:t>Noise</w:t>
-      </w:r>
-    </w:p>
-    <w:p>
-      <w:pPr>
-        <w:pStyle w:val="Heading3"/>
-        <w:rPr>
-          <w:b/>
-        </w:rPr>
-      </w:pPr>
-      <w:r>
-        <w:t xml:space="preserve">Parsing the </w:t>
-      </w:r>
-      <w:r>
-        <w:t>measurement data packages</w:t>
-      </w:r>
+        <w:t xml:space="preserve">The imaginary impedance readings are identified by the string </w:t>
+      </w:r>
+      <w:r>
+        <w:rPr>
+          <w:lang w:val="en-US"/>
+        </w:rPr>
+        <w:t>“</w:t>
+      </w:r>
+      <w:r>
+        <w:rPr>
+          <w:i/>
+          <w:lang w:val="en-US"/>
+        </w:rPr>
+        <w:t>cd</w:t>
+      </w:r>
+      <w:r>
+        <w:rPr>
+          <w:i/>
+          <w:lang w:val="en-US"/>
+        </w:rPr>
+        <w:t>”</w:t>
+      </w:r>
+    </w:p>
+    <w:p>
+      <w:pPr>
+        <w:rPr>
+          <w:lang w:val="en-GB"/>
+        </w:rPr>
+      </w:pPr>
+    </w:p>
+    <w:p>
+      <w:pPr>
+        <w:rPr>
+          <w:lang w:val="en-US"/>
+        </w:rPr>
+      </w:pPr>
+      <w:r>
+        <w:rPr>
+          <w:lang w:val="en-US"/>
+        </w:rPr>
+        <w:t xml:space="preserve">For example, in the sample package seen above, the </w:t>
+      </w:r>
+      <w:r>
+        <w:rPr>
+          <w:i/>
+          <w:lang w:val="en-US"/>
+        </w:rPr>
+        <w:t>variable types</w:t>
+      </w:r>
+      <w:r>
+        <w:rPr>
+          <w:lang w:val="en-US"/>
+        </w:rPr>
+        <w:t xml:space="preserve"> are </w:t>
+      </w:r>
+    </w:p>
+    <w:p>
+      <w:pPr>
+        <w:rPr>
+          <w:lang w:val="en-US"/>
+        </w:rPr>
+      </w:pPr>
+      <w:r>
+        <w:rPr>
+          <w:i/>
+          <w:lang w:val="en-US"/>
+        </w:rPr>
+        <w:t>da7F85F3Fu</w:t>
+      </w:r>
+      <w:r>
+        <w:rPr>
+          <w:lang w:val="en-US"/>
+        </w:rPr>
+        <w:t xml:space="preserve">  </w:t>
+      </w:r>
+      <w:r>
+        <w:rPr>
+          <w:lang w:val="en-US"/>
+        </w:rPr>
+        <w:tab/>
+      </w:r>
+      <w:r>
+        <w:rPr>
+          <w:lang w:val="en-US"/>
+        </w:rPr>
+        <w:tab/>
+        <w:t>- “</w:t>
+      </w:r>
+      <w:r>
+        <w:rPr>
+          <w:i/>
+          <w:lang w:val="en-US"/>
+        </w:rPr>
+        <w:t>da</w:t>
+      </w:r>
+      <w:r>
+        <w:rPr>
+          <w:i/>
+          <w:lang w:val="en-US"/>
+        </w:rPr>
+        <w:t>” for p</w:t>
+      </w:r>
+      <w:r>
+        <w:rPr>
+          <w:lang w:val="en-US"/>
+        </w:rPr>
+        <w:t>otential reading and</w:t>
+      </w:r>
+    </w:p>
+    <w:p>
+      <w:pPr>
+        <w:rPr>
+          <w:lang w:val="en-US"/>
+        </w:rPr>
+      </w:pPr>
+      <w:r>
+        <w:rPr>
+          <w:i/>
+          <w:lang w:val="en-US"/>
+        </w:rPr>
+        <w:t>ba48D503Dp,10,288</w:t>
+      </w:r>
+      <w:r>
+        <w:rPr>
+          <w:lang w:val="en-US"/>
+        </w:rPr>
+        <w:t xml:space="preserve"> </w:t>
+      </w:r>
+      <w:r>
+        <w:rPr>
+          <w:lang w:val="en-US"/>
+        </w:rPr>
+        <w:tab/>
+        <w:t>- “</w:t>
+      </w:r>
+      <w:proofErr w:type="spellStart"/>
+      <w:r>
+        <w:rPr>
+          <w:i/>
+          <w:lang w:val="en-US"/>
+        </w:rPr>
+        <w:t>ba</w:t>
+      </w:r>
+      <w:proofErr w:type="spellEnd"/>
+      <w:r>
+        <w:rPr>
+          <w:i/>
+          <w:lang w:val="en-US"/>
+        </w:rPr>
+        <w:t xml:space="preserve">” for </w:t>
+      </w:r>
+      <w:r>
+        <w:rPr>
+          <w:lang w:val="en-US"/>
+        </w:rPr>
+        <w:t>current reading.</w:t>
+      </w:r>
+    </w:p>
+    <w:p>
+      <w:pPr>
+        <w:rPr>
+          <w:lang w:val="en-US"/>
+        </w:rPr>
+      </w:pPr>
+    </w:p>
+    <w:p>
+      <w:pPr>
+        <w:rPr>
+          <w:rFonts w:eastAsiaTheme="majorEastAsia"/>
+          <w:lang w:val="en-US"/>
+        </w:rPr>
+      </w:pPr>
     </w:p>
     <w:p>
       <w:pPr>
@@ -4955,125 +5477,126 @@
         <w:rPr>
           <w:lang w:val="en-US"/>
         </w:rPr>
-        <w:t xml:space="preserve">Each measurement data package begins with the header ‘P’ and is terminated by a ‘\n’. </w:t>
-      </w:r>
-      <w:r>
-        <w:rPr>
-          <w:rFonts w:cs="Courier New"/>
+        <w:t xml:space="preserve">The following 7 characters hold the 28-bit signed integer data value followed by one SI unit prefix character. </w:t>
+      </w:r>
+      <w:r>
+        <w:rPr>
           <w:iCs/>
-          <w:lang w:val="en-GB"/>
+          <w:lang w:val="en-US"/>
         </w:rPr>
         <w:t xml:space="preserve">The </w:t>
       </w:r>
       <w:r>
         <w:rPr>
-          <w:rFonts w:cs="Courier New"/>
           <w:iCs/>
-          <w:lang w:val="en-GB"/>
-        </w:rPr>
-        <w:t>measurement</w:t>
-      </w:r>
-      <w:r>
-        <w:rPr>
-          <w:rFonts w:cs="Courier New"/>
+          <w:lang w:val="en-US"/>
+        </w:rPr>
+        <w:t>data</w:t>
+      </w:r>
+      <w:r>
+        <w:rPr>
           <w:iCs/>
-          <w:lang w:val="en-GB"/>
-        </w:rPr>
-        <w:t xml:space="preserve"> data package can be split into</w:t>
-      </w:r>
-      <w:r>
-        <w:rPr>
-          <w:rFonts w:cs="Courier New"/>
+          <w:lang w:val="en-US"/>
+        </w:rPr>
+        <w:t xml:space="preserve"> value for </w:t>
+      </w:r>
+      <w:r>
+        <w:rPr>
           <w:iCs/>
-          <w:lang w:val="en-GB"/>
-        </w:rPr>
-        <w:t xml:space="preserve"> data value packages based on the </w:t>
-      </w:r>
-      <w:r>
-        <w:rPr>
-          <w:rFonts w:cs="Courier New"/>
+          <w:lang w:val="en-US"/>
+        </w:rPr>
+        <w:t xml:space="preserve">the </w:t>
+      </w:r>
+      <w:r>
+        <w:rPr>
           <w:iCs/>
-          <w:lang w:val="en-GB"/>
-        </w:rPr>
-        <w:t>delimiter</w:t>
-      </w:r>
-      <w:r>
-        <w:rPr>
-          <w:rFonts w:cs="Courier New"/>
+          <w:lang w:val="en-US"/>
+        </w:rPr>
+        <w:t>current reading (</w:t>
+      </w:r>
+      <w:r>
+        <w:rPr>
           <w:iCs/>
-          <w:lang w:val="en-GB"/>
-        </w:rPr>
-        <w:t xml:space="preserve"> ‘;’. </w:t>
+          <w:lang w:val="en-US"/>
+        </w:rPr>
+        <w:t>7</w:t>
       </w:r>
       <w:r>
         <w:rPr>
           <w:iCs/>
           <w:lang w:val="en-US"/>
         </w:rPr>
-        <w:t>Each of the</w:t>
+        <w:t xml:space="preserve"> characters)</w:t>
       </w:r>
       <w:r>
         <w:rPr>
           <w:iCs/>
           <w:lang w:val="en-US"/>
         </w:rPr>
-        <w:t>se data value packages</w:t>
+        <w:t xml:space="preserve"> </w:t>
       </w:r>
       <w:r>
         <w:rPr>
           <w:iCs/>
           <w:lang w:val="en-US"/>
         </w:rPr>
-        <w:t xml:space="preserve"> can</w:t>
+        <w:t xml:space="preserve">from the above sample package is </w:t>
       </w:r>
       <w:r>
         <w:rPr>
           <w:iCs/>
           <w:lang w:val="en-US"/>
         </w:rPr>
-        <w:t xml:space="preserve"> then</w:t>
+        <w:t>“</w:t>
+      </w:r>
+      <w:r>
+        <w:rPr>
+          <w:i/>
+          <w:lang w:val="en-US"/>
+        </w:rPr>
+        <w:t>48D503D</w:t>
+      </w:r>
+      <w:r>
+        <w:rPr>
+          <w:i/>
+          <w:lang w:val="en-US"/>
+        </w:rPr>
+        <w:t xml:space="preserve">”  </w:t>
       </w:r>
       <w:r>
         <w:rPr>
           <w:iCs/>
           <w:lang w:val="en-US"/>
         </w:rPr>
-        <w:t xml:space="preserve"> be parsed </w:t>
+        <w:t>followed by the SI unit prefix ‘</w:t>
+      </w:r>
+      <w:r>
+        <w:rPr>
+          <w:i/>
+          <w:lang w:val="en-US"/>
+        </w:rPr>
+        <w:t>p</w:t>
+      </w:r>
+      <w:r>
+        <w:rPr>
+          <w:i/>
+          <w:lang w:val="en-US"/>
+        </w:rPr>
+        <w:t>’</w:t>
       </w:r>
       <w:r>
         <w:rPr>
           <w:iCs/>
           <w:lang w:val="en-US"/>
         </w:rPr>
-        <w:t xml:space="preserve">separately </w:t>
+        <w:t>.</w:t>
       </w:r>
       <w:r>
         <w:rPr>
           <w:iCs/>
           <w:lang w:val="en-US"/>
         </w:rPr>
-        <w:t xml:space="preserve">to get the actual </w:t>
-      </w:r>
-      <w:r>
-        <w:rPr>
-          <w:iCs/>
-          <w:lang w:val="en-US"/>
-        </w:rPr>
-        <w:t xml:space="preserve">data </w:t>
-      </w:r>
-      <w:r>
-        <w:rPr>
-          <w:iCs/>
-          <w:lang w:val="en-US"/>
-        </w:rPr>
-        <w:t>values</w:t>
-      </w:r>
-      <w:r>
-        <w:rPr>
-          <w:iCs/>
-          <w:lang w:val="en-US"/>
-        </w:rPr>
-        <w:t>.</w:t>
+        <w:t xml:space="preserve"> </w:t>
       </w:r>
     </w:p>
     <w:p>
@@ -5083,7 +5606,9 @@
         <w:adjustRightInd w:val="0"/>
         <w:textboxTightWrap w:val="none"/>
         <w:rPr>
-          <w:rStyle w:val="code"/>
+          <w:rFonts w:ascii="Courier New" w:hAnsi="Courier New" w:cs="Courier New"/>
+          <w:color w:val="auto"/>
+          <w:lang w:val="en-GB"/>
         </w:rPr>
       </w:pPr>
     </w:p>
@@ -5094,8 +5619,11 @@
         <w:adjustRightInd w:val="0"/>
         <w:textboxTightWrap w:val="none"/>
         <w:rPr>
+          <w:rFonts w:ascii="Courier New" w:hAnsi="Courier New"/>
           <w:iCs/>
-          <w:lang w:val="en-US"/>
+          <w:color w:val="000000" w:themeColor="text1"/>
+          <w:shd w:val="clear" w:color="auto" w:fill="F2F2F2" w:themeFill="background1" w:themeFillShade="F2"/>
+          <w:lang w:val="en-US" w:eastAsia="en-GB"/>
         </w:rPr>
       </w:pPr>
       <w:r>
@@ -5103,7 +5631,58 @@
           <w:iCs/>
           <w:lang w:val="en-US"/>
         </w:rPr>
-        <w:t>The type of data in a data package is identified by its variable type:</w:t>
+        <w:t xml:space="preserve">In the above sample package, the </w:t>
+      </w:r>
+      <w:r>
+        <w:rPr>
+          <w:iCs/>
+          <w:lang w:val="en-US"/>
+        </w:rPr>
+        <w:t xml:space="preserve">SI </w:t>
+      </w:r>
+      <w:r>
+        <w:rPr>
+          <w:iCs/>
+          <w:lang w:val="en-US"/>
+        </w:rPr>
+        <w:t xml:space="preserve">unit prefix for current data is ‘p’ </w:t>
+      </w:r>
+      <w:r>
+        <w:rPr>
+          <w:iCs/>
+          <w:lang w:val="en-US"/>
+        </w:rPr>
+        <w:t>(</w:t>
+      </w:r>
+      <w:proofErr w:type="spellStart"/>
+      <w:r>
+        <w:rPr>
+          <w:iCs/>
+          <w:lang w:val="en-US"/>
+        </w:rPr>
+        <w:t>pico</w:t>
+      </w:r>
+      <w:proofErr w:type="spellEnd"/>
+      <w:r>
+        <w:rPr>
+          <w:iCs/>
+          <w:lang w:val="en-US"/>
+        </w:rPr>
+        <w:t xml:space="preserve">) </w:t>
+      </w:r>
+      <w:r>
+        <w:rPr>
+          <w:iCs/>
+          <w:lang w:val="en-US"/>
+        </w:rPr>
+        <w:t>which is 1e-12 A.</w:t>
+      </w:r>
+      <w:r>
+        <w:rPr>
+          <w:iCs/>
+          <w:lang w:val="en-US"/>
+        </w:rPr>
+        <w:t xml:space="preserve"> </w:t>
       </w:r>
     </w:p>
     <w:p>
@@ -5113,69 +5692,575 @@
         <w:adjustRightInd w:val="0"/>
         <w:textboxTightWrap w:val="none"/>
         <w:rPr>
+          <w:lang w:val="en-US"/>
+        </w:rPr>
+      </w:pPr>
+    </w:p>
+    <w:p>
+      <w:pPr>
+        <w:rPr>
           <w:iCs/>
           <w:lang w:val="en-US"/>
         </w:rPr>
       </w:pPr>
-    </w:p>
-    <w:p>
-      <w:pPr>
-        <w:pStyle w:val="ListParagraph"/>
+      <w:r>
+        <w:rPr>
+          <w:iCs/>
+          <w:lang w:val="en-US"/>
+        </w:rPr>
+        <w:t>After obtaining variable type and the data values from the package, the metadata values can be parsed, if present.</w:t>
+      </w:r>
+    </w:p>
+    <w:p>
+      <w:pPr>
+        <w:pStyle w:val="Heading3"/>
         <w:numPr>
-          <w:ilvl w:val="0"/>
-          <w:numId w:val="9"/>
+          <w:ilvl w:val="2"/>
+          <w:numId w:val="1"/>
         </w:numPr>
         <w:rPr>
-          <w:lang w:val="en-US"/>
-        </w:rPr>
-      </w:pPr>
-      <w:r>
-        <w:rPr>
-          <w:lang w:val="en-US"/>
-        </w:rPr>
-        <w:t xml:space="preserve">The potential readings are identified by the string </w:t>
-      </w:r>
-      <w:r>
-        <w:rPr>
-          <w:i/>
-          <w:lang w:val="en-US"/>
-        </w:rPr>
-        <w:t>da</w:t>
-      </w:r>
-    </w:p>
-    <w:p>
-      <w:pPr>
-        <w:pStyle w:val="ListParagraph"/>
+          <w:b/>
+        </w:rPr>
+      </w:pPr>
+      <w:r>
+        <w:t xml:space="preserve">Parsing the </w:t>
+      </w:r>
+      <w:r>
+        <w:t>metadata</w:t>
+      </w:r>
+      <w:r>
+        <w:t xml:space="preserve"> values</w:t>
+      </w:r>
+    </w:p>
+    <w:p>
+      <w:pPr>
+        <w:autoSpaceDE w:val="0"/>
+        <w:autoSpaceDN w:val="0"/>
+        <w:adjustRightInd w:val="0"/>
+        <w:textboxTightWrap w:val="none"/>
+        <w:rPr>
+          <w:iCs/>
+          <w:lang w:val="en-US"/>
+        </w:rPr>
+      </w:pPr>
+      <w:r>
+        <w:rPr>
+          <w:iCs/>
+          <w:lang w:val="en-US"/>
+        </w:rPr>
+        <w:t xml:space="preserve">The metadata values are separated based on the delimiter ‘,’ and each of the values is further parsed to get the actual value. </w:t>
+      </w:r>
+    </w:p>
+    <w:p>
+      <w:pPr>
+        <w:autoSpaceDE w:val="0"/>
+        <w:autoSpaceDN w:val="0"/>
+        <w:adjustRightInd w:val="0"/>
+        <w:textboxTightWrap w:val="none"/>
+        <w:rPr>
+          <w:iCs/>
+          <w:lang w:val="en-US"/>
+        </w:rPr>
+      </w:pPr>
+    </w:p>
+    <w:p>
+      <w:pPr>
+        <w:autoSpaceDE w:val="0"/>
+        <w:autoSpaceDN w:val="0"/>
+        <w:adjustRightInd w:val="0"/>
+        <w:textboxTightWrap w:val="none"/>
+        <w:rPr>
+          <w:iCs/>
+          <w:lang w:val="en-US"/>
+        </w:rPr>
+      </w:pPr>
+      <w:r>
+        <w:rPr>
+          <w:iCs/>
+          <w:lang w:val="en-US"/>
+        </w:rPr>
+        <w:t xml:space="preserve">The first character of each metadata value </w:t>
+      </w:r>
+      <w:proofErr w:type="spellStart"/>
+      <w:r>
+        <w:rPr>
+          <w:iCs/>
+          <w:lang w:val="en-US"/>
+        </w:rPr>
+        <w:t>metaData</w:t>
+      </w:r>
+      <w:proofErr w:type="spellEnd"/>
+      <w:r>
+        <w:rPr>
+          <w:iCs/>
+          <w:lang w:val="en-US"/>
+        </w:rPr>
+        <w:t xml:space="preserve">[0] identifies the type of metadata. </w:t>
+      </w:r>
+    </w:p>
+    <w:p>
+      <w:pPr>
+        <w:autoSpaceDE w:val="0"/>
+        <w:autoSpaceDN w:val="0"/>
+        <w:adjustRightInd w:val="0"/>
+        <w:textboxTightWrap w:val="none"/>
+        <w:rPr>
+          <w:iCs/>
+          <w:lang w:val="en-US"/>
+        </w:rPr>
+      </w:pPr>
+    </w:p>
+    <w:p>
+      <w:pPr>
+        <w:autoSpaceDE w:val="0"/>
+        <w:autoSpaceDN w:val="0"/>
+        <w:adjustRightInd w:val="0"/>
+        <w:textboxTightWrap w:val="none"/>
+        <w:rPr>
+          <w:iCs/>
+          <w:lang w:val="en-US"/>
+        </w:rPr>
+      </w:pPr>
+      <w:r>
+        <w:rPr>
+          <w:iCs/>
+          <w:lang w:val="en-US"/>
+        </w:rPr>
+        <w:t xml:space="preserve">‘1’ - status </w:t>
+      </w:r>
+    </w:p>
+    <w:p>
+      <w:pPr>
+        <w:autoSpaceDE w:val="0"/>
+        <w:autoSpaceDN w:val="0"/>
+        <w:adjustRightInd w:val="0"/>
+        <w:textboxTightWrap w:val="none"/>
+        <w:rPr>
+          <w:iCs/>
+          <w:lang w:val="en-US"/>
+        </w:rPr>
+      </w:pPr>
+      <w:r>
+        <w:rPr>
+          <w:iCs/>
+          <w:lang w:val="en-US"/>
+        </w:rPr>
+        <w:t xml:space="preserve">‘2’ - Current range index </w:t>
+      </w:r>
+    </w:p>
+    <w:p>
+      <w:pPr>
+        <w:autoSpaceDE w:val="0"/>
+        <w:autoSpaceDN w:val="0"/>
+        <w:adjustRightInd w:val="0"/>
+        <w:textboxTightWrap w:val="none"/>
+        <w:rPr>
+          <w:iCs/>
+          <w:lang w:val="en-US"/>
+        </w:rPr>
+      </w:pPr>
+      <w:r>
+        <w:rPr>
+          <w:iCs/>
+          <w:lang w:val="en-US"/>
+        </w:rPr>
+        <w:t>‘4’ - Noise</w:t>
+      </w:r>
+    </w:p>
+    <w:p>
+      <w:pPr>
+        <w:rPr>
+          <w:rStyle w:val="code"/>
+        </w:rPr>
+      </w:pPr>
+    </w:p>
+    <w:p>
+      <w:pPr>
+        <w:rPr>
+          <w:iCs/>
+          <w:lang w:val="en-US"/>
+        </w:rPr>
+      </w:pPr>
+      <w:bookmarkStart w:id="6" w:name="_Hlk5014795"/>
+      <w:r>
+        <w:rPr>
+          <w:iCs/>
+          <w:lang w:val="en-US"/>
+        </w:rPr>
+        <w:t xml:space="preserve">The metadata status is a 1 character hexadecimal bit mask. </w:t>
+      </w:r>
+    </w:p>
+    <w:bookmarkEnd w:id="6"/>
+    <w:p>
+      <w:pPr>
+        <w:rPr>
+          <w:iCs/>
+          <w:lang w:val="en-US"/>
+        </w:rPr>
+      </w:pPr>
+    </w:p>
+    <w:p>
+      <w:pPr>
+        <w:autoSpaceDE w:val="0"/>
+        <w:autoSpaceDN w:val="0"/>
+        <w:adjustRightInd w:val="0"/>
+        <w:textboxTightWrap w:val="none"/>
+        <w:rPr>
+          <w:iCs/>
+          <w:lang w:val="en-US"/>
+        </w:rPr>
+      </w:pPr>
+      <w:r>
+        <w:rPr>
+          <w:iCs/>
+          <w:lang w:val="en-US"/>
+        </w:rPr>
+        <w:t xml:space="preserve">For example, in the above sample, the available metadata values for current data are, </w:t>
+      </w:r>
+    </w:p>
+    <w:p>
+      <w:pPr>
+        <w:autoSpaceDE w:val="0"/>
+        <w:autoSpaceDN w:val="0"/>
+        <w:adjustRightInd w:val="0"/>
+        <w:textboxTightWrap w:val="none"/>
+        <w:rPr>
+          <w:lang w:val="en-US"/>
+        </w:rPr>
+      </w:pPr>
+      <w:r>
+        <w:rPr>
+          <w:lang w:val="en-US"/>
+        </w:rPr>
+        <w:t>10,288</w:t>
+      </w:r>
+      <w:r>
+        <w:rPr>
+          <w:lang w:val="en-US"/>
+        </w:rPr>
+        <w:t>. The first metadata value is 10.</w:t>
+      </w:r>
+    </w:p>
+    <w:p>
+      <w:pPr>
+        <w:autoSpaceDE w:val="0"/>
+        <w:autoSpaceDN w:val="0"/>
+        <w:adjustRightInd w:val="0"/>
+        <w:textboxTightWrap w:val="none"/>
+        <w:rPr>
+          <w:lang w:val="en-US"/>
+        </w:rPr>
+      </w:pPr>
+    </w:p>
+    <w:p>
+      <w:pPr>
+        <w:autoSpaceDE w:val="0"/>
+        <w:autoSpaceDN w:val="0"/>
+        <w:adjustRightInd w:val="0"/>
+        <w:textboxTightWrap w:val="none"/>
+        <w:rPr>
+          <w:lang w:val="en-US"/>
+        </w:rPr>
+      </w:pPr>
+      <w:r>
+        <w:rPr>
+          <w:lang w:val="en-US"/>
+        </w:rPr>
+        <w:t xml:space="preserve">1 – </w:t>
+      </w:r>
+      <w:r>
+        <w:rPr>
+          <w:lang w:val="en-US"/>
+        </w:rPr>
+        <w:t>metadata</w:t>
+      </w:r>
+      <w:r>
+        <w:rPr>
+          <w:lang w:val="en-US"/>
+        </w:rPr>
+        <w:t xml:space="preserve"> status – 0 indicates OK.</w:t>
+      </w:r>
+    </w:p>
+    <w:p>
+      <w:pPr>
+        <w:rPr>
+          <w:iCs/>
+          <w:lang w:val="en-US"/>
+        </w:rPr>
+      </w:pPr>
+    </w:p>
+    <w:p>
+      <w:pPr>
+        <w:rPr>
+          <w:iCs/>
+          <w:lang w:val="en-US"/>
+        </w:rPr>
+      </w:pPr>
+      <w:r>
+        <w:rPr>
+          <w:iCs/>
+          <w:lang w:val="en-US"/>
+        </w:rPr>
+        <w:t>The metadata type current range is represented by a 2-digit hexadecimal value. If the first bit is high</w:t>
+      </w:r>
+    </w:p>
+    <w:p>
+      <w:pPr>
+        <w:rPr>
+          <w:iCs/>
+          <w:lang w:val="en-US"/>
+        </w:rPr>
+      </w:pPr>
+      <w:r>
+        <w:rPr>
+          <w:iCs/>
+          <w:lang w:val="en-US"/>
+        </w:rPr>
+        <w:t>(0x80), it indicates a high-speed mode current range. The hexadecimal value can be converted to int</w:t>
+      </w:r>
+    </w:p>
+    <w:p>
+      <w:pPr>
+        <w:rPr>
+          <w:iCs/>
+          <w:lang w:val="en-US"/>
+        </w:rPr>
+      </w:pPr>
+      <w:r>
+        <w:rPr>
+          <w:iCs/>
+          <w:lang w:val="en-US"/>
+        </w:rPr>
+        <w:t>to get the current range.</w:t>
+      </w:r>
+    </w:p>
+    <w:p>
+      <w:pPr>
+        <w:autoSpaceDE w:val="0"/>
+        <w:autoSpaceDN w:val="0"/>
+        <w:adjustRightInd w:val="0"/>
+        <w:textboxTightWrap w:val="none"/>
+        <w:rPr>
+          <w:rFonts w:ascii="Courier New" w:hAnsi="Courier New" w:cs="Courier New"/>
+          <w:lang w:val="en-GB"/>
+        </w:rPr>
+      </w:pPr>
+    </w:p>
+    <w:p>
+      <w:pPr>
+        <w:rPr>
+          <w:lang w:val="en-US"/>
+        </w:rPr>
+      </w:pPr>
+      <w:r>
+        <w:rPr>
+          <w:lang w:val="en-US"/>
+        </w:rPr>
+        <w:t>For example, in the a</w:t>
+      </w:r>
+      <w:r>
+        <w:rPr>
+          <w:lang w:val="en-US"/>
+        </w:rPr>
+        <w:t>bove sample, the second metadata available is 288.</w:t>
+      </w:r>
+    </w:p>
+    <w:p>
+      <w:pPr>
+        <w:rPr>
+          <w:lang w:val="en-US"/>
+        </w:rPr>
+      </w:pPr>
+      <w:r>
+        <w:rPr>
+          <w:lang w:val="en-US"/>
+        </w:rPr>
+        <w:t>2 – indicates the type – current range</w:t>
+      </w:r>
+    </w:p>
+    <w:p>
+      <w:pPr>
+        <w:autoSpaceDE w:val="0"/>
+        <w:autoSpaceDN w:val="0"/>
+        <w:adjustRightInd w:val="0"/>
+        <w:textboxTightWrap w:val="none"/>
+        <w:rPr>
+          <w:lang w:val="en-US"/>
+        </w:rPr>
+      </w:pPr>
+      <w:r>
+        <w:rPr>
+          <w:lang w:val="en-US"/>
+        </w:rPr>
+        <w:t>88 – indicates the hexadecimal value for current range index – 1mA. The first bit 8 implies that it is high speed mode current range.</w:t>
+      </w:r>
+    </w:p>
+    <w:p>
+      <w:pPr>
+        <w:autoSpaceDE w:val="0"/>
+        <w:autoSpaceDN w:val="0"/>
+        <w:adjustRightInd w:val="0"/>
+        <w:textboxTightWrap w:val="none"/>
+        <w:rPr>
+          <w:lang w:val="en-US"/>
+        </w:rPr>
+      </w:pPr>
+    </w:p>
+    <w:p>
+      <w:pPr>
+        <w:pStyle w:val="Heading3"/>
         <w:numPr>
-          <w:ilvl w:val="0"/>
-          <w:numId w:val="9"/>
+          <w:ilvl w:val="2"/>
+          <w:numId w:val="1"/>
         </w:numPr>
-        <w:rPr>
-          <w:lang w:val="en-US"/>
-        </w:rPr>
-      </w:pPr>
-      <w:r>
-        <w:rPr>
-          <w:lang w:val="en-US"/>
-        </w:rPr>
-        <w:t xml:space="preserve">The current readings are identified by the string </w:t>
-      </w:r>
+      </w:pPr>
+      <w:bookmarkStart w:id="7" w:name="OLE_LINK4"/>
+      <w:bookmarkStart w:id="8" w:name="OLE_LINK5"/>
+      <w:r>
+        <w:lastRenderedPageBreak/>
+        <w:t>Sample output</w:t>
+      </w:r>
+    </w:p>
+    <w:p>
+      <w:pPr>
+        <w:pStyle w:val="Heading4"/>
+        <w:numPr>
+          <w:ilvl w:val="3"/>
+          <w:numId w:val="1"/>
+        </w:numPr>
+        <w:rPr>
+          <w:lang w:val="en-US"/>
+        </w:rPr>
+      </w:pPr>
+      <w:r>
+        <w:rPr>
+          <w:lang w:val="en-US"/>
+        </w:rPr>
+        <w:t>LSV</w:t>
+      </w:r>
+    </w:p>
+    <w:p>
+      <w:pPr>
+        <w:rPr>
+          <w:lang w:val="en-US"/>
+        </w:rPr>
+      </w:pPr>
+      <w:r>
+        <w:rPr>
+          <w:lang w:val="en-US"/>
+        </w:rPr>
+        <w:t>Here’s a sample measurement data package from a LSV measurement on a dummy cell with 10kOhm resistance and its corresponding output.</w:t>
+      </w:r>
+    </w:p>
+    <w:p>
+      <w:pPr>
+        <w:rPr>
+          <w:lang w:val="en-US"/>
+        </w:rPr>
+      </w:pPr>
+    </w:p>
+    <w:p>
+      <w:pPr>
+        <w:rPr>
+          <w:rStyle w:val="code"/>
+          <w:lang w:val="it-IT"/>
+        </w:rPr>
+      </w:pPr>
+      <w:r>
+        <w:rPr>
+          <w:rStyle w:val="code"/>
+          <w:lang w:val="it-IT"/>
+        </w:rPr>
+        <w:t>Pda7F85F3Fu;ba4BA99F0p,10,288</w:t>
+      </w:r>
+    </w:p>
+    <w:p>
+      <w:pPr>
+        <w:rPr>
+          <w:lang w:val="it-IT"/>
+        </w:rPr>
+      </w:pPr>
+      <w:r>
+        <w:rPr>
+          <w:lang w:val="it-IT"/>
+        </w:rPr>
+        <w:t xml:space="preserve">Output: </w:t>
+      </w:r>
+      <w:r>
+        <w:rPr>
+          <w:lang w:val="it-IT"/>
+        </w:rPr>
+        <w:tab/>
+      </w:r>
+      <w:r>
+        <w:rPr>
+          <w:lang w:val="it-IT"/>
+        </w:rPr>
+        <w:t xml:space="preserve">E (V) = -4.999E-01   </w:t>
+      </w:r>
+    </w:p>
+    <w:p>
+      <w:pPr>
+        <w:ind w:left="708" w:firstLine="708"/>
+        <w:rPr>
+          <w:lang w:val="en-US"/>
+        </w:rPr>
+      </w:pPr>
       <w:proofErr w:type="spellStart"/>
       <w:r>
         <w:rPr>
-          <w:i/>
-          <w:lang w:val="en-US"/>
-        </w:rPr>
-        <w:t>ba</w:t>
+          <w:lang w:val="en-US"/>
+        </w:rPr>
+        <w:t>i</w:t>
       </w:r>
       <w:proofErr w:type="spellEnd"/>
-    </w:p>
-    <w:p>
-      <w:pPr>
-        <w:pStyle w:val="ListParagraph"/>
+      <w:r>
+        <w:rPr>
+          <w:lang w:val="en-US"/>
+        </w:rPr>
+        <w:t xml:space="preserve"> (A) = -4.999E-01   </w:t>
+      </w:r>
+    </w:p>
+    <w:p>
+      <w:pPr>
+        <w:ind w:left="708" w:firstLine="708"/>
+        <w:rPr>
+          <w:lang w:val="en-US"/>
+        </w:rPr>
+      </w:pPr>
+      <w:r>
+        <w:rPr>
+          <w:lang w:val="en-US"/>
+        </w:rPr>
+        <w:t xml:space="preserve">Status : OK           </w:t>
+      </w:r>
+    </w:p>
+    <w:p>
+      <w:pPr>
+        <w:autoSpaceDE w:val="0"/>
+        <w:autoSpaceDN w:val="0"/>
+        <w:adjustRightInd w:val="0"/>
+        <w:ind w:left="708" w:firstLine="708"/>
+        <w:textboxTightWrap w:val="none"/>
+        <w:rPr>
+          <w:lang w:val="en-US"/>
+        </w:rPr>
+      </w:pPr>
+      <w:r>
+        <w:rPr>
+          <w:lang w:val="en-US"/>
+        </w:rPr>
+        <w:t>CR : 1mA (High speed)</w:t>
+      </w:r>
+      <w:bookmarkEnd w:id="7"/>
+      <w:bookmarkEnd w:id="8"/>
+    </w:p>
+    <w:p>
+      <w:pPr>
+        <w:pStyle w:val="Heading4"/>
         <w:numPr>
-          <w:ilvl w:val="0"/>
-          <w:numId w:val="9"/>
+          <w:ilvl w:val="3"/>
+          <w:numId w:val="1"/>
         </w:numPr>
         <w:rPr>
           <w:lang w:val="en-US"/>
@@ -5185,48 +6270,174 @@
         <w:rPr>
           <w:lang w:val="en-US"/>
         </w:rPr>
-        <w:t xml:space="preserve">The frequency readings are identified by the string </w:t>
-      </w:r>
-      <w:r>
-        <w:rPr>
-          <w:i/>
-          <w:lang w:val="en-US"/>
-        </w:rPr>
-        <w:t>dc</w:t>
-      </w:r>
-    </w:p>
-    <w:p>
-      <w:pPr>
-        <w:pStyle w:val="ListParagraph"/>
-        <w:numPr>
-          <w:ilvl w:val="0"/>
-          <w:numId w:val="9"/>
-        </w:numPr>
-        <w:rPr>
-          <w:lang w:val="en-US"/>
-        </w:rPr>
-      </w:pPr>
-      <w:r>
-        <w:rPr>
-          <w:lang w:val="en-US"/>
-        </w:rPr>
-        <w:t xml:space="preserve">The real impedance readings are identified by the string </w:t>
-      </w:r>
-      <w:r>
-        <w:rPr>
-          <w:i/>
-          <w:lang w:val="en-US"/>
-        </w:rPr>
-        <w:t>cc</w:t>
-      </w:r>
-    </w:p>
-    <w:p>
-      <w:pPr>
-        <w:pStyle w:val="ListParagraph"/>
-        <w:numPr>
-          <w:ilvl w:val="0"/>
-          <w:numId w:val="9"/>
-        </w:numPr>
+        <w:t>EIS</w:t>
+      </w:r>
+    </w:p>
+    <w:p>
+      <w:pPr>
+        <w:rPr>
+          <w:lang w:val="en-US"/>
+        </w:rPr>
+      </w:pPr>
+      <w:r>
+        <w:rPr>
+          <w:lang w:val="en-US"/>
+        </w:rPr>
+        <w:t xml:space="preserve">Here’s a sample measurement data package from an EIS measurement on a dummy cell with 10 </w:t>
+      </w:r>
+      <w:proofErr w:type="spellStart"/>
+      <w:r>
+        <w:rPr>
+          <w:lang w:val="en-US"/>
+        </w:rPr>
+        <w:t>kOhm</w:t>
+      </w:r>
+      <w:proofErr w:type="spellEnd"/>
+      <w:r>
+        <w:rPr>
+          <w:lang w:val="en-US"/>
+        </w:rPr>
+        <w:t xml:space="preserve"> resistance and its corresponding output.</w:t>
+      </w:r>
+    </w:p>
+    <w:p>
+      <w:pPr>
+        <w:rPr>
+          <w:lang w:val="en-US"/>
+        </w:rPr>
+      </w:pPr>
+    </w:p>
+    <w:p>
+      <w:pPr>
+        <w:rPr>
+          <w:rStyle w:val="code"/>
+        </w:rPr>
+      </w:pPr>
+      <w:r>
+        <w:rPr>
+          <w:rStyle w:val="code"/>
+        </w:rPr>
+        <w:t>PdcDF5DFF4u;cc896D904m,10,287;cd82DB1A8u,10,287</w:t>
+      </w:r>
+    </w:p>
+    <w:p>
+      <w:pPr>
+        <w:rPr>
+          <w:lang w:val="en-NL"/>
+        </w:rPr>
+      </w:pPr>
+      <w:r>
+        <w:rPr>
+          <w:lang w:val="en-US"/>
+        </w:rPr>
+        <w:t xml:space="preserve">Output: </w:t>
+      </w:r>
+      <w:r>
+        <w:rPr>
+          <w:lang w:val="en-US"/>
+        </w:rPr>
+        <w:tab/>
+      </w:r>
+      <w:r>
+        <w:rPr>
+          <w:lang w:val="en-US"/>
+        </w:rPr>
+        <w:t>F</w:t>
+      </w:r>
+      <w:proofErr w:type="spellStart"/>
+      <w:r>
+        <w:rPr>
+          <w:lang w:val="en-NL"/>
+        </w:rPr>
+        <w:t>requency</w:t>
+      </w:r>
+      <w:proofErr w:type="spellEnd"/>
+      <w:r>
+        <w:rPr>
+          <w:lang w:val="en-NL"/>
+        </w:rPr>
+        <w:t xml:space="preserve">(Hz):  100.0 </w:t>
+      </w:r>
+      <w:r>
+        <w:rPr>
+          <w:lang w:val="en-NL"/>
+        </w:rPr>
+        <w:tab/>
+      </w:r>
+    </w:p>
+    <w:p>
+      <w:pPr>
+        <w:ind w:left="708" w:firstLine="708"/>
+        <w:rPr>
+          <w:lang w:val="en-NL"/>
+        </w:rPr>
+      </w:pPr>
+      <w:proofErr w:type="spellStart"/>
+      <w:r>
+        <w:rPr>
+          <w:lang w:val="en-NL"/>
+        </w:rPr>
+        <w:t>Zreal</w:t>
+      </w:r>
+      <w:proofErr w:type="spellEnd"/>
+      <w:r>
+        <w:rPr>
+          <w:lang w:val="en-NL"/>
+        </w:rPr>
+        <w:t xml:space="preserve">(Ohm): 9885.956 </w:t>
+      </w:r>
+      <w:r>
+        <w:rPr>
+          <w:lang w:val="en-NL"/>
+        </w:rPr>
+        <w:tab/>
+      </w:r>
+    </w:p>
+    <w:p>
+      <w:pPr>
+        <w:ind w:left="708" w:firstLine="708"/>
+        <w:rPr>
+          <w:lang w:val="en-NL"/>
+        </w:rPr>
+      </w:pPr>
+      <w:proofErr w:type="spellStart"/>
+      <w:r>
+        <w:rPr>
+          <w:lang w:val="en-NL"/>
+        </w:rPr>
+        <w:t>Zimag</w:t>
+      </w:r>
+      <w:proofErr w:type="spellEnd"/>
+      <w:r>
+        <w:rPr>
+          <w:lang w:val="en-NL"/>
+        </w:rPr>
+        <w:t xml:space="preserve">(Ohm):  2.995 </w:t>
+      </w:r>
+      <w:r>
+        <w:rPr>
+          <w:lang w:val="en-NL"/>
+        </w:rPr>
+        <w:tab/>
+      </w:r>
+    </w:p>
+    <w:p>
+      <w:pPr>
+        <w:ind w:left="708" w:firstLine="708"/>
+        <w:rPr>
+          <w:lang w:val="en-NL"/>
+        </w:rPr>
+      </w:pPr>
+      <w:r>
+        <w:rPr>
+          <w:lang w:val="en-NL"/>
+        </w:rPr>
+        <w:t xml:space="preserve">Status: OK               </w:t>
+      </w:r>
+    </w:p>
+    <w:p>
+      <w:pPr>
+        <w:ind w:left="708" w:firstLine="708"/>
         <w:rPr>
           <w:rStyle w:val="code"/>
           <w:rFonts w:ascii="HelveticaNeueLT Com 45 Lt" w:hAnsi="HelveticaNeueLT Com 45 Lt"/>
@@ -5238,954 +6449,9 @@
       </w:pPr>
       <w:r>
         <w:rPr>
-          <w:lang w:val="en-US"/>
-        </w:rPr>
-        <w:t xml:space="preserve">The imaginary impedance readings are identified by the string </w:t>
-      </w:r>
-      <w:r>
-        <w:rPr>
-          <w:i/>
-          <w:lang w:val="en-US"/>
-        </w:rPr>
-        <w:t>cd</w:t>
-      </w:r>
-    </w:p>
-    <w:p>
-      <w:pPr>
-        <w:rPr>
-          <w:lang w:val="en-GB"/>
-        </w:rPr>
-      </w:pPr>
-    </w:p>
-    <w:p>
-      <w:pPr>
-        <w:rPr>
-          <w:lang w:val="en-US"/>
-        </w:rPr>
-      </w:pPr>
-      <w:r>
-        <w:rPr>
-          <w:lang w:val="en-US"/>
-        </w:rPr>
-        <w:t xml:space="preserve">For example, in the sample package seen above, the </w:t>
-      </w:r>
-      <w:r>
-        <w:rPr>
-          <w:i/>
-          <w:lang w:val="en-US"/>
-        </w:rPr>
-        <w:t>variable types</w:t>
-      </w:r>
-      <w:r>
-        <w:rPr>
-          <w:lang w:val="en-US"/>
-        </w:rPr>
-        <w:t xml:space="preserve"> are </w:t>
-      </w:r>
-    </w:p>
-    <w:p>
-      <w:pPr>
-        <w:rPr>
-          <w:lang w:val="en-US"/>
-        </w:rPr>
-      </w:pPr>
-      <w:r>
-        <w:rPr>
-          <w:i/>
-          <w:lang w:val="en-US"/>
-        </w:rPr>
-        <w:t>da7F85F3Fu</w:t>
-      </w:r>
-      <w:r>
-        <w:rPr>
-          <w:lang w:val="en-US"/>
-        </w:rPr>
-        <w:t xml:space="preserve">  - </w:t>
-      </w:r>
-      <w:r>
-        <w:rPr>
-          <w:i/>
-          <w:lang w:val="en-US"/>
-        </w:rPr>
-        <w:t>da</w:t>
-      </w:r>
-      <w:r>
-        <w:rPr>
-          <w:lang w:val="en-US"/>
-        </w:rPr>
-        <w:t xml:space="preserve"> Potential reading and</w:t>
-      </w:r>
-    </w:p>
-    <w:p>
-      <w:pPr>
-        <w:rPr>
-          <w:lang w:val="en-US"/>
-        </w:rPr>
-      </w:pPr>
-      <w:r>
-        <w:rPr>
-          <w:i/>
-          <w:lang w:val="en-US"/>
-        </w:rPr>
-        <w:t>ba48D503Dp,10,288</w:t>
-      </w:r>
-      <w:r>
-        <w:rPr>
-          <w:lang w:val="en-US"/>
-        </w:rPr>
-        <w:t xml:space="preserve"> – </w:t>
-      </w:r>
-      <w:proofErr w:type="spellStart"/>
-      <w:r>
-        <w:rPr>
-          <w:i/>
-          <w:lang w:val="en-US"/>
-        </w:rPr>
-        <w:t>ba</w:t>
-      </w:r>
-      <w:proofErr w:type="spellEnd"/>
-      <w:r>
-        <w:rPr>
-          <w:lang w:val="en-US"/>
-        </w:rPr>
-        <w:t xml:space="preserve"> current reading.</w:t>
-      </w:r>
-    </w:p>
-    <w:p>
-      <w:pPr>
-        <w:rPr>
-          <w:lang w:val="en-US"/>
-        </w:rPr>
-      </w:pPr>
-    </w:p>
-    <w:p>
-      <w:pPr>
-        <w:rPr>
-          <w:iCs/>
-          <w:lang w:val="en-US"/>
-        </w:rPr>
-      </w:pPr>
-      <w:r>
-        <w:rPr>
-          <w:lang w:val="en-US"/>
-        </w:rPr>
-        <w:lastRenderedPageBreak/>
-        <w:t xml:space="preserve">The following 8 characters hold the data value. </w:t>
-      </w:r>
-      <w:r>
-        <w:rPr>
-          <w:iCs/>
-          <w:lang w:val="en-US"/>
-        </w:rPr>
-        <w:t xml:space="preserve">The </w:t>
-      </w:r>
-      <w:r>
-        <w:rPr>
-          <w:iCs/>
-          <w:lang w:val="en-US"/>
-        </w:rPr>
-        <w:t>data</w:t>
-      </w:r>
-      <w:r>
-        <w:rPr>
-          <w:iCs/>
-          <w:lang w:val="en-US"/>
-        </w:rPr>
-        <w:t xml:space="preserve"> value for </w:t>
-      </w:r>
-      <w:r>
-        <w:rPr>
-          <w:iCs/>
-          <w:lang w:val="en-US"/>
-        </w:rPr>
-        <w:t xml:space="preserve">the </w:t>
-      </w:r>
-      <w:r>
-        <w:rPr>
-          <w:iCs/>
-          <w:lang w:val="en-US"/>
-        </w:rPr>
-        <w:t>current reading (8 characters)</w:t>
-      </w:r>
-      <w:r>
-        <w:rPr>
-          <w:iCs/>
-          <w:lang w:val="en-US"/>
-        </w:rPr>
-        <w:t xml:space="preserve"> </w:t>
-      </w:r>
-      <w:r>
-        <w:rPr>
-          <w:iCs/>
-          <w:lang w:val="en-US"/>
-        </w:rPr>
-        <w:t xml:space="preserve">from the above sample package is </w:t>
-      </w:r>
-      <w:r>
-        <w:rPr>
-          <w:i/>
-          <w:lang w:val="en-US"/>
-        </w:rPr>
-        <w:t>48D503Dp</w:t>
-      </w:r>
-      <w:r>
-        <w:rPr>
-          <w:iCs/>
-          <w:lang w:val="en-US"/>
-        </w:rPr>
-        <w:t>.</w:t>
-      </w:r>
-      <w:r>
-        <w:rPr>
-          <w:iCs/>
-          <w:lang w:val="en-US"/>
-        </w:rPr>
-        <w:t xml:space="preserve"> </w:t>
-      </w:r>
-    </w:p>
-    <w:p>
-      <w:pPr>
-        <w:autoSpaceDE w:val="0"/>
-        <w:autoSpaceDN w:val="0"/>
-        <w:adjustRightInd w:val="0"/>
-        <w:textboxTightWrap w:val="none"/>
-        <w:rPr>
-          <w:rFonts w:ascii="Courier New" w:hAnsi="Courier New" w:cs="Courier New"/>
-          <w:color w:val="auto"/>
-          <w:lang w:val="en-GB"/>
-        </w:rPr>
-      </w:pPr>
-    </w:p>
-    <w:p>
-      <w:pPr>
-        <w:autoSpaceDE w:val="0"/>
-        <w:autoSpaceDN w:val="0"/>
-        <w:adjustRightInd w:val="0"/>
-        <w:textboxTightWrap w:val="none"/>
-        <w:rPr>
-          <w:lang w:val="en-US"/>
-        </w:rPr>
-      </w:pPr>
-      <w:r>
-        <w:rPr>
-          <w:lang w:val="en-US"/>
-        </w:rPr>
-        <w:t>The SI unit prefix from the package can be obtained from the parameter value at position 8</w:t>
-      </w:r>
-    </w:p>
-    <w:p>
-      <w:pPr>
-        <w:autoSpaceDE w:val="0"/>
-        <w:autoSpaceDN w:val="0"/>
-        <w:adjustRightInd w:val="0"/>
-        <w:textboxTightWrap w:val="none"/>
-        <w:rPr>
-          <w:rStyle w:val="code"/>
-        </w:rPr>
-      </w:pPr>
-    </w:p>
-    <w:p>
-      <w:pPr>
-        <w:autoSpaceDE w:val="0"/>
-        <w:autoSpaceDN w:val="0"/>
-        <w:adjustRightInd w:val="0"/>
-        <w:textboxTightWrap w:val="none"/>
-        <w:rPr>
-          <w:rFonts w:ascii="Courier New" w:hAnsi="Courier New"/>
-          <w:iCs/>
-          <w:color w:val="000000" w:themeColor="text1"/>
-          <w:shd w:val="clear" w:color="auto" w:fill="F2F2F2" w:themeFill="background1" w:themeFillShade="F2"/>
-          <w:lang w:val="en-US" w:eastAsia="en-GB"/>
-        </w:rPr>
-      </w:pPr>
-      <w:r>
-        <w:rPr>
-          <w:iCs/>
-          <w:lang w:val="en-US"/>
-        </w:rPr>
-        <w:t>In the above sample package, the unit prefix for current data is ‘p’ which is 1e-12 A.</w:t>
-      </w:r>
-      <w:r>
-        <w:rPr>
-          <w:iCs/>
-          <w:lang w:val="en-US"/>
-        </w:rPr>
-        <w:t xml:space="preserve"> </w:t>
-      </w:r>
-    </w:p>
-    <w:p>
-      <w:pPr>
-        <w:autoSpaceDE w:val="0"/>
-        <w:autoSpaceDN w:val="0"/>
-        <w:adjustRightInd w:val="0"/>
-        <w:textboxTightWrap w:val="none"/>
-        <w:rPr>
-          <w:lang w:val="en-US"/>
-        </w:rPr>
-      </w:pPr>
-    </w:p>
-    <w:p>
-      <w:pPr>
-        <w:rPr>
-          <w:iCs/>
-          <w:lang w:val="en-US"/>
-        </w:rPr>
-      </w:pPr>
-      <w:r>
-        <w:rPr>
-          <w:iCs/>
-          <w:lang w:val="en-US"/>
-        </w:rPr>
-        <w:t>After obtaining variable type and the data values from the package, the metadata values can be parsed if present.</w:t>
-      </w:r>
-    </w:p>
-    <w:p>
-      <w:pPr>
-        <w:pStyle w:val="Heading3"/>
-        <w:rPr>
-          <w:b/>
-        </w:rPr>
-      </w:pPr>
-      <w:r>
-        <w:t xml:space="preserve">Parsing the </w:t>
-      </w:r>
-      <w:r>
-        <w:t>metadata</w:t>
-      </w:r>
-      <w:r>
-        <w:t xml:space="preserve"> values</w:t>
-      </w:r>
-    </w:p>
-    <w:p>
-      <w:pPr>
-        <w:autoSpaceDE w:val="0"/>
-        <w:autoSpaceDN w:val="0"/>
-        <w:adjustRightInd w:val="0"/>
-        <w:textboxTightWrap w:val="none"/>
-        <w:rPr>
-          <w:iCs/>
-          <w:lang w:val="en-US"/>
-        </w:rPr>
-      </w:pPr>
-      <w:bookmarkStart w:id="7" w:name="_Hlk5014846"/>
-      <w:bookmarkEnd w:id="5"/>
-      <w:r>
-        <w:rPr>
-          <w:iCs/>
-          <w:lang w:val="en-US"/>
-        </w:rPr>
-        <w:t xml:space="preserve">The metadata values are separated based on the delimiter ‘,’ and each of the values is further parsed to get the actual value. </w:t>
-      </w:r>
-    </w:p>
-    <w:p>
-      <w:pPr>
-        <w:autoSpaceDE w:val="0"/>
-        <w:autoSpaceDN w:val="0"/>
-        <w:adjustRightInd w:val="0"/>
-        <w:textboxTightWrap w:val="none"/>
-        <w:rPr>
-          <w:iCs/>
-          <w:lang w:val="en-US"/>
-        </w:rPr>
-      </w:pPr>
-    </w:p>
-    <w:p>
-      <w:pPr>
-        <w:autoSpaceDE w:val="0"/>
-        <w:autoSpaceDN w:val="0"/>
-        <w:adjustRightInd w:val="0"/>
-        <w:textboxTightWrap w:val="none"/>
-        <w:rPr>
-          <w:iCs/>
-          <w:lang w:val="en-US"/>
-        </w:rPr>
-      </w:pPr>
-      <w:r>
-        <w:rPr>
-          <w:iCs/>
-          <w:lang w:val="en-US"/>
-        </w:rPr>
-        <w:t xml:space="preserve">The first character of each metadata value </w:t>
-      </w:r>
-      <w:proofErr w:type="spellStart"/>
-      <w:r>
-        <w:rPr>
-          <w:iCs/>
-          <w:lang w:val="en-US"/>
-        </w:rPr>
-        <w:t>metaData</w:t>
-      </w:r>
-      <w:proofErr w:type="spellEnd"/>
-      <w:r>
-        <w:rPr>
-          <w:iCs/>
-          <w:lang w:val="en-US"/>
-        </w:rPr>
-        <w:t xml:space="preserve">[0] identifies the type of metadata. </w:t>
-      </w:r>
-    </w:p>
-    <w:p>
-      <w:pPr>
-        <w:autoSpaceDE w:val="0"/>
-        <w:autoSpaceDN w:val="0"/>
-        <w:adjustRightInd w:val="0"/>
-        <w:textboxTightWrap w:val="none"/>
-        <w:rPr>
-          <w:iCs/>
-          <w:lang w:val="en-US"/>
-        </w:rPr>
-      </w:pPr>
-    </w:p>
-    <w:p>
-      <w:pPr>
-        <w:autoSpaceDE w:val="0"/>
-        <w:autoSpaceDN w:val="0"/>
-        <w:adjustRightInd w:val="0"/>
-        <w:textboxTightWrap w:val="none"/>
-        <w:rPr>
-          <w:iCs/>
-          <w:lang w:val="en-US"/>
-        </w:rPr>
-      </w:pPr>
-      <w:r>
-        <w:rPr>
-          <w:iCs/>
-          <w:lang w:val="en-US"/>
-        </w:rPr>
-        <w:t xml:space="preserve">‘1’ – status </w:t>
-      </w:r>
-    </w:p>
-    <w:p>
-      <w:pPr>
-        <w:autoSpaceDE w:val="0"/>
-        <w:autoSpaceDN w:val="0"/>
-        <w:adjustRightInd w:val="0"/>
-        <w:textboxTightWrap w:val="none"/>
-        <w:rPr>
-          <w:iCs/>
-          <w:lang w:val="en-US"/>
-        </w:rPr>
-      </w:pPr>
-      <w:r>
-        <w:rPr>
-          <w:iCs/>
-          <w:lang w:val="en-US"/>
-        </w:rPr>
-        <w:t xml:space="preserve">‘2’ – Current range index </w:t>
-      </w:r>
-    </w:p>
-    <w:p>
-      <w:pPr>
-        <w:autoSpaceDE w:val="0"/>
-        <w:autoSpaceDN w:val="0"/>
-        <w:adjustRightInd w:val="0"/>
-        <w:textboxTightWrap w:val="none"/>
-        <w:rPr>
-          <w:iCs/>
-          <w:lang w:val="en-US"/>
-        </w:rPr>
-      </w:pPr>
-      <w:r>
-        <w:rPr>
-          <w:iCs/>
-          <w:lang w:val="en-US"/>
-        </w:rPr>
-        <w:t>‘4’ - Noise</w:t>
-      </w:r>
-    </w:p>
-    <w:p>
-      <w:pPr>
-        <w:rPr>
-          <w:rStyle w:val="code"/>
-        </w:rPr>
-      </w:pPr>
-    </w:p>
-    <w:p>
-      <w:pPr>
-        <w:rPr>
-          <w:iCs/>
-          <w:lang w:val="en-US"/>
-        </w:rPr>
-      </w:pPr>
-      <w:bookmarkStart w:id="8" w:name="_Hlk5014795"/>
-      <w:r>
-        <w:rPr>
-          <w:iCs/>
-          <w:lang w:val="en-US"/>
-        </w:rPr>
-        <w:t xml:space="preserve">The metadata status is a 1 character hexadecimal bit mask. </w:t>
-      </w:r>
-    </w:p>
-    <w:bookmarkEnd w:id="8"/>
-    <w:p>
-      <w:pPr>
-        <w:rPr>
-          <w:iCs/>
-          <w:lang w:val="en-US"/>
-        </w:rPr>
-      </w:pPr>
-    </w:p>
-    <w:p>
-      <w:pPr>
-        <w:autoSpaceDE w:val="0"/>
-        <w:autoSpaceDN w:val="0"/>
-        <w:adjustRightInd w:val="0"/>
-        <w:textboxTightWrap w:val="none"/>
-        <w:rPr>
-          <w:iCs/>
-          <w:lang w:val="en-US"/>
-        </w:rPr>
-      </w:pPr>
-      <w:r>
-        <w:rPr>
-          <w:iCs/>
-          <w:lang w:val="en-US"/>
-        </w:rPr>
-        <w:t xml:space="preserve">For example, in the above sample, the metadata values for current </w:t>
-      </w:r>
-      <w:r>
-        <w:rPr>
-          <w:iCs/>
-          <w:lang w:val="en-US"/>
-        </w:rPr>
-        <w:t xml:space="preserve">reading </w:t>
-      </w:r>
-      <w:r>
-        <w:rPr>
-          <w:iCs/>
-          <w:lang w:val="en-US"/>
-        </w:rPr>
-        <w:t xml:space="preserve">data are, </w:t>
-      </w:r>
-    </w:p>
-    <w:p>
-      <w:pPr>
-        <w:autoSpaceDE w:val="0"/>
-        <w:autoSpaceDN w:val="0"/>
-        <w:adjustRightInd w:val="0"/>
-        <w:textboxTightWrap w:val="none"/>
-        <w:rPr>
-          <w:lang w:val="en-US"/>
-        </w:rPr>
-      </w:pPr>
-      <w:r>
-        <w:rPr>
-          <w:lang w:val="en-US"/>
-        </w:rPr>
-        <w:t>10,288</w:t>
-      </w:r>
-      <w:r>
-        <w:rPr>
-          <w:lang w:val="en-US"/>
-        </w:rPr>
-        <w:t>. The first metadata value is 10.</w:t>
-      </w:r>
-    </w:p>
-    <w:p>
-      <w:pPr>
-        <w:autoSpaceDE w:val="0"/>
-        <w:autoSpaceDN w:val="0"/>
-        <w:adjustRightInd w:val="0"/>
-        <w:textboxTightWrap w:val="none"/>
-        <w:rPr>
-          <w:lang w:val="en-US"/>
-        </w:rPr>
-      </w:pPr>
-    </w:p>
-    <w:p>
-      <w:pPr>
-        <w:autoSpaceDE w:val="0"/>
-        <w:autoSpaceDN w:val="0"/>
-        <w:adjustRightInd w:val="0"/>
-        <w:textboxTightWrap w:val="none"/>
-        <w:rPr>
-          <w:lang w:val="en-US"/>
-        </w:rPr>
-      </w:pPr>
-      <w:r>
-        <w:rPr>
-          <w:lang w:val="en-US"/>
-        </w:rPr>
-        <w:t xml:space="preserve">1 – </w:t>
-      </w:r>
-      <w:r>
-        <w:rPr>
-          <w:lang w:val="en-US"/>
-        </w:rPr>
-        <w:t>metadata</w:t>
-      </w:r>
-      <w:r>
-        <w:rPr>
-          <w:lang w:val="en-US"/>
-        </w:rPr>
-        <w:t xml:space="preserve"> status – 0 indicates OK.</w:t>
-      </w:r>
-    </w:p>
-    <w:p>
-      <w:pPr>
-        <w:rPr>
-          <w:iCs/>
-          <w:lang w:val="en-US"/>
-        </w:rPr>
-      </w:pPr>
-    </w:p>
-    <w:p>
-      <w:pPr>
-        <w:rPr>
-          <w:iCs/>
-          <w:lang w:val="en-US"/>
-        </w:rPr>
-      </w:pPr>
-      <w:r>
-        <w:rPr>
-          <w:iCs/>
-          <w:lang w:val="en-US"/>
-        </w:rPr>
-        <w:t xml:space="preserve">The metadata type current range is </w:t>
-      </w:r>
-      <w:r>
-        <w:rPr>
-          <w:iCs/>
-          <w:lang w:val="en-US"/>
-        </w:rPr>
-        <w:t>represented by a 2-digit hexadecimal value</w:t>
-      </w:r>
-      <w:r>
-        <w:rPr>
-          <w:iCs/>
-          <w:lang w:val="en-US"/>
-        </w:rPr>
-        <w:t>.</w:t>
-      </w:r>
-      <w:r>
-        <w:rPr>
-          <w:rFonts w:ascii="Roboto" w:hAnsi="Roboto"/>
-          <w:shd w:val="clear" w:color="auto" w:fill="FFFFFF"/>
-          <w:lang w:val="en-US"/>
-        </w:rPr>
-        <w:t xml:space="preserve"> </w:t>
-      </w:r>
-      <w:r>
-        <w:rPr>
-          <w:iCs/>
-          <w:lang w:val="en-US"/>
-        </w:rPr>
-        <w:t>If the f</w:t>
-      </w:r>
-      <w:r>
-        <w:rPr>
-          <w:iCs/>
-          <w:lang w:val="en-US"/>
-        </w:rPr>
-        <w:t xml:space="preserve">irst bit </w:t>
-      </w:r>
-      <w:r>
-        <w:rPr>
-          <w:iCs/>
-          <w:lang w:val="en-US"/>
-        </w:rPr>
-        <w:t xml:space="preserve">is </w:t>
-      </w:r>
-      <w:r>
-        <w:rPr>
-          <w:iCs/>
-          <w:lang w:val="en-US"/>
-        </w:rPr>
-        <w:t>high (0x80)</w:t>
-      </w:r>
-      <w:r>
-        <w:rPr>
-          <w:iCs/>
-          <w:lang w:val="en-US"/>
-        </w:rPr>
-        <w:t>,</w:t>
-      </w:r>
-      <w:r>
-        <w:rPr>
-          <w:iCs/>
-          <w:lang w:val="en-US"/>
-        </w:rPr>
-        <w:t xml:space="preserve"> </w:t>
-      </w:r>
-      <w:r>
-        <w:rPr>
-          <w:iCs/>
-          <w:lang w:val="en-US"/>
-        </w:rPr>
-        <w:t>it indicates</w:t>
-      </w:r>
-      <w:r>
-        <w:rPr>
-          <w:iCs/>
-          <w:lang w:val="en-US"/>
-        </w:rPr>
-        <w:t xml:space="preserve"> a high</w:t>
-      </w:r>
-      <w:r>
-        <w:rPr>
-          <w:iCs/>
-          <w:lang w:val="en-US"/>
-        </w:rPr>
-        <w:t>-</w:t>
-      </w:r>
-      <w:r>
-        <w:rPr>
-          <w:iCs/>
-          <w:lang w:val="en-US"/>
-        </w:rPr>
-        <w:t>speed mode c</w:t>
-      </w:r>
-      <w:r>
-        <w:rPr>
-          <w:iCs/>
-          <w:lang w:val="en-US"/>
-        </w:rPr>
-        <w:t>urrent range</w:t>
-      </w:r>
-      <w:r>
-        <w:rPr>
-          <w:iCs/>
-          <w:lang w:val="en-US"/>
-        </w:rPr>
-        <w:t>.</w:t>
-      </w:r>
-      <w:r>
-        <w:rPr>
-          <w:iCs/>
-          <w:lang w:val="en-US"/>
-        </w:rPr>
-        <w:t xml:space="preserve"> </w:t>
-      </w:r>
-      <w:r>
-        <w:rPr>
-          <w:iCs/>
-          <w:lang w:val="en-US"/>
-        </w:rPr>
-        <w:t xml:space="preserve">The </w:t>
-      </w:r>
-      <w:r>
-        <w:rPr>
-          <w:iCs/>
-          <w:lang w:val="en-US"/>
-        </w:rPr>
-        <w:t>hexadecimal</w:t>
-      </w:r>
-      <w:r>
-        <w:rPr>
-          <w:iCs/>
-          <w:lang w:val="en-US"/>
-        </w:rPr>
-        <w:t xml:space="preserve"> value</w:t>
-      </w:r>
-      <w:r>
-        <w:rPr>
-          <w:iCs/>
-          <w:lang w:val="en-US"/>
-        </w:rPr>
-        <w:t xml:space="preserve"> can be converted to int to get the current range.</w:t>
-      </w:r>
-    </w:p>
-    <w:p>
-      <w:pPr>
-        <w:autoSpaceDE w:val="0"/>
-        <w:autoSpaceDN w:val="0"/>
-        <w:adjustRightInd w:val="0"/>
-        <w:textboxTightWrap w:val="none"/>
-        <w:rPr>
-          <w:rFonts w:ascii="Courier New" w:hAnsi="Courier New" w:cs="Courier New"/>
-          <w:lang w:val="en-GB"/>
-        </w:rPr>
-      </w:pPr>
-    </w:p>
-    <w:p>
-      <w:pPr>
-        <w:rPr>
-          <w:lang w:val="en-US"/>
-        </w:rPr>
-      </w:pPr>
-      <w:r>
-        <w:rPr>
-          <w:lang w:val="en-US"/>
-        </w:rPr>
-        <w:t>For example, in the a</w:t>
-      </w:r>
-      <w:r>
-        <w:rPr>
-          <w:lang w:val="en-US"/>
-        </w:rPr>
-        <w:t>bove sample, the second metadata available is 288.</w:t>
-      </w:r>
-    </w:p>
-    <w:p>
-      <w:pPr>
-        <w:rPr>
-          <w:lang w:val="en-US"/>
-        </w:rPr>
-      </w:pPr>
-    </w:p>
-    <w:p>
-      <w:pPr>
-        <w:rPr>
-          <w:lang w:val="en-US"/>
-        </w:rPr>
-      </w:pPr>
-      <w:r>
-        <w:rPr>
-          <w:lang w:val="en-US"/>
-        </w:rPr>
-        <w:t>2 – indicates the type – current range</w:t>
-      </w:r>
-    </w:p>
-    <w:p>
-      <w:pPr>
-        <w:autoSpaceDE w:val="0"/>
-        <w:autoSpaceDN w:val="0"/>
-        <w:adjustRightInd w:val="0"/>
-        <w:textboxTightWrap w:val="none"/>
-        <w:rPr>
-          <w:lang w:val="en-US"/>
-        </w:rPr>
-      </w:pPr>
-      <w:r>
-        <w:rPr>
-          <w:lang w:val="en-US"/>
-        </w:rPr>
-        <w:t>88 – indicates the hexadecimal value for current range index – 1mA. The first bit 8 implies that it is high- speed mode current range</w:t>
-      </w:r>
-      <w:bookmarkEnd w:id="6"/>
-      <w:bookmarkEnd w:id="7"/>
-      <w:r>
-        <w:rPr>
-          <w:lang w:val="en-US"/>
-        </w:rPr>
-        <w:t>.</w:t>
-      </w:r>
-    </w:p>
-    <w:p>
-      <w:pPr>
-        <w:autoSpaceDE w:val="0"/>
-        <w:autoSpaceDN w:val="0"/>
-        <w:adjustRightInd w:val="0"/>
-        <w:textboxTightWrap w:val="none"/>
-        <w:rPr>
-          <w:lang w:val="en-US"/>
-        </w:rPr>
-      </w:pPr>
-    </w:p>
-    <w:p>
-      <w:pPr>
-        <w:pStyle w:val="Heading3"/>
-      </w:pPr>
-      <w:bookmarkStart w:id="9" w:name="OLE_LINK4"/>
-      <w:bookmarkStart w:id="10" w:name="OLE_LINK5"/>
-      <w:r>
-        <w:t>Sample output</w:t>
-      </w:r>
-    </w:p>
-    <w:p>
-      <w:pPr>
-        <w:pStyle w:val="Heading4"/>
-        <w:rPr>
-          <w:lang w:val="en-US"/>
-        </w:rPr>
-      </w:pPr>
-      <w:r>
-        <w:rPr>
-          <w:lang w:val="en-US"/>
-        </w:rPr>
-        <w:t>LSV</w:t>
-      </w:r>
-    </w:p>
-    <w:p>
-      <w:pPr>
-        <w:rPr>
-          <w:lang w:val="en-US"/>
-        </w:rPr>
-      </w:pPr>
-    </w:p>
-    <w:p>
-      <w:pPr>
-        <w:rPr>
-          <w:lang w:val="en-US"/>
-        </w:rPr>
-      </w:pPr>
-      <w:r>
-        <w:rPr>
-          <w:lang w:val="en-US"/>
-        </w:rPr>
-        <w:t>Here’s a sample measurement data package from a LSV measurement on a dummy cell with 10</w:t>
-      </w:r>
-      <w:r>
-        <w:rPr>
-          <w:lang w:val="en-US"/>
-        </w:rPr>
-        <w:t xml:space="preserve"> </w:t>
-      </w:r>
-      <w:proofErr w:type="spellStart"/>
-      <w:r>
-        <w:rPr>
-          <w:lang w:val="en-US"/>
-        </w:rPr>
-        <w:t>kOhm</w:t>
-      </w:r>
-      <w:proofErr w:type="spellEnd"/>
-      <w:r>
-        <w:rPr>
-          <w:lang w:val="en-US"/>
-        </w:rPr>
-        <w:t xml:space="preserve"> resistance and its corresponding output.</w:t>
-      </w:r>
-    </w:p>
-    <w:p>
-      <w:pPr>
-        <w:rPr>
-          <w:lang w:val="en-US"/>
-        </w:rPr>
-      </w:pPr>
-    </w:p>
-    <w:p>
-      <w:pPr>
-        <w:rPr>
-          <w:lang w:val="it-IT"/>
-        </w:rPr>
-      </w:pPr>
-      <w:r>
-        <w:rPr>
-          <w:lang w:val="it-IT"/>
-        </w:rPr>
-        <w:t>Pda7F85F3Fu;ba4BA99F0p,10,288</w:t>
-      </w:r>
-    </w:p>
-    <w:p>
-      <w:pPr>
-        <w:rPr>
-          <w:lang w:val="it-IT"/>
-        </w:rPr>
-      </w:pPr>
-    </w:p>
-    <w:p>
-      <w:pPr>
-        <w:rPr>
-          <w:lang w:val="it-IT"/>
-        </w:rPr>
-      </w:pPr>
-      <w:r>
-        <w:rPr>
-          <w:lang w:val="it-IT"/>
-        </w:rPr>
-        <w:t xml:space="preserve">Output: </w:t>
-      </w:r>
-      <w:r>
-        <w:rPr>
-          <w:lang w:val="it-IT"/>
-        </w:rPr>
-        <w:tab/>
-      </w:r>
-      <w:r>
-        <w:rPr>
-          <w:lang w:val="it-IT"/>
-        </w:rPr>
-        <w:t xml:space="preserve">E (V) = -4.999E-01   </w:t>
+          <w:lang w:val="en-NL"/>
+        </w:rPr>
+        <w:t>CR: 200uA (High speed)</w:t>
       </w:r>
     </w:p>
     <w:p>
@@ -6195,259 +6461,6 @@
           <w:lang w:val="en-US"/>
         </w:rPr>
       </w:pPr>
-      <w:proofErr w:type="spellStart"/>
-      <w:r>
-        <w:rPr>
-          <w:lang w:val="en-US"/>
-        </w:rPr>
-        <w:t>i</w:t>
-      </w:r>
-      <w:proofErr w:type="spellEnd"/>
-      <w:r>
-        <w:rPr>
-          <w:lang w:val="en-US"/>
-        </w:rPr>
-        <w:t xml:space="preserve"> (A) = -4.999E-01   </w:t>
-      </w:r>
-    </w:p>
-    <w:p>
-      <w:pPr>
-        <w:ind w:left="708" w:firstLine="708"/>
-        <w:rPr>
-          <w:lang w:val="en-US"/>
-        </w:rPr>
-      </w:pPr>
-      <w:r>
-        <w:rPr>
-          <w:lang w:val="en-US"/>
-        </w:rPr>
-        <w:t xml:space="preserve">Status : OK           </w:t>
-      </w:r>
-    </w:p>
-    <w:p>
-      <w:pPr>
-        <w:autoSpaceDE w:val="0"/>
-        <w:autoSpaceDN w:val="0"/>
-        <w:adjustRightInd w:val="0"/>
-        <w:ind w:left="708" w:firstLine="708"/>
-        <w:textboxTightWrap w:val="none"/>
-        <w:rPr>
-          <w:lang w:val="en-US"/>
-        </w:rPr>
-      </w:pPr>
-      <w:r>
-        <w:rPr>
-          <w:lang w:val="en-US"/>
-        </w:rPr>
-        <w:t>CR : 1mA (High speed)</w:t>
-      </w:r>
-      <w:bookmarkEnd w:id="9"/>
-      <w:bookmarkEnd w:id="10"/>
-    </w:p>
-    <w:p>
-      <w:pPr>
-        <w:textboxTightWrap w:val="none"/>
-        <w:rPr>
-          <w:lang w:val="en-US"/>
-        </w:rPr>
-      </w:pPr>
-      <w:r>
-        <w:rPr>
-          <w:lang w:val="en-US"/>
-        </w:rPr>
-        <w:br w:type="page"/>
-      </w:r>
-    </w:p>
-    <w:p>
-      <w:pPr>
-        <w:pStyle w:val="Heading4"/>
-        <w:rPr>
-          <w:lang w:val="en-US"/>
-        </w:rPr>
-      </w:pPr>
-      <w:r>
-        <w:rPr>
-          <w:lang w:val="en-US"/>
-        </w:rPr>
-        <w:lastRenderedPageBreak/>
-        <w:t>EIS</w:t>
-      </w:r>
-    </w:p>
-    <w:p>
-      <w:pPr>
-        <w:rPr>
-          <w:lang w:val="en-US"/>
-        </w:rPr>
-      </w:pPr>
-    </w:p>
-    <w:p>
-      <w:pPr>
-        <w:rPr>
-          <w:lang w:val="en-US"/>
-        </w:rPr>
-      </w:pPr>
-      <w:r>
-        <w:rPr>
-          <w:lang w:val="en-US"/>
-        </w:rPr>
-        <w:t xml:space="preserve">Here’s a sample measurement data package from an EIS measurement on a dummy cell with 10 </w:t>
-      </w:r>
-      <w:proofErr w:type="spellStart"/>
-      <w:r>
-        <w:rPr>
-          <w:lang w:val="en-US"/>
-        </w:rPr>
-        <w:t>kOhm</w:t>
-      </w:r>
-      <w:proofErr w:type="spellEnd"/>
-      <w:r>
-        <w:rPr>
-          <w:lang w:val="en-US"/>
-        </w:rPr>
-        <w:t xml:space="preserve"> resistance and its corresponding output.</w:t>
-      </w:r>
-    </w:p>
-    <w:p>
-      <w:pPr>
-        <w:rPr>
-          <w:lang w:val="en-US"/>
-        </w:rPr>
-      </w:pPr>
-    </w:p>
-    <w:p>
-      <w:pPr>
-        <w:rPr>
-          <w:lang w:val="en-NL"/>
-        </w:rPr>
-      </w:pPr>
-      <w:r>
-        <w:rPr>
-          <w:lang w:val="en-NL"/>
-        </w:rPr>
-        <w:t>PdcDF5DFF4u;cc896D904m,10,287;cd82DB1A8u,10,287</w:t>
-      </w:r>
-    </w:p>
-    <w:p>
-      <w:pPr>
-        <w:rPr>
-          <w:lang w:val="en-US"/>
-        </w:rPr>
-      </w:pPr>
-    </w:p>
-    <w:p>
-      <w:pPr>
-        <w:rPr>
-          <w:lang w:val="en-NL"/>
-        </w:rPr>
-      </w:pPr>
-      <w:r>
-        <w:rPr>
-          <w:lang w:val="en-US"/>
-        </w:rPr>
-        <w:t xml:space="preserve">Output: </w:t>
-      </w:r>
-      <w:r>
-        <w:rPr>
-          <w:lang w:val="en-US"/>
-        </w:rPr>
-        <w:tab/>
-      </w:r>
-      <w:r>
-        <w:rPr>
-          <w:lang w:val="en-NL"/>
-        </w:rPr>
-        <w:t xml:space="preserve">frequency(Hz):  100.0 </w:t>
-      </w:r>
-      <w:r>
-        <w:rPr>
-          <w:lang w:val="en-NL"/>
-        </w:rPr>
-        <w:tab/>
-      </w:r>
-    </w:p>
-    <w:p>
-      <w:pPr>
-        <w:ind w:left="708" w:firstLine="708"/>
-        <w:rPr>
-          <w:lang w:val="en-NL"/>
-        </w:rPr>
-      </w:pPr>
-      <w:proofErr w:type="spellStart"/>
-      <w:r>
-        <w:rPr>
-          <w:lang w:val="en-NL"/>
-        </w:rPr>
-        <w:t>Zreal</w:t>
-      </w:r>
-      <w:proofErr w:type="spellEnd"/>
-      <w:r>
-        <w:rPr>
-          <w:lang w:val="en-NL"/>
-        </w:rPr>
-        <w:t xml:space="preserve">(Ohm): 9885.956 </w:t>
-      </w:r>
-      <w:r>
-        <w:rPr>
-          <w:lang w:val="en-NL"/>
-        </w:rPr>
-        <w:tab/>
-      </w:r>
-    </w:p>
-    <w:p>
-      <w:pPr>
-        <w:ind w:left="708" w:firstLine="708"/>
-        <w:rPr>
-          <w:lang w:val="en-NL"/>
-        </w:rPr>
-      </w:pPr>
-      <w:proofErr w:type="spellStart"/>
-      <w:r>
-        <w:rPr>
-          <w:lang w:val="en-NL"/>
-        </w:rPr>
-        <w:t>Zimag</w:t>
-      </w:r>
-      <w:proofErr w:type="spellEnd"/>
-      <w:r>
-        <w:rPr>
-          <w:lang w:val="en-NL"/>
-        </w:rPr>
-        <w:t xml:space="preserve">(Ohm):  2.995 </w:t>
-      </w:r>
-      <w:r>
-        <w:rPr>
-          <w:lang w:val="en-NL"/>
-        </w:rPr>
-        <w:tab/>
-      </w:r>
-    </w:p>
-    <w:p>
-      <w:pPr>
-        <w:ind w:left="708" w:firstLine="708"/>
-        <w:rPr>
-          <w:lang w:val="en-NL"/>
-        </w:rPr>
-      </w:pPr>
-      <w:r>
-        <w:rPr>
-          <w:lang w:val="en-NL"/>
-        </w:rPr>
-        <w:t xml:space="preserve">Status: OK               </w:t>
-      </w:r>
-    </w:p>
-    <w:p>
-      <w:pPr>
-        <w:ind w:left="708" w:firstLine="708"/>
-        <w:rPr>
-          <w:lang w:val="en-US"/>
-        </w:rPr>
-      </w:pPr>
-      <w:r>
-        <w:rPr>
-          <w:lang w:val="en-NL"/>
-        </w:rPr>
-        <w:t>CR: 200uA (High speed)</w:t>
-      </w:r>
     </w:p>
     <w:sectPr>
       <w:pgSz w:w="11906" w:h="16838"/>
@@ -8414,7 +8427,6 @@
     <w:basedOn w:val="Normal"/>
     <w:next w:val="Normal"/>
     <w:link w:val="Heading5Char"/>
-    <w:semiHidden/>
     <w:unhideWhenUsed/>
     <w:qFormat/>
     <w:locked/>
@@ -8439,7 +8451,6 @@
     <w:basedOn w:val="Normal"/>
     <w:next w:val="Normal"/>
     <w:link w:val="Heading6Char"/>
-    <w:semiHidden/>
     <w:unhideWhenUsed/>
     <w:qFormat/>
     <w:locked/>
@@ -9484,13 +9495,6 @@
     <w:pitch w:val="variable"/>
     <w:sig w:usb0="8000008F" w:usb1="00002042" w:usb2="00000000" w:usb3="00000000" w:csb0="0000009B" w:csb1="00000000"/>
   </w:font>
-  <w:font w:name="Roboto">
-    <w:altName w:val="Times New Roman"/>
-    <w:charset w:val="00"/>
-    <w:family w:val="auto"/>
-    <w:pitch w:val="variable"/>
-    <w:sig w:usb0="00000001" w:usb1="5000217F" w:usb2="00000021" w:usb3="00000000" w:csb0="0000019F" w:csb1="00000000"/>
-  </w:font>
   <w:font w:name="Calibri">
     <w:panose1 w:val="020F0502020204030204"/>
     <w:charset w:val="00"/>
@@ -9569,6 +9573,7 @@
     <w:rsid w:val="00DB3D84"/>
     <w:rsid w:val="00DC6109"/>
     <w:rsid w:val="00E16E19"/>
+    <w:rsid w:val="00E93A8C"/>
     <w:rsid w:val="00E96994"/>
     <w:rsid w:val="00EC4B1D"/>
     <w:rsid w:val="00F10A9E"/>
@@ -10357,7 +10362,7 @@
 </file>
 
 <file path=customXml/itemProps1.xml><?xml version="1.0" encoding="utf-8"?>
-<ds:datastoreItem xmlns:ds="http://schemas.openxmlformats.org/officeDocument/2006/customXml" ds:itemID="{A599E7ED-F65A-46B6-A270-0FBB88F582E1}">
+<ds:datastoreItem xmlns:ds="http://schemas.openxmlformats.org/officeDocument/2006/customXml" ds:itemID="{2E9554AB-B35B-4401-BD30-BC15C42DD722}">
   <ds:schemaRefs>
     <ds:schemaRef ds:uri="http://schemas.openxmlformats.org/officeDocument/2006/bibliography"/>
   </ds:schemaRefs>

</xml_diff>

<commit_message>
Corrected C example image.
</commit_message>
<xml_diff>
--- a/MethodSCRIPTExample_C/MethodSCRIPT_Example_C.docx
+++ b/MethodSCRIPTExample_C/MethodSCRIPT_Example_C.docx
@@ -662,104 +662,76 @@
         <w:rPr>
           <w:lang w:val="en-US"/>
         </w:rPr>
-        <w:t xml:space="preserve"> basic communication with the </w:t>
+        <w:t> basic communication with the EmStat Pico</w:t>
+      </w:r>
+      <w:r>
+        <w:rPr>
+          <w:lang w:val="en-US"/>
+        </w:rPr>
+        <w:t xml:space="preserve">. </w:t>
+      </w:r>
+      <w:r>
+        <w:rPr>
+          <w:lang w:val="en-US"/>
+        </w:rPr>
+        <w:t xml:space="preserve">The example allows the user to </w:t>
+      </w:r>
+      <w:r>
+        <w:rPr>
+          <w:lang w:val="en-US"/>
+        </w:rPr>
+        <w:t>start</w:t>
+      </w:r>
+      <w:r>
+        <w:rPr>
+          <w:lang w:val="en-US"/>
+        </w:rPr>
+        <w:t xml:space="preserve"> measurements on the EmStat Pico from </w:t>
+      </w:r>
+      <w:r>
+        <w:rPr>
+          <w:lang w:val="en-US"/>
+        </w:rPr>
+        <w:t>a Windows</w:t>
+      </w:r>
+      <w:r>
+        <w:rPr>
+          <w:lang w:val="en-US"/>
+        </w:rPr>
+        <w:t xml:space="preserve"> PC</w:t>
+      </w:r>
+      <w:r>
+        <w:rPr>
+          <w:lang w:val="en-US"/>
+        </w:rPr>
+        <w:t xml:space="preserve"> using a simple C program which makes use of the MethodSCRIPT SDK (C libraries).</w:t>
+      </w:r>
+      <w:r>
+        <w:rPr>
+          <w:lang w:val="en-US"/>
+        </w:rPr>
+        <w:t xml:space="preserve"> </w:t>
+      </w:r>
+    </w:p>
+    <w:p>
+      <w:pPr>
+        <w:pStyle w:val="Heading1"/>
+      </w:pPr>
+      <w:r>
+        <w:t>Basic Console Example (</w:t>
       </w:r>
       <w:proofErr w:type="spellStart"/>
       <w:r>
-        <w:rPr>
-          <w:lang w:val="en-US"/>
-        </w:rPr>
-        <w:t>EmStat</w:t>
+        <w:t>MethodS</w:t>
+      </w:r>
+      <w:r>
+        <w:t>CRIPT</w:t>
+      </w:r>
+      <w:r>
+        <w:t>Example.c</w:t>
       </w:r>
       <w:proofErr w:type="spellEnd"/>
       <w:r>
-        <w:rPr>
-          <w:lang w:val="en-US"/>
-        </w:rPr>
-        <w:t xml:space="preserve"> Pico</w:t>
-      </w:r>
-      <w:r>
-        <w:rPr>
-          <w:lang w:val="en-US"/>
-        </w:rPr>
-        <w:t xml:space="preserve">. </w:t>
-      </w:r>
-      <w:r>
-        <w:rPr>
-          <w:lang w:val="en-US"/>
-        </w:rPr>
-        <w:t xml:space="preserve">The example allows the user to </w:t>
-      </w:r>
-      <w:r>
-        <w:rPr>
-          <w:lang w:val="en-US"/>
-        </w:rPr>
-        <w:t>start</w:t>
-      </w:r>
-      <w:r>
-        <w:rPr>
-          <w:lang w:val="en-US"/>
-        </w:rPr>
-        <w:t xml:space="preserve"> measurements on the </w:t>
-      </w:r>
-      <w:proofErr w:type="spellStart"/>
-      <w:r>
-        <w:rPr>
-          <w:lang w:val="en-US"/>
-        </w:rPr>
-        <w:t>EmStat</w:t>
-      </w:r>
-      <w:proofErr w:type="spellEnd"/>
-      <w:r>
-        <w:rPr>
-          <w:lang w:val="en-US"/>
-        </w:rPr>
-        <w:t xml:space="preserve"> Pico from </w:t>
-      </w:r>
-      <w:r>
-        <w:rPr>
-          <w:lang w:val="en-US"/>
-        </w:rPr>
-        <w:t>a Windows</w:t>
-      </w:r>
-      <w:r>
-        <w:rPr>
-          <w:lang w:val="en-US"/>
-        </w:rPr>
-        <w:t xml:space="preserve"> PC</w:t>
-      </w:r>
-      <w:r>
-        <w:rPr>
-          <w:lang w:val="en-US"/>
-        </w:rPr>
-        <w:t xml:space="preserve"> using a simple C program which makes use of the MethodSCRIPT SDK (C libraries).</w:t>
-      </w:r>
-      <w:r>
-        <w:rPr>
-          <w:lang w:val="en-US"/>
-        </w:rPr>
-        <w:t xml:space="preserve"> </w:t>
-      </w:r>
-    </w:p>
-    <w:p>
-      <w:pPr>
-        <w:pStyle w:val="Heading1"/>
-      </w:pPr>
-      <w:r>
-        <w:t>Basic Console Example (</w:t>
-      </w:r>
-      <w:proofErr w:type="spellStart"/>
-      <w:r>
-        <w:t>MethodS</w:t>
-      </w:r>
-      <w:r>
-        <w:t>CRIPT</w:t>
-      </w:r>
-      <w:r>
-        <w:t>Example.c</w:t>
-      </w:r>
-      <w:proofErr w:type="spellEnd"/>
-      <w:r>
         <w:t>)</w:t>
       </w:r>
     </w:p>
@@ -791,21 +763,7 @@
         <w:rPr>
           <w:lang w:val="en-US"/>
         </w:rPr>
-        <w:t xml:space="preserve"> with the </w:t>
-      </w:r>
-      <w:proofErr w:type="spellStart"/>
-      <w:r>
-        <w:rPr>
-          <w:lang w:val="en-US"/>
-        </w:rPr>
-        <w:t>EmStat</w:t>
-      </w:r>
-      <w:proofErr w:type="spellEnd"/>
-      <w:r>
-        <w:rPr>
-          <w:lang w:val="en-US"/>
-        </w:rPr>
-        <w:t xml:space="preserve"> Pico</w:t>
+        <w:t xml:space="preserve"> with the EmStat Pico</w:t>
       </w:r>
       <w:r>
         <w:rPr>
@@ -1034,8 +992,6 @@
           <w:lang w:val="en-US"/>
         </w:rPr>
       </w:pPr>
-      <w:bookmarkStart w:id="0" w:name="_GoBack"/>
-      <w:bookmarkEnd w:id="0"/>
     </w:p>
     <w:p>
       <w:pPr>
@@ -1052,25 +1008,16 @@
           <w:lang w:val="en-US"/>
         </w:rPr>
       </w:pPr>
-    </w:p>
-    <w:p>
-      <w:pPr>
-        <w:jc w:val="center"/>
-        <w:textboxTightWrap w:val="none"/>
-        <w:rPr>
-          <w:lang w:val="en-US"/>
-        </w:rPr>
-      </w:pPr>
       <w:r>
         <w:rPr>
           <w:noProof/>
           <w:lang w:val="en-US"/>
         </w:rPr>
         <w:drawing>
-          <wp:inline distT="0" distB="0" distL="0" distR="0" wp14:anchorId="78E607AF" wp14:editId="24D46343">
-            <wp:extent cx="5736566" cy="4518265"/>
-            <wp:effectExtent l="19050" t="19050" r="17145" b="15875"/>
-            <wp:docPr id="3" name="Picture 3"/>
+          <wp:inline distT="0" distB="0" distL="0" distR="0" wp14:anchorId="0F1B5A4B" wp14:editId="674A3F1A">
+            <wp:extent cx="5756910" cy="4627880"/>
+            <wp:effectExtent l="0" t="0" r="0" b="1270"/>
+            <wp:docPr id="6" name="Picture 6"/>
             <wp:cNvGraphicFramePr>
               <a:graphicFrameLocks xmlns:a="http://schemas.openxmlformats.org/drawingml/2006/main" noChangeAspect="1"/>
             </wp:cNvGraphicFramePr>
@@ -1078,12 +1025,12 @@
               <a:graphicData uri="http://schemas.openxmlformats.org/drawingml/2006/picture">
                 <pic:pic xmlns:pic="http://schemas.openxmlformats.org/drawingml/2006/picture">
                   <pic:nvPicPr>
-                    <pic:cNvPr id="0" name="Picture 1"/>
+                    <pic:cNvPr id="0" name="Picture 2"/>
                     <pic:cNvPicPr>
                       <a:picLocks noChangeAspect="1" noChangeArrowheads="1"/>
                     </pic:cNvPicPr>
                   </pic:nvPicPr>
-                  <pic:blipFill rotWithShape="1">
+                  <pic:blipFill>
                     <a:blip r:embed="rId14">
                       <a:extLst>
                         <a:ext uri="{28A0092B-C50C-407E-A947-70E740481C1C}">
@@ -1091,31 +1038,23 @@
                         </a:ext>
                       </a:extLst>
                     </a:blip>
-                    <a:srcRect l="598" t="1320"/>
-                    <a:stretch/>
+                    <a:srcRect/>
+                    <a:stretch>
+                      <a:fillRect/>
+                    </a:stretch>
                   </pic:blipFill>
                   <pic:spPr bwMode="auto">
                     <a:xfrm>
                       <a:off x="0" y="0"/>
-                      <a:ext cx="5804720" cy="4571945"/>
+                      <a:ext cx="5756910" cy="4627880"/>
                     </a:xfrm>
                     <a:prstGeom prst="rect">
                       <a:avLst/>
                     </a:prstGeom>
                     <a:noFill/>
                     <a:ln>
-                      <a:solidFill>
-                        <a:schemeClr val="tx2">
-                          <a:lumMod val="40000"/>
-                          <a:lumOff val="60000"/>
-                        </a:schemeClr>
-                      </a:solidFill>
+                      <a:noFill/>
                     </a:ln>
-                    <a:extLst>
-                      <a:ext uri="{53640926-AAD7-44D8-BBD7-CCE9431645EC}">
-                        <a14:shadowObscured xmlns:a14="http://schemas.microsoft.com/office/drawing/2010/main"/>
-                      </a:ext>
-                    </a:extLst>
                   </pic:spPr>
                 </pic:pic>
               </a:graphicData>
@@ -1126,17 +1065,28 @@
     </w:p>
     <w:p>
       <w:pPr>
+        <w:jc w:val="center"/>
         <w:textboxTightWrap w:val="none"/>
         <w:rPr>
           <w:lang w:val="en-US"/>
         </w:rPr>
       </w:pPr>
+    </w:p>
+    <w:p>
+      <w:pPr>
+        <w:textboxTightWrap w:val="none"/>
+        <w:rPr>
+          <w:lang w:val="en-US"/>
+        </w:rPr>
+      </w:pPr>
       <w:r>
         <w:rPr>
           <w:lang w:val="en-US"/>
         </w:rPr>
         <w:br w:type="page"/>
       </w:r>
+      <w:bookmarkStart w:id="0" w:name="_GoBack"/>
+      <w:bookmarkEnd w:id="0"/>
     </w:p>
     <w:p>
       <w:pPr>
@@ -1187,39 +1137,7 @@
           <w:iCs/>
           <w:lang w:val="en-US"/>
         </w:rPr>
-        <w:t xml:space="preserve"> from the </w:t>
-      </w:r>
-      <w:proofErr w:type="spellStart"/>
-      <w:r>
-        <w:rPr>
-          <w:iCs/>
-          <w:lang w:val="en-US"/>
-        </w:rPr>
-        <w:t>MethodSCRIPT</w:t>
-      </w:r>
-      <w:proofErr w:type="spellEnd"/>
-      <w:r>
-        <w:rPr>
-          <w:iCs/>
-          <w:lang w:val="en-US"/>
-        </w:rPr>
-        <w:t xml:space="preserve"> SDK (C libraries) acts as the communication object to read/write from/to the </w:t>
-      </w:r>
-      <w:proofErr w:type="spellStart"/>
-      <w:r>
-        <w:rPr>
-          <w:iCs/>
-          <w:lang w:val="en-US"/>
-        </w:rPr>
-        <w:t>EmStat</w:t>
-      </w:r>
-      <w:proofErr w:type="spellEnd"/>
-      <w:r>
-        <w:rPr>
-          <w:iCs/>
-          <w:lang w:val="en-US"/>
-        </w:rPr>
-        <w:t xml:space="preserve"> Pico</w:t>
+        <w:t xml:space="preserve"> from the MethodSCRIPT SDK (C libraries) acts as the communication object to read/write from/to the EmStat Pico</w:t>
       </w:r>
       <w:r>
         <w:rPr>
@@ -1279,23 +1197,7 @@
           <w:iCs/>
           <w:lang w:val="en-GB"/>
         </w:rPr>
-        <w:t xml:space="preserve"> writes a char to the </w:t>
-      </w:r>
-      <w:proofErr w:type="spellStart"/>
-      <w:r>
-        <w:rPr>
-          <w:iCs/>
-          <w:lang w:val="en-GB"/>
-        </w:rPr>
-        <w:t>EmStat</w:t>
-      </w:r>
-      <w:proofErr w:type="spellEnd"/>
-      <w:r>
-        <w:rPr>
-          <w:iCs/>
-          <w:lang w:val="en-GB"/>
-        </w:rPr>
-        <w:t xml:space="preserve"> Pico and </w:t>
+        <w:t xml:space="preserve"> writes a char to the EmStat Pico and </w:t>
       </w:r>
       <w:proofErr w:type="spellStart"/>
       <w:r>
@@ -2440,21 +2342,7 @@
         <w:rPr>
           <w:lang w:val="en-US"/>
         </w:rPr>
-        <w:t xml:space="preserve">A valid handle to the port to which the </w:t>
-      </w:r>
-      <w:proofErr w:type="spellStart"/>
-      <w:r>
-        <w:rPr>
-          <w:lang w:val="en-US"/>
-        </w:rPr>
-        <w:t>EmStat</w:t>
-      </w:r>
-      <w:proofErr w:type="spellEnd"/>
-      <w:r>
-        <w:rPr>
-          <w:lang w:val="en-US"/>
-        </w:rPr>
-        <w:t xml:space="preserve"> Pico is connected is necessary for the read/write functions in the </w:t>
+        <w:t xml:space="preserve">A valid handle to the port to which the EmStat Pico is connected is necessary for the read/write functions in the </w:t>
       </w:r>
       <w:proofErr w:type="spellStart"/>
       <w:r>
@@ -4413,21 +4301,7 @@
         <w:rPr>
           <w:lang w:val="en-US"/>
         </w:rPr>
-        <w:t xml:space="preserve"> is the confirmation of the “execute </w:t>
-      </w:r>
-      <w:proofErr w:type="spellStart"/>
-      <w:r>
-        <w:rPr>
-          <w:lang w:val="en-US"/>
-        </w:rPr>
-        <w:t>MethodSCRIPT</w:t>
-      </w:r>
-      <w:proofErr w:type="spellEnd"/>
-      <w:r>
-        <w:rPr>
-          <w:lang w:val="en-US"/>
-        </w:rPr>
-        <w:t>” command</w:t>
+        <w:t xml:space="preserve"> is the confirmation of the “execute MethodSCRIPT” command</w:t>
       </w:r>
       <w:r>
         <w:rPr>
@@ -4511,21 +4385,7 @@
         <w:rPr>
           <w:lang w:val="en-US"/>
         </w:rPr>
-        <w:t xml:space="preserve">“\n” marks the end of the </w:t>
-      </w:r>
-      <w:proofErr w:type="spellStart"/>
-      <w:r>
-        <w:rPr>
-          <w:lang w:val="en-US"/>
-        </w:rPr>
-        <w:t>MethodSCRIPT</w:t>
-      </w:r>
-      <w:proofErr w:type="spellEnd"/>
-      <w:r>
-        <w:rPr>
-          <w:lang w:val="en-US"/>
-        </w:rPr>
-        <w:t>.</w:t>
+        <w:t>“\n” marks the end of the MethodSCRIPT.</w:t>
       </w:r>
     </w:p>
     <w:p>
@@ -4573,21 +4433,7 @@
         <w:rPr>
           <w:lang w:val="en-US"/>
         </w:rPr>
-        <w:t xml:space="preserve">commands in the </w:t>
-      </w:r>
-      <w:proofErr w:type="spellStart"/>
-      <w:r>
-        <w:rPr>
-          <w:lang w:val="en-US"/>
-        </w:rPr>
-        <w:t>MethodSCRIPT</w:t>
-      </w:r>
-      <w:proofErr w:type="spellEnd"/>
-      <w:r>
-        <w:rPr>
-          <w:lang w:val="en-US"/>
-        </w:rPr>
-        <w:t>.</w:t>
+        <w:t>commands in the MethodSCRIPT.</w:t>
       </w:r>
     </w:p>
     <w:p>
@@ -4645,21 +4491,7 @@
         <w:rPr>
           <w:lang w:val="en-US"/>
         </w:rPr>
-        <w:t xml:space="preserve"> can be sent with the </w:t>
-      </w:r>
-      <w:proofErr w:type="spellStart"/>
-      <w:r>
-        <w:rPr>
-          <w:lang w:val="en-US"/>
-        </w:rPr>
-        <w:t>MethodSCRIPT</w:t>
-      </w:r>
-      <w:proofErr w:type="spellEnd"/>
-      <w:r>
-        <w:rPr>
-          <w:lang w:val="en-US"/>
-        </w:rPr>
-        <w:t xml:space="preserve"> and received as measurement data values.</w:t>
+        <w:t xml:space="preserve"> can be sent with the MethodSCRIPT and received as measurement data values.</w:t>
       </w:r>
     </w:p>
     <w:p>
@@ -9532,6 +9364,7 @@
     <w:rsid w:val="000244EE"/>
     <w:rsid w:val="000A1358"/>
     <w:rsid w:val="000A2110"/>
+    <w:rsid w:val="001919DA"/>
     <w:rsid w:val="00196F92"/>
     <w:rsid w:val="001C213E"/>
     <w:rsid w:val="001D7CE4"/>
@@ -10362,7 +10195,7 @@
 </file>
 
 <file path=customXml/itemProps1.xml><?xml version="1.0" encoding="utf-8"?>
-<ds:datastoreItem xmlns:ds="http://schemas.openxmlformats.org/officeDocument/2006/customXml" ds:itemID="{2E9554AB-B35B-4401-BD30-BC15C42DD722}">
+<ds:datastoreItem xmlns:ds="http://schemas.openxmlformats.org/officeDocument/2006/customXml" ds:itemID="{7D4DD656-96A4-48D0-8F86-29D3BFBC8186}">
   <ds:schemaRefs>
     <ds:schemaRef ds:uri="http://schemas.openxmlformats.org/officeDocument/2006/bibliography"/>
   </ds:schemaRefs>

</xml_diff>

<commit_message>
C example - Combined Windows and Linux code base.
</commit_message>
<xml_diff>
--- a/MethodSCRIPTExample_C/MethodSCRIPT_Example_C.docx
+++ b/MethodSCRIPTExample_C/MethodSCRIPT_Example_C.docx
@@ -1,6 +1,6 @@
 
 <file path=word/document.xml><?xml version="1.0" encoding="utf-8"?>
-<w:document xmlns:wpc="http://schemas.microsoft.com/office/word/2010/wordprocessingCanvas" xmlns:cx="http://schemas.microsoft.com/office/drawing/2014/chartex" xmlns:cx1="http://schemas.microsoft.com/office/drawing/2015/9/8/chartex" xmlns:cx2="http://schemas.microsoft.com/office/drawing/2015/10/21/chartex" xmlns:cx3="http://schemas.microsoft.com/office/drawing/2016/5/9/chartex" xmlns:cx4="http://schemas.microsoft.com/office/drawing/2016/5/10/chartex" xmlns:cx5="http://schemas.microsoft.com/office/drawing/2016/5/11/chartex" xmlns:cx6="http://schemas.microsoft.com/office/drawing/2016/5/12/chartex" xmlns:cx7="http://schemas.microsoft.com/office/drawing/2016/5/13/chartex" xmlns:cx8="http://schemas.microsoft.com/office/drawing/2016/5/14/chartex" xmlns:mc="http://schemas.openxmlformats.org/markup-compatibility/2006" xmlns:aink="http://schemas.microsoft.com/office/drawing/2016/ink" xmlns:am3d="http://schemas.microsoft.com/office/drawing/2017/model3d" xmlns:o="urn:schemas-microsoft-com:office:office" xmlns:r="http://schemas.openxmlformats.org/officeDocument/2006/relationships" xmlns:m="http://schemas.openxmlformats.org/officeDocument/2006/math" xmlns:v="urn:schemas-microsoft-com:vml" xmlns:wp14="http://schemas.microsoft.com/office/word/2010/wordprocessingDrawing" xmlns:wp="http://schemas.openxmlformats.org/drawingml/2006/wordprocessingDrawing" xmlns:w10="urn:schemas-microsoft-com:office:word" xmlns:w="http://schemas.openxmlformats.org/wordprocessingml/2006/main" xmlns:w14="http://schemas.microsoft.com/office/word/2010/wordml" xmlns:w15="http://schemas.microsoft.com/office/word/2012/wordml" xmlns:w16cex="http://schemas.microsoft.com/office/word/2018/wordml/cex" xmlns:w16cid="http://schemas.microsoft.com/office/word/2016/wordml/cid" xmlns:w16="http://schemas.microsoft.com/office/word/2018/wordml" xmlns:w16se="http://schemas.microsoft.com/office/word/2015/wordml/symex" xmlns:wpg="http://schemas.microsoft.com/office/word/2010/wordprocessingGroup" xmlns:wpi="http://schemas.microsoft.com/office/word/2010/wordprocessingInk" xmlns:wne="http://schemas.microsoft.com/office/word/2006/wordml" xmlns:wps="http://schemas.microsoft.com/office/word/2010/wordprocessingShape" mc:Ignorable="w14 w15 w16se w16cid w16 w16cex wp14">
+<w:document xmlns:wpc="http://schemas.microsoft.com/office/word/2010/wordprocessingCanvas" xmlns:cx="http://schemas.microsoft.com/office/drawing/2014/chartex" xmlns:cx1="http://schemas.microsoft.com/office/drawing/2015/9/8/chartex" xmlns:cx2="http://schemas.microsoft.com/office/drawing/2015/10/21/chartex" xmlns:cx3="http://schemas.microsoft.com/office/drawing/2016/5/9/chartex" xmlns:cx4="http://schemas.microsoft.com/office/drawing/2016/5/10/chartex" xmlns:cx5="http://schemas.microsoft.com/office/drawing/2016/5/11/chartex" xmlns:cx6="http://schemas.microsoft.com/office/drawing/2016/5/12/chartex" xmlns:cx7="http://schemas.microsoft.com/office/drawing/2016/5/13/chartex" xmlns:cx8="http://schemas.microsoft.com/office/drawing/2016/5/14/chartex" xmlns:mc="http://schemas.openxmlformats.org/markup-compatibility/2006" xmlns:aink="http://schemas.microsoft.com/office/drawing/2016/ink" xmlns:am3d="http://schemas.microsoft.com/office/drawing/2017/model3d" xmlns:o="urn:schemas-microsoft-com:office:office" xmlns:r="http://schemas.openxmlformats.org/officeDocument/2006/relationships" xmlns:m="http://schemas.openxmlformats.org/officeDocument/2006/math" xmlns:v="urn:schemas-microsoft-com:vml" xmlns:wp14="http://schemas.microsoft.com/office/word/2010/wordprocessingDrawing" xmlns:wp="http://schemas.openxmlformats.org/drawingml/2006/wordprocessingDrawing" xmlns:w10="urn:schemas-microsoft-com:office:word" xmlns:w="http://schemas.openxmlformats.org/wordprocessingml/2006/main" xmlns:w14="http://schemas.microsoft.com/office/word/2010/wordml" xmlns:w15="http://schemas.microsoft.com/office/word/2012/wordml" xmlns:w16cid="http://schemas.microsoft.com/office/word/2016/wordml/cid" xmlns:w16se="http://schemas.microsoft.com/office/word/2015/wordml/symex" xmlns:wpg="http://schemas.microsoft.com/office/word/2010/wordprocessingGroup" xmlns:wpi="http://schemas.microsoft.com/office/word/2010/wordprocessingInk" xmlns:wne="http://schemas.microsoft.com/office/word/2006/wordml" xmlns:wps="http://schemas.microsoft.com/office/word/2010/wordprocessingShape" mc:Ignorable="w14 w15 w16se w16cid wp14">
   <w:body>
     <w:p/>
     <w:p/>
@@ -442,52 +442,78 @@
         <w:rPr>
           <w:lang w:val="en-US"/>
         </w:rPr>
-        <w:t xml:space="preserve"> April 20, 2020</w:t>
-      </w:r>
-    </w:p>
-    <w:p>
-      <w:pPr>
-        <w:rPr>
-          <w:lang w:val="en-US"/>
-        </w:rPr>
-      </w:pPr>
-    </w:p>
-    <w:p>
-      <w:pPr>
-        <w:rPr>
-          <w:lang w:val="en-US"/>
-        </w:rPr>
-      </w:pPr>
-      <w:r>
-        <w:rPr>
-          <w:lang w:val="en-US"/>
+        <w:t xml:space="preserve"> </w:t>
+      </w:r>
+      <w:r>
+        <w:rPr>
+          <w:lang w:val="en-US"/>
+        </w:rPr>
+        <w:t>August 12</w:t>
+      </w:r>
+      <w:r>
+        <w:rPr>
+          <w:lang w:val="en-US"/>
+        </w:rPr>
+        <w:t>, 2020</w:t>
+      </w:r>
+    </w:p>
+    <w:p>
+      <w:pPr>
+        <w:rPr>
+          <w:lang w:val="en-US"/>
+        </w:rPr>
+      </w:pPr>
+    </w:p>
+    <w:p>
+      <w:pPr>
+        <w:rPr>
+          <w:lang w:val="de-DE"/>
+        </w:rPr>
+      </w:pPr>
+      <w:r>
+        <w:rPr>
+          <w:lang w:val="de-DE"/>
         </w:rPr>
         <w:t xml:space="preserve">© </w:t>
       </w:r>
       <w:r>
         <w:rPr>
-          <w:lang w:val="en-US"/>
+          <w:lang w:val="de-DE"/>
         </w:rPr>
         <w:t>2020</w:t>
       </w:r>
       <w:r>
         <w:rPr>
-          <w:lang w:val="en-US"/>
-        </w:rPr>
-        <w:t xml:space="preserve"> PalmSens BV</w:t>
-      </w:r>
-    </w:p>
-    <w:p>
-      <w:pPr>
-        <w:rPr>
-          <w:lang w:val="en-US"/>
-        </w:rPr>
-      </w:pPr>
-    </w:p>
-    <w:p>
-      <w:pPr>
-        <w:rPr>
-          <w:lang w:val="en-US"/>
+          <w:lang w:val="de-DE"/>
+        </w:rPr>
+        <w:t xml:space="preserve"> </w:t>
+      </w:r>
+      <w:proofErr w:type="spellStart"/>
+      <w:r>
+        <w:rPr>
+          <w:lang w:val="de-DE"/>
+        </w:rPr>
+        <w:t>PalmSens</w:t>
+      </w:r>
+      <w:proofErr w:type="spellEnd"/>
+      <w:r>
+        <w:rPr>
+          <w:lang w:val="de-DE"/>
+        </w:rPr>
+        <w:t xml:space="preserve"> BV</w:t>
+      </w:r>
+    </w:p>
+    <w:p>
+      <w:pPr>
+        <w:rPr>
+          <w:lang w:val="de-DE"/>
+        </w:rPr>
+      </w:pPr>
+    </w:p>
+    <w:p>
+      <w:pPr>
+        <w:rPr>
+          <w:lang w:val="de-DE"/>
         </w:rPr>
         <w:sectPr>
           <w:headerReference w:type="even" r:id="rId10"/>
@@ -504,7 +530,7 @@
       </w:pPr>
       <w:r>
         <w:rPr>
-          <w:lang w:val="en-US"/>
+          <w:lang w:val="de-DE"/>
         </w:rPr>
         <w:t>www.palmsens.com</w:t>
       </w:r>
@@ -530,6 +556,7 @@
         </w:rPr>
         <w:t xml:space="preserve">The example </w:t>
       </w:r>
+      <w:proofErr w:type="spellStart"/>
       <w:r>
         <w:rPr>
           <w:i/>
@@ -558,6 +585,7 @@
         </w:rPr>
         <w:t>c</w:t>
       </w:r>
+      <w:proofErr w:type="spellEnd"/>
       <w:r>
         <w:rPr>
           <w:lang w:val="en-US"/>
@@ -571,6 +599,7 @@
         </w:rPr>
         <w:t>/</w:t>
       </w:r>
+      <w:proofErr w:type="spellStart"/>
       <w:r>
         <w:rPr>
           <w:i/>
@@ -606,6 +635,7 @@
         </w:rPr>
         <w:t>C</w:t>
       </w:r>
+      <w:proofErr w:type="spellEnd"/>
       <w:r>
         <w:rPr>
           <w:lang w:val="en-US"/>
@@ -664,13 +694,27 @@
         <w:rPr>
           <w:lang w:val="en-US"/>
         </w:rPr>
+        <w:t xml:space="preserve"> or Linux</w:t>
+      </w:r>
+      <w:r>
+        <w:rPr>
+          <w:lang w:val="en-US"/>
+        </w:rPr>
         <w:t xml:space="preserve"> PC</w:t>
       </w:r>
       <w:r>
         <w:rPr>
           <w:lang w:val="en-US"/>
         </w:rPr>
-        <w:t xml:space="preserve"> using a simple C program which makes use of the MethodSCRIPT SDK (C libraries).</w:t>
+        <w:t xml:space="preserve"> using a </w:t>
+      </w:r>
+      <w:bookmarkStart w:id="0" w:name="_GoBack"/>
+      <w:bookmarkEnd w:id="0"/>
+      <w:r>
+        <w:rPr>
+          <w:lang w:val="en-US"/>
+        </w:rPr>
+        <w:t>simple C program which makes use of the MethodSCRIPT SDK (C libraries).</w:t>
       </w:r>
       <w:r>
         <w:rPr>
@@ -686,6 +730,7 @@
       <w:r>
         <w:t>Basic Console Example (</w:t>
       </w:r>
+      <w:proofErr w:type="spellStart"/>
       <w:r>
         <w:t>MethodS</w:t>
       </w:r>
@@ -695,6 +740,7 @@
       <w:r>
         <w:t>Example.c</w:t>
       </w:r>
+      <w:proofErr w:type="spellEnd"/>
       <w:r>
         <w:t>)</w:t>
       </w:r>
@@ -913,6 +959,12 @@
           <w:lang w:val="en-US"/>
         </w:rPr>
         <w:t>This does not include error handling, method validation etc.</w:t>
+      </w:r>
+      <w:r>
+        <w:rPr>
+          <w:lang w:val="en-US"/>
+        </w:rPr>
+        <w:t xml:space="preserve"> All packages within a MethodSCRIPT measurement loop are assumed to have the same format as the first package in that loop.</w:t>
       </w:r>
     </w:p>
     <w:p>
@@ -1038,20 +1090,6 @@
     </w:p>
     <w:p>
       <w:pPr>
-        <w:textboxTightWrap w:val="none"/>
-        <w:rPr>
-          <w:lang w:val="en-US"/>
-        </w:rPr>
-      </w:pPr>
-      <w:r>
-        <w:rPr>
-          <w:lang w:val="en-US"/>
-        </w:rPr>
-        <w:br w:type="page"/>
-      </w:r>
-    </w:p>
-    <w:p>
-      <w:pPr>
         <w:pStyle w:val="Heading1"/>
       </w:pPr>
       <w:r>
@@ -1062,7 +1100,11 @@
     <w:p>
       <w:pPr>
         <w:rPr>
-          <w:rStyle w:val="code"/>
+          <w:rFonts w:ascii="Courier New" w:hAnsi="Courier New"/>
+          <w:iCs/>
+          <w:color w:val="000000" w:themeColor="text1"/>
+          <w:shd w:val="clear" w:color="auto" w:fill="F2F2F2" w:themeFill="background1" w:themeFillShade="F2"/>
+          <w:lang w:val="en-US" w:eastAsia="en-GB"/>
         </w:rPr>
       </w:pPr>
       <w:r>
@@ -1072,8 +1114,9 @@
         </w:rPr>
         <w:t xml:space="preserve">The </w:t>
       </w:r>
-      <w:bookmarkStart w:id="0" w:name="OLE_LINK2"/>
-      <w:bookmarkStart w:id="1" w:name="OLE_LINK3"/>
+      <w:bookmarkStart w:id="1" w:name="OLE_LINK2"/>
+      <w:bookmarkStart w:id="2" w:name="OLE_LINK3"/>
+      <w:proofErr w:type="spellStart"/>
       <w:r>
         <w:rPr>
           <w:i/>
@@ -1082,8 +1125,8 @@
         </w:rPr>
         <w:t>MSComm</w:t>
       </w:r>
-      <w:bookmarkEnd w:id="0"/>
       <w:bookmarkEnd w:id="1"/>
+      <w:bookmarkEnd w:id="2"/>
       <w:r>
         <w:rPr>
           <w:i/>
@@ -1092,6 +1135,7 @@
         </w:rPr>
         <w:t>.c</w:t>
       </w:r>
+      <w:proofErr w:type="spellEnd"/>
       <w:r>
         <w:rPr>
           <w:iCs/>
@@ -1134,6 +1178,41 @@
         </w:rPr>
         <w:t>.</w:t>
       </w:r>
+      <w:r>
+        <w:rPr>
+          <w:iCs/>
+          <w:lang w:val="en-US"/>
+        </w:rPr>
+        <w:t xml:space="preserve"> The specific implementation </w:t>
+      </w:r>
+      <w:r>
+        <w:rPr>
+          <w:iCs/>
+          <w:lang w:val="en-US"/>
+        </w:rPr>
+        <w:t xml:space="preserve">of the serial port interface </w:t>
+      </w:r>
+      <w:r>
+        <w:rPr>
+          <w:iCs/>
+          <w:lang w:val="en-US"/>
+        </w:rPr>
+        <w:t>depends on the Operating System.</w:t>
+      </w:r>
+    </w:p>
+    <w:p>
+      <w:pPr>
+        <w:pStyle w:val="Heading2"/>
+      </w:pPr>
+      <w:r>
+        <w:t>Serial port (Windows</w:t>
+      </w:r>
+      <w:r>
+        <w:t xml:space="preserve"> PC</w:t>
+      </w:r>
+      <w:r>
+        <w:t>)</w:t>
+      </w:r>
     </w:p>
     <w:p>
       <w:pPr>
@@ -1142,34 +1221,44 @@
           <w:lang w:val="en-GB"/>
         </w:rPr>
       </w:pPr>
-    </w:p>
-    <w:p>
-      <w:pPr>
+      <w:r>
         <w:rPr>
           <w:iCs/>
           <w:lang w:val="en-GB"/>
         </w:rPr>
-      </w:pPr>
+        <w:t xml:space="preserve">The functions in the code snippet below are the necessary read/write functions defined in the C example. </w:t>
+      </w:r>
+      <w:proofErr w:type="spellStart"/>
       <w:r>
         <w:rPr>
           <w:iCs/>
           <w:lang w:val="en-GB"/>
         </w:rPr>
-        <w:t>The</w:t>
-      </w:r>
+        <w:t>WriteToDevice</w:t>
+      </w:r>
+      <w:proofErr w:type="spellEnd"/>
       <w:r>
         <w:rPr>
           <w:iCs/>
           <w:lang w:val="en-GB"/>
         </w:rPr>
-        <w:t xml:space="preserve"> functions in the code snippet below</w:t>
-      </w:r>
+        <w:t xml:space="preserve"> writes a char to the EmStat Pico and </w:t>
+      </w:r>
+      <w:proofErr w:type="spellStart"/>
       <w:r>
         <w:rPr>
           <w:iCs/>
           <w:lang w:val="en-GB"/>
         </w:rPr>
-        <w:t xml:space="preserve"> are the necessary read/write functions defined in the C example. WriteToDevice writes a char to the EmStat Pico and ReadFromDevice returns the first byte from the read buffer as soon as there is data available in the buffer. </w:t>
+        <w:t>ReadFromDevice</w:t>
+      </w:r>
+      <w:proofErr w:type="spellEnd"/>
+      <w:r>
+        <w:rPr>
+          <w:iCs/>
+          <w:lang w:val="en-GB"/>
+        </w:rPr>
+        <w:t xml:space="preserve"> returns the first byte from the read buffer as soon as there is data available in the buffer. </w:t>
       </w:r>
     </w:p>
     <w:p>
@@ -1220,7 +1309,23 @@
                 <w:rFonts w:ascii="Courier New" w:hAnsi="Courier New" w:cs="Courier New"/>
                 <w:lang w:val="en-US"/>
               </w:rPr>
-              <w:t>int WriteToDevice(char c)</w:t>
+              <w:t xml:space="preserve">int </w:t>
+            </w:r>
+            <w:proofErr w:type="spellStart"/>
+            <w:r>
+              <w:rPr>
+                <w:rFonts w:ascii="Courier New" w:hAnsi="Courier New" w:cs="Courier New"/>
+                <w:lang w:val="en-US"/>
+              </w:rPr>
+              <w:t>WriteToDevice</w:t>
+            </w:r>
+            <w:proofErr w:type="spellEnd"/>
+            <w:r>
+              <w:rPr>
+                <w:rFonts w:ascii="Courier New" w:hAnsi="Courier New" w:cs="Courier New"/>
+                <w:lang w:val="en-US"/>
+              </w:rPr>
+              <w:t>(char c)</w:t>
             </w:r>
           </w:p>
           <w:p>
@@ -1251,7 +1356,23 @@
                 <w:lang w:val="en-US"/>
               </w:rPr>
               <w:tab/>
-              <w:t>char writeChar[2] = {c,'\0'};</w:t>
+              <w:t xml:space="preserve">char </w:t>
+            </w:r>
+            <w:proofErr w:type="spellStart"/>
+            <w:r>
+              <w:rPr>
+                <w:rFonts w:ascii="Courier New" w:hAnsi="Courier New" w:cs="Courier New"/>
+                <w:lang w:val="en-US"/>
+              </w:rPr>
+              <w:t>writeChar</w:t>
+            </w:r>
+            <w:proofErr w:type="spellEnd"/>
+            <w:r>
+              <w:rPr>
+                <w:rFonts w:ascii="Courier New" w:hAnsi="Courier New" w:cs="Courier New"/>
+                <w:lang w:val="en-US"/>
+              </w:rPr>
+              <w:t>[2] = {c,'\0'};</w:t>
             </w:r>
           </w:p>
           <w:p>
@@ -1267,7 +1388,71 @@
                 <w:lang w:val="en-US"/>
               </w:rPr>
               <w:tab/>
-              <w:t>if (WriteFile(hCom, writeChar, 1, &amp;dwBytesWritten, NULL))</w:t>
+              <w:t>if (</w:t>
+            </w:r>
+            <w:proofErr w:type="spellStart"/>
+            <w:r>
+              <w:rPr>
+                <w:rFonts w:ascii="Courier New" w:hAnsi="Courier New" w:cs="Courier New"/>
+                <w:lang w:val="en-US"/>
+              </w:rPr>
+              <w:t>WriteFile</w:t>
+            </w:r>
+            <w:proofErr w:type="spellEnd"/>
+            <w:r>
+              <w:rPr>
+                <w:rFonts w:ascii="Courier New" w:hAnsi="Courier New" w:cs="Courier New"/>
+                <w:lang w:val="en-US"/>
+              </w:rPr>
+              <w:t>(</w:t>
+            </w:r>
+            <w:proofErr w:type="spellStart"/>
+            <w:r>
+              <w:rPr>
+                <w:rFonts w:ascii="Courier New" w:hAnsi="Courier New" w:cs="Courier New"/>
+                <w:lang w:val="en-US"/>
+              </w:rPr>
+              <w:t>hCom</w:t>
+            </w:r>
+            <w:proofErr w:type="spellEnd"/>
+            <w:r>
+              <w:rPr>
+                <w:rFonts w:ascii="Courier New" w:hAnsi="Courier New" w:cs="Courier New"/>
+                <w:lang w:val="en-US"/>
+              </w:rPr>
+              <w:t xml:space="preserve">, </w:t>
+            </w:r>
+            <w:proofErr w:type="spellStart"/>
+            <w:r>
+              <w:rPr>
+                <w:rFonts w:ascii="Courier New" w:hAnsi="Courier New" w:cs="Courier New"/>
+                <w:lang w:val="en-US"/>
+              </w:rPr>
+              <w:t>writeChar</w:t>
+            </w:r>
+            <w:proofErr w:type="spellEnd"/>
+            <w:r>
+              <w:rPr>
+                <w:rFonts w:ascii="Courier New" w:hAnsi="Courier New" w:cs="Courier New"/>
+                <w:lang w:val="en-US"/>
+              </w:rPr>
+              <w:t>, 1, &amp;</w:t>
+            </w:r>
+            <w:proofErr w:type="spellStart"/>
+            <w:r>
+              <w:rPr>
+                <w:rFonts w:ascii="Courier New" w:hAnsi="Courier New" w:cs="Courier New"/>
+                <w:lang w:val="en-US"/>
+              </w:rPr>
+              <w:t>dwBytesWritten</w:t>
+            </w:r>
+            <w:proofErr w:type="spellEnd"/>
+            <w:r>
+              <w:rPr>
+                <w:rFonts w:ascii="Courier New" w:hAnsi="Courier New" w:cs="Courier New"/>
+                <w:lang w:val="en-US"/>
+              </w:rPr>
+              <w:t>, NULL))</w:t>
             </w:r>
           </w:p>
           <w:p>
@@ -1376,7 +1561,23 @@
                 <w:rFonts w:ascii="Courier New" w:hAnsi="Courier New" w:cs="Courier New"/>
                 <w:lang w:val="en-US"/>
               </w:rPr>
-              <w:t>int ReadFromDevice()</w:t>
+              <w:t xml:space="preserve">int </w:t>
+            </w:r>
+            <w:proofErr w:type="spellStart"/>
+            <w:r>
+              <w:rPr>
+                <w:rFonts w:ascii="Courier New" w:hAnsi="Courier New" w:cs="Courier New"/>
+                <w:lang w:val="en-US"/>
+              </w:rPr>
+              <w:t>ReadFromDevice</w:t>
+            </w:r>
+            <w:proofErr w:type="spellEnd"/>
+            <w:r>
+              <w:rPr>
+                <w:rFonts w:ascii="Courier New" w:hAnsi="Courier New" w:cs="Courier New"/>
+                <w:lang w:val="en-US"/>
+              </w:rPr>
+              <w:t>()</w:t>
             </w:r>
           </w:p>
           <w:p>
@@ -1407,7 +1608,23 @@
                 <w:lang w:val="en-US"/>
               </w:rPr>
               <w:tab/>
-              <w:t xml:space="preserve">char tempChar; </w:t>
+              <w:t xml:space="preserve">char </w:t>
+            </w:r>
+            <w:proofErr w:type="spellStart"/>
+            <w:r>
+              <w:rPr>
+                <w:rFonts w:ascii="Courier New" w:hAnsi="Courier New" w:cs="Courier New"/>
+                <w:lang w:val="en-US"/>
+              </w:rPr>
+              <w:t>tempChar</w:t>
+            </w:r>
+            <w:proofErr w:type="spellEnd"/>
+            <w:r>
+              <w:rPr>
+                <w:rFonts w:ascii="Courier New" w:hAnsi="Courier New" w:cs="Courier New"/>
+                <w:lang w:val="en-US"/>
+              </w:rPr>
+              <w:t xml:space="preserve">; </w:t>
             </w:r>
             <w:r>
               <w:rPr>
@@ -1438,7 +1655,23 @@
                 <w:lang w:val="en-US"/>
               </w:rPr>
               <w:tab/>
-              <w:t>DWORD noBytesRead;</w:t>
+              <w:t xml:space="preserve">DWORD </w:t>
+            </w:r>
+            <w:proofErr w:type="spellStart"/>
+            <w:r>
+              <w:rPr>
+                <w:rFonts w:ascii="Courier New" w:hAnsi="Courier New" w:cs="Courier New"/>
+                <w:lang w:val="en-US"/>
+              </w:rPr>
+              <w:t>noBytesRead</w:t>
+            </w:r>
+            <w:proofErr w:type="spellEnd"/>
+            <w:r>
+              <w:rPr>
+                <w:rFonts w:ascii="Courier New" w:hAnsi="Courier New" w:cs="Courier New"/>
+                <w:lang w:val="en-US"/>
+              </w:rPr>
+              <w:t>;</w:t>
             </w:r>
           </w:p>
           <w:p>
@@ -1454,7 +1687,38 @@
                 <w:lang w:val="en-US"/>
               </w:rPr>
               <w:tab/>
-              <w:t xml:space="preserve">ReadFile(hCom, </w:t>
+            </w:r>
+            <w:proofErr w:type="spellStart"/>
+            <w:r>
+              <w:rPr>
+                <w:rFonts w:ascii="Courier New" w:hAnsi="Courier New" w:cs="Courier New"/>
+                <w:lang w:val="en-US"/>
+              </w:rPr>
+              <w:t>ReadFile</w:t>
+            </w:r>
+            <w:proofErr w:type="spellEnd"/>
+            <w:r>
+              <w:rPr>
+                <w:rFonts w:ascii="Courier New" w:hAnsi="Courier New" w:cs="Courier New"/>
+                <w:lang w:val="en-US"/>
+              </w:rPr>
+              <w:t>(</w:t>
+            </w:r>
+            <w:proofErr w:type="spellStart"/>
+            <w:r>
+              <w:rPr>
+                <w:rFonts w:ascii="Courier New" w:hAnsi="Courier New" w:cs="Courier New"/>
+                <w:lang w:val="en-US"/>
+              </w:rPr>
+              <w:t>hCom</w:t>
+            </w:r>
+            <w:proofErr w:type="spellEnd"/>
+            <w:r>
+              <w:rPr>
+                <w:rFonts w:ascii="Courier New" w:hAnsi="Courier New" w:cs="Courier New"/>
+                <w:lang w:val="en-US"/>
+              </w:rPr>
+              <w:t xml:space="preserve">, </w:t>
             </w:r>
             <w:r>
               <w:rPr>
@@ -1498,7 +1762,23 @@
                 <w:rFonts w:ascii="Courier New" w:hAnsi="Courier New" w:cs="Courier New"/>
                 <w:lang w:val="en-US"/>
               </w:rPr>
-              <w:t xml:space="preserve">&amp;tempChar, </w:t>
+              <w:t>&amp;</w:t>
+            </w:r>
+            <w:proofErr w:type="spellStart"/>
+            <w:r>
+              <w:rPr>
+                <w:rFonts w:ascii="Courier New" w:hAnsi="Courier New" w:cs="Courier New"/>
+                <w:lang w:val="en-US"/>
+              </w:rPr>
+              <w:t>tempChar</w:t>
+            </w:r>
+            <w:proofErr w:type="spellEnd"/>
+            <w:r>
+              <w:rPr>
+                <w:rFonts w:ascii="Courier New" w:hAnsi="Courier New" w:cs="Courier New"/>
+                <w:lang w:val="en-US"/>
+              </w:rPr>
+              <w:t xml:space="preserve">, </w:t>
             </w:r>
             <w:r>
               <w:rPr>
@@ -1537,12 +1817,37 @@
               </w:rPr>
               <w:tab/>
             </w:r>
-            <w:r>
-              <w:rPr>
-                <w:rFonts w:ascii="Courier New" w:hAnsi="Courier New" w:cs="Courier New"/>
-                <w:lang w:val="en-US"/>
-              </w:rPr>
-              <w:t>sizeof(tempChar),</w:t>
+            <w:proofErr w:type="spellStart"/>
+            <w:r>
+              <w:rPr>
+                <w:rFonts w:ascii="Courier New" w:hAnsi="Courier New" w:cs="Courier New"/>
+                <w:lang w:val="en-US"/>
+              </w:rPr>
+              <w:t>sizeof</w:t>
+            </w:r>
+            <w:proofErr w:type="spellEnd"/>
+            <w:r>
+              <w:rPr>
+                <w:rFonts w:ascii="Courier New" w:hAnsi="Courier New" w:cs="Courier New"/>
+                <w:lang w:val="en-US"/>
+              </w:rPr>
+              <w:t>(</w:t>
+            </w:r>
+            <w:proofErr w:type="spellStart"/>
+            <w:r>
+              <w:rPr>
+                <w:rFonts w:ascii="Courier New" w:hAnsi="Courier New" w:cs="Courier New"/>
+                <w:lang w:val="en-US"/>
+              </w:rPr>
+              <w:t>tempChar</w:t>
+            </w:r>
+            <w:proofErr w:type="spellEnd"/>
+            <w:r>
+              <w:rPr>
+                <w:rFonts w:ascii="Courier New" w:hAnsi="Courier New" w:cs="Courier New"/>
+                <w:lang w:val="en-US"/>
+              </w:rPr>
+              <w:t>),</w:t>
             </w:r>
             <w:r>
               <w:rPr>
@@ -1550,8 +1855,17 @@
                 <w:lang w:val="en-US"/>
               </w:rPr>
               <w:tab/>
-              <w:t>// Size of TempChar</w:t>
-            </w:r>
+              <w:t xml:space="preserve">// Size of </w:t>
+            </w:r>
+            <w:proofErr w:type="spellStart"/>
+            <w:r>
+              <w:rPr>
+                <w:rFonts w:ascii="Courier New" w:hAnsi="Courier New" w:cs="Courier New"/>
+                <w:lang w:val="en-US"/>
+              </w:rPr>
+              <w:t>TempChar</w:t>
+            </w:r>
+            <w:proofErr w:type="spellEnd"/>
           </w:p>
           <w:p>
             <w:pPr>
@@ -1579,7 +1893,23 @@
                 <w:rFonts w:ascii="Courier New" w:hAnsi="Courier New" w:cs="Courier New"/>
                 <w:lang w:val="en-US"/>
               </w:rPr>
-              <w:t xml:space="preserve">&amp;noBytesRead, </w:t>
+              <w:t>&amp;</w:t>
+            </w:r>
+            <w:proofErr w:type="spellStart"/>
+            <w:r>
+              <w:rPr>
+                <w:rFonts w:ascii="Courier New" w:hAnsi="Courier New" w:cs="Courier New"/>
+                <w:lang w:val="en-US"/>
+              </w:rPr>
+              <w:t>noBytesRead</w:t>
+            </w:r>
+            <w:proofErr w:type="spellEnd"/>
+            <w:r>
+              <w:rPr>
+                <w:rFonts w:ascii="Courier New" w:hAnsi="Courier New" w:cs="Courier New"/>
+                <w:lang w:val="en-US"/>
+              </w:rPr>
+              <w:t xml:space="preserve">, </w:t>
             </w:r>
             <w:r>
               <w:rPr>
@@ -1648,7 +1978,55 @@
                 <w:lang w:val="en-US"/>
               </w:rPr>
               <w:tab/>
-              <w:t>if(noBytesRead != sizeof(tempChar))</w:t>
+              <w:t>if(</w:t>
+            </w:r>
+            <w:proofErr w:type="spellStart"/>
+            <w:r>
+              <w:rPr>
+                <w:rFonts w:ascii="Courier New" w:hAnsi="Courier New" w:cs="Courier New"/>
+                <w:lang w:val="en-US"/>
+              </w:rPr>
+              <w:t>noBytesRead</w:t>
+            </w:r>
+            <w:proofErr w:type="spellEnd"/>
+            <w:r>
+              <w:rPr>
+                <w:rFonts w:ascii="Courier New" w:hAnsi="Courier New" w:cs="Courier New"/>
+                <w:lang w:val="en-US"/>
+              </w:rPr>
+              <w:t xml:space="preserve"> != </w:t>
+            </w:r>
+            <w:proofErr w:type="spellStart"/>
+            <w:r>
+              <w:rPr>
+                <w:rFonts w:ascii="Courier New" w:hAnsi="Courier New" w:cs="Courier New"/>
+                <w:lang w:val="en-US"/>
+              </w:rPr>
+              <w:t>sizeof</w:t>
+            </w:r>
+            <w:proofErr w:type="spellEnd"/>
+            <w:r>
+              <w:rPr>
+                <w:rFonts w:ascii="Courier New" w:hAnsi="Courier New" w:cs="Courier New"/>
+                <w:lang w:val="en-US"/>
+              </w:rPr>
+              <w:t>(</w:t>
+            </w:r>
+            <w:proofErr w:type="spellStart"/>
+            <w:r>
+              <w:rPr>
+                <w:rFonts w:ascii="Courier New" w:hAnsi="Courier New" w:cs="Courier New"/>
+                <w:lang w:val="en-US"/>
+              </w:rPr>
+              <w:t>tempChar</w:t>
+            </w:r>
+            <w:proofErr w:type="spellEnd"/>
+            <w:r>
+              <w:rPr>
+                <w:rFonts w:ascii="Courier New" w:hAnsi="Courier New" w:cs="Courier New"/>
+                <w:lang w:val="en-US"/>
+              </w:rPr>
+              <w:t>))</w:t>
             </w:r>
           </w:p>
           <w:p>
@@ -1702,7 +2080,23 @@
                 <w:lang w:val="en-US"/>
               </w:rPr>
               <w:tab/>
-              <w:t>return (int)tempChar;</w:t>
+              <w:t>return (int)</w:t>
+            </w:r>
+            <w:proofErr w:type="spellStart"/>
+            <w:r>
+              <w:rPr>
+                <w:rFonts w:ascii="Courier New" w:hAnsi="Courier New" w:cs="Courier New"/>
+                <w:lang w:val="en-US"/>
+              </w:rPr>
+              <w:t>tempChar</w:t>
+            </w:r>
+            <w:proofErr w:type="spellEnd"/>
+            <w:r>
+              <w:rPr>
+                <w:rFonts w:ascii="Courier New" w:hAnsi="Courier New" w:cs="Courier New"/>
+                <w:lang w:val="en-US"/>
+              </w:rPr>
+              <w:t>;</w:t>
             </w:r>
           </w:p>
           <w:p>
@@ -1742,6 +2136,7 @@
         </w:rPr>
         <w:t xml:space="preserve">The read/write functions are required to initiate the </w:t>
       </w:r>
+      <w:proofErr w:type="spellStart"/>
       <w:r>
         <w:rPr>
           <w:i/>
@@ -1750,6 +2145,7 @@
         </w:rPr>
         <w:t>MSComm</w:t>
       </w:r>
+      <w:proofErr w:type="spellEnd"/>
       <w:r>
         <w:rPr>
           <w:iCs/>
@@ -1793,19 +2189,105 @@
                 <w:rFonts w:ascii="Courier New" w:hAnsi="Courier New" w:cs="Courier New"/>
               </w:rPr>
             </w:pPr>
-            <w:r>
-              <w:rPr>
-                <w:rFonts w:ascii="Courier New" w:hAnsi="Courier New" w:cs="Courier New"/>
-              </w:rPr>
-              <w:t>MSComm msComm;</w:t>
+            <w:proofErr w:type="spellStart"/>
+            <w:r>
+              <w:rPr>
+                <w:rFonts w:ascii="Courier New" w:hAnsi="Courier New" w:cs="Courier New"/>
+              </w:rPr>
+              <w:t>MSComm</w:t>
+            </w:r>
+            <w:proofErr w:type="spellEnd"/>
+            <w:r>
+              <w:rPr>
+                <w:rFonts w:ascii="Courier New" w:hAnsi="Courier New" w:cs="Courier New"/>
+              </w:rPr>
+              <w:t xml:space="preserve"> </w:t>
+            </w:r>
+            <w:proofErr w:type="spellStart"/>
+            <w:r>
+              <w:rPr>
+                <w:rFonts w:ascii="Courier New" w:hAnsi="Courier New" w:cs="Courier New"/>
+              </w:rPr>
+              <w:t>msComm</w:t>
+            </w:r>
+            <w:proofErr w:type="spellEnd"/>
+            <w:r>
+              <w:rPr>
+                <w:rFonts w:ascii="Courier New" w:hAnsi="Courier New" w:cs="Courier New"/>
+              </w:rPr>
+              <w:t>;</w:t>
             </w:r>
           </w:p>
           <w:p>
-            <w:r>
-              <w:rPr>
-                <w:rFonts w:ascii="Courier New" w:hAnsi="Courier New" w:cs="Courier New"/>
-              </w:rPr>
-              <w:t>RetCode code = MSCommInit(&amp;msComm, &amp;WriteToDevice, &amp;ReadFromDevice);</w:t>
+            <w:proofErr w:type="spellStart"/>
+            <w:r>
+              <w:rPr>
+                <w:rFonts w:ascii="Courier New" w:hAnsi="Courier New" w:cs="Courier New"/>
+              </w:rPr>
+              <w:t>RetCode</w:t>
+            </w:r>
+            <w:proofErr w:type="spellEnd"/>
+            <w:r>
+              <w:rPr>
+                <w:rFonts w:ascii="Courier New" w:hAnsi="Courier New" w:cs="Courier New"/>
+              </w:rPr>
+              <w:t xml:space="preserve"> code = </w:t>
+            </w:r>
+            <w:proofErr w:type="spellStart"/>
+            <w:r>
+              <w:rPr>
+                <w:rFonts w:ascii="Courier New" w:hAnsi="Courier New" w:cs="Courier New"/>
+              </w:rPr>
+              <w:t>MSCommInit</w:t>
+            </w:r>
+            <w:proofErr w:type="spellEnd"/>
+            <w:r>
+              <w:rPr>
+                <w:rFonts w:ascii="Courier New" w:hAnsi="Courier New" w:cs="Courier New"/>
+              </w:rPr>
+              <w:t>(&amp;</w:t>
+            </w:r>
+            <w:proofErr w:type="spellStart"/>
+            <w:r>
+              <w:rPr>
+                <w:rFonts w:ascii="Courier New" w:hAnsi="Courier New" w:cs="Courier New"/>
+              </w:rPr>
+              <w:t>msComm</w:t>
+            </w:r>
+            <w:proofErr w:type="spellEnd"/>
+            <w:r>
+              <w:rPr>
+                <w:rFonts w:ascii="Courier New" w:hAnsi="Courier New" w:cs="Courier New"/>
+              </w:rPr>
+              <w:t>, &amp;</w:t>
+            </w:r>
+            <w:proofErr w:type="spellStart"/>
+            <w:r>
+              <w:rPr>
+                <w:rFonts w:ascii="Courier New" w:hAnsi="Courier New" w:cs="Courier New"/>
+              </w:rPr>
+              <w:t>WriteToDevice</w:t>
+            </w:r>
+            <w:proofErr w:type="spellEnd"/>
+            <w:r>
+              <w:rPr>
+                <w:rFonts w:ascii="Courier New" w:hAnsi="Courier New" w:cs="Courier New"/>
+              </w:rPr>
+              <w:t>, &amp;</w:t>
+            </w:r>
+            <w:proofErr w:type="spellStart"/>
+            <w:r>
+              <w:rPr>
+                <w:rFonts w:ascii="Courier New" w:hAnsi="Courier New" w:cs="Courier New"/>
+              </w:rPr>
+              <w:t>ReadFromDevice</w:t>
+            </w:r>
+            <w:proofErr w:type="spellEnd"/>
+            <w:r>
+              <w:rPr>
+                <w:rFonts w:ascii="Courier New" w:hAnsi="Courier New" w:cs="Courier New"/>
+              </w:rPr>
+              <w:t>);</w:t>
             </w:r>
           </w:p>
         </w:tc>
@@ -1814,24 +2296,9 @@
     <w:p>
       <w:pPr>
         <w:rPr>
-          <w:rStyle w:val="code"/>
-        </w:rPr>
-      </w:pPr>
-      <w:r>
-        <w:rPr>
-          <w:rStyle w:val="code"/>
-        </w:rPr>
-        <w:br w:type="page"/>
-      </w:r>
-    </w:p>
-    <w:p>
-      <w:pPr>
-        <w:pStyle w:val="Heading2"/>
-      </w:pPr>
-      <w:r>
-        <w:lastRenderedPageBreak/>
-        <w:t>Connecting to the device</w:t>
-      </w:r>
+          <w:lang w:val="en-US"/>
+        </w:rPr>
+      </w:pPr>
     </w:p>
     <w:p>
       <w:pPr>
@@ -1861,19 +2328,7 @@
         <w:rPr>
           <w:lang w:val="en-US"/>
         </w:rPr>
-        <w:t xml:space="preserve"> open a serial</w:t>
-      </w:r>
-      <w:r>
-        <w:rPr>
-          <w:lang w:val="en-US"/>
-        </w:rPr>
-        <w:t xml:space="preserve"> com</w:t>
-      </w:r>
-      <w:r>
-        <w:rPr>
-          <w:lang w:val="en-US"/>
-        </w:rPr>
-        <w:t xml:space="preserve"> port </w:t>
+        <w:t xml:space="preserve"> open a serial com port </w:t>
       </w:r>
       <w:r>
         <w:rPr>
@@ -1885,37 +2340,21 @@
         <w:rPr>
           <w:lang w:val="en-US"/>
         </w:rPr>
-        <w:t xml:space="preserve">Windows API. </w:t>
-      </w:r>
-      <w:r>
-        <w:rPr>
-          <w:lang w:val="en-US"/>
-        </w:rPr>
-        <w:t>In order</w:t>
-      </w:r>
-      <w:r>
-        <w:rPr>
-          <w:lang w:val="en-US"/>
-        </w:rPr>
-        <w:t xml:space="preserve"> to use the Windows API for serial communication, the windows.h header has to be included in the C program’s header file as </w:t>
-      </w:r>
-      <w:r>
-        <w:rPr>
-          <w:lang w:val="en-US"/>
-        </w:rPr>
-        <w:t xml:space="preserve">shown </w:t>
-      </w:r>
-      <w:r>
-        <w:rPr>
-          <w:lang w:val="en-US"/>
-        </w:rPr>
-        <w:t>below.</w:t>
-      </w:r>
-      <w:r>
-        <w:rPr>
-          <w:lang w:val="en-US"/>
-        </w:rPr>
-        <w:t xml:space="preserve"> </w:t>
+        <w:t xml:space="preserve">Windows API. In order to use the Windows API for serial communication, the </w:t>
+      </w:r>
+      <w:proofErr w:type="spellStart"/>
+      <w:r>
+        <w:rPr>
+          <w:lang w:val="en-US"/>
+        </w:rPr>
+        <w:t>windows.h</w:t>
+      </w:r>
+      <w:proofErr w:type="spellEnd"/>
+      <w:r>
+        <w:rPr>
+          <w:lang w:val="en-US"/>
+        </w:rPr>
+        <w:t xml:space="preserve"> header has to be included in the C program’s header file as shown below. </w:t>
       </w:r>
     </w:p>
     <w:p>
@@ -1956,7 +2395,35 @@
               <w:rPr>
                 <w:rFonts w:ascii="Courier New" w:hAnsi="Courier New" w:cs="Courier New"/>
               </w:rPr>
-              <w:t>#include &lt;windows.h&gt;</w:t>
+              <w:t>#</w:t>
+            </w:r>
+            <w:proofErr w:type="spellStart"/>
+            <w:r>
+              <w:rPr>
+                <w:rFonts w:ascii="Courier New" w:hAnsi="Courier New" w:cs="Courier New"/>
+              </w:rPr>
+              <w:t>include</w:t>
+            </w:r>
+            <w:proofErr w:type="spellEnd"/>
+            <w:r>
+              <w:rPr>
+                <w:rFonts w:ascii="Courier New" w:hAnsi="Courier New" w:cs="Courier New"/>
+              </w:rPr>
+              <w:t xml:space="preserve"> &lt;</w:t>
+            </w:r>
+            <w:proofErr w:type="spellStart"/>
+            <w:r>
+              <w:rPr>
+                <w:rFonts w:ascii="Courier New" w:hAnsi="Courier New" w:cs="Courier New"/>
+              </w:rPr>
+              <w:t>windows.h</w:t>
+            </w:r>
+            <w:proofErr w:type="spellEnd"/>
+            <w:r>
+              <w:rPr>
+                <w:rFonts w:ascii="Courier New" w:hAnsi="Courier New" w:cs="Courier New"/>
+              </w:rPr>
+              <w:t>&gt;</w:t>
             </w:r>
           </w:p>
         </w:tc>
@@ -1981,6 +2448,7 @@
         </w:rPr>
         <w:t xml:space="preserve">A valid handle to the port to which the EmStat Pico is connected is necessary for the read/write functions in the </w:t>
       </w:r>
+      <w:proofErr w:type="spellStart"/>
       <w:r>
         <w:rPr>
           <w:i/>
@@ -1988,49 +2456,27 @@
         </w:rPr>
         <w:t>MSComm</w:t>
       </w:r>
-      <w:r>
-        <w:rPr>
-          <w:lang w:val="en-US"/>
-        </w:rPr>
-        <w:t xml:space="preserve"> library.</w:t>
-      </w:r>
-      <w:r>
-        <w:rPr>
-          <w:lang w:val="en-US"/>
-        </w:rPr>
-        <w:t xml:space="preserve"> </w:t>
-      </w:r>
-      <w:r>
-        <w:rPr>
-          <w:lang w:val="en-US"/>
-        </w:rPr>
-        <w:t>The code below can be used to open the com port connected to the devic</w:t>
-      </w:r>
-      <w:r>
-        <w:rPr>
-          <w:lang w:val="en-US"/>
-        </w:rPr>
-        <w:t>e</w:t>
-      </w:r>
-      <w:r>
-        <w:rPr>
-          <w:lang w:val="en-US"/>
-        </w:rPr>
-        <w:t>.</w:t>
-      </w:r>
-    </w:p>
-    <w:p>
-      <w:pPr>
-        <w:autoSpaceDE w:val="0"/>
-        <w:autoSpaceDN w:val="0"/>
-        <w:adjustRightInd w:val="0"/>
+      <w:proofErr w:type="spellEnd"/>
+      <w:r>
+        <w:rPr>
+          <w:lang w:val="en-US"/>
+        </w:rPr>
+        <w:t xml:space="preserve"> library. The code below can be used to open the com port connected to the device.</w:t>
+      </w:r>
+    </w:p>
+    <w:p>
+      <w:pPr>
         <w:textboxTightWrap w:val="none"/>
         <w:rPr>
-          <w:rFonts w:ascii="Courier New" w:hAnsi="Courier New" w:cs="Courier New"/>
-          <w:color w:val="005032"/>
-          <w:lang w:val="en-GB"/>
-        </w:rPr>
-      </w:pPr>
+          <w:lang w:val="en-US"/>
+        </w:rPr>
+      </w:pPr>
+      <w:r>
+        <w:rPr>
+          <w:lang w:val="en-US"/>
+        </w:rPr>
+        <w:br w:type="page"/>
+      </w:r>
     </w:p>
     <w:tbl>
       <w:tblPr>
@@ -2064,6 +2510,7 @@
               <w:rPr>
                 <w:lang w:val="en-US"/>
               </w:rPr>
+              <w:lastRenderedPageBreak/>
               <w:t>const char* PORT_NAME = "\\\\.\\COM37";</w:t>
             </w:r>
             <w:r>
@@ -2094,6 +2541,7 @@
               </w:rPr>
               <w:t xml:space="preserve">HANDLE </w:t>
             </w:r>
+            <w:proofErr w:type="spellStart"/>
             <w:r>
               <w:rPr>
                 <w:highlight w:val="lightGray"/>
@@ -2101,6 +2549,7 @@
               </w:rPr>
               <w:t>hCom</w:t>
             </w:r>
+            <w:proofErr w:type="spellEnd"/>
             <w:r>
               <w:rPr>
                 <w:lang w:val="en-US"/>
@@ -2129,6 +2578,7 @@
                 <w:lang w:val="en-US"/>
               </w:rPr>
             </w:pPr>
+            <w:proofErr w:type="spellStart"/>
             <w:r>
               <w:rPr>
                 <w:highlight w:val="lightGray"/>
@@ -2136,11 +2586,26 @@
               </w:rPr>
               <w:t>hCom</w:t>
             </w:r>
-            <w:r>
-              <w:rPr>
-                <w:lang w:val="en-US"/>
-              </w:rPr>
-              <w:t xml:space="preserve"> = CreateFile(</w:t>
+            <w:proofErr w:type="spellEnd"/>
+            <w:r>
+              <w:rPr>
+                <w:lang w:val="en-US"/>
+              </w:rPr>
+              <w:t xml:space="preserve"> = </w:t>
+            </w:r>
+            <w:proofErr w:type="spellStart"/>
+            <w:r>
+              <w:rPr>
+                <w:lang w:val="en-US"/>
+              </w:rPr>
+              <w:t>CreateFile</w:t>
+            </w:r>
+            <w:proofErr w:type="spellEnd"/>
+            <w:r>
+              <w:rPr>
+                <w:lang w:val="en-US"/>
+              </w:rPr>
+              <w:t>(</w:t>
             </w:r>
             <w:r>
               <w:rPr>
@@ -2180,11 +2645,6 @@
                 <w:lang w:val="en-US"/>
               </w:rPr>
               <w:tab/>
-            </w:r>
-            <w:r>
-              <w:rPr>
-                <w:lang w:val="en-US"/>
-              </w:rPr>
               <w:t xml:space="preserve">NULL, </w:t>
             </w:r>
             <w:r>
@@ -2264,11 +2724,6 @@
                 <w:lang w:val="en-US"/>
               </w:rPr>
               <w:tab/>
-            </w:r>
-            <w:r>
-              <w:rPr>
-                <w:lang w:val="en-US"/>
-              </w:rPr>
               <w:t>0,</w:t>
             </w:r>
             <w:r>
@@ -2315,11 +2770,6 @@
                 <w:lang w:val="en-US"/>
               </w:rPr>
               <w:tab/>
-            </w:r>
-            <w:r>
-              <w:rPr>
-                <w:lang w:val="en-US"/>
-              </w:rPr>
               <w:t>NULL</w:t>
             </w:r>
             <w:r>
@@ -2339,11 +2789,6 @@
                 <w:lang w:val="en-US"/>
               </w:rPr>
               <w:tab/>
-            </w:r>
-            <w:r>
-              <w:rPr>
-                <w:lang w:val="en-US"/>
-              </w:rPr>
               <w:t>// NULL for comm devices</w:t>
             </w:r>
           </w:p>
@@ -2389,55 +2834,7 @@
         <w:rPr>
           <w:lang w:val="en-US"/>
         </w:rPr>
-        <w:t xml:space="preserve">The name of the com port connected to the device can be found </w:t>
-      </w:r>
-      <w:r>
-        <w:rPr>
-          <w:lang w:val="en-US"/>
-        </w:rPr>
-        <w:t>in the</w:t>
-      </w:r>
-      <w:r>
-        <w:rPr>
-          <w:lang w:val="en-US"/>
-        </w:rPr>
-        <w:t xml:space="preserve"> </w:t>
-      </w:r>
-      <w:r>
-        <w:rPr>
-          <w:lang w:val="en-US"/>
-        </w:rPr>
-        <w:t>Windows ‘</w:t>
-      </w:r>
-      <w:r>
-        <w:rPr>
-          <w:lang w:val="en-US"/>
-        </w:rPr>
-        <w:t>Device Manager</w:t>
-      </w:r>
-      <w:r>
-        <w:rPr>
-          <w:lang w:val="en-US"/>
-        </w:rPr>
-        <w:t>’</w:t>
-      </w:r>
-      <w:r>
-        <w:rPr>
-          <w:lang w:val="en-US"/>
-        </w:rPr>
-        <w:t xml:space="preserve"> as </w:t>
-      </w:r>
-      <w:r>
-        <w:rPr>
-          <w:lang w:val="en-US"/>
-        </w:rPr>
-        <w:t>displayed</w:t>
-      </w:r>
-      <w:r>
-        <w:rPr>
-          <w:lang w:val="en-US"/>
-        </w:rPr>
-        <w:t xml:space="preserve"> below.</w:t>
+        <w:t>The name of the com port connected to the device can be found in the Windows ‘Device Manager’ as displayed below.</w:t>
       </w:r>
     </w:p>
     <w:p>
@@ -2457,7 +2854,7 @@
           <w:lang w:val="en-GB" w:eastAsia="en-GB"/>
         </w:rPr>
         <w:drawing>
-          <wp:inline distT="0" distB="0" distL="0" distR="0" wp14:anchorId="74CBD228" wp14:editId="4A4A315B">
+          <wp:inline distT="0" distB="0" distL="0" distR="0" wp14:anchorId="724CD63C" wp14:editId="08C3A30D">
             <wp:extent cx="2353003" cy="533474"/>
             <wp:effectExtent l="0" t="0" r="9525" b="0"/>
             <wp:docPr id="1" name="Picture 1"/>
@@ -2539,196 +2936,1437 @@
         <w:rPr>
           <w:lang w:val="en-GB"/>
         </w:rPr>
-        <w:t xml:space="preserve">Once a valid handle is created, </w:t>
-      </w:r>
+        <w:t xml:space="preserve">Once a valid handle is created, settings like baud rate (230400), </w:t>
+      </w:r>
+      <w:proofErr w:type="spellStart"/>
       <w:r>
         <w:rPr>
           <w:lang w:val="en-GB"/>
         </w:rPr>
-        <w:t xml:space="preserve">settings like </w:t>
-      </w:r>
+        <w:t>databits</w:t>
+      </w:r>
+      <w:proofErr w:type="spellEnd"/>
       <w:r>
         <w:rPr>
           <w:lang w:val="en-GB"/>
         </w:rPr>
-        <w:t>baud rate (230400)</w:t>
-      </w:r>
+        <w:t xml:space="preserve"> (8), parity (None) and </w:t>
+      </w:r>
+      <w:proofErr w:type="spellStart"/>
       <w:r>
         <w:rPr>
           <w:lang w:val="en-GB"/>
         </w:rPr>
-        <w:t>, databits (8),</w:t>
-      </w:r>
+        <w:t>stopbits</w:t>
+      </w:r>
+      <w:proofErr w:type="spellEnd"/>
       <w:r>
         <w:rPr>
           <w:lang w:val="en-GB"/>
         </w:rPr>
+        <w:t xml:space="preserve"> (1) has to be set using the Device Control Block (DCB) object. </w:t>
+      </w:r>
+    </w:p>
+    <w:p>
+      <w:pPr>
+        <w:rPr>
+          <w:rStyle w:val="code"/>
+          <w:lang w:val="en-GB"/>
+        </w:rPr>
+      </w:pPr>
+    </w:p>
+    <w:p>
+      <w:pPr>
+        <w:textboxTightWrap w:val="none"/>
+        <w:rPr>
+          <w:rFonts w:ascii="HelveticaNeueLT Com 65 Md" w:eastAsiaTheme="majorEastAsia" w:hAnsi="HelveticaNeueLT Com 65 Md"/>
+          <w:sz w:val="28"/>
+          <w:lang w:val="en-US"/>
+        </w:rPr>
+      </w:pPr>
+      <w:r>
+        <w:br w:type="page"/>
+      </w:r>
+    </w:p>
+    <w:p>
+      <w:pPr>
+        <w:pStyle w:val="Heading2"/>
+      </w:pPr>
+      <w:r>
+        <w:lastRenderedPageBreak/>
+        <w:t xml:space="preserve">Serial port </w:t>
+      </w:r>
+      <w:r>
+        <w:t>(Linux</w:t>
+      </w:r>
+      <w:r>
+        <w:t xml:space="preserve"> PC</w:t>
+      </w:r>
+      <w:r>
+        <w:t>)</w:t>
+      </w:r>
+    </w:p>
+    <w:p>
+      <w:pPr>
+        <w:rPr>
+          <w:iCs/>
+          <w:lang w:val="en-US"/>
+        </w:rPr>
+      </w:pPr>
+      <w:r>
+        <w:rPr>
+          <w:iCs/>
+          <w:lang w:val="en-US"/>
+        </w:rPr>
+        <w:t xml:space="preserve">The port it will open is configured using the </w:t>
+      </w:r>
+      <w:r>
+        <w:rPr>
+          <w:i/>
+          <w:lang w:val="en-US"/>
+        </w:rPr>
+        <w:t>BAUD_RATE</w:t>
+      </w:r>
+      <w:r>
+        <w:rPr>
+          <w:iCs/>
+          <w:lang w:val="en-US"/>
+        </w:rPr>
+        <w:t xml:space="preserve"> define located in “</w:t>
+      </w:r>
+      <w:proofErr w:type="spellStart"/>
+      <w:r>
+        <w:rPr>
+          <w:iCs/>
+          <w:lang w:val="en-US"/>
+        </w:rPr>
+        <w:t>MethodSCRIPTExample.h</w:t>
+      </w:r>
+      <w:proofErr w:type="spellEnd"/>
+      <w:r>
+        <w:rPr>
+          <w:iCs/>
+          <w:lang w:val="en-US"/>
+        </w:rPr>
+        <w:t>”. The serial port of the Pico can be obtained by issuing the following command in the terminal:</w:t>
+      </w:r>
+    </w:p>
+    <w:tbl>
+      <w:tblPr>
+        <w:tblStyle w:val="TableGrid"/>
+        <w:tblW w:w="0" w:type="auto"/>
+        <w:tblLook w:val="04A0" w:firstRow="1" w:lastRow="0" w:firstColumn="1" w:lastColumn="0" w:noHBand="0" w:noVBand="1"/>
+      </w:tblPr>
+      <w:tblGrid>
+        <w:gridCol w:w="9288"/>
+      </w:tblGrid>
+      <w:tr>
+        <w:tc>
+          <w:tcPr>
+            <w:tcW w:w="9288" w:type="dxa"/>
+            <w:tcBorders>
+              <w:top w:val="nil"/>
+              <w:left w:val="nil"/>
+              <w:bottom w:val="nil"/>
+              <w:right w:val="nil"/>
+            </w:tcBorders>
+            <w:shd w:val="clear" w:color="auto" w:fill="F2F2F2" w:themeFill="background1" w:themeFillShade="F2"/>
+          </w:tcPr>
+          <w:p>
+            <w:pPr>
+              <w:rPr>
+                <w:rFonts w:ascii="Courier New" w:hAnsi="Courier New" w:cs="Courier New"/>
+              </w:rPr>
+            </w:pPr>
+            <w:proofErr w:type="spellStart"/>
+            <w:r>
+              <w:rPr>
+                <w:rFonts w:ascii="Courier New" w:hAnsi="Courier New" w:cs="Courier New"/>
+              </w:rPr>
+              <w:t>dmesg</w:t>
+            </w:r>
+            <w:proofErr w:type="spellEnd"/>
+            <w:r>
+              <w:rPr>
+                <w:rFonts w:ascii="Courier New" w:hAnsi="Courier New" w:cs="Courier New"/>
+              </w:rPr>
+              <w:t xml:space="preserve"> | grep FTDI</w:t>
+            </w:r>
+          </w:p>
+        </w:tc>
+      </w:tr>
+    </w:tbl>
+    <w:p>
+      <w:pPr>
+        <w:rPr>
+          <w:iCs/>
+          <w:lang w:val="en-GB"/>
+        </w:rPr>
+      </w:pPr>
+      <w:r>
+        <w:rPr>
+          <w:iCs/>
+          <w:lang w:val="en-GB"/>
+        </w:rPr>
+        <w:t>It is usually called “</w:t>
+      </w:r>
+      <w:proofErr w:type="spellStart"/>
+      <w:r>
+        <w:rPr>
+          <w:iCs/>
+          <w:lang w:val="en-GB"/>
+        </w:rPr>
+        <w:t>ttyUSB</w:t>
+      </w:r>
+      <w:r>
+        <w:rPr>
+          <w:iCs/>
+          <w:lang w:val="en-GB"/>
+        </w:rPr>
+        <w:t>x</w:t>
+      </w:r>
+      <w:proofErr w:type="spellEnd"/>
+      <w:r>
+        <w:rPr>
+          <w:iCs/>
+          <w:lang w:val="en-GB"/>
+        </w:rPr>
+        <w:t>” where x is a number.</w:t>
+      </w:r>
+    </w:p>
+    <w:p>
+      <w:pPr>
+        <w:rPr>
+          <w:iCs/>
+          <w:lang w:val="en-GB"/>
+        </w:rPr>
+      </w:pPr>
+    </w:p>
+    <w:p>
+      <w:pPr>
+        <w:rPr>
+          <w:iCs/>
+          <w:lang w:val="en-GB"/>
+        </w:rPr>
+      </w:pPr>
+      <w:r>
+        <w:rPr>
+          <w:iCs/>
+          <w:lang w:val="en-GB"/>
+        </w:rPr>
+        <w:t>The example implements the serial communication interface in the file “</w:t>
+      </w:r>
+      <w:proofErr w:type="spellStart"/>
+      <w:r>
+        <w:rPr>
+          <w:iCs/>
+          <w:lang w:val="en-GB"/>
+        </w:rPr>
+        <w:t>SerialPort_Linux.c</w:t>
+      </w:r>
+      <w:proofErr w:type="spellEnd"/>
+      <w:r>
+        <w:rPr>
+          <w:iCs/>
+          <w:lang w:val="en-GB"/>
+        </w:rPr>
+        <w:t xml:space="preserve">”. This file implement the same C-interface to provide a layer of abstraction. On Linux the serial port can be accessed using the TERMIOS library which abstracts the interface as if it is a file and provides open, read, write and close functions. Besides that the port has to be configured using </w:t>
+      </w:r>
+      <w:proofErr w:type="spellStart"/>
+      <w:r>
+        <w:rPr>
+          <w:iCs/>
+          <w:lang w:val="en-GB"/>
+        </w:rPr>
+        <w:t>cflags</w:t>
+      </w:r>
+      <w:proofErr w:type="spellEnd"/>
+      <w:r>
+        <w:rPr>
+          <w:iCs/>
+          <w:lang w:val="en-GB"/>
+        </w:rPr>
+        <w:t xml:space="preserve">. Note: only </w:t>
+      </w:r>
+      <w:proofErr w:type="spellStart"/>
+      <w:r>
+        <w:rPr>
+          <w:iCs/>
+          <w:lang w:val="en-GB"/>
+        </w:rPr>
+        <w:t>baudrates</w:t>
+      </w:r>
+      <w:proofErr w:type="spellEnd"/>
+      <w:r>
+        <w:rPr>
+          <w:iCs/>
+          <w:lang w:val="en-GB"/>
+        </w:rPr>
+        <w:t xml:space="preserve"> of the type </w:t>
+      </w:r>
+      <w:proofErr w:type="spellStart"/>
+      <w:r>
+        <w:rPr>
+          <w:iCs/>
+          <w:lang w:val="en-GB"/>
+        </w:rPr>
+        <w:t>speed_t</w:t>
+      </w:r>
+      <w:proofErr w:type="spellEnd"/>
+      <w:r>
+        <w:rPr>
+          <w:iCs/>
+          <w:lang w:val="en-GB"/>
+        </w:rPr>
+        <w:t xml:space="preserve"> are supported. The exact configuration for this example is as follows:</w:t>
+      </w:r>
+    </w:p>
+    <w:p>
+      <w:pPr>
+        <w:rPr>
+          <w:iCs/>
+          <w:lang w:val="en-GB"/>
+        </w:rPr>
+      </w:pPr>
+    </w:p>
+    <w:tbl>
+      <w:tblPr>
+        <w:tblStyle w:val="TableGrid"/>
+        <w:tblW w:w="0" w:type="auto"/>
+        <w:tblLook w:val="04A0" w:firstRow="1" w:lastRow="0" w:firstColumn="1" w:lastColumn="0" w:noHBand="0" w:noVBand="1"/>
+      </w:tblPr>
+      <w:tblGrid>
+        <w:gridCol w:w="9288"/>
+      </w:tblGrid>
+      <w:tr>
+        <w:tc>
+          <w:tcPr>
+            <w:tcW w:w="9288" w:type="dxa"/>
+            <w:tcBorders>
+              <w:top w:val="nil"/>
+              <w:left w:val="nil"/>
+              <w:bottom w:val="nil"/>
+              <w:right w:val="nil"/>
+            </w:tcBorders>
+            <w:shd w:val="clear" w:color="auto" w:fill="F2F2F2" w:themeFill="background1" w:themeFillShade="F2"/>
+          </w:tcPr>
+          <w:p>
+            <w:pPr>
+              <w:rPr>
+                <w:rFonts w:ascii="Courier New" w:hAnsi="Courier New" w:cs="Courier New"/>
+                <w:iCs/>
+                <w:lang w:val="en-GB"/>
+              </w:rPr>
+            </w:pPr>
+            <w:r>
+              <w:rPr>
+                <w:rFonts w:ascii="Courier New" w:hAnsi="Courier New" w:cs="Courier New"/>
+                <w:iCs/>
+                <w:lang w:val="en-GB"/>
+              </w:rPr>
+              <w:t xml:space="preserve">// </w:t>
+            </w:r>
+            <w:r>
+              <w:rPr>
+                <w:rFonts w:ascii="Courier New" w:hAnsi="Courier New" w:cs="Courier New"/>
+                <w:iCs/>
+                <w:lang w:val="en-GB"/>
+              </w:rPr>
+              <w:t xml:space="preserve">Set </w:t>
+            </w:r>
+            <w:proofErr w:type="spellStart"/>
+            <w:r>
+              <w:rPr>
+                <w:rFonts w:ascii="Courier New" w:hAnsi="Courier New" w:cs="Courier New"/>
+                <w:iCs/>
+                <w:lang w:val="en-GB"/>
+              </w:rPr>
+              <w:t>baudrate</w:t>
+            </w:r>
+            <w:proofErr w:type="spellEnd"/>
+            <w:r>
+              <w:rPr>
+                <w:rFonts w:ascii="Courier New" w:hAnsi="Courier New" w:cs="Courier New"/>
+                <w:iCs/>
+                <w:lang w:val="en-GB"/>
+              </w:rPr>
+              <w:t xml:space="preserve"> for both input and output</w:t>
+            </w:r>
+          </w:p>
+          <w:p>
+            <w:pPr>
+              <w:rPr>
+                <w:rFonts w:ascii="Courier New" w:hAnsi="Courier New" w:cs="Courier New"/>
+                <w:iCs/>
+                <w:lang w:val="en-GB"/>
+              </w:rPr>
+            </w:pPr>
+            <w:proofErr w:type="spellStart"/>
+            <w:r>
+              <w:rPr>
+                <w:rFonts w:ascii="Courier New" w:hAnsi="Courier New" w:cs="Courier New"/>
+                <w:iCs/>
+                <w:lang w:val="en-GB"/>
+              </w:rPr>
+              <w:t>speed_t</w:t>
+            </w:r>
+            <w:proofErr w:type="spellEnd"/>
+            <w:r>
+              <w:rPr>
+                <w:rFonts w:ascii="Courier New" w:hAnsi="Courier New" w:cs="Courier New"/>
+                <w:iCs/>
+                <w:lang w:val="en-GB"/>
+              </w:rPr>
+              <w:t xml:space="preserve"> </w:t>
+            </w:r>
+            <w:proofErr w:type="spellStart"/>
+            <w:r>
+              <w:rPr>
+                <w:rFonts w:ascii="Courier New" w:hAnsi="Courier New" w:cs="Courier New"/>
+                <w:iCs/>
+                <w:lang w:val="en-GB"/>
+              </w:rPr>
+              <w:t>baud_config</w:t>
+            </w:r>
+            <w:proofErr w:type="spellEnd"/>
+            <w:r>
+              <w:rPr>
+                <w:rFonts w:ascii="Courier New" w:hAnsi="Courier New" w:cs="Courier New"/>
+                <w:iCs/>
+                <w:lang w:val="en-GB"/>
+              </w:rPr>
+              <w:t xml:space="preserve"> = </w:t>
+            </w:r>
+            <w:proofErr w:type="spellStart"/>
+            <w:r>
+              <w:rPr>
+                <w:rFonts w:ascii="Courier New" w:hAnsi="Courier New" w:cs="Courier New"/>
+                <w:iCs/>
+                <w:lang w:val="en-GB"/>
+              </w:rPr>
+              <w:t>baud_to_termios</w:t>
+            </w:r>
+            <w:proofErr w:type="spellEnd"/>
+            <w:r>
+              <w:rPr>
+                <w:rFonts w:ascii="Courier New" w:hAnsi="Courier New" w:cs="Courier New"/>
+                <w:iCs/>
+                <w:lang w:val="en-GB"/>
+              </w:rPr>
+              <w:t>(BAUD_RATE);</w:t>
+            </w:r>
+          </w:p>
+          <w:p>
+            <w:pPr>
+              <w:rPr>
+                <w:rFonts w:ascii="Courier New" w:hAnsi="Courier New" w:cs="Courier New"/>
+                <w:iCs/>
+                <w:lang w:val="en-GB"/>
+              </w:rPr>
+            </w:pPr>
+            <w:proofErr w:type="spellStart"/>
+            <w:r>
+              <w:rPr>
+                <w:rFonts w:ascii="Courier New" w:hAnsi="Courier New" w:cs="Courier New"/>
+                <w:iCs/>
+                <w:lang w:val="en-GB"/>
+              </w:rPr>
+              <w:t>cfsetispeed</w:t>
+            </w:r>
+            <w:proofErr w:type="spellEnd"/>
+            <w:r>
+              <w:rPr>
+                <w:rFonts w:ascii="Courier New" w:hAnsi="Courier New" w:cs="Courier New"/>
+                <w:iCs/>
+                <w:lang w:val="en-GB"/>
+              </w:rPr>
+              <w:t xml:space="preserve">(&amp;config, </w:t>
+            </w:r>
+            <w:proofErr w:type="spellStart"/>
+            <w:r>
+              <w:rPr>
+                <w:rFonts w:ascii="Courier New" w:hAnsi="Courier New" w:cs="Courier New"/>
+                <w:iCs/>
+                <w:lang w:val="en-GB"/>
+              </w:rPr>
+              <w:t>baud_config</w:t>
+            </w:r>
+            <w:proofErr w:type="spellEnd"/>
+            <w:r>
+              <w:rPr>
+                <w:rFonts w:ascii="Courier New" w:hAnsi="Courier New" w:cs="Courier New"/>
+                <w:iCs/>
+                <w:lang w:val="en-GB"/>
+              </w:rPr>
+              <w:t>);</w:t>
+            </w:r>
+          </w:p>
+          <w:p>
+            <w:pPr>
+              <w:rPr>
+                <w:rFonts w:ascii="Courier New" w:hAnsi="Courier New" w:cs="Courier New"/>
+                <w:iCs/>
+                <w:lang w:val="en-GB"/>
+              </w:rPr>
+            </w:pPr>
+            <w:proofErr w:type="spellStart"/>
+            <w:r>
+              <w:rPr>
+                <w:rFonts w:ascii="Courier New" w:hAnsi="Courier New" w:cs="Courier New"/>
+                <w:iCs/>
+                <w:lang w:val="en-GB"/>
+              </w:rPr>
+              <w:t>cfsetospeed</w:t>
+            </w:r>
+            <w:proofErr w:type="spellEnd"/>
+            <w:r>
+              <w:rPr>
+                <w:rFonts w:ascii="Courier New" w:hAnsi="Courier New" w:cs="Courier New"/>
+                <w:iCs/>
+                <w:lang w:val="en-GB"/>
+              </w:rPr>
+              <w:t xml:space="preserve">(&amp;config, </w:t>
+            </w:r>
+            <w:proofErr w:type="spellStart"/>
+            <w:r>
+              <w:rPr>
+                <w:rFonts w:ascii="Courier New" w:hAnsi="Courier New" w:cs="Courier New"/>
+                <w:iCs/>
+                <w:lang w:val="en-GB"/>
+              </w:rPr>
+              <w:t>baud_config</w:t>
+            </w:r>
+            <w:proofErr w:type="spellEnd"/>
+            <w:r>
+              <w:rPr>
+                <w:rFonts w:ascii="Courier New" w:hAnsi="Courier New" w:cs="Courier New"/>
+                <w:iCs/>
+                <w:lang w:val="en-GB"/>
+              </w:rPr>
+              <w:t>);</w:t>
+            </w:r>
+          </w:p>
+          <w:p>
+            <w:pPr>
+              <w:rPr>
+                <w:rFonts w:ascii="Courier New" w:hAnsi="Courier New" w:cs="Courier New"/>
+                <w:iCs/>
+                <w:lang w:val="en-GB"/>
+              </w:rPr>
+            </w:pPr>
+          </w:p>
+          <w:p>
+            <w:pPr>
+              <w:rPr>
+                <w:rFonts w:ascii="Courier New" w:hAnsi="Courier New" w:cs="Courier New"/>
+                <w:iCs/>
+                <w:lang w:val="en-GB"/>
+              </w:rPr>
+            </w:pPr>
+            <w:r>
+              <w:rPr>
+                <w:rFonts w:ascii="Courier New" w:hAnsi="Courier New" w:cs="Courier New"/>
+                <w:iCs/>
+                <w:lang w:val="en-GB"/>
+              </w:rPr>
+              <w:t>// Input flags - Turn off input processing and flow control</w:t>
+            </w:r>
+          </w:p>
+          <w:p>
+            <w:pPr>
+              <w:rPr>
+                <w:rFonts w:ascii="Courier New" w:hAnsi="Courier New" w:cs="Courier New"/>
+                <w:iCs/>
+                <w:lang w:val="en-GB"/>
+              </w:rPr>
+            </w:pPr>
+            <w:proofErr w:type="spellStart"/>
+            <w:r>
+              <w:rPr>
+                <w:rFonts w:ascii="Courier New" w:hAnsi="Courier New" w:cs="Courier New"/>
+                <w:iCs/>
+                <w:lang w:val="en-GB"/>
+              </w:rPr>
+              <w:t>config.c_iflag</w:t>
+            </w:r>
+            <w:proofErr w:type="spellEnd"/>
+            <w:r>
+              <w:rPr>
+                <w:rFonts w:ascii="Courier New" w:hAnsi="Courier New" w:cs="Courier New"/>
+                <w:iCs/>
+                <w:lang w:val="en-GB"/>
+              </w:rPr>
+              <w:t xml:space="preserve"> &amp;= ~(IXON | IXOFF | IXANY);</w:t>
+            </w:r>
+          </w:p>
+          <w:p>
+            <w:pPr>
+              <w:rPr>
+                <w:rFonts w:ascii="Courier New" w:hAnsi="Courier New" w:cs="Courier New"/>
+                <w:iCs/>
+                <w:lang w:val="en-GB"/>
+              </w:rPr>
+            </w:pPr>
+          </w:p>
+          <w:p>
+            <w:pPr>
+              <w:rPr>
+                <w:rFonts w:ascii="Courier New" w:hAnsi="Courier New" w:cs="Courier New"/>
+                <w:iCs/>
+                <w:lang w:val="en-GB"/>
+              </w:rPr>
+            </w:pPr>
+            <w:r>
+              <w:rPr>
+                <w:rFonts w:ascii="Courier New" w:hAnsi="Courier New" w:cs="Courier New"/>
+                <w:iCs/>
+                <w:lang w:val="en-GB"/>
+              </w:rPr>
+              <w:t xml:space="preserve">// Local mode flags - disable echo and put the interface in non-canonical mode </w:t>
+            </w:r>
+          </w:p>
+          <w:p>
+            <w:pPr>
+              <w:rPr>
+                <w:rFonts w:ascii="Courier New" w:hAnsi="Courier New" w:cs="Courier New"/>
+                <w:iCs/>
+                <w:lang w:val="en-GB"/>
+              </w:rPr>
+            </w:pPr>
+            <w:proofErr w:type="spellStart"/>
+            <w:r>
+              <w:rPr>
+                <w:rFonts w:ascii="Courier New" w:hAnsi="Courier New" w:cs="Courier New"/>
+                <w:iCs/>
+                <w:lang w:val="en-GB"/>
+              </w:rPr>
+              <w:t>config.c_lflag</w:t>
+            </w:r>
+            <w:proofErr w:type="spellEnd"/>
+            <w:r>
+              <w:rPr>
+                <w:rFonts w:ascii="Courier New" w:hAnsi="Courier New" w:cs="Courier New"/>
+                <w:iCs/>
+                <w:lang w:val="en-GB"/>
+              </w:rPr>
+              <w:t xml:space="preserve"> &amp;= ~(ICANON | ECHO | ECHOE | ISIG);</w:t>
+            </w:r>
+          </w:p>
+          <w:p>
+            <w:pPr>
+              <w:rPr>
+                <w:rFonts w:ascii="Courier New" w:hAnsi="Courier New" w:cs="Courier New"/>
+                <w:iCs/>
+                <w:lang w:val="en-GB"/>
+              </w:rPr>
+            </w:pPr>
+          </w:p>
+          <w:p>
+            <w:pPr>
+              <w:rPr>
+                <w:rFonts w:ascii="Courier New" w:hAnsi="Courier New" w:cs="Courier New"/>
+                <w:iCs/>
+                <w:lang w:val="en-GB"/>
+              </w:rPr>
+            </w:pPr>
+            <w:r>
+              <w:rPr>
+                <w:rFonts w:ascii="Courier New" w:hAnsi="Courier New" w:cs="Courier New"/>
+                <w:iCs/>
+                <w:lang w:val="en-GB"/>
+              </w:rPr>
+              <w:t>// Output flags - Turn off output processing</w:t>
+            </w:r>
+          </w:p>
+          <w:p>
+            <w:pPr>
+              <w:rPr>
+                <w:rFonts w:ascii="Courier New" w:hAnsi="Courier New" w:cs="Courier New"/>
+                <w:iCs/>
+                <w:lang w:val="en-GB"/>
+              </w:rPr>
+            </w:pPr>
+            <w:proofErr w:type="spellStart"/>
+            <w:r>
+              <w:rPr>
+                <w:rFonts w:ascii="Courier New" w:hAnsi="Courier New" w:cs="Courier New"/>
+                <w:iCs/>
+                <w:lang w:val="en-GB"/>
+              </w:rPr>
+              <w:t>config.c_oflag</w:t>
+            </w:r>
+            <w:proofErr w:type="spellEnd"/>
+            <w:r>
+              <w:rPr>
+                <w:rFonts w:ascii="Courier New" w:hAnsi="Courier New" w:cs="Courier New"/>
+                <w:iCs/>
+                <w:lang w:val="en-GB"/>
+              </w:rPr>
+              <w:t xml:space="preserve"> &amp;= ~OPOST;</w:t>
+            </w:r>
+          </w:p>
+          <w:p>
+            <w:pPr>
+              <w:rPr>
+                <w:rFonts w:ascii="Courier New" w:hAnsi="Courier New" w:cs="Courier New"/>
+                <w:iCs/>
+                <w:lang w:val="en-GB"/>
+              </w:rPr>
+            </w:pPr>
+          </w:p>
+          <w:p>
+            <w:pPr>
+              <w:rPr>
+                <w:rFonts w:ascii="Courier New" w:hAnsi="Courier New" w:cs="Courier New"/>
+                <w:iCs/>
+                <w:lang w:val="en-GB"/>
+              </w:rPr>
+            </w:pPr>
+            <w:r>
+              <w:rPr>
+                <w:rFonts w:ascii="Courier New" w:hAnsi="Courier New" w:cs="Courier New"/>
+                <w:iCs/>
+                <w:lang w:val="en-GB"/>
+              </w:rPr>
+              <w:t>// Control mode flags - Turn off output processing and act as null-modem</w:t>
+            </w:r>
+          </w:p>
+          <w:p>
+            <w:pPr>
+              <w:rPr>
+                <w:rFonts w:ascii="Courier New" w:hAnsi="Courier New" w:cs="Courier New"/>
+                <w:iCs/>
+                <w:lang w:val="en-GB"/>
+              </w:rPr>
+            </w:pPr>
+            <w:proofErr w:type="spellStart"/>
+            <w:r>
+              <w:rPr>
+                <w:rFonts w:ascii="Courier New" w:hAnsi="Courier New" w:cs="Courier New"/>
+                <w:iCs/>
+                <w:lang w:val="en-GB"/>
+              </w:rPr>
+              <w:t>config.c_cflag</w:t>
+            </w:r>
+            <w:proofErr w:type="spellEnd"/>
+            <w:r>
+              <w:rPr>
+                <w:rFonts w:ascii="Courier New" w:hAnsi="Courier New" w:cs="Courier New"/>
+                <w:iCs/>
+                <w:lang w:val="en-GB"/>
+              </w:rPr>
+              <w:t xml:space="preserve"> &amp;= ~(PARENB | CSTOPB | CSIZE | CRTSCTS);</w:t>
+            </w:r>
+          </w:p>
+          <w:p>
+            <w:pPr>
+              <w:rPr>
+                <w:iCs/>
+                <w:lang w:val="en-GB"/>
+              </w:rPr>
+            </w:pPr>
+            <w:proofErr w:type="spellStart"/>
+            <w:r>
+              <w:rPr>
+                <w:rFonts w:ascii="Courier New" w:hAnsi="Courier New" w:cs="Courier New"/>
+                <w:iCs/>
+                <w:lang w:val="en-GB"/>
+              </w:rPr>
+              <w:t>config.c_cflag</w:t>
+            </w:r>
+            <w:proofErr w:type="spellEnd"/>
+            <w:r>
+              <w:rPr>
+                <w:rFonts w:ascii="Courier New" w:hAnsi="Courier New" w:cs="Courier New"/>
+                <w:iCs/>
+                <w:lang w:val="en-GB"/>
+              </w:rPr>
+              <w:t xml:space="preserve"> |= CS8 |CREAD | CLOCAL;</w:t>
+            </w:r>
+          </w:p>
+        </w:tc>
+      </w:tr>
+    </w:tbl>
+    <w:p>
+      <w:pPr>
+        <w:rPr>
+          <w:iCs/>
+          <w:lang w:val="en-GB"/>
+        </w:rPr>
+      </w:pPr>
+    </w:p>
+    <w:p>
+      <w:pPr>
+        <w:rPr>
+          <w:iCs/>
+          <w:lang w:val="en-GB"/>
+        </w:rPr>
+      </w:pPr>
+    </w:p>
+    <w:p>
+      <w:pPr>
+        <w:rPr>
+          <w:iCs/>
+          <w:lang w:val="en-GB"/>
+        </w:rPr>
+      </w:pPr>
+      <w:r>
+        <w:rPr>
+          <w:iCs/>
+          <w:lang w:val="en-GB"/>
+        </w:rPr>
+        <w:t xml:space="preserve">This configuration is set in the </w:t>
+      </w:r>
+      <w:proofErr w:type="spellStart"/>
+      <w:r>
+        <w:rPr>
+          <w:lang w:val="en-US"/>
+        </w:rPr>
+        <w:t>OpenSerialPort</w:t>
+      </w:r>
+      <w:proofErr w:type="spellEnd"/>
+      <w:r>
+        <w:rPr>
+          <w:iCs/>
+          <w:lang w:val="en-GB"/>
+        </w:rPr>
+        <w:t xml:space="preserve"> function of the example. The complete abstracted interface for this example is shown below.</w:t>
+      </w:r>
+    </w:p>
+    <w:p>
+      <w:pPr>
+        <w:rPr>
+          <w:rStyle w:val="code"/>
+        </w:rPr>
+      </w:pPr>
+    </w:p>
+    <w:tbl>
+      <w:tblPr>
+        <w:tblStyle w:val="TableGrid"/>
+        <w:tblW w:w="0" w:type="auto"/>
+        <w:tblLook w:val="04A0" w:firstRow="1" w:lastRow="0" w:firstColumn="1" w:lastColumn="0" w:noHBand="0" w:noVBand="1"/>
+      </w:tblPr>
+      <w:tblGrid>
+        <w:gridCol w:w="9288"/>
+      </w:tblGrid>
+      <w:tr>
+        <w:tc>
+          <w:tcPr>
+            <w:tcW w:w="9288" w:type="dxa"/>
+            <w:tcBorders>
+              <w:top w:val="nil"/>
+              <w:left w:val="nil"/>
+              <w:bottom w:val="nil"/>
+              <w:right w:val="nil"/>
+            </w:tcBorders>
+            <w:shd w:val="clear" w:color="auto" w:fill="F2F2F2" w:themeFill="background1" w:themeFillShade="F2"/>
+          </w:tcPr>
+          <w:p>
+            <w:pPr>
+              <w:rPr>
+                <w:rFonts w:ascii="Courier New" w:hAnsi="Courier New" w:cs="Courier New"/>
+                <w:lang w:val="en-US"/>
+              </w:rPr>
+            </w:pPr>
+            <w:r>
+              <w:rPr>
+                <w:rFonts w:ascii="Courier New" w:hAnsi="Courier New" w:cs="Courier New"/>
+                <w:lang w:val="en-US"/>
+              </w:rPr>
+              <w:t>/// Opens the serial port to which</w:t>
+            </w:r>
+            <w:r>
+              <w:rPr>
+                <w:rFonts w:ascii="Courier New" w:hAnsi="Courier New" w:cs="Courier New"/>
+                <w:lang w:val="en-US"/>
+              </w:rPr>
+              <w:t xml:space="preserve"> the</w:t>
+            </w:r>
+            <w:r>
+              <w:rPr>
+                <w:rFonts w:ascii="Courier New" w:hAnsi="Courier New" w:cs="Courier New"/>
+                <w:lang w:val="en-US"/>
+              </w:rPr>
+              <w:t xml:space="preserve"> Em</w:t>
+            </w:r>
+            <w:r>
+              <w:rPr>
+                <w:rFonts w:ascii="Courier New" w:hAnsi="Courier New" w:cs="Courier New"/>
+                <w:lang w:val="en-US"/>
+              </w:rPr>
+              <w:t>S</w:t>
+            </w:r>
+            <w:r>
+              <w:rPr>
+                <w:rFonts w:ascii="Courier New" w:hAnsi="Courier New" w:cs="Courier New"/>
+                <w:lang w:val="en-US"/>
+              </w:rPr>
+              <w:t xml:space="preserve">tat </w:t>
+            </w:r>
+            <w:r>
+              <w:rPr>
+                <w:rFonts w:ascii="Courier New" w:hAnsi="Courier New" w:cs="Courier New"/>
+                <w:lang w:val="en-US"/>
+              </w:rPr>
+              <w:t>P</w:t>
+            </w:r>
+            <w:r>
+              <w:rPr>
+                <w:rFonts w:ascii="Courier New" w:hAnsi="Courier New" w:cs="Courier New"/>
+                <w:lang w:val="en-US"/>
+              </w:rPr>
+              <w:t>ico is connected.</w:t>
+            </w:r>
+          </w:p>
+          <w:p>
+            <w:pPr>
+              <w:rPr>
+                <w:rFonts w:ascii="Courier New" w:hAnsi="Courier New" w:cs="Courier New"/>
+                <w:lang w:val="en-US"/>
+              </w:rPr>
+            </w:pPr>
+            <w:r>
+              <w:rPr>
+                <w:rFonts w:ascii="Courier New" w:hAnsi="Courier New" w:cs="Courier New"/>
+                <w:lang w:val="en-US"/>
+              </w:rPr>
+              <w:t>/// Returns: 1 on successful connection, 0 in case of failure.</w:t>
+            </w:r>
+          </w:p>
+          <w:p>
+            <w:pPr>
+              <w:rPr>
+                <w:rFonts w:ascii="Courier New" w:hAnsi="Courier New" w:cs="Courier New"/>
+                <w:lang w:val="en-US"/>
+              </w:rPr>
+            </w:pPr>
+            <w:r>
+              <w:rPr>
+                <w:rFonts w:ascii="Courier New" w:hAnsi="Courier New" w:cs="Courier New"/>
+                <w:lang w:val="en-US"/>
+              </w:rPr>
+              <w:t xml:space="preserve">int </w:t>
+            </w:r>
+            <w:proofErr w:type="spellStart"/>
+            <w:r>
+              <w:rPr>
+                <w:rFonts w:ascii="Courier New" w:hAnsi="Courier New" w:cs="Courier New"/>
+                <w:lang w:val="en-US"/>
+              </w:rPr>
+              <w:t>OpenSerialPort</w:t>
+            </w:r>
+            <w:proofErr w:type="spellEnd"/>
+            <w:r>
+              <w:rPr>
+                <w:rFonts w:ascii="Courier New" w:hAnsi="Courier New" w:cs="Courier New"/>
+                <w:lang w:val="en-US"/>
+              </w:rPr>
+              <w:t>();</w:t>
+            </w:r>
+          </w:p>
+          <w:p>
+            <w:pPr>
+              <w:rPr>
+                <w:rFonts w:ascii="Courier New" w:hAnsi="Courier New" w:cs="Courier New"/>
+                <w:lang w:val="en-US"/>
+              </w:rPr>
+            </w:pPr>
+          </w:p>
+          <w:p>
+            <w:pPr>
+              <w:rPr>
+                <w:rFonts w:ascii="Courier New" w:hAnsi="Courier New" w:cs="Courier New"/>
+                <w:lang w:val="en-US"/>
+              </w:rPr>
+            </w:pPr>
+            <w:r>
+              <w:rPr>
+                <w:rFonts w:ascii="Courier New" w:hAnsi="Courier New" w:cs="Courier New"/>
+                <w:lang w:val="en-US"/>
+              </w:rPr>
+              <w:t>/// Writes the input character to the device</w:t>
+            </w:r>
+          </w:p>
+          <w:p>
+            <w:pPr>
+              <w:rPr>
+                <w:rFonts w:ascii="Courier New" w:hAnsi="Courier New" w:cs="Courier New"/>
+                <w:lang w:val="en-US"/>
+              </w:rPr>
+            </w:pPr>
+            <w:r>
+              <w:rPr>
+                <w:rFonts w:ascii="Courier New" w:hAnsi="Courier New" w:cs="Courier New"/>
+                <w:lang w:val="en-US"/>
+              </w:rPr>
+              <w:t>/// Returns: 1 if data is written successfully, 0 in case of failure.</w:t>
+            </w:r>
+          </w:p>
+          <w:p>
+            <w:pPr>
+              <w:rPr>
+                <w:rFonts w:ascii="Courier New" w:hAnsi="Courier New" w:cs="Courier New"/>
+                <w:lang w:val="en-US"/>
+              </w:rPr>
+            </w:pPr>
+            <w:r>
+              <w:rPr>
+                <w:rFonts w:ascii="Courier New" w:hAnsi="Courier New" w:cs="Courier New"/>
+                <w:lang w:val="en-US"/>
+              </w:rPr>
+              <w:t xml:space="preserve">int </w:t>
+            </w:r>
+            <w:proofErr w:type="spellStart"/>
+            <w:r>
+              <w:rPr>
+                <w:rFonts w:ascii="Courier New" w:hAnsi="Courier New" w:cs="Courier New"/>
+                <w:lang w:val="en-US"/>
+              </w:rPr>
+              <w:t>WriteToDevice</w:t>
+            </w:r>
+            <w:proofErr w:type="spellEnd"/>
+            <w:r>
+              <w:rPr>
+                <w:rFonts w:ascii="Courier New" w:hAnsi="Courier New" w:cs="Courier New"/>
+                <w:lang w:val="en-US"/>
+              </w:rPr>
+              <w:t>(char c);</w:t>
+            </w:r>
+          </w:p>
+          <w:p>
+            <w:pPr>
+              <w:rPr>
+                <w:rFonts w:ascii="Courier New" w:hAnsi="Courier New" w:cs="Courier New"/>
+                <w:lang w:val="en-US"/>
+              </w:rPr>
+            </w:pPr>
+          </w:p>
+          <w:p>
+            <w:pPr>
+              <w:rPr>
+                <w:rFonts w:ascii="Courier New" w:hAnsi="Courier New" w:cs="Courier New"/>
+                <w:lang w:val="en-US"/>
+              </w:rPr>
+            </w:pPr>
+            <w:r>
+              <w:rPr>
+                <w:rFonts w:ascii="Courier New" w:hAnsi="Courier New" w:cs="Courier New"/>
+                <w:lang w:val="en-US"/>
+              </w:rPr>
+              <w:t>/// Reads a character read from the EmStat Pico</w:t>
+            </w:r>
+          </w:p>
+          <w:p>
+            <w:pPr>
+              <w:rPr>
+                <w:rFonts w:ascii="Courier New" w:hAnsi="Courier New" w:cs="Courier New"/>
+                <w:lang w:val="en-US"/>
+              </w:rPr>
+            </w:pPr>
+            <w:r>
+              <w:rPr>
+                <w:rFonts w:ascii="Courier New" w:hAnsi="Courier New" w:cs="Courier New"/>
+                <w:lang w:val="en-US"/>
+              </w:rPr>
+              <w:t>/// Returns: -1 on failure or the value of the received byte on success</w:t>
+            </w:r>
+          </w:p>
+          <w:p>
+            <w:pPr>
+              <w:rPr>
+                <w:rFonts w:ascii="Courier New" w:hAnsi="Courier New" w:cs="Courier New"/>
+                <w:lang w:val="en-US"/>
+              </w:rPr>
+            </w:pPr>
+            <w:r>
+              <w:rPr>
+                <w:rFonts w:ascii="Courier New" w:hAnsi="Courier New" w:cs="Courier New"/>
+                <w:lang w:val="en-US"/>
+              </w:rPr>
+              <w:t xml:space="preserve">int </w:t>
+            </w:r>
+            <w:proofErr w:type="spellStart"/>
+            <w:r>
+              <w:rPr>
+                <w:rFonts w:ascii="Courier New" w:hAnsi="Courier New" w:cs="Courier New"/>
+                <w:lang w:val="en-US"/>
+              </w:rPr>
+              <w:t>ReadFromDevice</w:t>
+            </w:r>
+            <w:proofErr w:type="spellEnd"/>
+            <w:r>
+              <w:rPr>
+                <w:rFonts w:ascii="Courier New" w:hAnsi="Courier New" w:cs="Courier New"/>
+                <w:lang w:val="en-US"/>
+              </w:rPr>
+              <w:t>();</w:t>
+            </w:r>
+          </w:p>
+          <w:p>
+            <w:pPr>
+              <w:rPr>
+                <w:rFonts w:ascii="Courier New" w:hAnsi="Courier New" w:cs="Courier New"/>
+                <w:lang w:val="en-US"/>
+              </w:rPr>
+            </w:pPr>
+          </w:p>
+          <w:p>
+            <w:pPr>
+              <w:rPr>
+                <w:rFonts w:ascii="Courier New" w:hAnsi="Courier New" w:cs="Courier New"/>
+                <w:lang w:val="en-US"/>
+              </w:rPr>
+            </w:pPr>
+            <w:r>
+              <w:rPr>
+                <w:rFonts w:ascii="Courier New" w:hAnsi="Courier New" w:cs="Courier New"/>
+                <w:lang w:val="en-US"/>
+              </w:rPr>
+              <w:t>/// Closes the serial port</w:t>
+            </w:r>
+          </w:p>
+          <w:p>
+            <w:pPr>
+              <w:rPr>
+                <w:rFonts w:ascii="Courier New" w:hAnsi="Courier New" w:cs="Courier New"/>
+                <w:lang w:val="en-US"/>
+              </w:rPr>
+            </w:pPr>
+            <w:r>
+              <w:rPr>
+                <w:rFonts w:ascii="Courier New" w:hAnsi="Courier New" w:cs="Courier New"/>
+                <w:lang w:val="en-US"/>
+              </w:rPr>
+              <w:t>/// Returns: 1 if closed successfully, 0 in case of failure.</w:t>
+            </w:r>
+          </w:p>
+          <w:p>
+            <w:pPr>
+              <w:rPr>
+                <w:rStyle w:val="code"/>
+              </w:rPr>
+            </w:pPr>
+            <w:r>
+              <w:rPr>
+                <w:rFonts w:ascii="Courier New" w:hAnsi="Courier New" w:cs="Courier New"/>
+              </w:rPr>
+              <w:t xml:space="preserve">int </w:t>
+            </w:r>
+            <w:proofErr w:type="spellStart"/>
+            <w:r>
+              <w:rPr>
+                <w:rFonts w:ascii="Courier New" w:hAnsi="Courier New" w:cs="Courier New"/>
+              </w:rPr>
+              <w:t>CloseSerialPort</w:t>
+            </w:r>
+            <w:proofErr w:type="spellEnd"/>
+            <w:r>
+              <w:rPr>
+                <w:rFonts w:ascii="Courier New" w:hAnsi="Courier New" w:cs="Courier New"/>
+              </w:rPr>
+              <w:t>();</w:t>
+            </w:r>
+          </w:p>
+        </w:tc>
+      </w:tr>
+    </w:tbl>
+    <w:p>
+      <w:pPr>
+        <w:rPr>
+          <w:rStyle w:val="code"/>
+        </w:rPr>
+      </w:pPr>
+    </w:p>
+    <w:p>
+      <w:pPr>
+        <w:rPr>
+          <w:iCs/>
+          <w:lang w:val="en-GB"/>
+        </w:rPr>
+      </w:pPr>
+      <w:r>
+        <w:rPr>
+          <w:iCs/>
+          <w:lang w:val="en-GB"/>
+        </w:rPr>
+        <w:t xml:space="preserve">The </w:t>
+      </w:r>
+      <w:proofErr w:type="spellStart"/>
+      <w:r>
+        <w:rPr>
+          <w:lang w:val="en-US"/>
+        </w:rPr>
+        <w:t>ReadFromDevice</w:t>
+      </w:r>
+      <w:proofErr w:type="spellEnd"/>
+      <w:r>
+        <w:rPr>
+          <w:lang w:val="en-US"/>
+        </w:rPr>
+        <w:t xml:space="preserve"> / </w:t>
+      </w:r>
+      <w:proofErr w:type="spellStart"/>
+      <w:r>
+        <w:rPr>
+          <w:lang w:val="en-US"/>
+        </w:rPr>
+        <w:t>WriteToDevice</w:t>
+      </w:r>
+      <w:proofErr w:type="spellEnd"/>
+      <w:r>
+        <w:rPr>
+          <w:iCs/>
+          <w:lang w:val="en-GB"/>
+        </w:rPr>
+        <w:t xml:space="preserve"> functions are required to initiate the </w:t>
+      </w:r>
+      <w:proofErr w:type="spellStart"/>
+      <w:r>
+        <w:rPr>
+          <w:i/>
+          <w:iCs/>
+          <w:lang w:val="en-GB"/>
+        </w:rPr>
+        <w:t>MSComm</w:t>
+      </w:r>
+      <w:proofErr w:type="spellEnd"/>
+      <w:r>
+        <w:rPr>
+          <w:iCs/>
+          <w:lang w:val="en-GB"/>
+        </w:rPr>
+        <w:t xml:space="preserve"> communication library and have to be passed to the </w:t>
+      </w:r>
+      <w:proofErr w:type="spellStart"/>
+      <w:r>
+        <w:rPr>
+          <w:iCs/>
+          <w:lang w:val="en-GB"/>
+        </w:rPr>
+        <w:t>init</w:t>
+      </w:r>
+      <w:proofErr w:type="spellEnd"/>
+      <w:r>
+        <w:rPr>
+          <w:iCs/>
+          <w:lang w:val="en-GB"/>
+        </w:rPr>
+        <w:t xml:space="preserve"> function.</w:t>
+      </w:r>
+    </w:p>
+    <w:p>
+      <w:pPr>
+        <w:rPr>
+          <w:rStyle w:val="code"/>
+          <w:lang w:val="en-GB"/>
+        </w:rPr>
+      </w:pPr>
+    </w:p>
+    <w:tbl>
+      <w:tblPr>
+        <w:tblStyle w:val="TableGrid"/>
+        <w:tblW w:w="0" w:type="auto"/>
+        <w:tblBorders>
+          <w:top w:val="none" w:sz="0" w:space="0" w:color="auto"/>
+          <w:left w:val="none" w:sz="0" w:space="0" w:color="auto"/>
+          <w:bottom w:val="none" w:sz="0" w:space="0" w:color="auto"/>
+          <w:right w:val="none" w:sz="0" w:space="0" w:color="auto"/>
+          <w:insideH w:val="none" w:sz="0" w:space="0" w:color="auto"/>
+          <w:insideV w:val="none" w:sz="0" w:space="0" w:color="auto"/>
+        </w:tblBorders>
+        <w:tblLook w:val="04A0" w:firstRow="1" w:lastRow="0" w:firstColumn="1" w:lastColumn="0" w:noHBand="0" w:noVBand="1"/>
+      </w:tblPr>
+      <w:tblGrid>
+        <w:gridCol w:w="9288"/>
+      </w:tblGrid>
+      <w:tr>
+        <w:tc>
+          <w:tcPr>
+            <w:tcW w:w="9288" w:type="dxa"/>
+            <w:shd w:val="clear" w:color="auto" w:fill="F2F2F2" w:themeFill="background1" w:themeFillShade="F2"/>
+          </w:tcPr>
+          <w:p>
+            <w:proofErr w:type="spellStart"/>
+            <w:r>
+              <w:t>MSComm</w:t>
+            </w:r>
+            <w:proofErr w:type="spellEnd"/>
+            <w:r>
+              <w:t xml:space="preserve"> </w:t>
+            </w:r>
+            <w:proofErr w:type="spellStart"/>
+            <w:r>
+              <w:t>msComm</w:t>
+            </w:r>
+            <w:proofErr w:type="spellEnd"/>
+            <w:r>
+              <w:t>;</w:t>
+            </w:r>
+          </w:p>
+          <w:p>
+            <w:proofErr w:type="spellStart"/>
+            <w:r>
+              <w:t>RetCode</w:t>
+            </w:r>
+            <w:proofErr w:type="spellEnd"/>
+            <w:r>
+              <w:t xml:space="preserve"> code = </w:t>
+            </w:r>
+            <w:proofErr w:type="spellStart"/>
+            <w:r>
+              <w:t>MSCommInit</w:t>
+            </w:r>
+            <w:proofErr w:type="spellEnd"/>
+            <w:r>
+              <w:t>(&amp;</w:t>
+            </w:r>
+            <w:proofErr w:type="spellStart"/>
+            <w:r>
+              <w:t>msComm</w:t>
+            </w:r>
+            <w:proofErr w:type="spellEnd"/>
+            <w:r>
+              <w:t>, &amp;</w:t>
+            </w:r>
+            <w:proofErr w:type="spellStart"/>
+            <w:r>
+              <w:t>WriteToDevice</w:t>
+            </w:r>
+            <w:proofErr w:type="spellEnd"/>
+            <w:r>
+              <w:t>, &amp;</w:t>
+            </w:r>
+            <w:proofErr w:type="spellStart"/>
+            <w:r>
+              <w:t>ReadFromDevice</w:t>
+            </w:r>
+            <w:proofErr w:type="spellEnd"/>
+            <w:r>
+              <w:t>);</w:t>
+            </w:r>
+          </w:p>
+        </w:tc>
+      </w:tr>
+    </w:tbl>
+    <w:p>
+      <w:pPr>
+        <w:rPr>
+          <w:lang w:val="en-US"/>
+        </w:rPr>
+      </w:pPr>
+    </w:p>
+    <w:p>
+      <w:pPr>
+        <w:textboxTightWrap w:val="none"/>
+        <w:rPr>
+          <w:lang w:val="en-US"/>
+        </w:rPr>
+      </w:pPr>
+      <w:r>
+        <w:rPr>
+          <w:lang w:val="en-US"/>
+        </w:rPr>
+        <w:br w:type="page"/>
+      </w:r>
+    </w:p>
+    <w:p>
+      <w:pPr>
+        <w:pStyle w:val="Heading2"/>
+      </w:pPr>
+      <w:r>
+        <w:lastRenderedPageBreak/>
+        <w:t xml:space="preserve">Sending the </w:t>
+      </w:r>
+      <w:r>
+        <w:t>MethodSCRIPT</w:t>
+      </w:r>
+    </w:p>
+    <w:p>
+      <w:pPr>
+        <w:rPr>
+          <w:lang w:val="en-US"/>
+        </w:rPr>
+      </w:pPr>
+      <w:bookmarkStart w:id="3" w:name="_Hlk4495814"/>
+      <w:r>
+        <w:rPr>
+          <w:lang w:val="en-US"/>
+        </w:rPr>
+        <w:t xml:space="preserve">The </w:t>
+      </w:r>
+      <w:r>
+        <w:rPr>
+          <w:lang w:val="en-US"/>
+        </w:rPr>
+        <w:t>M</w:t>
+      </w:r>
+      <w:r>
+        <w:rPr>
+          <w:lang w:val="en-US"/>
+        </w:rPr>
+        <w:t xml:space="preserve">ethodSCRIPT can be read from a txt file stored </w:t>
+      </w:r>
+      <w:r>
+        <w:rPr>
+          <w:lang w:val="en-US"/>
+        </w:rPr>
+        <w:t>on</w:t>
+      </w:r>
+      <w:r>
+        <w:rPr>
+          <w:lang w:val="en-US"/>
+        </w:rPr>
+        <w:t xml:space="preserve"> the PC.</w:t>
+      </w:r>
+      <w:bookmarkEnd w:id="3"/>
+      <w:r>
+        <w:rPr>
+          <w:lang w:val="en-US"/>
+        </w:rPr>
         <w:t xml:space="preserve"> </w:t>
       </w:r>
       <w:r>
         <w:rPr>
-          <w:lang w:val="en-GB"/>
-        </w:rPr>
-        <w:t xml:space="preserve">parity (None) and stopbits (1) </w:t>
-      </w:r>
-      <w:r>
-        <w:rPr>
-          <w:lang w:val="en-GB"/>
-        </w:rPr>
-        <w:t xml:space="preserve">has to be set using the </w:t>
-      </w:r>
-      <w:r>
-        <w:rPr>
-          <w:lang w:val="en-GB"/>
-        </w:rPr>
-        <w:t>D</w:t>
-      </w:r>
-      <w:r>
-        <w:rPr>
-          <w:lang w:val="en-GB"/>
-        </w:rPr>
-        <w:t xml:space="preserve">evice </w:t>
-      </w:r>
-      <w:r>
-        <w:rPr>
-          <w:lang w:val="en-GB"/>
-        </w:rPr>
-        <w:t>C</w:t>
-      </w:r>
-      <w:r>
-        <w:rPr>
-          <w:lang w:val="en-GB"/>
-        </w:rPr>
-        <w:t xml:space="preserve">ontrol </w:t>
-      </w:r>
-      <w:r>
-        <w:rPr>
-          <w:lang w:val="en-GB"/>
-        </w:rPr>
-        <w:t>B</w:t>
-      </w:r>
-      <w:r>
-        <w:rPr>
-          <w:lang w:val="en-GB"/>
-        </w:rPr>
-        <w:t xml:space="preserve">lock </w:t>
-      </w:r>
-      <w:r>
-        <w:rPr>
-          <w:lang w:val="en-GB"/>
-        </w:rPr>
-        <w:t xml:space="preserve">(DCB) </w:t>
-      </w:r>
-      <w:r>
-        <w:rPr>
-          <w:lang w:val="en-GB"/>
-        </w:rPr>
-        <w:t>object.</w:t>
-      </w:r>
-      <w:r>
-        <w:rPr>
-          <w:lang w:val="en-GB"/>
+          <w:lang w:val="en-US"/>
+        </w:rPr>
+        <w:t xml:space="preserve">In this example, the </w:t>
+      </w:r>
+      <w:r>
+        <w:rPr>
+          <w:lang w:val="en-US"/>
+        </w:rPr>
+        <w:t>M</w:t>
+      </w:r>
+      <w:r>
+        <w:rPr>
+          <w:lang w:val="en-US"/>
+        </w:rPr>
+        <w:t>e</w:t>
+      </w:r>
+      <w:r>
+        <w:rPr>
+          <w:lang w:val="en-US"/>
+        </w:rPr>
+        <w:t>thodSCRIPT</w:t>
+      </w:r>
+      <w:r>
+        <w:rPr>
+          <w:lang w:val="en-US"/>
+        </w:rPr>
+        <w:t xml:space="preserve"> file</w:t>
+      </w:r>
+      <w:r>
+        <w:rPr>
+          <w:lang w:val="en-US"/>
+        </w:rPr>
+        <w:t>s</w:t>
+      </w:r>
+      <w:r>
+        <w:rPr>
+          <w:lang w:val="en-US"/>
         </w:rPr>
         <w:t xml:space="preserve"> </w:t>
       </w:r>
-    </w:p>
-    <w:p>
-      <w:pPr>
-        <w:pStyle w:val="Heading2"/>
-      </w:pPr>
-      <w:r>
-        <w:t xml:space="preserve">Sending the </w:t>
-      </w:r>
-      <w:r>
-        <w:t>MethodSCRIPT</w:t>
-      </w:r>
-    </w:p>
-    <w:p>
-      <w:pPr>
-        <w:rPr>
-          <w:lang w:val="en-US"/>
-        </w:rPr>
-      </w:pPr>
-      <w:bookmarkStart w:id="2" w:name="_Hlk4495814"/>
-      <w:r>
-        <w:rPr>
-          <w:lang w:val="en-US"/>
-        </w:rPr>
-        <w:t xml:space="preserve">The </w:t>
-      </w:r>
-      <w:r>
-        <w:rPr>
-          <w:lang w:val="en-US"/>
-        </w:rPr>
-        <w:t>M</w:t>
-      </w:r>
-      <w:r>
-        <w:rPr>
-          <w:lang w:val="en-US"/>
-        </w:rPr>
-        <w:t xml:space="preserve">ethodSCRIPT can be read from a txt file stored </w:t>
-      </w:r>
-      <w:r>
-        <w:rPr>
-          <w:lang w:val="en-US"/>
-        </w:rPr>
-        <w:t>on</w:t>
-      </w:r>
-      <w:r>
-        <w:rPr>
-          <w:lang w:val="en-US"/>
-        </w:rPr>
-        <w:t xml:space="preserve"> the PC.</w:t>
-      </w:r>
-      <w:bookmarkEnd w:id="2"/>
-      <w:r>
-        <w:rPr>
-          <w:lang w:val="en-US"/>
-        </w:rPr>
-        <w:t xml:space="preserve"> </w:t>
-      </w:r>
-      <w:r>
-        <w:rPr>
-          <w:lang w:val="en-US"/>
-        </w:rPr>
-        <w:t xml:space="preserve">In this example, the </w:t>
-      </w:r>
-      <w:r>
-        <w:rPr>
-          <w:lang w:val="en-US"/>
-        </w:rPr>
-        <w:t>M</w:t>
-      </w:r>
-      <w:r>
-        <w:rPr>
-          <w:lang w:val="en-US"/>
-        </w:rPr>
-        <w:t>e</w:t>
-      </w:r>
-      <w:r>
-        <w:rPr>
-          <w:lang w:val="en-US"/>
-        </w:rPr>
-        <w:t>thodSCRIPT</w:t>
-      </w:r>
-      <w:r>
-        <w:rPr>
-          <w:lang w:val="en-US"/>
-        </w:rPr>
-        <w:t xml:space="preserve"> file</w:t>
-      </w:r>
-      <w:r>
-        <w:rPr>
-          <w:lang w:val="en-US"/>
-        </w:rPr>
-        <w:t>s</w:t>
-      </w:r>
-      <w:r>
-        <w:rPr>
-          <w:lang w:val="en-US"/>
-        </w:rPr>
-        <w:t xml:space="preserve"> </w:t>
-      </w:r>
       <w:r>
         <w:rPr>
           <w:lang w:val="en-US"/>
@@ -2745,7 +4383,21 @@
         <w:rPr>
           <w:lang w:val="en-US"/>
         </w:rPr>
-        <w:t xml:space="preserve">the ScriptFiles directory. The code snippet below is used in the example to read the MethodSCRIPT from the file and in turn </w:t>
+        <w:t xml:space="preserve">the </w:t>
+      </w:r>
+      <w:proofErr w:type="spellStart"/>
+      <w:r>
+        <w:rPr>
+          <w:lang w:val="en-US"/>
+        </w:rPr>
+        <w:t>ScriptFiles</w:t>
+      </w:r>
+      <w:proofErr w:type="spellEnd"/>
+      <w:r>
+        <w:rPr>
+          <w:lang w:val="en-US"/>
+        </w:rPr>
+        <w:t xml:space="preserve"> directory. The code snippet below is used in the example to read the MethodSCRIPT from the file and in turn </w:t>
       </w:r>
       <w:r>
         <w:rPr>
@@ -2828,7 +4480,35 @@
               <w:rPr>
                 <w:lang w:val="en-US"/>
               </w:rPr>
-              <w:t>int SendScriptFile(char* fileName)</w:t>
+              <w:t xml:space="preserve">int </w:t>
+            </w:r>
+            <w:proofErr w:type="spellStart"/>
+            <w:r>
+              <w:rPr>
+                <w:lang w:val="en-US"/>
+              </w:rPr>
+              <w:t>SendScriptFile</w:t>
+            </w:r>
+            <w:proofErr w:type="spellEnd"/>
+            <w:r>
+              <w:rPr>
+                <w:lang w:val="en-US"/>
+              </w:rPr>
+              <w:t xml:space="preserve">(char* </w:t>
+            </w:r>
+            <w:proofErr w:type="spellStart"/>
+            <w:r>
+              <w:rPr>
+                <w:lang w:val="en-US"/>
+              </w:rPr>
+              <w:t>fileName</w:t>
+            </w:r>
+            <w:proofErr w:type="spellEnd"/>
+            <w:r>
+              <w:rPr>
+                <w:lang w:val="en-US"/>
+              </w:rPr>
+              <w:t>)</w:t>
             </w:r>
           </w:p>
           <w:p>
@@ -2862,7 +4542,21 @@
               <w:rPr>
                 <w:lang w:val="en-US"/>
               </w:rPr>
-              <w:t>FILE *fp;</w:t>
+              <w:t>FILE *</w:t>
+            </w:r>
+            <w:proofErr w:type="spellStart"/>
+            <w:r>
+              <w:rPr>
+                <w:lang w:val="en-US"/>
+              </w:rPr>
+              <w:t>fp</w:t>
+            </w:r>
+            <w:proofErr w:type="spellEnd"/>
+            <w:r>
+              <w:rPr>
+                <w:lang w:val="en-US"/>
+              </w:rPr>
+              <w:t>;</w:t>
             </w:r>
           </w:p>
           <w:p>
@@ -2919,7 +4613,48 @@
                 <w:lang w:val="en-US"/>
               </w:rPr>
               <w:tab/>
-              <w:t>fp = fopen(fileName, "r");</w:t>
+            </w:r>
+            <w:proofErr w:type="spellStart"/>
+            <w:r>
+              <w:rPr>
+                <w:lang w:val="en-US"/>
+              </w:rPr>
+              <w:t>fp</w:t>
+            </w:r>
+            <w:proofErr w:type="spellEnd"/>
+            <w:r>
+              <w:rPr>
+                <w:lang w:val="en-US"/>
+              </w:rPr>
+              <w:t xml:space="preserve"> = </w:t>
+            </w:r>
+            <w:proofErr w:type="spellStart"/>
+            <w:r>
+              <w:rPr>
+                <w:lang w:val="en-US"/>
+              </w:rPr>
+              <w:t>fopen</w:t>
+            </w:r>
+            <w:proofErr w:type="spellEnd"/>
+            <w:r>
+              <w:rPr>
+                <w:lang w:val="en-US"/>
+              </w:rPr>
+              <w:t>(</w:t>
+            </w:r>
+            <w:proofErr w:type="spellStart"/>
+            <w:r>
+              <w:rPr>
+                <w:lang w:val="en-US"/>
+              </w:rPr>
+              <w:t>fileName</w:t>
+            </w:r>
+            <w:proofErr w:type="spellEnd"/>
+            <w:r>
+              <w:rPr>
+                <w:lang w:val="en-US"/>
+              </w:rPr>
+              <w:t>, "r");</w:t>
             </w:r>
           </w:p>
           <w:p>
@@ -2934,7 +4669,21 @@
                 <w:lang w:val="en-US"/>
               </w:rPr>
               <w:tab/>
-              <w:t>if (fp == NULL) {</w:t>
+              <w:t>if (</w:t>
+            </w:r>
+            <w:proofErr w:type="spellStart"/>
+            <w:r>
+              <w:rPr>
+                <w:lang w:val="en-US"/>
+              </w:rPr>
+              <w:t>fp</w:t>
+            </w:r>
+            <w:proofErr w:type="spellEnd"/>
+            <w:r>
+              <w:rPr>
+                <w:lang w:val="en-US"/>
+              </w:rPr>
+              <w:t xml:space="preserve"> == NULL) {</w:t>
             </w:r>
           </w:p>
           <w:p>
@@ -2955,7 +4704,34 @@
                 <w:lang w:val="en-US"/>
               </w:rPr>
               <w:tab/>
-              <w:t>printf("Could not open file %s", fileName);</w:t>
+            </w:r>
+            <w:proofErr w:type="spellStart"/>
+            <w:r>
+              <w:rPr>
+                <w:lang w:val="en-US"/>
+              </w:rPr>
+              <w:t>printf</w:t>
+            </w:r>
+            <w:proofErr w:type="spellEnd"/>
+            <w:r>
+              <w:rPr>
+                <w:lang w:val="en-US"/>
+              </w:rPr>
+              <w:t xml:space="preserve">("Could not open file %s", </w:t>
+            </w:r>
+            <w:proofErr w:type="spellStart"/>
+            <w:r>
+              <w:rPr>
+                <w:lang w:val="en-US"/>
+              </w:rPr>
+              <w:t>fileName</w:t>
+            </w:r>
+            <w:proofErr w:type="spellEnd"/>
+            <w:r>
+              <w:rPr>
+                <w:lang w:val="en-US"/>
+              </w:rPr>
+              <w:t>);</w:t>
             </w:r>
           </w:p>
           <w:p>
@@ -3020,7 +4796,35 @@
                 <w:lang w:val="en-US"/>
               </w:rPr>
               <w:tab/>
-              <w:t>while (fgets(str, MS_MAX_LINECHARS, fp) != NULL)</w:t>
+              <w:t>while (</w:t>
+            </w:r>
+            <w:proofErr w:type="spellStart"/>
+            <w:r>
+              <w:rPr>
+                <w:lang w:val="en-US"/>
+              </w:rPr>
+              <w:t>fgets</w:t>
+            </w:r>
+            <w:proofErr w:type="spellEnd"/>
+            <w:r>
+              <w:rPr>
+                <w:lang w:val="en-US"/>
+              </w:rPr>
+              <w:t xml:space="preserve">(str, MS_MAX_LINECHARS, </w:t>
+            </w:r>
+            <w:proofErr w:type="spellStart"/>
+            <w:r>
+              <w:rPr>
+                <w:lang w:val="en-US"/>
+              </w:rPr>
+              <w:t>fp</w:t>
+            </w:r>
+            <w:proofErr w:type="spellEnd"/>
+            <w:r>
+              <w:rPr>
+                <w:lang w:val="en-US"/>
+              </w:rPr>
+              <w:t>) != NULL)</w:t>
             </w:r>
           </w:p>
           <w:p>
@@ -3056,7 +4860,34 @@
                 <w:lang w:val="en-US"/>
               </w:rPr>
               <w:tab/>
-              <w:t>WriteStr(&amp;msComm, str);</w:t>
+            </w:r>
+            <w:proofErr w:type="spellStart"/>
+            <w:r>
+              <w:rPr>
+                <w:lang w:val="en-US"/>
+              </w:rPr>
+              <w:t>WriteStr</w:t>
+            </w:r>
+            <w:proofErr w:type="spellEnd"/>
+            <w:r>
+              <w:rPr>
+                <w:lang w:val="en-US"/>
+              </w:rPr>
+              <w:t>(&amp;</w:t>
+            </w:r>
+            <w:proofErr w:type="spellStart"/>
+            <w:r>
+              <w:rPr>
+                <w:lang w:val="en-US"/>
+              </w:rPr>
+              <w:t>msComm</w:t>
+            </w:r>
+            <w:proofErr w:type="spellEnd"/>
+            <w:r>
+              <w:rPr>
+                <w:lang w:val="en-US"/>
+              </w:rPr>
+              <w:t>, str);</w:t>
             </w:r>
           </w:p>
           <w:p>
@@ -3086,7 +4917,34 @@
                 <w:lang w:val="en-US"/>
               </w:rPr>
               <w:tab/>
-              <w:t>fclose(fp);</w:t>
+            </w:r>
+            <w:proofErr w:type="spellStart"/>
+            <w:r>
+              <w:rPr>
+                <w:lang w:val="en-US"/>
+              </w:rPr>
+              <w:t>fclose</w:t>
+            </w:r>
+            <w:proofErr w:type="spellEnd"/>
+            <w:r>
+              <w:rPr>
+                <w:lang w:val="en-US"/>
+              </w:rPr>
+              <w:t>(</w:t>
+            </w:r>
+            <w:proofErr w:type="spellStart"/>
+            <w:r>
+              <w:rPr>
+                <w:lang w:val="en-US"/>
+              </w:rPr>
+              <w:t>fp</w:t>
+            </w:r>
+            <w:proofErr w:type="spellEnd"/>
+            <w:r>
+              <w:rPr>
+                <w:lang w:val="en-US"/>
+              </w:rPr>
+              <w:t>);</w:t>
             </w:r>
           </w:p>
           <w:p>
@@ -3122,7 +4980,6 @@
         <w:pStyle w:val="Heading2"/>
       </w:pPr>
       <w:r>
-        <w:lastRenderedPageBreak/>
         <w:t>Receiv</w:t>
       </w:r>
       <w:r>
@@ -3141,13 +4998,14 @@
           <w:lang w:val="en-US"/>
         </w:rPr>
       </w:pPr>
-      <w:bookmarkStart w:id="3" w:name="_Hlk4079361"/>
+      <w:bookmarkStart w:id="4" w:name="_Hlk4079361"/>
       <w:r>
         <w:rPr>
           <w:lang w:val="en-US"/>
         </w:rPr>
         <w:t xml:space="preserve">This example uses the </w:t>
       </w:r>
+      <w:proofErr w:type="spellStart"/>
       <w:r>
         <w:rPr>
           <w:i/>
@@ -3155,6 +5013,7 @@
         </w:rPr>
         <w:t>MSComm</w:t>
       </w:r>
+      <w:proofErr w:type="spellEnd"/>
       <w:r>
         <w:rPr>
           <w:lang w:val="en-US"/>
@@ -3201,8 +5060,23 @@
         <w:rPr>
           <w:lang w:val="en-US"/>
         </w:rPr>
-        <w:t xml:space="preserve"> from the device, the ReceivePackage function from the </w:t>
-      </w:r>
+        <w:t xml:space="preserve"> from the device, the </w:t>
+      </w:r>
+      <w:proofErr w:type="spellStart"/>
+      <w:r>
+        <w:rPr>
+          <w:lang w:val="en-US"/>
+        </w:rPr>
+        <w:t>ReceivePackage</w:t>
+      </w:r>
+      <w:proofErr w:type="spellEnd"/>
+      <w:r>
+        <w:rPr>
+          <w:lang w:val="en-US"/>
+        </w:rPr>
+        <w:t xml:space="preserve"> function from the </w:t>
+      </w:r>
+      <w:proofErr w:type="spellStart"/>
       <w:r>
         <w:rPr>
           <w:i/>
@@ -3210,6 +5084,7 @@
         </w:rPr>
         <w:t>MSComm</w:t>
       </w:r>
+      <w:proofErr w:type="spellEnd"/>
       <w:r>
         <w:rPr>
           <w:lang w:val="en-US"/>
@@ -3246,6 +5121,7 @@
         </w:rPr>
         <w:t xml:space="preserve"> </w:t>
       </w:r>
+      <w:proofErr w:type="spellStart"/>
       <w:r>
         <w:rPr>
           <w:i/>
@@ -3253,12 +5129,14 @@
         </w:rPr>
         <w:t>MSComm</w:t>
       </w:r>
+      <w:proofErr w:type="spellEnd"/>
       <w:r>
         <w:rPr>
           <w:lang w:val="en-US"/>
         </w:rPr>
         <w:t xml:space="preserve"> struct (</w:t>
       </w:r>
+      <w:proofErr w:type="spellStart"/>
       <w:r>
         <w:rPr>
           <w:i/>
@@ -3266,17 +5144,26 @@
         </w:rPr>
         <w:t>msComm</w:t>
       </w:r>
+      <w:proofErr w:type="spellEnd"/>
       <w:r>
         <w:rPr>
           <w:lang w:val="en-US"/>
         </w:rPr>
         <w:t xml:space="preserve">) and it returns the parsed data in the referenced </w:t>
       </w:r>
-      <w:r>
-        <w:rPr>
-          <w:lang w:val="en-US"/>
-        </w:rPr>
-        <w:t>MeasureData struct</w:t>
+      <w:proofErr w:type="spellStart"/>
+      <w:r>
+        <w:rPr>
+          <w:lang w:val="en-US"/>
+        </w:rPr>
+        <w:t>MeasureData</w:t>
+      </w:r>
+      <w:proofErr w:type="spellEnd"/>
+      <w:r>
+        <w:rPr>
+          <w:lang w:val="en-US"/>
+        </w:rPr>
+        <w:t xml:space="preserve"> struct</w:t>
       </w:r>
       <w:r>
         <w:rPr>
@@ -3339,7 +5226,35 @@
               <w:rPr>
                 <w:rStyle w:val="code"/>
               </w:rPr>
-              <w:t>code = ReceivePackage(&amp;msComm, &amp;data);</w:t>
+              <w:t xml:space="preserve">code = </w:t>
+            </w:r>
+            <w:proofErr w:type="spellStart"/>
+            <w:r>
+              <w:rPr>
+                <w:rStyle w:val="code"/>
+              </w:rPr>
+              <w:t>ReceivePackage</w:t>
+            </w:r>
+            <w:proofErr w:type="spellEnd"/>
+            <w:r>
+              <w:rPr>
+                <w:rStyle w:val="code"/>
+              </w:rPr>
+              <w:t>(&amp;</w:t>
+            </w:r>
+            <w:proofErr w:type="spellStart"/>
+            <w:r>
+              <w:rPr>
+                <w:rStyle w:val="code"/>
+              </w:rPr>
+              <w:t>msComm</w:t>
+            </w:r>
+            <w:proofErr w:type="spellEnd"/>
+            <w:r>
+              <w:rPr>
+                <w:rStyle w:val="code"/>
+              </w:rPr>
+              <w:t>, &amp;data);</w:t>
             </w:r>
           </w:p>
         </w:tc>
@@ -3356,8 +5271,8 @@
       <w:pPr>
         <w:pStyle w:val="Heading2"/>
       </w:pPr>
-      <w:bookmarkStart w:id="4" w:name="OLE_LINK1"/>
-      <w:bookmarkEnd w:id="3"/>
+      <w:bookmarkStart w:id="5" w:name="OLE_LINK1"/>
+      <w:bookmarkEnd w:id="4"/>
       <w:r>
         <w:t xml:space="preserve">Parsing the </w:t>
       </w:r>
@@ -3365,7 +5280,7 @@
         <w:t>measurement data packages</w:t>
       </w:r>
     </w:p>
-    <w:bookmarkEnd w:id="4"/>
+    <w:bookmarkEnd w:id="5"/>
     <w:p>
       <w:pPr>
         <w:autoSpaceDE w:val="0"/>
@@ -3390,6 +5305,7 @@
         </w:rPr>
         <w:t xml:space="preserve">measurement data package returned by the function </w:t>
       </w:r>
+      <w:proofErr w:type="spellStart"/>
       <w:r>
         <w:rPr>
           <w:i/>
@@ -3398,6 +5314,7 @@
         </w:rPr>
         <w:t>ReadBuf</w:t>
       </w:r>
+      <w:proofErr w:type="spellEnd"/>
       <w:r>
         <w:rPr>
           <w:i/>
@@ -3411,6 +5328,7 @@
         </w:rPr>
         <w:t xml:space="preserve"> in </w:t>
       </w:r>
+      <w:proofErr w:type="spellStart"/>
       <w:r>
         <w:rPr>
           <w:i/>
@@ -3418,6 +5336,7 @@
         </w:rPr>
         <w:t>MSComm</w:t>
       </w:r>
+      <w:proofErr w:type="spellEnd"/>
       <w:r>
         <w:rPr>
           <w:lang w:val="en-US"/>
@@ -3725,13 +5644,21 @@
         <w:rPr>
           <w:lang w:val="en-US"/>
         </w:rPr>
+        <w:lastRenderedPageBreak/>
         <w:t xml:space="preserve">Most techniques return the data values Potential (set cell potential in V) and Current (measured current in A). The data values to be received from a measurement can be sent through </w:t>
       </w:r>
       <w:r>
         <w:rPr>
           <w:lang w:val="en-US"/>
         </w:rPr>
-        <w:t>‘p</w:t>
+        <w:t>‘</w:t>
+      </w:r>
+      <w:proofErr w:type="spellStart"/>
+      <w:r>
+        <w:rPr>
+          <w:lang w:val="en-US"/>
+        </w:rPr>
+        <w:t>p</w:t>
       </w:r>
       <w:r>
         <w:rPr>
@@ -3739,6 +5666,7 @@
         </w:rPr>
         <w:t>ck</w:t>
       </w:r>
+      <w:proofErr w:type="spellEnd"/>
       <w:r>
         <w:rPr>
           <w:i/>
@@ -3931,11 +5859,19 @@
           <w:lang w:val="en-US"/>
         </w:rPr>
       </w:pPr>
-      <w:r>
-        <w:rPr>
-          <w:lang w:val="en-US"/>
-        </w:rPr>
-        <w:t>CurrentStatus (</w:t>
+      <w:proofErr w:type="spellStart"/>
+      <w:r>
+        <w:rPr>
+          <w:lang w:val="en-US"/>
+        </w:rPr>
+        <w:t>CurrentStatus</w:t>
+      </w:r>
+      <w:proofErr w:type="spellEnd"/>
+      <w:r>
+        <w:rPr>
+          <w:lang w:val="en-US"/>
+        </w:rPr>
+        <w:t xml:space="preserve"> (</w:t>
       </w:r>
       <w:r>
         <w:rPr>
@@ -4010,11 +5946,19 @@
           <w:lang w:val="en-US"/>
         </w:rPr>
       </w:pPr>
-      <w:r>
-        <w:rPr>
-          <w:lang w:val="en-US"/>
-        </w:rPr>
-        <w:t>CurrentRange (the current range in use)</w:t>
+      <w:proofErr w:type="spellStart"/>
+      <w:r>
+        <w:rPr>
+          <w:lang w:val="en-US"/>
+        </w:rPr>
+        <w:t>CurrentRange</w:t>
+      </w:r>
+      <w:proofErr w:type="spellEnd"/>
+      <w:r>
+        <w:rPr>
+          <w:lang w:val="en-US"/>
+        </w:rPr>
+        <w:t xml:space="preserve"> (the current range in use)</w:t>
       </w:r>
     </w:p>
     <w:p>
@@ -4313,6 +6257,7 @@
         </w:rPr>
         <w:t>“</w:t>
       </w:r>
+      <w:proofErr w:type="spellStart"/>
       <w:r>
         <w:rPr>
           <w:i/>
@@ -4320,6 +6265,7 @@
         </w:rPr>
         <w:t>ba</w:t>
       </w:r>
+      <w:proofErr w:type="spellEnd"/>
       <w:r>
         <w:rPr>
           <w:i/>
@@ -4559,6 +6505,7 @@
         <w:tab/>
         <w:t>- “</w:t>
       </w:r>
+      <w:proofErr w:type="spellStart"/>
       <w:r>
         <w:rPr>
           <w:i/>
@@ -4566,6 +6513,7 @@
         </w:rPr>
         <w:t>ba</w:t>
       </w:r>
+      <w:proofErr w:type="spellEnd"/>
       <w:r>
         <w:rPr>
           <w:i/>
@@ -4728,8 +6676,17 @@
           <w:iCs/>
           <w:lang w:val="en-US"/>
         </w:rPr>
-        <w:t>(pico</w:t>
-      </w:r>
+        <w:t>(</w:t>
+      </w:r>
+      <w:proofErr w:type="spellStart"/>
+      <w:r>
+        <w:rPr>
+          <w:iCs/>
+          <w:lang w:val="en-US"/>
+        </w:rPr>
+        <w:t>pico</w:t>
+      </w:r>
+      <w:proofErr w:type="spellEnd"/>
       <w:r>
         <w:rPr>
           <w:iCs/>
@@ -4860,7 +6817,23 @@
           <w:iCs/>
           <w:lang w:val="en-US"/>
         </w:rPr>
-        <w:t xml:space="preserve">The first character of each metadata value metaData[0] identifies the type of metadata. </w:t>
+        <w:t xml:space="preserve">The first character of each metadata value </w:t>
+      </w:r>
+      <w:proofErr w:type="spellStart"/>
+      <w:r>
+        <w:rPr>
+          <w:iCs/>
+          <w:lang w:val="en-US"/>
+        </w:rPr>
+        <w:t>metaData</w:t>
+      </w:r>
+      <w:proofErr w:type="spellEnd"/>
+      <w:r>
+        <w:rPr>
+          <w:iCs/>
+          <w:lang w:val="en-US"/>
+        </w:rPr>
+        <w:t xml:space="preserve">[0] identifies the type of metadata. </w:t>
       </w:r>
     </w:p>
     <w:p>
@@ -4946,7 +6919,7 @@
           <w:lang w:val="en-US"/>
         </w:rPr>
       </w:pPr>
-      <w:bookmarkStart w:id="5" w:name="_Hlk5014795"/>
+      <w:bookmarkStart w:id="6" w:name="_Hlk5014795"/>
       <w:r>
         <w:rPr>
           <w:iCs/>
@@ -4955,7 +6928,7 @@
         <w:t xml:space="preserve">The metadata status is a 1 character hexadecimal bit mask. </w:t>
       </w:r>
     </w:p>
-    <w:bookmarkEnd w:id="5"/>
+    <w:bookmarkEnd w:id="6"/>
     <w:p>
       <w:pPr>
         <w:rPr>
@@ -5182,8 +7155,8 @@
           <w:numId w:val="1"/>
         </w:numPr>
       </w:pPr>
-      <w:bookmarkStart w:id="6" w:name="OLE_LINK4"/>
-      <w:bookmarkStart w:id="7" w:name="OLE_LINK5"/>
+      <w:bookmarkStart w:id="7" w:name="OLE_LINK4"/>
+      <w:bookmarkStart w:id="8" w:name="OLE_LINK5"/>
       <w:r>
         <w:lastRenderedPageBreak/>
         <w:t>Sample output</w:t>
@@ -5300,11 +7273,19 @@
           <w:lang w:val="en-US"/>
         </w:rPr>
       </w:pPr>
-      <w:r>
-        <w:rPr>
-          <w:lang w:val="en-US"/>
-        </w:rPr>
-        <w:t xml:space="preserve">i (A) = -4.999E-01   </w:t>
+      <w:proofErr w:type="spellStart"/>
+      <w:r>
+        <w:rPr>
+          <w:lang w:val="en-US"/>
+        </w:rPr>
+        <w:t>i</w:t>
+      </w:r>
+      <w:proofErr w:type="spellEnd"/>
+      <w:r>
+        <w:rPr>
+          <w:lang w:val="en-US"/>
+        </w:rPr>
+        <w:t xml:space="preserve"> (A) = -4.999E-01   </w:t>
       </w:r>
     </w:p>
     <w:p>
@@ -5338,8 +7319,8 @@
         </w:rPr>
         <w:t>CR : 1mA (High speed)</w:t>
       </w:r>
-      <w:bookmarkEnd w:id="6"/>
       <w:bookmarkEnd w:id="7"/>
+      <w:bookmarkEnd w:id="8"/>
     </w:p>
     <w:p>
       <w:pPr>
@@ -5369,7 +7350,21 @@
         <w:rPr>
           <w:lang w:val="en-US"/>
         </w:rPr>
-        <w:t>Here’s a sample measurement data package from an EIS measurement on a dummy cell with 10 kOhm resistance and its corresponding output.</w:t>
+        <w:t xml:space="preserve">Here’s a sample measurement data package from an EIS measurement on a dummy cell with 10 </w:t>
+      </w:r>
+      <w:proofErr w:type="spellStart"/>
+      <w:r>
+        <w:rPr>
+          <w:lang w:val="en-US"/>
+        </w:rPr>
+        <w:t>kOhm</w:t>
+      </w:r>
+      <w:proofErr w:type="spellEnd"/>
+      <w:r>
+        <w:rPr>
+          <w:lang w:val="en-US"/>
+        </w:rPr>
+        <w:t xml:space="preserve"> resistance and its corresponding output.</w:t>
       </w:r>
     </w:p>
     <w:p>
@@ -5445,16 +7440,24 @@
         </w:rPr>
         <w:t>F</w:t>
       </w:r>
+      <w:proofErr w:type="spellStart"/>
       <w:r>
         <w:rPr>
           <w:lang w:val="en-NL"/>
         </w:rPr>
-        <w:t xml:space="preserve">requency(Hz):  100.0 </w:t>
-      </w:r>
+        <w:t>requency</w:t>
+      </w:r>
+      <w:proofErr w:type="spellEnd"/>
       <w:r>
         <w:rPr>
           <w:lang w:val="en-NL"/>
         </w:rPr>
+        <w:t xml:space="preserve">(Hz):  100.0 </w:t>
+      </w:r>
+      <w:r>
+        <w:rPr>
+          <w:lang w:val="en-NL"/>
+        </w:rPr>
         <w:tab/>
       </w:r>
     </w:p>
@@ -5465,16 +7468,24 @@
           <w:lang w:val="en-NL"/>
         </w:rPr>
       </w:pPr>
+      <w:proofErr w:type="spellStart"/>
       <w:r>
         <w:rPr>
           <w:lang w:val="en-NL"/>
         </w:rPr>
-        <w:t xml:space="preserve">Zreal(Ohm): 9885.956 </w:t>
-      </w:r>
+        <w:t>Zreal</w:t>
+      </w:r>
+      <w:proofErr w:type="spellEnd"/>
       <w:r>
         <w:rPr>
           <w:lang w:val="en-NL"/>
         </w:rPr>
+        <w:t xml:space="preserve">(Ohm): 9885.956 </w:t>
+      </w:r>
+      <w:r>
+        <w:rPr>
+          <w:lang w:val="en-NL"/>
+        </w:rPr>
         <w:tab/>
       </w:r>
     </w:p>
@@ -5485,11 +7496,19 @@
           <w:lang w:val="en-NL"/>
         </w:rPr>
       </w:pPr>
+      <w:proofErr w:type="spellStart"/>
       <w:r>
         <w:rPr>
           <w:lang w:val="en-NL"/>
         </w:rPr>
-        <w:t xml:space="preserve">Zimag(Ohm):  2.995 </w:t>
+        <w:t>Zimag</w:t>
+      </w:r>
+      <w:proofErr w:type="spellEnd"/>
+      <w:r>
+        <w:rPr>
+          <w:lang w:val="en-NL"/>
+        </w:rPr>
+        <w:t xml:space="preserve">(Ohm):  2.995 </w:t>
       </w:r>
       <w:r>
         <w:rPr>
@@ -5550,7 +7569,7 @@
 </file>
 
 <file path=word/endnotes.xml><?xml version="1.0" encoding="utf-8"?>
-<w:endnotes xmlns:wpc="http://schemas.microsoft.com/office/word/2010/wordprocessingCanvas" xmlns:cx="http://schemas.microsoft.com/office/drawing/2014/chartex" xmlns:cx1="http://schemas.microsoft.com/office/drawing/2015/9/8/chartex" xmlns:cx2="http://schemas.microsoft.com/office/drawing/2015/10/21/chartex" xmlns:cx3="http://schemas.microsoft.com/office/drawing/2016/5/9/chartex" xmlns:cx4="http://schemas.microsoft.com/office/drawing/2016/5/10/chartex" xmlns:cx5="http://schemas.microsoft.com/office/drawing/2016/5/11/chartex" xmlns:cx6="http://schemas.microsoft.com/office/drawing/2016/5/12/chartex" xmlns:cx7="http://schemas.microsoft.com/office/drawing/2016/5/13/chartex" xmlns:cx8="http://schemas.microsoft.com/office/drawing/2016/5/14/chartex" xmlns:mc="http://schemas.openxmlformats.org/markup-compatibility/2006" xmlns:aink="http://schemas.microsoft.com/office/drawing/2016/ink" xmlns:am3d="http://schemas.microsoft.com/office/drawing/2017/model3d" xmlns:o="urn:schemas-microsoft-com:office:office" xmlns:r="http://schemas.openxmlformats.org/officeDocument/2006/relationships" xmlns:m="http://schemas.openxmlformats.org/officeDocument/2006/math" xmlns:v="urn:schemas-microsoft-com:vml" xmlns:wp14="http://schemas.microsoft.com/office/word/2010/wordprocessingDrawing" xmlns:wp="http://schemas.openxmlformats.org/drawingml/2006/wordprocessingDrawing" xmlns:w10="urn:schemas-microsoft-com:office:word" xmlns:w="http://schemas.openxmlformats.org/wordprocessingml/2006/main" xmlns:w14="http://schemas.microsoft.com/office/word/2010/wordml" xmlns:w15="http://schemas.microsoft.com/office/word/2012/wordml" xmlns:w16cex="http://schemas.microsoft.com/office/word/2018/wordml/cex" xmlns:w16cid="http://schemas.microsoft.com/office/word/2016/wordml/cid" xmlns:w16="http://schemas.microsoft.com/office/word/2018/wordml" xmlns:w16se="http://schemas.microsoft.com/office/word/2015/wordml/symex" xmlns:wpg="http://schemas.microsoft.com/office/word/2010/wordprocessingGroup" xmlns:wpi="http://schemas.microsoft.com/office/word/2010/wordprocessingInk" xmlns:wne="http://schemas.microsoft.com/office/word/2006/wordml" xmlns:wps="http://schemas.microsoft.com/office/word/2010/wordprocessingShape" mc:Ignorable="w14 w15 w16se w16cid w16 w16cex wp14">
+<w:endnotes xmlns:wpc="http://schemas.microsoft.com/office/word/2010/wordprocessingCanvas" xmlns:cx="http://schemas.microsoft.com/office/drawing/2014/chartex" xmlns:cx1="http://schemas.microsoft.com/office/drawing/2015/9/8/chartex" xmlns:cx2="http://schemas.microsoft.com/office/drawing/2015/10/21/chartex" xmlns:cx3="http://schemas.microsoft.com/office/drawing/2016/5/9/chartex" xmlns:cx4="http://schemas.microsoft.com/office/drawing/2016/5/10/chartex" xmlns:cx5="http://schemas.microsoft.com/office/drawing/2016/5/11/chartex" xmlns:cx6="http://schemas.microsoft.com/office/drawing/2016/5/12/chartex" xmlns:cx7="http://schemas.microsoft.com/office/drawing/2016/5/13/chartex" xmlns:cx8="http://schemas.microsoft.com/office/drawing/2016/5/14/chartex" xmlns:mc="http://schemas.openxmlformats.org/markup-compatibility/2006" xmlns:aink="http://schemas.microsoft.com/office/drawing/2016/ink" xmlns:am3d="http://schemas.microsoft.com/office/drawing/2017/model3d" xmlns:o="urn:schemas-microsoft-com:office:office" xmlns:r="http://schemas.openxmlformats.org/officeDocument/2006/relationships" xmlns:m="http://schemas.openxmlformats.org/officeDocument/2006/math" xmlns:v="urn:schemas-microsoft-com:vml" xmlns:wp14="http://schemas.microsoft.com/office/word/2010/wordprocessingDrawing" xmlns:wp="http://schemas.openxmlformats.org/drawingml/2006/wordprocessingDrawing" xmlns:w10="urn:schemas-microsoft-com:office:word" xmlns:w="http://schemas.openxmlformats.org/wordprocessingml/2006/main" xmlns:w14="http://schemas.microsoft.com/office/word/2010/wordml" xmlns:w15="http://schemas.microsoft.com/office/word/2012/wordml" xmlns:w16cid="http://schemas.microsoft.com/office/word/2016/wordml/cid" xmlns:w16se="http://schemas.microsoft.com/office/word/2015/wordml/symex" xmlns:wpg="http://schemas.microsoft.com/office/word/2010/wordprocessingGroup" xmlns:wpi="http://schemas.microsoft.com/office/word/2010/wordprocessingInk" xmlns:wne="http://schemas.microsoft.com/office/word/2006/wordml" xmlns:wps="http://schemas.microsoft.com/office/word/2010/wordprocessingShape" mc:Ignorable="w14 w15 w16se w16cid wp14">
   <w:endnote w:type="separator" w:id="-1">
     <w:p>
       <w:r>
@@ -5569,7 +7588,7 @@
 </file>
 
 <file path=word/footer1.xml><?xml version="1.0" encoding="utf-8"?>
-<w:ftr xmlns:wpc="http://schemas.microsoft.com/office/word/2010/wordprocessingCanvas" xmlns:cx="http://schemas.microsoft.com/office/drawing/2014/chartex" xmlns:cx1="http://schemas.microsoft.com/office/drawing/2015/9/8/chartex" xmlns:cx2="http://schemas.microsoft.com/office/drawing/2015/10/21/chartex" xmlns:cx3="http://schemas.microsoft.com/office/drawing/2016/5/9/chartex" xmlns:cx4="http://schemas.microsoft.com/office/drawing/2016/5/10/chartex" xmlns:cx5="http://schemas.microsoft.com/office/drawing/2016/5/11/chartex" xmlns:cx6="http://schemas.microsoft.com/office/drawing/2016/5/12/chartex" xmlns:cx7="http://schemas.microsoft.com/office/drawing/2016/5/13/chartex" xmlns:cx8="http://schemas.microsoft.com/office/drawing/2016/5/14/chartex" xmlns:mc="http://schemas.openxmlformats.org/markup-compatibility/2006" xmlns:aink="http://schemas.microsoft.com/office/drawing/2016/ink" xmlns:am3d="http://schemas.microsoft.com/office/drawing/2017/model3d" xmlns:o="urn:schemas-microsoft-com:office:office" xmlns:r="http://schemas.openxmlformats.org/officeDocument/2006/relationships" xmlns:m="http://schemas.openxmlformats.org/officeDocument/2006/math" xmlns:v="urn:schemas-microsoft-com:vml" xmlns:wp14="http://schemas.microsoft.com/office/word/2010/wordprocessingDrawing" xmlns:wp="http://schemas.openxmlformats.org/drawingml/2006/wordprocessingDrawing" xmlns:w10="urn:schemas-microsoft-com:office:word" xmlns:w="http://schemas.openxmlformats.org/wordprocessingml/2006/main" xmlns:w14="http://schemas.microsoft.com/office/word/2010/wordml" xmlns:w15="http://schemas.microsoft.com/office/word/2012/wordml" xmlns:w16cex="http://schemas.microsoft.com/office/word/2018/wordml/cex" xmlns:w16cid="http://schemas.microsoft.com/office/word/2016/wordml/cid" xmlns:w16="http://schemas.microsoft.com/office/word/2018/wordml" xmlns:w16se="http://schemas.microsoft.com/office/word/2015/wordml/symex" xmlns:wpg="http://schemas.microsoft.com/office/word/2010/wordprocessingGroup" xmlns:wpi="http://schemas.microsoft.com/office/word/2010/wordprocessingInk" xmlns:wne="http://schemas.microsoft.com/office/word/2006/wordml" xmlns:wps="http://schemas.microsoft.com/office/word/2010/wordprocessingShape" mc:Ignorable="w14 w15 w16se w16cid w16 w16cex wp14">
+<w:ftr xmlns:wpc="http://schemas.microsoft.com/office/word/2010/wordprocessingCanvas" xmlns:cx="http://schemas.microsoft.com/office/drawing/2014/chartex" xmlns:cx1="http://schemas.microsoft.com/office/drawing/2015/9/8/chartex" xmlns:cx2="http://schemas.microsoft.com/office/drawing/2015/10/21/chartex" xmlns:cx3="http://schemas.microsoft.com/office/drawing/2016/5/9/chartex" xmlns:cx4="http://schemas.microsoft.com/office/drawing/2016/5/10/chartex" xmlns:cx5="http://schemas.microsoft.com/office/drawing/2016/5/11/chartex" xmlns:cx6="http://schemas.microsoft.com/office/drawing/2016/5/12/chartex" xmlns:cx7="http://schemas.microsoft.com/office/drawing/2016/5/13/chartex" xmlns:cx8="http://schemas.microsoft.com/office/drawing/2016/5/14/chartex" xmlns:mc="http://schemas.openxmlformats.org/markup-compatibility/2006" xmlns:aink="http://schemas.microsoft.com/office/drawing/2016/ink" xmlns:am3d="http://schemas.microsoft.com/office/drawing/2017/model3d" xmlns:o="urn:schemas-microsoft-com:office:office" xmlns:r="http://schemas.openxmlformats.org/officeDocument/2006/relationships" xmlns:m="http://schemas.openxmlformats.org/officeDocument/2006/math" xmlns:v="urn:schemas-microsoft-com:vml" xmlns:wp14="http://schemas.microsoft.com/office/word/2010/wordprocessingDrawing" xmlns:wp="http://schemas.openxmlformats.org/drawingml/2006/wordprocessingDrawing" xmlns:w10="urn:schemas-microsoft-com:office:word" xmlns:w="http://schemas.openxmlformats.org/wordprocessingml/2006/main" xmlns:w14="http://schemas.microsoft.com/office/word/2010/wordml" xmlns:w15="http://schemas.microsoft.com/office/word/2012/wordml" xmlns:w16cid="http://schemas.microsoft.com/office/word/2016/wordml/cid" xmlns:w16se="http://schemas.microsoft.com/office/word/2015/wordml/symex" xmlns:wpg="http://schemas.microsoft.com/office/word/2010/wordprocessingGroup" xmlns:wpi="http://schemas.microsoft.com/office/word/2010/wordprocessingInk" xmlns:wne="http://schemas.microsoft.com/office/word/2006/wordml" xmlns:wps="http://schemas.microsoft.com/office/word/2010/wordprocessingShape" mc:Ignorable="w14 w15 w16se w16cid wp14">
   <w:sdt>
     <w:sdtPr>
       <w:id w:val="268747214"/>
@@ -5618,7 +7637,7 @@
 </file>
 
 <file path=word/footer2.xml><?xml version="1.0" encoding="utf-8"?>
-<w:ftr xmlns:wpc="http://schemas.microsoft.com/office/word/2010/wordprocessingCanvas" xmlns:cx="http://schemas.microsoft.com/office/drawing/2014/chartex" xmlns:cx1="http://schemas.microsoft.com/office/drawing/2015/9/8/chartex" xmlns:cx2="http://schemas.microsoft.com/office/drawing/2015/10/21/chartex" xmlns:cx3="http://schemas.microsoft.com/office/drawing/2016/5/9/chartex" xmlns:cx4="http://schemas.microsoft.com/office/drawing/2016/5/10/chartex" xmlns:cx5="http://schemas.microsoft.com/office/drawing/2016/5/11/chartex" xmlns:cx6="http://schemas.microsoft.com/office/drawing/2016/5/12/chartex" xmlns:cx7="http://schemas.microsoft.com/office/drawing/2016/5/13/chartex" xmlns:cx8="http://schemas.microsoft.com/office/drawing/2016/5/14/chartex" xmlns:mc="http://schemas.openxmlformats.org/markup-compatibility/2006" xmlns:aink="http://schemas.microsoft.com/office/drawing/2016/ink" xmlns:am3d="http://schemas.microsoft.com/office/drawing/2017/model3d" xmlns:o="urn:schemas-microsoft-com:office:office" xmlns:r="http://schemas.openxmlformats.org/officeDocument/2006/relationships" xmlns:m="http://schemas.openxmlformats.org/officeDocument/2006/math" xmlns:v="urn:schemas-microsoft-com:vml" xmlns:wp14="http://schemas.microsoft.com/office/word/2010/wordprocessingDrawing" xmlns:wp="http://schemas.openxmlformats.org/drawingml/2006/wordprocessingDrawing" xmlns:w10="urn:schemas-microsoft-com:office:word" xmlns:w="http://schemas.openxmlformats.org/wordprocessingml/2006/main" xmlns:w14="http://schemas.microsoft.com/office/word/2010/wordml" xmlns:w15="http://schemas.microsoft.com/office/word/2012/wordml" xmlns:w16cex="http://schemas.microsoft.com/office/word/2018/wordml/cex" xmlns:w16cid="http://schemas.microsoft.com/office/word/2016/wordml/cid" xmlns:w16="http://schemas.microsoft.com/office/word/2018/wordml" xmlns:w16se="http://schemas.microsoft.com/office/word/2015/wordml/symex" xmlns:wpg="http://schemas.microsoft.com/office/word/2010/wordprocessingGroup" xmlns:wpi="http://schemas.microsoft.com/office/word/2010/wordprocessingInk" xmlns:wne="http://schemas.microsoft.com/office/word/2006/wordml" xmlns:wps="http://schemas.microsoft.com/office/word/2010/wordprocessingShape" mc:Ignorable="w14 w15 w16se w16cid w16 w16cex wp14">
+<w:ftr xmlns:wpc="http://schemas.microsoft.com/office/word/2010/wordprocessingCanvas" xmlns:cx="http://schemas.microsoft.com/office/drawing/2014/chartex" xmlns:cx1="http://schemas.microsoft.com/office/drawing/2015/9/8/chartex" xmlns:cx2="http://schemas.microsoft.com/office/drawing/2015/10/21/chartex" xmlns:cx3="http://schemas.microsoft.com/office/drawing/2016/5/9/chartex" xmlns:cx4="http://schemas.microsoft.com/office/drawing/2016/5/10/chartex" xmlns:cx5="http://schemas.microsoft.com/office/drawing/2016/5/11/chartex" xmlns:cx6="http://schemas.microsoft.com/office/drawing/2016/5/12/chartex" xmlns:cx7="http://schemas.microsoft.com/office/drawing/2016/5/13/chartex" xmlns:cx8="http://schemas.microsoft.com/office/drawing/2016/5/14/chartex" xmlns:mc="http://schemas.openxmlformats.org/markup-compatibility/2006" xmlns:aink="http://schemas.microsoft.com/office/drawing/2016/ink" xmlns:am3d="http://schemas.microsoft.com/office/drawing/2017/model3d" xmlns:o="urn:schemas-microsoft-com:office:office" xmlns:r="http://schemas.openxmlformats.org/officeDocument/2006/relationships" xmlns:m="http://schemas.openxmlformats.org/officeDocument/2006/math" xmlns:v="urn:schemas-microsoft-com:vml" xmlns:wp14="http://schemas.microsoft.com/office/word/2010/wordprocessingDrawing" xmlns:wp="http://schemas.openxmlformats.org/drawingml/2006/wordprocessingDrawing" xmlns:w10="urn:schemas-microsoft-com:office:word" xmlns:w="http://schemas.openxmlformats.org/wordprocessingml/2006/main" xmlns:w14="http://schemas.microsoft.com/office/word/2010/wordml" xmlns:w15="http://schemas.microsoft.com/office/word/2012/wordml" xmlns:w16cid="http://schemas.microsoft.com/office/word/2016/wordml/cid" xmlns:w16se="http://schemas.microsoft.com/office/word/2015/wordml/symex" xmlns:wpg="http://schemas.microsoft.com/office/word/2010/wordprocessingGroup" xmlns:wpi="http://schemas.microsoft.com/office/word/2010/wordprocessingInk" xmlns:wne="http://schemas.microsoft.com/office/word/2006/wordml" xmlns:wps="http://schemas.microsoft.com/office/word/2010/wordprocessingShape" mc:Ignorable="w14 w15 w16se w16cid wp14">
   <w:sdt>
     <w:sdtPr>
       <w:id w:val="1941570202"/>
@@ -5694,7 +7713,7 @@
 </file>
 
 <file path=word/footnotes.xml><?xml version="1.0" encoding="utf-8"?>
-<w:footnotes xmlns:wpc="http://schemas.microsoft.com/office/word/2010/wordprocessingCanvas" xmlns:cx="http://schemas.microsoft.com/office/drawing/2014/chartex" xmlns:cx1="http://schemas.microsoft.com/office/drawing/2015/9/8/chartex" xmlns:cx2="http://schemas.microsoft.com/office/drawing/2015/10/21/chartex" xmlns:cx3="http://schemas.microsoft.com/office/drawing/2016/5/9/chartex" xmlns:cx4="http://schemas.microsoft.com/office/drawing/2016/5/10/chartex" xmlns:cx5="http://schemas.microsoft.com/office/drawing/2016/5/11/chartex" xmlns:cx6="http://schemas.microsoft.com/office/drawing/2016/5/12/chartex" xmlns:cx7="http://schemas.microsoft.com/office/drawing/2016/5/13/chartex" xmlns:cx8="http://schemas.microsoft.com/office/drawing/2016/5/14/chartex" xmlns:mc="http://schemas.openxmlformats.org/markup-compatibility/2006" xmlns:aink="http://schemas.microsoft.com/office/drawing/2016/ink" xmlns:am3d="http://schemas.microsoft.com/office/drawing/2017/model3d" xmlns:o="urn:schemas-microsoft-com:office:office" xmlns:r="http://schemas.openxmlformats.org/officeDocument/2006/relationships" xmlns:m="http://schemas.openxmlformats.org/officeDocument/2006/math" xmlns:v="urn:schemas-microsoft-com:vml" xmlns:wp14="http://schemas.microsoft.com/office/word/2010/wordprocessingDrawing" xmlns:wp="http://schemas.openxmlformats.org/drawingml/2006/wordprocessingDrawing" xmlns:w10="urn:schemas-microsoft-com:office:word" xmlns:w="http://schemas.openxmlformats.org/wordprocessingml/2006/main" xmlns:w14="http://schemas.microsoft.com/office/word/2010/wordml" xmlns:w15="http://schemas.microsoft.com/office/word/2012/wordml" xmlns:w16cex="http://schemas.microsoft.com/office/word/2018/wordml/cex" xmlns:w16cid="http://schemas.microsoft.com/office/word/2016/wordml/cid" xmlns:w16="http://schemas.microsoft.com/office/word/2018/wordml" xmlns:w16se="http://schemas.microsoft.com/office/word/2015/wordml/symex" xmlns:wpg="http://schemas.microsoft.com/office/word/2010/wordprocessingGroup" xmlns:wpi="http://schemas.microsoft.com/office/word/2010/wordprocessingInk" xmlns:wne="http://schemas.microsoft.com/office/word/2006/wordml" xmlns:wps="http://schemas.microsoft.com/office/word/2010/wordprocessingShape" mc:Ignorable="w14 w15 w16se w16cid w16 w16cex wp14">
+<w:footnotes xmlns:wpc="http://schemas.microsoft.com/office/word/2010/wordprocessingCanvas" xmlns:cx="http://schemas.microsoft.com/office/drawing/2014/chartex" xmlns:cx1="http://schemas.microsoft.com/office/drawing/2015/9/8/chartex" xmlns:cx2="http://schemas.microsoft.com/office/drawing/2015/10/21/chartex" xmlns:cx3="http://schemas.microsoft.com/office/drawing/2016/5/9/chartex" xmlns:cx4="http://schemas.microsoft.com/office/drawing/2016/5/10/chartex" xmlns:cx5="http://schemas.microsoft.com/office/drawing/2016/5/11/chartex" xmlns:cx6="http://schemas.microsoft.com/office/drawing/2016/5/12/chartex" xmlns:cx7="http://schemas.microsoft.com/office/drawing/2016/5/13/chartex" xmlns:cx8="http://schemas.microsoft.com/office/drawing/2016/5/14/chartex" xmlns:mc="http://schemas.openxmlformats.org/markup-compatibility/2006" xmlns:aink="http://schemas.microsoft.com/office/drawing/2016/ink" xmlns:am3d="http://schemas.microsoft.com/office/drawing/2017/model3d" xmlns:o="urn:schemas-microsoft-com:office:office" xmlns:r="http://schemas.openxmlformats.org/officeDocument/2006/relationships" xmlns:m="http://schemas.openxmlformats.org/officeDocument/2006/math" xmlns:v="urn:schemas-microsoft-com:vml" xmlns:wp14="http://schemas.microsoft.com/office/word/2010/wordprocessingDrawing" xmlns:wp="http://schemas.openxmlformats.org/drawingml/2006/wordprocessingDrawing" xmlns:w10="urn:schemas-microsoft-com:office:word" xmlns:w="http://schemas.openxmlformats.org/wordprocessingml/2006/main" xmlns:w14="http://schemas.microsoft.com/office/word/2010/wordml" xmlns:w15="http://schemas.microsoft.com/office/word/2012/wordml" xmlns:w16cid="http://schemas.microsoft.com/office/word/2016/wordml/cid" xmlns:w16se="http://schemas.microsoft.com/office/word/2015/wordml/symex" xmlns:wpg="http://schemas.microsoft.com/office/word/2010/wordprocessingGroup" xmlns:wpi="http://schemas.microsoft.com/office/word/2010/wordprocessingInk" xmlns:wne="http://schemas.microsoft.com/office/word/2006/wordml" xmlns:wps="http://schemas.microsoft.com/office/word/2010/wordprocessingShape" mc:Ignorable="w14 w15 w16se w16cid wp14">
   <w:footnote w:type="separator" w:id="-1">
     <w:p>
       <w:r>
@@ -5713,7 +7732,7 @@
 </file>
 
 <file path=word/header1.xml><?xml version="1.0" encoding="utf-8"?>
-<w:hdr xmlns:wpc="http://schemas.microsoft.com/office/word/2010/wordprocessingCanvas" xmlns:cx="http://schemas.microsoft.com/office/drawing/2014/chartex" xmlns:cx1="http://schemas.microsoft.com/office/drawing/2015/9/8/chartex" xmlns:cx2="http://schemas.microsoft.com/office/drawing/2015/10/21/chartex" xmlns:cx3="http://schemas.microsoft.com/office/drawing/2016/5/9/chartex" xmlns:cx4="http://schemas.microsoft.com/office/drawing/2016/5/10/chartex" xmlns:cx5="http://schemas.microsoft.com/office/drawing/2016/5/11/chartex" xmlns:cx6="http://schemas.microsoft.com/office/drawing/2016/5/12/chartex" xmlns:cx7="http://schemas.microsoft.com/office/drawing/2016/5/13/chartex" xmlns:cx8="http://schemas.microsoft.com/office/drawing/2016/5/14/chartex" xmlns:mc="http://schemas.openxmlformats.org/markup-compatibility/2006" xmlns:aink="http://schemas.microsoft.com/office/drawing/2016/ink" xmlns:am3d="http://schemas.microsoft.com/office/drawing/2017/model3d" xmlns:o="urn:schemas-microsoft-com:office:office" xmlns:r="http://schemas.openxmlformats.org/officeDocument/2006/relationships" xmlns:m="http://schemas.openxmlformats.org/officeDocument/2006/math" xmlns:v="urn:schemas-microsoft-com:vml" xmlns:wp14="http://schemas.microsoft.com/office/word/2010/wordprocessingDrawing" xmlns:wp="http://schemas.openxmlformats.org/drawingml/2006/wordprocessingDrawing" xmlns:w10="urn:schemas-microsoft-com:office:word" xmlns:w="http://schemas.openxmlformats.org/wordprocessingml/2006/main" xmlns:w14="http://schemas.microsoft.com/office/word/2010/wordml" xmlns:w15="http://schemas.microsoft.com/office/word/2012/wordml" xmlns:w16cex="http://schemas.microsoft.com/office/word/2018/wordml/cex" xmlns:w16cid="http://schemas.microsoft.com/office/word/2016/wordml/cid" xmlns:w16="http://schemas.microsoft.com/office/word/2018/wordml" xmlns:w16se="http://schemas.microsoft.com/office/word/2015/wordml/symex" xmlns:wpg="http://schemas.microsoft.com/office/word/2010/wordprocessingGroup" xmlns:wpi="http://schemas.microsoft.com/office/word/2010/wordprocessingInk" xmlns:wne="http://schemas.microsoft.com/office/word/2006/wordml" xmlns:wps="http://schemas.microsoft.com/office/word/2010/wordprocessingShape" mc:Ignorable="w14 w15 w16se w16cid w16 w16cex wp14">
+<w:hdr xmlns:wpc="http://schemas.microsoft.com/office/word/2010/wordprocessingCanvas" xmlns:cx="http://schemas.microsoft.com/office/drawing/2014/chartex" xmlns:cx1="http://schemas.microsoft.com/office/drawing/2015/9/8/chartex" xmlns:cx2="http://schemas.microsoft.com/office/drawing/2015/10/21/chartex" xmlns:cx3="http://schemas.microsoft.com/office/drawing/2016/5/9/chartex" xmlns:cx4="http://schemas.microsoft.com/office/drawing/2016/5/10/chartex" xmlns:cx5="http://schemas.microsoft.com/office/drawing/2016/5/11/chartex" xmlns:cx6="http://schemas.microsoft.com/office/drawing/2016/5/12/chartex" xmlns:cx7="http://schemas.microsoft.com/office/drawing/2016/5/13/chartex" xmlns:cx8="http://schemas.microsoft.com/office/drawing/2016/5/14/chartex" xmlns:mc="http://schemas.openxmlformats.org/markup-compatibility/2006" xmlns:aink="http://schemas.microsoft.com/office/drawing/2016/ink" xmlns:am3d="http://schemas.microsoft.com/office/drawing/2017/model3d" xmlns:o="urn:schemas-microsoft-com:office:office" xmlns:r="http://schemas.openxmlformats.org/officeDocument/2006/relationships" xmlns:m="http://schemas.openxmlformats.org/officeDocument/2006/math" xmlns:v="urn:schemas-microsoft-com:vml" xmlns:wp14="http://schemas.microsoft.com/office/word/2010/wordprocessingDrawing" xmlns:wp="http://schemas.openxmlformats.org/drawingml/2006/wordprocessingDrawing" xmlns:w10="urn:schemas-microsoft-com:office:word" xmlns:w="http://schemas.openxmlformats.org/wordprocessingml/2006/main" xmlns:w14="http://schemas.microsoft.com/office/word/2010/wordml" xmlns:w15="http://schemas.microsoft.com/office/word/2012/wordml" xmlns:w16cid="http://schemas.microsoft.com/office/word/2016/wordml/cid" xmlns:w16se="http://schemas.microsoft.com/office/word/2015/wordml/symex" xmlns:wpg="http://schemas.microsoft.com/office/word/2010/wordprocessingGroup" xmlns:wpi="http://schemas.microsoft.com/office/word/2010/wordprocessingInk" xmlns:wne="http://schemas.microsoft.com/office/word/2006/wordml" xmlns:wps="http://schemas.microsoft.com/office/word/2010/wordprocessingShape" mc:Ignorable="w14 w15 w16se w16cid wp14">
   <w:p>
     <w:pPr>
       <w:pStyle w:val="Header"/>
@@ -5870,7 +7889,7 @@
 </file>
 
 <file path=word/header2.xml><?xml version="1.0" encoding="utf-8"?>
-<w:hdr xmlns:wpc="http://schemas.microsoft.com/office/word/2010/wordprocessingCanvas" xmlns:cx="http://schemas.microsoft.com/office/drawing/2014/chartex" xmlns:cx1="http://schemas.microsoft.com/office/drawing/2015/9/8/chartex" xmlns:cx2="http://schemas.microsoft.com/office/drawing/2015/10/21/chartex" xmlns:cx3="http://schemas.microsoft.com/office/drawing/2016/5/9/chartex" xmlns:cx4="http://schemas.microsoft.com/office/drawing/2016/5/10/chartex" xmlns:cx5="http://schemas.microsoft.com/office/drawing/2016/5/11/chartex" xmlns:cx6="http://schemas.microsoft.com/office/drawing/2016/5/12/chartex" xmlns:cx7="http://schemas.microsoft.com/office/drawing/2016/5/13/chartex" xmlns:cx8="http://schemas.microsoft.com/office/drawing/2016/5/14/chartex" xmlns:mc="http://schemas.openxmlformats.org/markup-compatibility/2006" xmlns:aink="http://schemas.microsoft.com/office/drawing/2016/ink" xmlns:am3d="http://schemas.microsoft.com/office/drawing/2017/model3d" xmlns:o="urn:schemas-microsoft-com:office:office" xmlns:r="http://schemas.openxmlformats.org/officeDocument/2006/relationships" xmlns:m="http://schemas.openxmlformats.org/officeDocument/2006/math" xmlns:v="urn:schemas-microsoft-com:vml" xmlns:wp14="http://schemas.microsoft.com/office/word/2010/wordprocessingDrawing" xmlns:wp="http://schemas.openxmlformats.org/drawingml/2006/wordprocessingDrawing" xmlns:w10="urn:schemas-microsoft-com:office:word" xmlns:w="http://schemas.openxmlformats.org/wordprocessingml/2006/main" xmlns:w14="http://schemas.microsoft.com/office/word/2010/wordml" xmlns:w15="http://schemas.microsoft.com/office/word/2012/wordml" xmlns:w16cex="http://schemas.microsoft.com/office/word/2018/wordml/cex" xmlns:w16cid="http://schemas.microsoft.com/office/word/2016/wordml/cid" xmlns:w16="http://schemas.microsoft.com/office/word/2018/wordml" xmlns:w16se="http://schemas.microsoft.com/office/word/2015/wordml/symex" xmlns:wpg="http://schemas.microsoft.com/office/word/2010/wordprocessingGroup" xmlns:wpi="http://schemas.microsoft.com/office/word/2010/wordprocessingInk" xmlns:wne="http://schemas.microsoft.com/office/word/2006/wordml" xmlns:wps="http://schemas.microsoft.com/office/word/2010/wordprocessingShape" mc:Ignorable="w14 w15 w16se w16cid w16 w16cex wp14">
+<w:hdr xmlns:wpc="http://schemas.microsoft.com/office/word/2010/wordprocessingCanvas" xmlns:cx="http://schemas.microsoft.com/office/drawing/2014/chartex" xmlns:cx1="http://schemas.microsoft.com/office/drawing/2015/9/8/chartex" xmlns:cx2="http://schemas.microsoft.com/office/drawing/2015/10/21/chartex" xmlns:cx3="http://schemas.microsoft.com/office/drawing/2016/5/9/chartex" xmlns:cx4="http://schemas.microsoft.com/office/drawing/2016/5/10/chartex" xmlns:cx5="http://schemas.microsoft.com/office/drawing/2016/5/11/chartex" xmlns:cx6="http://schemas.microsoft.com/office/drawing/2016/5/12/chartex" xmlns:cx7="http://schemas.microsoft.com/office/drawing/2016/5/13/chartex" xmlns:cx8="http://schemas.microsoft.com/office/drawing/2016/5/14/chartex" xmlns:mc="http://schemas.openxmlformats.org/markup-compatibility/2006" xmlns:aink="http://schemas.microsoft.com/office/drawing/2016/ink" xmlns:am3d="http://schemas.microsoft.com/office/drawing/2017/model3d" xmlns:o="urn:schemas-microsoft-com:office:office" xmlns:r="http://schemas.openxmlformats.org/officeDocument/2006/relationships" xmlns:m="http://schemas.openxmlformats.org/officeDocument/2006/math" xmlns:v="urn:schemas-microsoft-com:vml" xmlns:wp14="http://schemas.microsoft.com/office/word/2010/wordprocessingDrawing" xmlns:wp="http://schemas.openxmlformats.org/drawingml/2006/wordprocessingDrawing" xmlns:w10="urn:schemas-microsoft-com:office:word" xmlns:w="http://schemas.openxmlformats.org/wordprocessingml/2006/main" xmlns:w14="http://schemas.microsoft.com/office/word/2010/wordml" xmlns:w15="http://schemas.microsoft.com/office/word/2012/wordml" xmlns:w16cid="http://schemas.microsoft.com/office/word/2016/wordml/cid" xmlns:w16se="http://schemas.microsoft.com/office/word/2015/wordml/symex" xmlns:wpg="http://schemas.microsoft.com/office/word/2010/wordprocessingGroup" xmlns:wpi="http://schemas.microsoft.com/office/word/2010/wordprocessingInk" xmlns:wne="http://schemas.microsoft.com/office/word/2006/wordml" xmlns:wps="http://schemas.microsoft.com/office/word/2010/wordprocessingShape" mc:Ignorable="w14 w15 w16se w16cid wp14">
   <w:p>
     <w:pPr>
       <w:pStyle w:val="Header"/>
@@ -6025,7 +8044,7 @@
 </file>
 
 <file path=word/numbering.xml><?xml version="1.0" encoding="utf-8"?>
-<w:numbering xmlns:wpc="http://schemas.microsoft.com/office/word/2010/wordprocessingCanvas" xmlns:cx="http://schemas.microsoft.com/office/drawing/2014/chartex" xmlns:cx1="http://schemas.microsoft.com/office/drawing/2015/9/8/chartex" xmlns:cx2="http://schemas.microsoft.com/office/drawing/2015/10/21/chartex" xmlns:cx3="http://schemas.microsoft.com/office/drawing/2016/5/9/chartex" xmlns:cx4="http://schemas.microsoft.com/office/drawing/2016/5/10/chartex" xmlns:cx5="http://schemas.microsoft.com/office/drawing/2016/5/11/chartex" xmlns:cx6="http://schemas.microsoft.com/office/drawing/2016/5/12/chartex" xmlns:cx7="http://schemas.microsoft.com/office/drawing/2016/5/13/chartex" xmlns:cx8="http://schemas.microsoft.com/office/drawing/2016/5/14/chartex" xmlns:mc="http://schemas.openxmlformats.org/markup-compatibility/2006" xmlns:aink="http://schemas.microsoft.com/office/drawing/2016/ink" xmlns:am3d="http://schemas.microsoft.com/office/drawing/2017/model3d" xmlns:o="urn:schemas-microsoft-com:office:office" xmlns:r="http://schemas.openxmlformats.org/officeDocument/2006/relationships" xmlns:m="http://schemas.openxmlformats.org/officeDocument/2006/math" xmlns:v="urn:schemas-microsoft-com:vml" xmlns:wp14="http://schemas.microsoft.com/office/word/2010/wordprocessingDrawing" xmlns:wp="http://schemas.openxmlformats.org/drawingml/2006/wordprocessingDrawing" xmlns:w10="urn:schemas-microsoft-com:office:word" xmlns:w="http://schemas.openxmlformats.org/wordprocessingml/2006/main" xmlns:w14="http://schemas.microsoft.com/office/word/2010/wordml" xmlns:w15="http://schemas.microsoft.com/office/word/2012/wordml" xmlns:w16cex="http://schemas.microsoft.com/office/word/2018/wordml/cex" xmlns:w16cid="http://schemas.microsoft.com/office/word/2016/wordml/cid" xmlns:w16="http://schemas.microsoft.com/office/word/2018/wordml" xmlns:w16se="http://schemas.microsoft.com/office/word/2015/wordml/symex" xmlns:wpg="http://schemas.microsoft.com/office/word/2010/wordprocessingGroup" xmlns:wpi="http://schemas.microsoft.com/office/word/2010/wordprocessingInk" xmlns:wne="http://schemas.microsoft.com/office/word/2006/wordml" xmlns:wps="http://schemas.microsoft.com/office/word/2010/wordprocessingShape" mc:Ignorable="w14 w15 w16se w16cid w16 w16cex wp14">
+<w:numbering xmlns:wpc="http://schemas.microsoft.com/office/word/2010/wordprocessingCanvas" xmlns:cx="http://schemas.microsoft.com/office/drawing/2014/chartex" xmlns:cx1="http://schemas.microsoft.com/office/drawing/2015/9/8/chartex" xmlns:cx2="http://schemas.microsoft.com/office/drawing/2015/10/21/chartex" xmlns:cx3="http://schemas.microsoft.com/office/drawing/2016/5/9/chartex" xmlns:cx4="http://schemas.microsoft.com/office/drawing/2016/5/10/chartex" xmlns:cx5="http://schemas.microsoft.com/office/drawing/2016/5/11/chartex" xmlns:cx6="http://schemas.microsoft.com/office/drawing/2016/5/12/chartex" xmlns:cx7="http://schemas.microsoft.com/office/drawing/2016/5/13/chartex" xmlns:cx8="http://schemas.microsoft.com/office/drawing/2016/5/14/chartex" xmlns:mc="http://schemas.openxmlformats.org/markup-compatibility/2006" xmlns:aink="http://schemas.microsoft.com/office/drawing/2016/ink" xmlns:am3d="http://schemas.microsoft.com/office/drawing/2017/model3d" xmlns:o="urn:schemas-microsoft-com:office:office" xmlns:r="http://schemas.openxmlformats.org/officeDocument/2006/relationships" xmlns:m="http://schemas.openxmlformats.org/officeDocument/2006/math" xmlns:v="urn:schemas-microsoft-com:vml" xmlns:wp14="http://schemas.microsoft.com/office/word/2010/wordprocessingDrawing" xmlns:wp="http://schemas.openxmlformats.org/drawingml/2006/wordprocessingDrawing" xmlns:w10="urn:schemas-microsoft-com:office:word" xmlns:w="http://schemas.openxmlformats.org/wordprocessingml/2006/main" xmlns:w14="http://schemas.microsoft.com/office/word/2010/wordml" xmlns:w15="http://schemas.microsoft.com/office/word/2012/wordml" xmlns:w16cid="http://schemas.microsoft.com/office/word/2016/wordml/cid" xmlns:w16se="http://schemas.microsoft.com/office/word/2015/wordml/symex" xmlns:wpg="http://schemas.microsoft.com/office/word/2010/wordprocessingGroup" xmlns:wpi="http://schemas.microsoft.com/office/word/2010/wordprocessingInk" xmlns:wne="http://schemas.microsoft.com/office/word/2006/wordml" xmlns:wps="http://schemas.microsoft.com/office/word/2010/wordprocessingShape" mc:Ignorable="w14 w15 w16se w16cid wp14">
   <w:abstractNum w:abstractNumId="0" w15:restartNumberingAfterBreak="0">
     <w:nsid w:val="0526417F"/>
     <w:multiLevelType w:val="hybridMultilevel"/>
@@ -7004,7 +9023,7 @@
 </file>
 
 <file path=word/styles.xml><?xml version="1.0" encoding="utf-8"?>
-<w:styles xmlns:mc="http://schemas.openxmlformats.org/markup-compatibility/2006" xmlns:r="http://schemas.openxmlformats.org/officeDocument/2006/relationships" xmlns:w="http://schemas.openxmlformats.org/wordprocessingml/2006/main" xmlns:w14="http://schemas.microsoft.com/office/word/2010/wordml" xmlns:w15="http://schemas.microsoft.com/office/word/2012/wordml" xmlns:w16cex="http://schemas.microsoft.com/office/word/2018/wordml/cex" xmlns:w16cid="http://schemas.microsoft.com/office/word/2016/wordml/cid" xmlns:w16="http://schemas.microsoft.com/office/word/2018/wordml" xmlns:w16se="http://schemas.microsoft.com/office/word/2015/wordml/symex" mc:Ignorable="w14 w15 w16se w16cid w16 w16cex">
+<w:styles xmlns:mc="http://schemas.openxmlformats.org/markup-compatibility/2006" xmlns:r="http://schemas.openxmlformats.org/officeDocument/2006/relationships" xmlns:w="http://schemas.openxmlformats.org/wordprocessingml/2006/main" xmlns:w14="http://schemas.microsoft.com/office/word/2010/wordml" xmlns:w15="http://schemas.microsoft.com/office/word/2012/wordml" xmlns:w16cid="http://schemas.microsoft.com/office/word/2016/wordml/cid" xmlns:w16se="http://schemas.microsoft.com/office/word/2015/wordml/symex" mc:Ignorable="w14 w15 w16se w16cid">
   <w:docDefaults>
     <w:rPrDefault>
       <w:rPr>
@@ -8478,7 +10497,7 @@
 </file>
 
 <file path=word/glossary/document.xml><?xml version="1.0" encoding="utf-8"?>
-<w:glossaryDocument xmlns:wpc="http://schemas.microsoft.com/office/word/2010/wordprocessingCanvas" xmlns:cx="http://schemas.microsoft.com/office/drawing/2014/chartex" xmlns:cx1="http://schemas.microsoft.com/office/drawing/2015/9/8/chartex" xmlns:cx2="http://schemas.microsoft.com/office/drawing/2015/10/21/chartex" xmlns:cx3="http://schemas.microsoft.com/office/drawing/2016/5/9/chartex" xmlns:cx4="http://schemas.microsoft.com/office/drawing/2016/5/10/chartex" xmlns:cx5="http://schemas.microsoft.com/office/drawing/2016/5/11/chartex" xmlns:cx6="http://schemas.microsoft.com/office/drawing/2016/5/12/chartex" xmlns:cx7="http://schemas.microsoft.com/office/drawing/2016/5/13/chartex" xmlns:cx8="http://schemas.microsoft.com/office/drawing/2016/5/14/chartex" xmlns:mc="http://schemas.openxmlformats.org/markup-compatibility/2006" xmlns:aink="http://schemas.microsoft.com/office/drawing/2016/ink" xmlns:am3d="http://schemas.microsoft.com/office/drawing/2017/model3d" xmlns:o="urn:schemas-microsoft-com:office:office" xmlns:r="http://schemas.openxmlformats.org/officeDocument/2006/relationships" xmlns:m="http://schemas.openxmlformats.org/officeDocument/2006/math" xmlns:v="urn:schemas-microsoft-com:vml" xmlns:wp14="http://schemas.microsoft.com/office/word/2010/wordprocessingDrawing" xmlns:wp="http://schemas.openxmlformats.org/drawingml/2006/wordprocessingDrawing" xmlns:w10="urn:schemas-microsoft-com:office:word" xmlns:w="http://schemas.openxmlformats.org/wordprocessingml/2006/main" xmlns:w14="http://schemas.microsoft.com/office/word/2010/wordml" xmlns:w15="http://schemas.microsoft.com/office/word/2012/wordml" xmlns:w16cex="http://schemas.microsoft.com/office/word/2018/wordml/cex" xmlns:w16cid="http://schemas.microsoft.com/office/word/2016/wordml/cid" xmlns:w16="http://schemas.microsoft.com/office/word/2018/wordml" xmlns:w16se="http://schemas.microsoft.com/office/word/2015/wordml/symex" xmlns:wpg="http://schemas.microsoft.com/office/word/2010/wordprocessingGroup" xmlns:wpi="http://schemas.microsoft.com/office/word/2010/wordprocessingInk" xmlns:wne="http://schemas.microsoft.com/office/word/2006/wordml" xmlns:wps="http://schemas.microsoft.com/office/word/2010/wordprocessingShape" mc:Ignorable="w14 w15 w16se w16cid w16 w16cex wp14">
+<w:glossaryDocument xmlns:wpc="http://schemas.microsoft.com/office/word/2010/wordprocessingCanvas" xmlns:cx="http://schemas.microsoft.com/office/drawing/2014/chartex" xmlns:cx1="http://schemas.microsoft.com/office/drawing/2015/9/8/chartex" xmlns:cx2="http://schemas.microsoft.com/office/drawing/2015/10/21/chartex" xmlns:cx3="http://schemas.microsoft.com/office/drawing/2016/5/9/chartex" xmlns:cx4="http://schemas.microsoft.com/office/drawing/2016/5/10/chartex" xmlns:cx5="http://schemas.microsoft.com/office/drawing/2016/5/11/chartex" xmlns:cx6="http://schemas.microsoft.com/office/drawing/2016/5/12/chartex" xmlns:cx7="http://schemas.microsoft.com/office/drawing/2016/5/13/chartex" xmlns:cx8="http://schemas.microsoft.com/office/drawing/2016/5/14/chartex" xmlns:mc="http://schemas.openxmlformats.org/markup-compatibility/2006" xmlns:aink="http://schemas.microsoft.com/office/drawing/2016/ink" xmlns:am3d="http://schemas.microsoft.com/office/drawing/2017/model3d" xmlns:o="urn:schemas-microsoft-com:office:office" xmlns:r="http://schemas.openxmlformats.org/officeDocument/2006/relationships" xmlns:m="http://schemas.openxmlformats.org/officeDocument/2006/math" xmlns:v="urn:schemas-microsoft-com:vml" xmlns:wp14="http://schemas.microsoft.com/office/word/2010/wordprocessingDrawing" xmlns:wp="http://schemas.openxmlformats.org/drawingml/2006/wordprocessingDrawing" xmlns:w10="urn:schemas-microsoft-com:office:word" xmlns:w="http://schemas.openxmlformats.org/wordprocessingml/2006/main" xmlns:w14="http://schemas.microsoft.com/office/word/2010/wordml" xmlns:w15="http://schemas.microsoft.com/office/word/2012/wordml" xmlns:w16cid="http://schemas.microsoft.com/office/word/2016/wordml/cid" xmlns:w16se="http://schemas.microsoft.com/office/word/2015/wordml/symex" xmlns:wpg="http://schemas.microsoft.com/office/word/2010/wordprocessingGroup" xmlns:wpi="http://schemas.microsoft.com/office/word/2010/wordprocessingInk" xmlns:wne="http://schemas.microsoft.com/office/word/2006/wordml" xmlns:wps="http://schemas.microsoft.com/office/word/2010/wordprocessingShape" mc:Ignorable="w14 w15 w16se w16cid wp14">
   <w:docParts>
     <w:docPart>
       <w:docPartPr>
@@ -8514,13 +10533,13 @@
 </file>
 
 <file path=word/glossary/fontTable.xml><?xml version="1.0" encoding="utf-8"?>
-<w:fonts xmlns:mc="http://schemas.openxmlformats.org/markup-compatibility/2006" xmlns:r="http://schemas.openxmlformats.org/officeDocument/2006/relationships" xmlns:w="http://schemas.openxmlformats.org/wordprocessingml/2006/main" xmlns:w14="http://schemas.microsoft.com/office/word/2010/wordml" xmlns:w15="http://schemas.microsoft.com/office/word/2012/wordml" xmlns:w16cex="http://schemas.microsoft.com/office/word/2018/wordml/cex" xmlns:w16cid="http://schemas.microsoft.com/office/word/2016/wordml/cid" xmlns:w16="http://schemas.microsoft.com/office/word/2018/wordml" xmlns:w16se="http://schemas.microsoft.com/office/word/2015/wordml/symex" mc:Ignorable="w14 w15 w16se w16cid w16 w16cex">
+<w:fonts xmlns:mc="http://schemas.openxmlformats.org/markup-compatibility/2006" xmlns:r="http://schemas.openxmlformats.org/officeDocument/2006/relationships" xmlns:w="http://schemas.openxmlformats.org/wordprocessingml/2006/main" xmlns:w14="http://schemas.microsoft.com/office/word/2010/wordml" xmlns:w15="http://schemas.microsoft.com/office/word/2012/wordml" xmlns:w16cid="http://schemas.microsoft.com/office/word/2016/wordml/cid" xmlns:w16se="http://schemas.microsoft.com/office/word/2015/wordml/symex" mc:Ignorable="w14 w15 w16se w16cid">
   <w:font w:name="Times New Roman">
     <w:panose1 w:val="02020603050405020304"/>
     <w:charset w:val="00"/>
     <w:family w:val="roman"/>
     <w:pitch w:val="variable"/>
-    <w:sig w:usb0="E0002EFF" w:usb1="C000785B" w:usb2="00000009" w:usb3="00000000" w:csb0="000001FF" w:csb1="00000000"/>
+    <w:sig w:usb0="E0002AFF" w:usb1="C0007843" w:usb2="00000009" w:usb3="00000000" w:csb0="000001FF" w:csb1="00000000"/>
   </w:font>
   <w:font w:name="Symbol">
     <w:panose1 w:val="05050102010706020507"/>
@@ -8555,7 +10574,7 @@
     <w:charset w:val="00"/>
     <w:family w:val="swiss"/>
     <w:pitch w:val="variable"/>
-    <w:sig w:usb0="E0002EFF" w:usb1="C000785B" w:usb2="00000009" w:usb3="00000000" w:csb0="000001FF" w:csb1="00000000"/>
+    <w:sig w:usb0="E0002AFF" w:usb1="C0007843" w:usb2="00000009" w:usb3="00000000" w:csb0="000001FF" w:csb1="00000000"/>
   </w:font>
   <w:font w:name="HelveticaNeueLT Com 65 Md">
     <w:altName w:val="Arial"/>
@@ -8569,7 +10588,7 @@
     <w:charset w:val="00"/>
     <w:family w:val="roman"/>
     <w:pitch w:val="variable"/>
-    <w:sig w:usb0="E00006FF" w:usb1="420024FF" w:usb2="02000000" w:usb3="00000000" w:csb0="0000019F" w:csb1="00000000"/>
+    <w:sig w:usb0="A00002EF" w:usb1="4000004B" w:usb2="00000000" w:usb3="00000000" w:csb0="0000009F" w:csb1="00000000"/>
   </w:font>
   <w:font w:name="Tahoma">
     <w:panose1 w:val="020B0604030504040204"/>
@@ -8597,20 +10616,20 @@
     <w:charset w:val="00"/>
     <w:family w:val="swiss"/>
     <w:pitch w:val="variable"/>
-    <w:sig w:usb0="E4002EFF" w:usb1="C000247B" w:usb2="00000009" w:usb3="00000000" w:csb0="000001FF" w:csb1="00000000"/>
+    <w:sig w:usb0="E00002FF" w:usb1="4000ACFF" w:usb2="00000001" w:usb3="00000000" w:csb0="0000019F" w:csb1="00000000"/>
   </w:font>
   <w:font w:name="Calibri Light">
     <w:panose1 w:val="020F0302020204030204"/>
     <w:charset w:val="00"/>
     <w:family w:val="swiss"/>
     <w:pitch w:val="variable"/>
-    <w:sig w:usb0="E4002EFF" w:usb1="C000247B" w:usb2="00000009" w:usb3="00000000" w:csb0="000001FF" w:csb1="00000000"/>
+    <w:sig w:usb0="A00002EF" w:usb1="4000207B" w:usb2="00000000" w:usb3="00000000" w:csb0="0000009F" w:csb1="00000000"/>
   </w:font>
 </w:fonts>
 </file>
 
 <file path=word/glossary/settings.xml><?xml version="1.0" encoding="utf-8"?>
-<w:settings xmlns:mc="http://schemas.openxmlformats.org/markup-compatibility/2006" xmlns:o="urn:schemas-microsoft-com:office:office" xmlns:r="http://schemas.openxmlformats.org/officeDocument/2006/relationships" xmlns:m="http://schemas.openxmlformats.org/officeDocument/2006/math" xmlns:v="urn:schemas-microsoft-com:vml" xmlns:w10="urn:schemas-microsoft-com:office:word" xmlns:w="http://schemas.openxmlformats.org/wordprocessingml/2006/main" xmlns:w14="http://schemas.microsoft.com/office/word/2010/wordml" xmlns:w15="http://schemas.microsoft.com/office/word/2012/wordml" xmlns:w16cex="http://schemas.microsoft.com/office/word/2018/wordml/cex" xmlns:w16cid="http://schemas.microsoft.com/office/word/2016/wordml/cid" xmlns:w16="http://schemas.microsoft.com/office/word/2018/wordml" xmlns:w16se="http://schemas.microsoft.com/office/word/2015/wordml/symex" xmlns:sl="http://schemas.openxmlformats.org/schemaLibrary/2006/main" mc:Ignorable="w14 w15 w16se w16cid w16 w16cex">
+<w:settings xmlns:mc="http://schemas.openxmlformats.org/markup-compatibility/2006" xmlns:o="urn:schemas-microsoft-com:office:office" xmlns:r="http://schemas.openxmlformats.org/officeDocument/2006/relationships" xmlns:m="http://schemas.openxmlformats.org/officeDocument/2006/math" xmlns:v="urn:schemas-microsoft-com:vml" xmlns:w10="urn:schemas-microsoft-com:office:word" xmlns:w="http://schemas.openxmlformats.org/wordprocessingml/2006/main" xmlns:w14="http://schemas.microsoft.com/office/word/2010/wordml" xmlns:w15="http://schemas.microsoft.com/office/word/2012/wordml" xmlns:w16cid="http://schemas.microsoft.com/office/word/2016/wordml/cid" xmlns:w16se="http://schemas.microsoft.com/office/word/2015/wordml/symex" xmlns:sl="http://schemas.openxmlformats.org/schemaLibrary/2006/main" mc:Ignorable="w14 w15 w16se w16cid">
   <w:view w:val="normal"/>
   <w:defaultTabStop w:val="708"/>
   <w:hyphenationZone w:val="425"/>
@@ -8641,6 +10660,7 @@
     <w:rsid w:val="003A2A77"/>
     <w:rsid w:val="0058434B"/>
     <w:rsid w:val="005B36A8"/>
+    <w:rsid w:val="005E3191"/>
     <w:rsid w:val="006439E2"/>
     <w:rsid w:val="00650859"/>
     <w:rsid w:val="006E259E"/>
@@ -8702,7 +10722,7 @@
 </file>
 
 <file path=word/glossary/styles.xml><?xml version="1.0" encoding="utf-8"?>
-<w:styles xmlns:mc="http://schemas.openxmlformats.org/markup-compatibility/2006" xmlns:r="http://schemas.openxmlformats.org/officeDocument/2006/relationships" xmlns:w="http://schemas.openxmlformats.org/wordprocessingml/2006/main" xmlns:w14="http://schemas.microsoft.com/office/word/2010/wordml" xmlns:w15="http://schemas.microsoft.com/office/word/2012/wordml" xmlns:w16cex="http://schemas.microsoft.com/office/word/2018/wordml/cex" xmlns:w16cid="http://schemas.microsoft.com/office/word/2016/wordml/cid" xmlns:w16="http://schemas.microsoft.com/office/word/2018/wordml" xmlns:w16se="http://schemas.microsoft.com/office/word/2015/wordml/symex" mc:Ignorable="w14 w15 w16se w16cid w16 w16cex">
+<w:styles xmlns:mc="http://schemas.openxmlformats.org/markup-compatibility/2006" xmlns:r="http://schemas.openxmlformats.org/officeDocument/2006/relationships" xmlns:w="http://schemas.openxmlformats.org/wordprocessingml/2006/main" xmlns:w14="http://schemas.microsoft.com/office/word/2010/wordml" xmlns:w15="http://schemas.microsoft.com/office/word/2012/wordml" xmlns:w16cid="http://schemas.microsoft.com/office/word/2016/wordml/cid" xmlns:w16se="http://schemas.microsoft.com/office/word/2015/wordml/symex" mc:Ignorable="w14 w15 w16se w16cid">
   <w:docDefaults>
     <w:rPrDefault>
       <w:rPr>
@@ -9143,7 +11163,7 @@
 </file>
 
 <file path=word/glossary/webSettings.xml><?xml version="1.0" encoding="utf-8"?>
-<w:webSettings xmlns:mc="http://schemas.openxmlformats.org/markup-compatibility/2006" xmlns:r="http://schemas.openxmlformats.org/officeDocument/2006/relationships" xmlns:w="http://schemas.openxmlformats.org/wordprocessingml/2006/main" xmlns:w14="http://schemas.microsoft.com/office/word/2010/wordml" xmlns:w15="http://schemas.microsoft.com/office/word/2012/wordml" xmlns:w16cex="http://schemas.microsoft.com/office/word/2018/wordml/cex" xmlns:w16cid="http://schemas.microsoft.com/office/word/2016/wordml/cid" xmlns:w16="http://schemas.microsoft.com/office/word/2018/wordml" xmlns:w16se="http://schemas.microsoft.com/office/word/2015/wordml/symex" mc:Ignorable="w14 w15 w16se w16cid w16 w16cex">
+<w:webSettings xmlns:mc="http://schemas.openxmlformats.org/markup-compatibility/2006" xmlns:r="http://schemas.openxmlformats.org/officeDocument/2006/relationships" xmlns:w="http://schemas.openxmlformats.org/wordprocessingml/2006/main" xmlns:w14="http://schemas.microsoft.com/office/word/2010/wordml" xmlns:w15="http://schemas.microsoft.com/office/word/2012/wordml" xmlns:w16cid="http://schemas.microsoft.com/office/word/2016/wordml/cid" xmlns:w16se="http://schemas.microsoft.com/office/word/2015/wordml/symex" mc:Ignorable="w14 w15 w16se w16cid">
   <w:optimizeForBrowser/>
   <w:allowPNG/>
 </w:webSettings>
@@ -9462,7 +11482,7 @@
 </file>
 
 <file path=customXml/itemProps1.xml><?xml version="1.0" encoding="utf-8"?>
-<ds:datastoreItem xmlns:ds="http://schemas.openxmlformats.org/officeDocument/2006/customXml" ds:itemID="{2F0452D4-AFBA-402C-9EDC-6764A05D41D7}">
+<ds:datastoreItem xmlns:ds="http://schemas.openxmlformats.org/officeDocument/2006/customXml" ds:itemID="{4C9FF211-A55F-4D9D-8BA1-C2DF7AF4CC9F}">
   <ds:schemaRefs>
     <ds:schemaRef ds:uri="http://schemas.openxmlformats.org/officeDocument/2006/bibliography"/>
   </ds:schemaRefs>

</xml_diff>

<commit_message>
Ignored generated zip file from git. Updated c example PDF.
</commit_message>
<xml_diff>
--- a/MethodSCRIPTExample_C/MethodSCRIPT_Example_C.docx
+++ b/MethodSCRIPTExample_C/MethodSCRIPT_Example_C.docx
@@ -448,8 +448,16 @@
         <w:rPr>
           <w:lang w:val="en-US"/>
         </w:rPr>
-        <w:t>August 12</w:t>
-      </w:r>
+        <w:t>August 1</w:t>
+      </w:r>
+      <w:r>
+        <w:rPr>
+          <w:lang w:val="en-US"/>
+        </w:rPr>
+        <w:t>3</w:t>
+      </w:r>
+      <w:bookmarkStart w:id="0" w:name="_GoBack"/>
+      <w:bookmarkEnd w:id="0"/>
       <w:r>
         <w:rPr>
           <w:lang w:val="en-US"/>
@@ -467,53 +475,39 @@
     <w:p>
       <w:pPr>
         <w:rPr>
-          <w:lang w:val="de-DE"/>
-        </w:rPr>
-      </w:pPr>
-      <w:r>
-        <w:rPr>
-          <w:lang w:val="de-DE"/>
+          <w:lang w:val="en-US"/>
+        </w:rPr>
+      </w:pPr>
+      <w:r>
+        <w:rPr>
+          <w:lang w:val="en-US"/>
         </w:rPr>
         <w:t xml:space="preserve">© </w:t>
       </w:r>
       <w:r>
         <w:rPr>
-          <w:lang w:val="de-DE"/>
+          <w:lang w:val="en-US"/>
         </w:rPr>
         <w:t>2020</w:t>
       </w:r>
       <w:r>
         <w:rPr>
-          <w:lang w:val="de-DE"/>
-        </w:rPr>
-        <w:t xml:space="preserve"> </w:t>
-      </w:r>
-      <w:proofErr w:type="spellStart"/>
-      <w:r>
-        <w:rPr>
-          <w:lang w:val="de-DE"/>
-        </w:rPr>
-        <w:t>PalmSens</w:t>
-      </w:r>
-      <w:proofErr w:type="spellEnd"/>
-      <w:r>
-        <w:rPr>
-          <w:lang w:val="de-DE"/>
-        </w:rPr>
-        <w:t xml:space="preserve"> BV</w:t>
-      </w:r>
-    </w:p>
-    <w:p>
-      <w:pPr>
-        <w:rPr>
-          <w:lang w:val="de-DE"/>
-        </w:rPr>
-      </w:pPr>
-    </w:p>
-    <w:p>
-      <w:pPr>
-        <w:rPr>
-          <w:lang w:val="de-DE"/>
+          <w:lang w:val="en-US"/>
+        </w:rPr>
+        <w:t xml:space="preserve"> PalmSens BV</w:t>
+      </w:r>
+    </w:p>
+    <w:p>
+      <w:pPr>
+        <w:rPr>
+          <w:lang w:val="en-US"/>
+        </w:rPr>
+      </w:pPr>
+    </w:p>
+    <w:p>
+      <w:pPr>
+        <w:rPr>
+          <w:lang w:val="en-US"/>
         </w:rPr>
         <w:sectPr>
           <w:headerReference w:type="even" r:id="rId10"/>
@@ -530,7 +524,7 @@
       </w:pPr>
       <w:r>
         <w:rPr>
-          <w:lang w:val="de-DE"/>
+          <w:lang w:val="en-US"/>
         </w:rPr>
         <w:t>www.palmsens.com</w:t>
       </w:r>
@@ -556,7 +550,6 @@
         </w:rPr>
         <w:t xml:space="preserve">The example </w:t>
       </w:r>
-      <w:proofErr w:type="spellStart"/>
       <w:r>
         <w:rPr>
           <w:i/>
@@ -585,7 +578,6 @@
         </w:rPr>
         <w:t>c</w:t>
       </w:r>
-      <w:proofErr w:type="spellEnd"/>
       <w:r>
         <w:rPr>
           <w:lang w:val="en-US"/>
@@ -599,7 +591,6 @@
         </w:rPr>
         <w:t>/</w:t>
       </w:r>
-      <w:proofErr w:type="spellStart"/>
       <w:r>
         <w:rPr>
           <w:i/>
@@ -635,7 +626,6 @@
         </w:rPr>
         <w:t>C</w:t>
       </w:r>
-      <w:proofErr w:type="spellEnd"/>
       <w:r>
         <w:rPr>
           <w:lang w:val="en-US"/>
@@ -706,15 +696,7 @@
         <w:rPr>
           <w:lang w:val="en-US"/>
         </w:rPr>
-        <w:t xml:space="preserve"> using a </w:t>
-      </w:r>
-      <w:bookmarkStart w:id="0" w:name="_GoBack"/>
-      <w:bookmarkEnd w:id="0"/>
-      <w:r>
-        <w:rPr>
-          <w:lang w:val="en-US"/>
-        </w:rPr>
-        <w:t>simple C program which makes use of the MethodSCRIPT SDK (C libraries).</w:t>
+        <w:t xml:space="preserve"> using a simple C program which makes use of the MethodSCRIPT SDK (C libraries).</w:t>
       </w:r>
       <w:r>
         <w:rPr>
@@ -730,7 +712,6 @@
       <w:r>
         <w:t>Basic Console Example (</w:t>
       </w:r>
-      <w:proofErr w:type="spellStart"/>
       <w:r>
         <w:t>MethodS</w:t>
       </w:r>
@@ -740,7 +721,6 @@
       <w:r>
         <w:t>Example.c</w:t>
       </w:r>
-      <w:proofErr w:type="spellEnd"/>
       <w:r>
         <w:t>)</w:t>
       </w:r>
@@ -1116,7 +1096,6 @@
       </w:r>
       <w:bookmarkStart w:id="1" w:name="OLE_LINK2"/>
       <w:bookmarkStart w:id="2" w:name="OLE_LINK3"/>
-      <w:proofErr w:type="spellStart"/>
       <w:r>
         <w:rPr>
           <w:i/>
@@ -1135,7 +1114,6 @@
         </w:rPr>
         <w:t>.c</w:t>
       </w:r>
-      <w:proofErr w:type="spellEnd"/>
       <w:r>
         <w:rPr>
           <w:iCs/>
@@ -1226,39 +1204,7 @@
           <w:iCs/>
           <w:lang w:val="en-GB"/>
         </w:rPr>
-        <w:t xml:space="preserve">The functions in the code snippet below are the necessary read/write functions defined in the C example. </w:t>
-      </w:r>
-      <w:proofErr w:type="spellStart"/>
-      <w:r>
-        <w:rPr>
-          <w:iCs/>
-          <w:lang w:val="en-GB"/>
-        </w:rPr>
-        <w:t>WriteToDevice</w:t>
-      </w:r>
-      <w:proofErr w:type="spellEnd"/>
-      <w:r>
-        <w:rPr>
-          <w:iCs/>
-          <w:lang w:val="en-GB"/>
-        </w:rPr>
-        <w:t xml:space="preserve"> writes a char to the EmStat Pico and </w:t>
-      </w:r>
-      <w:proofErr w:type="spellStart"/>
-      <w:r>
-        <w:rPr>
-          <w:iCs/>
-          <w:lang w:val="en-GB"/>
-        </w:rPr>
-        <w:t>ReadFromDevice</w:t>
-      </w:r>
-      <w:proofErr w:type="spellEnd"/>
-      <w:r>
-        <w:rPr>
-          <w:iCs/>
-          <w:lang w:val="en-GB"/>
-        </w:rPr>
-        <w:t xml:space="preserve"> returns the first byte from the read buffer as soon as there is data available in the buffer. </w:t>
+        <w:t xml:space="preserve">The functions in the code snippet below are the necessary read/write functions defined in the C example. WriteToDevice writes a char to the EmStat Pico and ReadFromDevice returns the first byte from the read buffer as soon as there is data available in the buffer. </w:t>
       </w:r>
     </w:p>
     <w:p>
@@ -1309,23 +1255,7 @@
                 <w:rFonts w:ascii="Courier New" w:hAnsi="Courier New" w:cs="Courier New"/>
                 <w:lang w:val="en-US"/>
               </w:rPr>
-              <w:t xml:space="preserve">int </w:t>
-            </w:r>
-            <w:proofErr w:type="spellStart"/>
-            <w:r>
-              <w:rPr>
-                <w:rFonts w:ascii="Courier New" w:hAnsi="Courier New" w:cs="Courier New"/>
-                <w:lang w:val="en-US"/>
-              </w:rPr>
-              <w:t>WriteToDevice</w:t>
-            </w:r>
-            <w:proofErr w:type="spellEnd"/>
-            <w:r>
-              <w:rPr>
-                <w:rFonts w:ascii="Courier New" w:hAnsi="Courier New" w:cs="Courier New"/>
-                <w:lang w:val="en-US"/>
-              </w:rPr>
-              <w:t>(char c)</w:t>
+              <w:t>int WriteToDevice(char c)</w:t>
             </w:r>
           </w:p>
           <w:p>
@@ -1356,23 +1286,7 @@
                 <w:lang w:val="en-US"/>
               </w:rPr>
               <w:tab/>
-              <w:t xml:space="preserve">char </w:t>
-            </w:r>
-            <w:proofErr w:type="spellStart"/>
-            <w:r>
-              <w:rPr>
-                <w:rFonts w:ascii="Courier New" w:hAnsi="Courier New" w:cs="Courier New"/>
-                <w:lang w:val="en-US"/>
-              </w:rPr>
-              <w:t>writeChar</w:t>
-            </w:r>
-            <w:proofErr w:type="spellEnd"/>
-            <w:r>
-              <w:rPr>
-                <w:rFonts w:ascii="Courier New" w:hAnsi="Courier New" w:cs="Courier New"/>
-                <w:lang w:val="en-US"/>
-              </w:rPr>
-              <w:t>[2] = {c,'\0'};</w:t>
+              <w:t>char writeChar[2] = {c,'\0'};</w:t>
             </w:r>
           </w:p>
           <w:p>
@@ -1388,71 +1302,7 @@
                 <w:lang w:val="en-US"/>
               </w:rPr>
               <w:tab/>
-              <w:t>if (</w:t>
-            </w:r>
-            <w:proofErr w:type="spellStart"/>
-            <w:r>
-              <w:rPr>
-                <w:rFonts w:ascii="Courier New" w:hAnsi="Courier New" w:cs="Courier New"/>
-                <w:lang w:val="en-US"/>
-              </w:rPr>
-              <w:t>WriteFile</w:t>
-            </w:r>
-            <w:proofErr w:type="spellEnd"/>
-            <w:r>
-              <w:rPr>
-                <w:rFonts w:ascii="Courier New" w:hAnsi="Courier New" w:cs="Courier New"/>
-                <w:lang w:val="en-US"/>
-              </w:rPr>
-              <w:t>(</w:t>
-            </w:r>
-            <w:proofErr w:type="spellStart"/>
-            <w:r>
-              <w:rPr>
-                <w:rFonts w:ascii="Courier New" w:hAnsi="Courier New" w:cs="Courier New"/>
-                <w:lang w:val="en-US"/>
-              </w:rPr>
-              <w:t>hCom</w:t>
-            </w:r>
-            <w:proofErr w:type="spellEnd"/>
-            <w:r>
-              <w:rPr>
-                <w:rFonts w:ascii="Courier New" w:hAnsi="Courier New" w:cs="Courier New"/>
-                <w:lang w:val="en-US"/>
-              </w:rPr>
-              <w:t xml:space="preserve">, </w:t>
-            </w:r>
-            <w:proofErr w:type="spellStart"/>
-            <w:r>
-              <w:rPr>
-                <w:rFonts w:ascii="Courier New" w:hAnsi="Courier New" w:cs="Courier New"/>
-                <w:lang w:val="en-US"/>
-              </w:rPr>
-              <w:t>writeChar</w:t>
-            </w:r>
-            <w:proofErr w:type="spellEnd"/>
-            <w:r>
-              <w:rPr>
-                <w:rFonts w:ascii="Courier New" w:hAnsi="Courier New" w:cs="Courier New"/>
-                <w:lang w:val="en-US"/>
-              </w:rPr>
-              <w:t>, 1, &amp;</w:t>
-            </w:r>
-            <w:proofErr w:type="spellStart"/>
-            <w:r>
-              <w:rPr>
-                <w:rFonts w:ascii="Courier New" w:hAnsi="Courier New" w:cs="Courier New"/>
-                <w:lang w:val="en-US"/>
-              </w:rPr>
-              <w:t>dwBytesWritten</w:t>
-            </w:r>
-            <w:proofErr w:type="spellEnd"/>
-            <w:r>
-              <w:rPr>
-                <w:rFonts w:ascii="Courier New" w:hAnsi="Courier New" w:cs="Courier New"/>
-                <w:lang w:val="en-US"/>
-              </w:rPr>
-              <w:t>, NULL))</w:t>
+              <w:t>if (WriteFile(hCom, writeChar, 1, &amp;dwBytesWritten, NULL))</w:t>
             </w:r>
           </w:p>
           <w:p>
@@ -1561,23 +1411,7 @@
                 <w:rFonts w:ascii="Courier New" w:hAnsi="Courier New" w:cs="Courier New"/>
                 <w:lang w:val="en-US"/>
               </w:rPr>
-              <w:t xml:space="preserve">int </w:t>
-            </w:r>
-            <w:proofErr w:type="spellStart"/>
-            <w:r>
-              <w:rPr>
-                <w:rFonts w:ascii="Courier New" w:hAnsi="Courier New" w:cs="Courier New"/>
-                <w:lang w:val="en-US"/>
-              </w:rPr>
-              <w:t>ReadFromDevice</w:t>
-            </w:r>
-            <w:proofErr w:type="spellEnd"/>
-            <w:r>
-              <w:rPr>
-                <w:rFonts w:ascii="Courier New" w:hAnsi="Courier New" w:cs="Courier New"/>
-                <w:lang w:val="en-US"/>
-              </w:rPr>
-              <w:t>()</w:t>
+              <w:t>int ReadFromDevice()</w:t>
             </w:r>
           </w:p>
           <w:p>
@@ -1608,23 +1442,7 @@
                 <w:lang w:val="en-US"/>
               </w:rPr>
               <w:tab/>
-              <w:t xml:space="preserve">char </w:t>
-            </w:r>
-            <w:proofErr w:type="spellStart"/>
-            <w:r>
-              <w:rPr>
-                <w:rFonts w:ascii="Courier New" w:hAnsi="Courier New" w:cs="Courier New"/>
-                <w:lang w:val="en-US"/>
-              </w:rPr>
-              <w:t>tempChar</w:t>
-            </w:r>
-            <w:proofErr w:type="spellEnd"/>
-            <w:r>
-              <w:rPr>
-                <w:rFonts w:ascii="Courier New" w:hAnsi="Courier New" w:cs="Courier New"/>
-                <w:lang w:val="en-US"/>
-              </w:rPr>
-              <w:t xml:space="preserve">; </w:t>
+              <w:t xml:space="preserve">char tempChar; </w:t>
             </w:r>
             <w:r>
               <w:rPr>
@@ -1655,23 +1473,7 @@
                 <w:lang w:val="en-US"/>
               </w:rPr>
               <w:tab/>
-              <w:t xml:space="preserve">DWORD </w:t>
-            </w:r>
-            <w:proofErr w:type="spellStart"/>
-            <w:r>
-              <w:rPr>
-                <w:rFonts w:ascii="Courier New" w:hAnsi="Courier New" w:cs="Courier New"/>
-                <w:lang w:val="en-US"/>
-              </w:rPr>
-              <w:t>noBytesRead</w:t>
-            </w:r>
-            <w:proofErr w:type="spellEnd"/>
-            <w:r>
-              <w:rPr>
-                <w:rFonts w:ascii="Courier New" w:hAnsi="Courier New" w:cs="Courier New"/>
-                <w:lang w:val="en-US"/>
-              </w:rPr>
-              <w:t>;</w:t>
+              <w:t>DWORD noBytesRead;</w:t>
             </w:r>
           </w:p>
           <w:p>
@@ -1687,38 +1489,7 @@
                 <w:lang w:val="en-US"/>
               </w:rPr>
               <w:tab/>
-            </w:r>
-            <w:proofErr w:type="spellStart"/>
-            <w:r>
-              <w:rPr>
-                <w:rFonts w:ascii="Courier New" w:hAnsi="Courier New" w:cs="Courier New"/>
-                <w:lang w:val="en-US"/>
-              </w:rPr>
-              <w:t>ReadFile</w:t>
-            </w:r>
-            <w:proofErr w:type="spellEnd"/>
-            <w:r>
-              <w:rPr>
-                <w:rFonts w:ascii="Courier New" w:hAnsi="Courier New" w:cs="Courier New"/>
-                <w:lang w:val="en-US"/>
-              </w:rPr>
-              <w:t>(</w:t>
-            </w:r>
-            <w:proofErr w:type="spellStart"/>
-            <w:r>
-              <w:rPr>
-                <w:rFonts w:ascii="Courier New" w:hAnsi="Courier New" w:cs="Courier New"/>
-                <w:lang w:val="en-US"/>
-              </w:rPr>
-              <w:t>hCom</w:t>
-            </w:r>
-            <w:proofErr w:type="spellEnd"/>
-            <w:r>
-              <w:rPr>
-                <w:rFonts w:ascii="Courier New" w:hAnsi="Courier New" w:cs="Courier New"/>
-                <w:lang w:val="en-US"/>
-              </w:rPr>
-              <w:t xml:space="preserve">, </w:t>
+              <w:t xml:space="preserve">ReadFile(hCom, </w:t>
             </w:r>
             <w:r>
               <w:rPr>
@@ -1762,23 +1533,7 @@
                 <w:rFonts w:ascii="Courier New" w:hAnsi="Courier New" w:cs="Courier New"/>
                 <w:lang w:val="en-US"/>
               </w:rPr>
-              <w:t>&amp;</w:t>
-            </w:r>
-            <w:proofErr w:type="spellStart"/>
-            <w:r>
-              <w:rPr>
-                <w:rFonts w:ascii="Courier New" w:hAnsi="Courier New" w:cs="Courier New"/>
-                <w:lang w:val="en-US"/>
-              </w:rPr>
-              <w:t>tempChar</w:t>
-            </w:r>
-            <w:proofErr w:type="spellEnd"/>
-            <w:r>
-              <w:rPr>
-                <w:rFonts w:ascii="Courier New" w:hAnsi="Courier New" w:cs="Courier New"/>
-                <w:lang w:val="en-US"/>
-              </w:rPr>
-              <w:t xml:space="preserve">, </w:t>
+              <w:t xml:space="preserve">&amp;tempChar, </w:t>
             </w:r>
             <w:r>
               <w:rPr>
@@ -1817,37 +1572,12 @@
               </w:rPr>
               <w:tab/>
             </w:r>
-            <w:proofErr w:type="spellStart"/>
-            <w:r>
-              <w:rPr>
-                <w:rFonts w:ascii="Courier New" w:hAnsi="Courier New" w:cs="Courier New"/>
-                <w:lang w:val="en-US"/>
-              </w:rPr>
-              <w:t>sizeof</w:t>
-            </w:r>
-            <w:proofErr w:type="spellEnd"/>
-            <w:r>
-              <w:rPr>
-                <w:rFonts w:ascii="Courier New" w:hAnsi="Courier New" w:cs="Courier New"/>
-                <w:lang w:val="en-US"/>
-              </w:rPr>
-              <w:t>(</w:t>
-            </w:r>
-            <w:proofErr w:type="spellStart"/>
-            <w:r>
-              <w:rPr>
-                <w:rFonts w:ascii="Courier New" w:hAnsi="Courier New" w:cs="Courier New"/>
-                <w:lang w:val="en-US"/>
-              </w:rPr>
-              <w:t>tempChar</w:t>
-            </w:r>
-            <w:proofErr w:type="spellEnd"/>
-            <w:r>
-              <w:rPr>
-                <w:rFonts w:ascii="Courier New" w:hAnsi="Courier New" w:cs="Courier New"/>
-                <w:lang w:val="en-US"/>
-              </w:rPr>
-              <w:t>),</w:t>
+            <w:r>
+              <w:rPr>
+                <w:rFonts w:ascii="Courier New" w:hAnsi="Courier New" w:cs="Courier New"/>
+                <w:lang w:val="en-US"/>
+              </w:rPr>
+              <w:t>sizeof(tempChar),</w:t>
             </w:r>
             <w:r>
               <w:rPr>
@@ -1855,17 +1585,8 @@
                 <w:lang w:val="en-US"/>
               </w:rPr>
               <w:tab/>
-              <w:t xml:space="preserve">// Size of </w:t>
-            </w:r>
-            <w:proofErr w:type="spellStart"/>
-            <w:r>
-              <w:rPr>
-                <w:rFonts w:ascii="Courier New" w:hAnsi="Courier New" w:cs="Courier New"/>
-                <w:lang w:val="en-US"/>
-              </w:rPr>
-              <w:t>TempChar</w:t>
-            </w:r>
-            <w:proofErr w:type="spellEnd"/>
+              <w:t>// Size of TempChar</w:t>
+            </w:r>
           </w:p>
           <w:p>
             <w:pPr>
@@ -1893,23 +1614,7 @@
                 <w:rFonts w:ascii="Courier New" w:hAnsi="Courier New" w:cs="Courier New"/>
                 <w:lang w:val="en-US"/>
               </w:rPr>
-              <w:t>&amp;</w:t>
-            </w:r>
-            <w:proofErr w:type="spellStart"/>
-            <w:r>
-              <w:rPr>
-                <w:rFonts w:ascii="Courier New" w:hAnsi="Courier New" w:cs="Courier New"/>
-                <w:lang w:val="en-US"/>
-              </w:rPr>
-              <w:t>noBytesRead</w:t>
-            </w:r>
-            <w:proofErr w:type="spellEnd"/>
-            <w:r>
-              <w:rPr>
-                <w:rFonts w:ascii="Courier New" w:hAnsi="Courier New" w:cs="Courier New"/>
-                <w:lang w:val="en-US"/>
-              </w:rPr>
-              <w:t xml:space="preserve">, </w:t>
+              <w:t xml:space="preserve">&amp;noBytesRead, </w:t>
             </w:r>
             <w:r>
               <w:rPr>
@@ -1978,55 +1683,7 @@
                 <w:lang w:val="en-US"/>
               </w:rPr>
               <w:tab/>
-              <w:t>if(</w:t>
-            </w:r>
-            <w:proofErr w:type="spellStart"/>
-            <w:r>
-              <w:rPr>
-                <w:rFonts w:ascii="Courier New" w:hAnsi="Courier New" w:cs="Courier New"/>
-                <w:lang w:val="en-US"/>
-              </w:rPr>
-              <w:t>noBytesRead</w:t>
-            </w:r>
-            <w:proofErr w:type="spellEnd"/>
-            <w:r>
-              <w:rPr>
-                <w:rFonts w:ascii="Courier New" w:hAnsi="Courier New" w:cs="Courier New"/>
-                <w:lang w:val="en-US"/>
-              </w:rPr>
-              <w:t xml:space="preserve"> != </w:t>
-            </w:r>
-            <w:proofErr w:type="spellStart"/>
-            <w:r>
-              <w:rPr>
-                <w:rFonts w:ascii="Courier New" w:hAnsi="Courier New" w:cs="Courier New"/>
-                <w:lang w:val="en-US"/>
-              </w:rPr>
-              <w:t>sizeof</w:t>
-            </w:r>
-            <w:proofErr w:type="spellEnd"/>
-            <w:r>
-              <w:rPr>
-                <w:rFonts w:ascii="Courier New" w:hAnsi="Courier New" w:cs="Courier New"/>
-                <w:lang w:val="en-US"/>
-              </w:rPr>
-              <w:t>(</w:t>
-            </w:r>
-            <w:proofErr w:type="spellStart"/>
-            <w:r>
-              <w:rPr>
-                <w:rFonts w:ascii="Courier New" w:hAnsi="Courier New" w:cs="Courier New"/>
-                <w:lang w:val="en-US"/>
-              </w:rPr>
-              <w:t>tempChar</w:t>
-            </w:r>
-            <w:proofErr w:type="spellEnd"/>
-            <w:r>
-              <w:rPr>
-                <w:rFonts w:ascii="Courier New" w:hAnsi="Courier New" w:cs="Courier New"/>
-                <w:lang w:val="en-US"/>
-              </w:rPr>
-              <w:t>))</w:t>
+              <w:t>if(noBytesRead != sizeof(tempChar))</w:t>
             </w:r>
           </w:p>
           <w:p>
@@ -2080,23 +1737,7 @@
                 <w:lang w:val="en-US"/>
               </w:rPr>
               <w:tab/>
-              <w:t>return (int)</w:t>
-            </w:r>
-            <w:proofErr w:type="spellStart"/>
-            <w:r>
-              <w:rPr>
-                <w:rFonts w:ascii="Courier New" w:hAnsi="Courier New" w:cs="Courier New"/>
-                <w:lang w:val="en-US"/>
-              </w:rPr>
-              <w:t>tempChar</w:t>
-            </w:r>
-            <w:proofErr w:type="spellEnd"/>
-            <w:r>
-              <w:rPr>
-                <w:rFonts w:ascii="Courier New" w:hAnsi="Courier New" w:cs="Courier New"/>
-                <w:lang w:val="en-US"/>
-              </w:rPr>
-              <w:t>;</w:t>
+              <w:t>return (int)tempChar;</w:t>
             </w:r>
           </w:p>
           <w:p>
@@ -2136,7 +1777,6 @@
         </w:rPr>
         <w:t xml:space="preserve">The read/write functions are required to initiate the </w:t>
       </w:r>
-      <w:proofErr w:type="spellStart"/>
       <w:r>
         <w:rPr>
           <w:i/>
@@ -2145,7 +1785,6 @@
         </w:rPr>
         <w:t>MSComm</w:t>
       </w:r>
-      <w:proofErr w:type="spellEnd"/>
       <w:r>
         <w:rPr>
           <w:iCs/>
@@ -2189,105 +1828,19 @@
                 <w:rFonts w:ascii="Courier New" w:hAnsi="Courier New" w:cs="Courier New"/>
               </w:rPr>
             </w:pPr>
-            <w:proofErr w:type="spellStart"/>
-            <w:r>
-              <w:rPr>
-                <w:rFonts w:ascii="Courier New" w:hAnsi="Courier New" w:cs="Courier New"/>
-              </w:rPr>
-              <w:t>MSComm</w:t>
-            </w:r>
-            <w:proofErr w:type="spellEnd"/>
-            <w:r>
-              <w:rPr>
-                <w:rFonts w:ascii="Courier New" w:hAnsi="Courier New" w:cs="Courier New"/>
-              </w:rPr>
-              <w:t xml:space="preserve"> </w:t>
-            </w:r>
-            <w:proofErr w:type="spellStart"/>
-            <w:r>
-              <w:rPr>
-                <w:rFonts w:ascii="Courier New" w:hAnsi="Courier New" w:cs="Courier New"/>
-              </w:rPr>
-              <w:t>msComm</w:t>
-            </w:r>
-            <w:proofErr w:type="spellEnd"/>
-            <w:r>
-              <w:rPr>
-                <w:rFonts w:ascii="Courier New" w:hAnsi="Courier New" w:cs="Courier New"/>
-              </w:rPr>
-              <w:t>;</w:t>
+            <w:r>
+              <w:rPr>
+                <w:rFonts w:ascii="Courier New" w:hAnsi="Courier New" w:cs="Courier New"/>
+              </w:rPr>
+              <w:t>MSComm msComm;</w:t>
             </w:r>
           </w:p>
           <w:p>
-            <w:proofErr w:type="spellStart"/>
-            <w:r>
-              <w:rPr>
-                <w:rFonts w:ascii="Courier New" w:hAnsi="Courier New" w:cs="Courier New"/>
-              </w:rPr>
-              <w:t>RetCode</w:t>
-            </w:r>
-            <w:proofErr w:type="spellEnd"/>
-            <w:r>
-              <w:rPr>
-                <w:rFonts w:ascii="Courier New" w:hAnsi="Courier New" w:cs="Courier New"/>
-              </w:rPr>
-              <w:t xml:space="preserve"> code = </w:t>
-            </w:r>
-            <w:proofErr w:type="spellStart"/>
-            <w:r>
-              <w:rPr>
-                <w:rFonts w:ascii="Courier New" w:hAnsi="Courier New" w:cs="Courier New"/>
-              </w:rPr>
-              <w:t>MSCommInit</w:t>
-            </w:r>
-            <w:proofErr w:type="spellEnd"/>
-            <w:r>
-              <w:rPr>
-                <w:rFonts w:ascii="Courier New" w:hAnsi="Courier New" w:cs="Courier New"/>
-              </w:rPr>
-              <w:t>(&amp;</w:t>
-            </w:r>
-            <w:proofErr w:type="spellStart"/>
-            <w:r>
-              <w:rPr>
-                <w:rFonts w:ascii="Courier New" w:hAnsi="Courier New" w:cs="Courier New"/>
-              </w:rPr>
-              <w:t>msComm</w:t>
-            </w:r>
-            <w:proofErr w:type="spellEnd"/>
-            <w:r>
-              <w:rPr>
-                <w:rFonts w:ascii="Courier New" w:hAnsi="Courier New" w:cs="Courier New"/>
-              </w:rPr>
-              <w:t>, &amp;</w:t>
-            </w:r>
-            <w:proofErr w:type="spellStart"/>
-            <w:r>
-              <w:rPr>
-                <w:rFonts w:ascii="Courier New" w:hAnsi="Courier New" w:cs="Courier New"/>
-              </w:rPr>
-              <w:t>WriteToDevice</w:t>
-            </w:r>
-            <w:proofErr w:type="spellEnd"/>
-            <w:r>
-              <w:rPr>
-                <w:rFonts w:ascii="Courier New" w:hAnsi="Courier New" w:cs="Courier New"/>
-              </w:rPr>
-              <w:t>, &amp;</w:t>
-            </w:r>
-            <w:proofErr w:type="spellStart"/>
-            <w:r>
-              <w:rPr>
-                <w:rFonts w:ascii="Courier New" w:hAnsi="Courier New" w:cs="Courier New"/>
-              </w:rPr>
-              <w:t>ReadFromDevice</w:t>
-            </w:r>
-            <w:proofErr w:type="spellEnd"/>
-            <w:r>
-              <w:rPr>
-                <w:rFonts w:ascii="Courier New" w:hAnsi="Courier New" w:cs="Courier New"/>
-              </w:rPr>
-              <w:t>);</w:t>
+            <w:r>
+              <w:rPr>
+                <w:rFonts w:ascii="Courier New" w:hAnsi="Courier New" w:cs="Courier New"/>
+              </w:rPr>
+              <w:t>RetCode code = MSCommInit(&amp;msComm, &amp;WriteToDevice, &amp;ReadFromDevice);</w:t>
             </w:r>
           </w:p>
         </w:tc>
@@ -2340,21 +1893,7 @@
         <w:rPr>
           <w:lang w:val="en-US"/>
         </w:rPr>
-        <w:t xml:space="preserve">Windows API. In order to use the Windows API for serial communication, the </w:t>
-      </w:r>
-      <w:proofErr w:type="spellStart"/>
-      <w:r>
-        <w:rPr>
-          <w:lang w:val="en-US"/>
-        </w:rPr>
-        <w:t>windows.h</w:t>
-      </w:r>
-      <w:proofErr w:type="spellEnd"/>
-      <w:r>
-        <w:rPr>
-          <w:lang w:val="en-US"/>
-        </w:rPr>
-        <w:t xml:space="preserve"> header has to be included in the C program’s header file as shown below. </w:t>
+        <w:t xml:space="preserve">Windows API. In order to use the Windows API for serial communication, the windows.h header has to be included in the C program’s header file as shown below. </w:t>
       </w:r>
     </w:p>
     <w:p>
@@ -2395,35 +1934,7 @@
               <w:rPr>
                 <w:rFonts w:ascii="Courier New" w:hAnsi="Courier New" w:cs="Courier New"/>
               </w:rPr>
-              <w:t>#</w:t>
-            </w:r>
-            <w:proofErr w:type="spellStart"/>
-            <w:r>
-              <w:rPr>
-                <w:rFonts w:ascii="Courier New" w:hAnsi="Courier New" w:cs="Courier New"/>
-              </w:rPr>
-              <w:t>include</w:t>
-            </w:r>
-            <w:proofErr w:type="spellEnd"/>
-            <w:r>
-              <w:rPr>
-                <w:rFonts w:ascii="Courier New" w:hAnsi="Courier New" w:cs="Courier New"/>
-              </w:rPr>
-              <w:t xml:space="preserve"> &lt;</w:t>
-            </w:r>
-            <w:proofErr w:type="spellStart"/>
-            <w:r>
-              <w:rPr>
-                <w:rFonts w:ascii="Courier New" w:hAnsi="Courier New" w:cs="Courier New"/>
-              </w:rPr>
-              <w:t>windows.h</w:t>
-            </w:r>
-            <w:proofErr w:type="spellEnd"/>
-            <w:r>
-              <w:rPr>
-                <w:rFonts w:ascii="Courier New" w:hAnsi="Courier New" w:cs="Courier New"/>
-              </w:rPr>
-              <w:t>&gt;</w:t>
+              <w:t>#include &lt;windows.h&gt;</w:t>
             </w:r>
           </w:p>
         </w:tc>
@@ -2448,7 +1959,6 @@
         </w:rPr>
         <w:t xml:space="preserve">A valid handle to the port to which the EmStat Pico is connected is necessary for the read/write functions in the </w:t>
       </w:r>
-      <w:proofErr w:type="spellStart"/>
       <w:r>
         <w:rPr>
           <w:i/>
@@ -2456,7 +1966,6 @@
         </w:rPr>
         <w:t>MSComm</w:t>
       </w:r>
-      <w:proofErr w:type="spellEnd"/>
       <w:r>
         <w:rPr>
           <w:lang w:val="en-US"/>
@@ -2541,7 +2050,6 @@
               </w:rPr>
               <w:t xml:space="preserve">HANDLE </w:t>
             </w:r>
-            <w:proofErr w:type="spellStart"/>
             <w:r>
               <w:rPr>
                 <w:highlight w:val="lightGray"/>
@@ -2549,7 +2057,6 @@
               </w:rPr>
               <w:t>hCom</w:t>
             </w:r>
-            <w:proofErr w:type="spellEnd"/>
             <w:r>
               <w:rPr>
                 <w:lang w:val="en-US"/>
@@ -2578,7 +2085,6 @@
                 <w:lang w:val="en-US"/>
               </w:rPr>
             </w:pPr>
-            <w:proofErr w:type="spellStart"/>
             <w:r>
               <w:rPr>
                 <w:highlight w:val="lightGray"/>
@@ -2586,26 +2092,11 @@
               </w:rPr>
               <w:t>hCom</w:t>
             </w:r>
-            <w:proofErr w:type="spellEnd"/>
-            <w:r>
-              <w:rPr>
-                <w:lang w:val="en-US"/>
-              </w:rPr>
-              <w:t xml:space="preserve"> = </w:t>
-            </w:r>
-            <w:proofErr w:type="spellStart"/>
-            <w:r>
-              <w:rPr>
-                <w:lang w:val="en-US"/>
-              </w:rPr>
-              <w:t>CreateFile</w:t>
-            </w:r>
-            <w:proofErr w:type="spellEnd"/>
-            <w:r>
-              <w:rPr>
-                <w:lang w:val="en-US"/>
-              </w:rPr>
-              <w:t>(</w:t>
+            <w:r>
+              <w:rPr>
+                <w:lang w:val="en-US"/>
+              </w:rPr>
+              <w:t xml:space="preserve"> = CreateFile(</w:t>
             </w:r>
             <w:r>
               <w:rPr>
@@ -2936,35 +2427,7 @@
         <w:rPr>
           <w:lang w:val="en-GB"/>
         </w:rPr>
-        <w:t xml:space="preserve">Once a valid handle is created, settings like baud rate (230400), </w:t>
-      </w:r>
-      <w:proofErr w:type="spellStart"/>
-      <w:r>
-        <w:rPr>
-          <w:lang w:val="en-GB"/>
-        </w:rPr>
-        <w:t>databits</w:t>
-      </w:r>
-      <w:proofErr w:type="spellEnd"/>
-      <w:r>
-        <w:rPr>
-          <w:lang w:val="en-GB"/>
-        </w:rPr>
-        <w:t xml:space="preserve"> (8), parity (None) and </w:t>
-      </w:r>
-      <w:proofErr w:type="spellStart"/>
-      <w:r>
-        <w:rPr>
-          <w:lang w:val="en-GB"/>
-        </w:rPr>
-        <w:t>stopbits</w:t>
-      </w:r>
-      <w:proofErr w:type="spellEnd"/>
-      <w:r>
-        <w:rPr>
-          <w:lang w:val="en-GB"/>
-        </w:rPr>
-        <w:t xml:space="preserve"> (1) has to be set using the Device Control Block (DCB) object. </w:t>
+        <w:t xml:space="preserve">Once a valid handle is created, settings like baud rate (230400), databits (8), parity (None) and stopbits (1) has to be set using the Device Control Block (DCB) object. </w:t>
       </w:r>
     </w:p>
     <w:p>
@@ -2985,6 +2448,9 @@
         </w:rPr>
       </w:pPr>
       <w:r>
+        <w:rPr>
+          <w:lang w:val="en-US"/>
+        </w:rPr>
         <w:br w:type="page"/>
       </w:r>
     </w:p>
@@ -2994,10 +2460,7 @@
       </w:pPr>
       <w:r>
         <w:lastRenderedPageBreak/>
-        <w:t xml:space="preserve">Serial port </w:t>
-      </w:r>
-      <w:r>
-        <w:t>(Linux</w:t>
+        <w:t>Serial port (Linux</w:t>
       </w:r>
       <w:r>
         <w:t xml:space="preserve"> PC</w:t>
@@ -3018,7 +2481,21 @@
           <w:iCs/>
           <w:lang w:val="en-US"/>
         </w:rPr>
-        <w:t xml:space="preserve">The port it will open is configured using the </w:t>
+        <w:t xml:space="preserve">Before opening a serial port the baud rate </w:t>
+      </w:r>
+      <w:r>
+        <w:rPr>
+          <w:iCs/>
+          <w:lang w:val="en-US"/>
+        </w:rPr>
+        <w:t xml:space="preserve">and port name </w:t>
+      </w:r>
+      <w:r>
+        <w:rPr>
+          <w:iCs/>
+          <w:lang w:val="en-US"/>
+        </w:rPr>
+        <w:t xml:space="preserve">has to be configured using the </w:t>
       </w:r>
       <w:r>
         <w:rPr>
@@ -3029,26 +2506,59 @@
       </w:r>
       <w:r>
         <w:rPr>
-          <w:iCs/>
-          <w:lang w:val="en-US"/>
-        </w:rPr>
-        <w:t xml:space="preserve"> define located in “</w:t>
-      </w:r>
-      <w:proofErr w:type="spellStart"/>
-      <w:r>
-        <w:rPr>
-          <w:iCs/>
-          <w:lang w:val="en-US"/>
-        </w:rPr>
-        <w:t>MethodSCRIPTExample.h</w:t>
-      </w:r>
-      <w:proofErr w:type="spellEnd"/>
-      <w:r>
-        <w:rPr>
-          <w:iCs/>
-          <w:lang w:val="en-US"/>
-        </w:rPr>
-        <w:t>”. The serial port of the Pico can be obtained by issuing the following command in the terminal:</w:t>
+          <w:i/>
+          <w:lang w:val="en-US"/>
+        </w:rPr>
+        <w:t xml:space="preserve"> </w:t>
+      </w:r>
+      <w:r>
+        <w:rPr>
+          <w:iCs/>
+          <w:lang w:val="en-US"/>
+        </w:rPr>
+        <w:t>and</w:t>
+      </w:r>
+      <w:r>
+        <w:rPr>
+          <w:i/>
+          <w:lang w:val="en-US"/>
+        </w:rPr>
+        <w:t xml:space="preserve"> </w:t>
+      </w:r>
+      <w:r>
+        <w:rPr>
+          <w:i/>
+          <w:lang w:val="en-US"/>
+        </w:rPr>
+        <w:t>SERIAL_PORT_NAME</w:t>
+      </w:r>
+      <w:r>
+        <w:rPr>
+          <w:i/>
+          <w:lang w:val="en-US"/>
+        </w:rPr>
+        <w:t xml:space="preserve"> </w:t>
+      </w:r>
+      <w:r>
+        <w:rPr>
+          <w:i/>
+          <w:lang w:val="en-US"/>
+        </w:rPr>
+        <w:t>define</w:t>
+      </w:r>
+      <w:r>
+        <w:rPr>
+          <w:i/>
+          <w:lang w:val="en-US"/>
+        </w:rPr>
+        <w:t>s</w:t>
+      </w:r>
+      <w:r>
+        <w:rPr>
+          <w:iCs/>
+          <w:lang w:val="en-US"/>
+        </w:rPr>
+        <w:t xml:space="preserve"> located in “MethodSCRIPTExample.h”. The serial port of the Pico can be obtained by issuing the following command in the terminal:</w:t>
       </w:r>
     </w:p>
     <w:tbl>
@@ -3078,19 +2588,11 @@
                 <w:rFonts w:ascii="Courier New" w:hAnsi="Courier New" w:cs="Courier New"/>
               </w:rPr>
             </w:pPr>
-            <w:proofErr w:type="spellStart"/>
-            <w:r>
-              <w:rPr>
-                <w:rFonts w:ascii="Courier New" w:hAnsi="Courier New" w:cs="Courier New"/>
-              </w:rPr>
-              <w:t>dmesg</w:t>
-            </w:r>
-            <w:proofErr w:type="spellEnd"/>
-            <w:r>
-              <w:rPr>
-                <w:rFonts w:ascii="Courier New" w:hAnsi="Courier New" w:cs="Courier New"/>
-              </w:rPr>
-              <w:t xml:space="preserve"> | grep FTDI</w:t>
+            <w:r>
+              <w:rPr>
+                <w:rFonts w:ascii="Courier New" w:hAnsi="Courier New" w:cs="Courier New"/>
+              </w:rPr>
+              <w:t>dmesg | grep FTDI</w:t>
             </w:r>
           </w:p>
         </w:tc>
@@ -3110,7 +2612,6 @@
         </w:rPr>
         <w:t>It is usually called “</w:t>
       </w:r>
-      <w:proofErr w:type="spellStart"/>
       <w:r>
         <w:rPr>
           <w:iCs/>
@@ -3123,16 +2624,16 @@
           <w:iCs/>
           <w:lang w:val="en-GB"/>
         </w:rPr>
-        <w:t>x</w:t>
-      </w:r>
-      <w:proofErr w:type="spellEnd"/>
-      <w:r>
+        <w:t>x” where x is a number.</w:t>
+      </w:r>
+    </w:p>
+    <w:p>
+      <w:pPr>
         <w:rPr>
           <w:iCs/>
           <w:lang w:val="en-GB"/>
         </w:rPr>
-        <w:t>” where x is a number.</w:t>
-      </w:r>
+      </w:pPr>
     </w:p>
     <w:p>
       <w:pPr>
@@ -3141,84 +2642,47 @@
           <w:lang w:val="en-GB"/>
         </w:rPr>
       </w:pPr>
-    </w:p>
-    <w:p>
-      <w:pPr>
+      <w:r>
         <w:rPr>
           <w:iCs/>
           <w:lang w:val="en-GB"/>
         </w:rPr>
-      </w:pPr>
+        <w:t xml:space="preserve">The example implements the serial communication interface in the file “SerialPort_Linux.c”. This file implement the same C-interface to provide a layer of abstraction. On Linux the serial port can be accessed using the TERMIOS library which </w:t>
+      </w:r>
       <w:r>
         <w:rPr>
           <w:iCs/>
           <w:lang w:val="en-GB"/>
         </w:rPr>
-        <w:t>The example implements the serial communication interface in the file “</w:t>
-      </w:r>
-      <w:proofErr w:type="spellStart"/>
+        <w:t>handles</w:t>
+      </w:r>
       <w:r>
         <w:rPr>
           <w:iCs/>
           <w:lang w:val="en-GB"/>
         </w:rPr>
-        <w:t>SerialPort_Linux.c</w:t>
-      </w:r>
-      <w:proofErr w:type="spellEnd"/>
+        <w:t xml:space="preserve"> the interface as if it is a file and provides open, read, write and close functions. Besides that the port has to be configured using cflags. Note: only baudrates of the type speed_t are supported. The configuration </w:t>
+      </w:r>
       <w:r>
         <w:rPr>
           <w:iCs/>
           <w:lang w:val="en-GB"/>
         </w:rPr>
-        <w:t xml:space="preserve">”. This file implement the same C-interface to provide a layer of abstraction. On Linux the serial port can be accessed using the TERMIOS library which abstracts the interface as if it is a file and provides open, read, write and close functions. Besides that the port has to be configured using </w:t>
-      </w:r>
-      <w:proofErr w:type="spellStart"/>
+        <w:t xml:space="preserve">used in </w:t>
+      </w:r>
       <w:r>
         <w:rPr>
           <w:iCs/>
           <w:lang w:val="en-GB"/>
         </w:rPr>
-        <w:t>cflags</w:t>
-      </w:r>
-      <w:proofErr w:type="spellEnd"/>
+        <w:t>the</w:t>
+      </w:r>
       <w:r>
         <w:rPr>
           <w:iCs/>
           <w:lang w:val="en-GB"/>
         </w:rPr>
-        <w:t xml:space="preserve">. Note: only </w:t>
-      </w:r>
-      <w:proofErr w:type="spellStart"/>
-      <w:r>
-        <w:rPr>
-          <w:iCs/>
-          <w:lang w:val="en-GB"/>
-        </w:rPr>
-        <w:t>baudrates</w:t>
-      </w:r>
-      <w:proofErr w:type="spellEnd"/>
-      <w:r>
-        <w:rPr>
-          <w:iCs/>
-          <w:lang w:val="en-GB"/>
-        </w:rPr>
-        <w:t xml:space="preserve"> of the type </w:t>
-      </w:r>
-      <w:proofErr w:type="spellStart"/>
-      <w:r>
-        <w:rPr>
-          <w:iCs/>
-          <w:lang w:val="en-GB"/>
-        </w:rPr>
-        <w:t>speed_t</w:t>
-      </w:r>
-      <w:proofErr w:type="spellEnd"/>
-      <w:r>
-        <w:rPr>
-          <w:iCs/>
-          <w:lang w:val="en-GB"/>
-        </w:rPr>
-        <w:t xml:space="preserve"> are supported. The exact configuration for this example is as follows:</w:t>
+        <w:t xml:space="preserve"> example is as follows:</w:t>
       </w:r>
     </w:p>
     <w:p>
@@ -3272,25 +2736,7 @@
                 <w:iCs/>
                 <w:lang w:val="en-GB"/>
               </w:rPr>
-              <w:t xml:space="preserve">Set </w:t>
-            </w:r>
-            <w:proofErr w:type="spellStart"/>
-            <w:r>
-              <w:rPr>
-                <w:rFonts w:ascii="Courier New" w:hAnsi="Courier New" w:cs="Courier New"/>
-                <w:iCs/>
-                <w:lang w:val="en-GB"/>
-              </w:rPr>
-              <w:t>baudrate</w:t>
-            </w:r>
-            <w:proofErr w:type="spellEnd"/>
-            <w:r>
-              <w:rPr>
-                <w:rFonts w:ascii="Courier New" w:hAnsi="Courier New" w:cs="Courier New"/>
-                <w:iCs/>
-                <w:lang w:val="en-GB"/>
-              </w:rPr>
-              <w:t xml:space="preserve"> for both input and output</w:t>
+              <w:t>Set baudrate for both input and output</w:t>
             </w:r>
           </w:p>
           <w:p>
@@ -3301,59 +2747,13 @@
                 <w:lang w:val="en-GB"/>
               </w:rPr>
             </w:pPr>
-            <w:proofErr w:type="spellStart"/>
             <w:r>
               <w:rPr>
                 <w:rFonts w:ascii="Courier New" w:hAnsi="Courier New" w:cs="Courier New"/>
                 <w:iCs/>
                 <w:lang w:val="en-GB"/>
               </w:rPr>
-              <w:t>speed_t</w:t>
-            </w:r>
-            <w:proofErr w:type="spellEnd"/>
-            <w:r>
-              <w:rPr>
-                <w:rFonts w:ascii="Courier New" w:hAnsi="Courier New" w:cs="Courier New"/>
-                <w:iCs/>
-                <w:lang w:val="en-GB"/>
-              </w:rPr>
-              <w:t xml:space="preserve"> </w:t>
-            </w:r>
-            <w:proofErr w:type="spellStart"/>
-            <w:r>
-              <w:rPr>
-                <w:rFonts w:ascii="Courier New" w:hAnsi="Courier New" w:cs="Courier New"/>
-                <w:iCs/>
-                <w:lang w:val="en-GB"/>
-              </w:rPr>
-              <w:t>baud_config</w:t>
-            </w:r>
-            <w:proofErr w:type="spellEnd"/>
-            <w:r>
-              <w:rPr>
-                <w:rFonts w:ascii="Courier New" w:hAnsi="Courier New" w:cs="Courier New"/>
-                <w:iCs/>
-                <w:lang w:val="en-GB"/>
-              </w:rPr>
-              <w:t xml:space="preserve"> = </w:t>
-            </w:r>
-            <w:proofErr w:type="spellStart"/>
-            <w:r>
-              <w:rPr>
-                <w:rFonts w:ascii="Courier New" w:hAnsi="Courier New" w:cs="Courier New"/>
-                <w:iCs/>
-                <w:lang w:val="en-GB"/>
-              </w:rPr>
-              <w:t>baud_to_termios</w:t>
-            </w:r>
-            <w:proofErr w:type="spellEnd"/>
-            <w:r>
-              <w:rPr>
-                <w:rFonts w:ascii="Courier New" w:hAnsi="Courier New" w:cs="Courier New"/>
-                <w:iCs/>
-                <w:lang w:val="en-GB"/>
-              </w:rPr>
-              <w:t>(BAUD_RATE);</w:t>
+              <w:t>speed_t baud_config = baud_to_termios(BAUD_RATE);</w:t>
             </w:r>
           </w:p>
           <w:p>
@@ -3364,41 +2764,13 @@
                 <w:lang w:val="en-GB"/>
               </w:rPr>
             </w:pPr>
-            <w:proofErr w:type="spellStart"/>
             <w:r>
               <w:rPr>
                 <w:rFonts w:ascii="Courier New" w:hAnsi="Courier New" w:cs="Courier New"/>
                 <w:iCs/>
                 <w:lang w:val="en-GB"/>
               </w:rPr>
-              <w:t>cfsetispeed</w:t>
-            </w:r>
-            <w:proofErr w:type="spellEnd"/>
-            <w:r>
-              <w:rPr>
-                <w:rFonts w:ascii="Courier New" w:hAnsi="Courier New" w:cs="Courier New"/>
-                <w:iCs/>
-                <w:lang w:val="en-GB"/>
-              </w:rPr>
-              <w:t xml:space="preserve">(&amp;config, </w:t>
-            </w:r>
-            <w:proofErr w:type="spellStart"/>
-            <w:r>
-              <w:rPr>
-                <w:rFonts w:ascii="Courier New" w:hAnsi="Courier New" w:cs="Courier New"/>
-                <w:iCs/>
-                <w:lang w:val="en-GB"/>
-              </w:rPr>
-              <w:t>baud_config</w:t>
-            </w:r>
-            <w:proofErr w:type="spellEnd"/>
-            <w:r>
-              <w:rPr>
-                <w:rFonts w:ascii="Courier New" w:hAnsi="Courier New" w:cs="Courier New"/>
-                <w:iCs/>
-                <w:lang w:val="en-GB"/>
-              </w:rPr>
-              <w:t>);</w:t>
+              <w:t>cfsetispeed(&amp;config, baud_config);</w:t>
             </w:r>
           </w:p>
           <w:p>
@@ -3409,41 +2781,13 @@
                 <w:lang w:val="en-GB"/>
               </w:rPr>
             </w:pPr>
-            <w:proofErr w:type="spellStart"/>
             <w:r>
               <w:rPr>
                 <w:rFonts w:ascii="Courier New" w:hAnsi="Courier New" w:cs="Courier New"/>
                 <w:iCs/>
                 <w:lang w:val="en-GB"/>
               </w:rPr>
-              <w:t>cfsetospeed</w:t>
-            </w:r>
-            <w:proofErr w:type="spellEnd"/>
-            <w:r>
-              <w:rPr>
-                <w:rFonts w:ascii="Courier New" w:hAnsi="Courier New" w:cs="Courier New"/>
-                <w:iCs/>
-                <w:lang w:val="en-GB"/>
-              </w:rPr>
-              <w:t xml:space="preserve">(&amp;config, </w:t>
-            </w:r>
-            <w:proofErr w:type="spellStart"/>
-            <w:r>
-              <w:rPr>
-                <w:rFonts w:ascii="Courier New" w:hAnsi="Courier New" w:cs="Courier New"/>
-                <w:iCs/>
-                <w:lang w:val="en-GB"/>
-              </w:rPr>
-              <w:t>baud_config</w:t>
-            </w:r>
-            <w:proofErr w:type="spellEnd"/>
-            <w:r>
-              <w:rPr>
-                <w:rFonts w:ascii="Courier New" w:hAnsi="Courier New" w:cs="Courier New"/>
-                <w:iCs/>
-                <w:lang w:val="en-GB"/>
-              </w:rPr>
-              <w:t>);</w:t>
+              <w:t>cfsetospeed(&amp;config, baud_config);</w:t>
             </w:r>
           </w:p>
           <w:p>
@@ -3480,23 +2824,13 @@
                 <w:lang w:val="en-GB"/>
               </w:rPr>
             </w:pPr>
-            <w:proofErr w:type="spellStart"/>
             <w:r>
               <w:rPr>
                 <w:rFonts w:ascii="Courier New" w:hAnsi="Courier New" w:cs="Courier New"/>
                 <w:iCs/>
                 <w:lang w:val="en-GB"/>
               </w:rPr>
-              <w:t>config.c_iflag</w:t>
-            </w:r>
-            <w:proofErr w:type="spellEnd"/>
-            <w:r>
-              <w:rPr>
-                <w:rFonts w:ascii="Courier New" w:hAnsi="Courier New" w:cs="Courier New"/>
-                <w:iCs/>
-                <w:lang w:val="en-GB"/>
-              </w:rPr>
-              <w:t xml:space="preserve"> &amp;= ~(IXON | IXOFF | IXANY);</w:t>
+              <w:t>config.c_iflag &amp;= ~(IXON | IXOFF | IXANY);</w:t>
             </w:r>
           </w:p>
           <w:p>
@@ -3533,23 +2867,13 @@
                 <w:lang w:val="en-GB"/>
               </w:rPr>
             </w:pPr>
-            <w:proofErr w:type="spellStart"/>
             <w:r>
               <w:rPr>
                 <w:rFonts w:ascii="Courier New" w:hAnsi="Courier New" w:cs="Courier New"/>
                 <w:iCs/>
                 <w:lang w:val="en-GB"/>
               </w:rPr>
-              <w:t>config.c_lflag</w:t>
-            </w:r>
-            <w:proofErr w:type="spellEnd"/>
-            <w:r>
-              <w:rPr>
-                <w:rFonts w:ascii="Courier New" w:hAnsi="Courier New" w:cs="Courier New"/>
-                <w:iCs/>
-                <w:lang w:val="en-GB"/>
-              </w:rPr>
-              <w:t xml:space="preserve"> &amp;= ~(ICANON | ECHO | ECHOE | ISIG);</w:t>
+              <w:t>config.c_lflag &amp;= ~(ICANON | ECHO | ECHOE | ISIG);</w:t>
             </w:r>
           </w:p>
           <w:p>
@@ -3586,23 +2910,13 @@
                 <w:lang w:val="en-GB"/>
               </w:rPr>
             </w:pPr>
-            <w:proofErr w:type="spellStart"/>
             <w:r>
               <w:rPr>
                 <w:rFonts w:ascii="Courier New" w:hAnsi="Courier New" w:cs="Courier New"/>
                 <w:iCs/>
                 <w:lang w:val="en-GB"/>
               </w:rPr>
-              <w:t>config.c_oflag</w:t>
-            </w:r>
-            <w:proofErr w:type="spellEnd"/>
-            <w:r>
-              <w:rPr>
-                <w:rFonts w:ascii="Courier New" w:hAnsi="Courier New" w:cs="Courier New"/>
-                <w:iCs/>
-                <w:lang w:val="en-GB"/>
-              </w:rPr>
-              <w:t xml:space="preserve"> &amp;= ~OPOST;</w:t>
+              <w:t>config.c_oflag &amp;= ~OPOST;</w:t>
             </w:r>
           </w:p>
           <w:p>
@@ -3639,23 +2953,13 @@
                 <w:lang w:val="en-GB"/>
               </w:rPr>
             </w:pPr>
-            <w:proofErr w:type="spellStart"/>
             <w:r>
               <w:rPr>
                 <w:rFonts w:ascii="Courier New" w:hAnsi="Courier New" w:cs="Courier New"/>
                 <w:iCs/>
                 <w:lang w:val="en-GB"/>
               </w:rPr>
-              <w:t>config.c_cflag</w:t>
-            </w:r>
-            <w:proofErr w:type="spellEnd"/>
-            <w:r>
-              <w:rPr>
-                <w:rFonts w:ascii="Courier New" w:hAnsi="Courier New" w:cs="Courier New"/>
-                <w:iCs/>
-                <w:lang w:val="en-GB"/>
-              </w:rPr>
-              <w:t xml:space="preserve"> &amp;= ~(PARENB | CSTOPB | CSIZE | CRTSCTS);</w:t>
+              <w:t>config.c_cflag &amp;= ~(PARENB | CSTOPB | CSIZE | CRTSCTS);</w:t>
             </w:r>
           </w:p>
           <w:p>
@@ -3665,23 +2969,13 @@
                 <w:lang w:val="en-GB"/>
               </w:rPr>
             </w:pPr>
-            <w:proofErr w:type="spellStart"/>
             <w:r>
               <w:rPr>
                 <w:rFonts w:ascii="Courier New" w:hAnsi="Courier New" w:cs="Courier New"/>
                 <w:iCs/>
                 <w:lang w:val="en-GB"/>
               </w:rPr>
-              <w:t>config.c_cflag</w:t>
-            </w:r>
-            <w:proofErr w:type="spellEnd"/>
-            <w:r>
-              <w:rPr>
-                <w:rFonts w:ascii="Courier New" w:hAnsi="Courier New" w:cs="Courier New"/>
-                <w:iCs/>
-                <w:lang w:val="en-GB"/>
-              </w:rPr>
-              <w:t xml:space="preserve"> |= CS8 |CREAD | CLOCAL;</w:t>
+              <w:t>config.c_cflag |= CS8 |CREAD | CLOCAL;</w:t>
             </w:r>
           </w:p>
         </w:tc>
@@ -3717,20 +3011,32 @@
         </w:rPr>
         <w:t xml:space="preserve">This configuration is set in the </w:t>
       </w:r>
-      <w:proofErr w:type="spellStart"/>
       <w:r>
         <w:rPr>
           <w:lang w:val="en-US"/>
         </w:rPr>
         <w:t>OpenSerialPort</w:t>
       </w:r>
-      <w:proofErr w:type="spellEnd"/>
       <w:r>
         <w:rPr>
           <w:iCs/>
           <w:lang w:val="en-GB"/>
         </w:rPr>
-        <w:t xml:space="preserve"> function of the example. The complete abstracted interface for this example is shown below.</w:t>
+        <w:t xml:space="preserve"> function. The </w:t>
+      </w:r>
+      <w:r>
+        <w:rPr>
+          <w:iCs/>
+          <w:lang w:val="en-GB"/>
+        </w:rPr>
+        <w:t xml:space="preserve">function prototypes for the Windows/Linux C examples are </w:t>
+      </w:r>
+      <w:r>
+        <w:rPr>
+          <w:iCs/>
+          <w:lang w:val="en-GB"/>
+        </w:rPr>
+        <w:t>shown below.</w:t>
       </w:r>
     </w:p>
     <w:p>
@@ -3845,23 +3151,7 @@
                 <w:rFonts w:ascii="Courier New" w:hAnsi="Courier New" w:cs="Courier New"/>
                 <w:lang w:val="en-US"/>
               </w:rPr>
-              <w:t xml:space="preserve">int </w:t>
-            </w:r>
-            <w:proofErr w:type="spellStart"/>
-            <w:r>
-              <w:rPr>
-                <w:rFonts w:ascii="Courier New" w:hAnsi="Courier New" w:cs="Courier New"/>
-                <w:lang w:val="en-US"/>
-              </w:rPr>
-              <w:t>OpenSerialPort</w:t>
-            </w:r>
-            <w:proofErr w:type="spellEnd"/>
-            <w:r>
-              <w:rPr>
-                <w:rFonts w:ascii="Courier New" w:hAnsi="Courier New" w:cs="Courier New"/>
-                <w:lang w:val="en-US"/>
-              </w:rPr>
-              <w:t>();</w:t>
+              <w:t>int OpenSerialPort();</w:t>
             </w:r>
           </w:p>
           <w:p>
@@ -3914,23 +3204,7 @@
                 <w:rFonts w:ascii="Courier New" w:hAnsi="Courier New" w:cs="Courier New"/>
                 <w:lang w:val="en-US"/>
               </w:rPr>
-              <w:t xml:space="preserve">int </w:t>
-            </w:r>
-            <w:proofErr w:type="spellStart"/>
-            <w:r>
-              <w:rPr>
-                <w:rFonts w:ascii="Courier New" w:hAnsi="Courier New" w:cs="Courier New"/>
-                <w:lang w:val="en-US"/>
-              </w:rPr>
-              <w:t>WriteToDevice</w:t>
-            </w:r>
-            <w:proofErr w:type="spellEnd"/>
-            <w:r>
-              <w:rPr>
-                <w:rFonts w:ascii="Courier New" w:hAnsi="Courier New" w:cs="Courier New"/>
-                <w:lang w:val="en-US"/>
-              </w:rPr>
-              <w:t>(char c);</w:t>
+              <w:t>int WriteToDevice(char c);</w:t>
             </w:r>
           </w:p>
           <w:p>
@@ -3983,23 +3257,7 @@
                 <w:rFonts w:ascii="Courier New" w:hAnsi="Courier New" w:cs="Courier New"/>
                 <w:lang w:val="en-US"/>
               </w:rPr>
-              <w:t xml:space="preserve">int </w:t>
-            </w:r>
-            <w:proofErr w:type="spellStart"/>
-            <w:r>
-              <w:rPr>
-                <w:rFonts w:ascii="Courier New" w:hAnsi="Courier New" w:cs="Courier New"/>
-                <w:lang w:val="en-US"/>
-              </w:rPr>
-              <w:t>ReadFromDevice</w:t>
-            </w:r>
-            <w:proofErr w:type="spellEnd"/>
-            <w:r>
-              <w:rPr>
-                <w:rFonts w:ascii="Courier New" w:hAnsi="Courier New" w:cs="Courier New"/>
-                <w:lang w:val="en-US"/>
-              </w:rPr>
-              <w:t>();</w:t>
+              <w:t>int ReadFromDevice();</w:t>
             </w:r>
           </w:p>
           <w:p>
@@ -4050,21 +3308,7 @@
               <w:rPr>
                 <w:rFonts w:ascii="Courier New" w:hAnsi="Courier New" w:cs="Courier New"/>
               </w:rPr>
-              <w:t xml:space="preserve">int </w:t>
-            </w:r>
-            <w:proofErr w:type="spellStart"/>
-            <w:r>
-              <w:rPr>
-                <w:rFonts w:ascii="Courier New" w:hAnsi="Courier New" w:cs="Courier New"/>
-              </w:rPr>
-              <w:t>CloseSerialPort</w:t>
-            </w:r>
-            <w:proofErr w:type="spellEnd"/>
-            <w:r>
-              <w:rPr>
-                <w:rFonts w:ascii="Courier New" w:hAnsi="Courier New" w:cs="Courier New"/>
-              </w:rPr>
-              <w:t>();</w:t>
+              <w:t>int CloseSerialPort();</w:t>
             </w:r>
           </w:p>
         </w:tc>
@@ -4091,28 +3335,12 @@
         </w:rPr>
         <w:t xml:space="preserve">The </w:t>
       </w:r>
-      <w:proofErr w:type="spellStart"/>
-      <w:r>
-        <w:rPr>
-          <w:lang w:val="en-US"/>
-        </w:rPr>
-        <w:t>ReadFromDevice</w:t>
-      </w:r>
-      <w:proofErr w:type="spellEnd"/>
-      <w:r>
-        <w:rPr>
-          <w:lang w:val="en-US"/>
-        </w:rPr>
-        <w:t xml:space="preserve"> / </w:t>
-      </w:r>
-      <w:proofErr w:type="spellStart"/>
-      <w:r>
-        <w:rPr>
-          <w:lang w:val="en-US"/>
-        </w:rPr>
-        <w:t>WriteToDevice</w:t>
-      </w:r>
-      <w:proofErr w:type="spellEnd"/>
+      <w:r>
+        <w:rPr>
+          <w:lang w:val="en-US"/>
+        </w:rPr>
+        <w:t>ReadFromDevice / WriteToDevice</w:t>
+      </w:r>
       <w:r>
         <w:rPr>
           <w:iCs/>
@@ -4120,7 +3348,6 @@
         </w:rPr>
         <w:t xml:space="preserve"> functions are required to initiate the </w:t>
       </w:r>
-      <w:proofErr w:type="spellStart"/>
       <w:r>
         <w:rPr>
           <w:i/>
@@ -4129,29 +3356,12 @@
         </w:rPr>
         <w:t>MSComm</w:t>
       </w:r>
-      <w:proofErr w:type="spellEnd"/>
       <w:r>
         <w:rPr>
           <w:iCs/>
           <w:lang w:val="en-GB"/>
         </w:rPr>
-        <w:t xml:space="preserve"> communication library and have to be passed to the </w:t>
-      </w:r>
-      <w:proofErr w:type="spellStart"/>
-      <w:r>
-        <w:rPr>
-          <w:iCs/>
-          <w:lang w:val="en-GB"/>
-        </w:rPr>
-        <w:t>init</w:t>
-      </w:r>
-      <w:proofErr w:type="spellEnd"/>
-      <w:r>
-        <w:rPr>
-          <w:iCs/>
-          <w:lang w:val="en-GB"/>
-        </w:rPr>
-        <w:t xml:space="preserve"> function.</w:t>
+        <w:t xml:space="preserve"> communication library and have to be passed to the init function.</w:t>
       </w:r>
     </w:p>
     <w:p>
@@ -4186,63 +3396,13 @@
             <w:shd w:val="clear" w:color="auto" w:fill="F2F2F2" w:themeFill="background1" w:themeFillShade="F2"/>
           </w:tcPr>
           <w:p>
-            <w:proofErr w:type="spellStart"/>
-            <w:r>
-              <w:t>MSComm</w:t>
-            </w:r>
-            <w:proofErr w:type="spellEnd"/>
-            <w:r>
-              <w:t xml:space="preserve"> </w:t>
-            </w:r>
-            <w:proofErr w:type="spellStart"/>
-            <w:r>
-              <w:t>msComm</w:t>
-            </w:r>
-            <w:proofErr w:type="spellEnd"/>
-            <w:r>
-              <w:t>;</w:t>
+            <w:r>
+              <w:t>MSComm msComm;</w:t>
             </w:r>
           </w:p>
           <w:p>
-            <w:proofErr w:type="spellStart"/>
-            <w:r>
-              <w:t>RetCode</w:t>
-            </w:r>
-            <w:proofErr w:type="spellEnd"/>
-            <w:r>
-              <w:t xml:space="preserve"> code = </w:t>
-            </w:r>
-            <w:proofErr w:type="spellStart"/>
-            <w:r>
-              <w:t>MSCommInit</w:t>
-            </w:r>
-            <w:proofErr w:type="spellEnd"/>
-            <w:r>
-              <w:t>(&amp;</w:t>
-            </w:r>
-            <w:proofErr w:type="spellStart"/>
-            <w:r>
-              <w:t>msComm</w:t>
-            </w:r>
-            <w:proofErr w:type="spellEnd"/>
-            <w:r>
-              <w:t>, &amp;</w:t>
-            </w:r>
-            <w:proofErr w:type="spellStart"/>
-            <w:r>
-              <w:t>WriteToDevice</w:t>
-            </w:r>
-            <w:proofErr w:type="spellEnd"/>
-            <w:r>
-              <w:t>, &amp;</w:t>
-            </w:r>
-            <w:proofErr w:type="spellStart"/>
-            <w:r>
-              <w:t>ReadFromDevice</w:t>
-            </w:r>
-            <w:proofErr w:type="spellEnd"/>
-            <w:r>
-              <w:t>);</w:t>
+            <w:r>
+              <w:t>RetCode code = MSCommInit(&amp;msComm, &amp;WriteToDevice, &amp;ReadFromDevice);</w:t>
             </w:r>
           </w:p>
         </w:tc>
@@ -4383,21 +3543,7 @@
         <w:rPr>
           <w:lang w:val="en-US"/>
         </w:rPr>
-        <w:t xml:space="preserve">the </w:t>
-      </w:r>
-      <w:proofErr w:type="spellStart"/>
-      <w:r>
-        <w:rPr>
-          <w:lang w:val="en-US"/>
-        </w:rPr>
-        <w:t>ScriptFiles</w:t>
-      </w:r>
-      <w:proofErr w:type="spellEnd"/>
-      <w:r>
-        <w:rPr>
-          <w:lang w:val="en-US"/>
-        </w:rPr>
-        <w:t xml:space="preserve"> directory. The code snippet below is used in the example to read the MethodSCRIPT from the file and in turn </w:t>
+        <w:t xml:space="preserve">the ScriptFiles directory. The code snippet below is used in the example to read the MethodSCRIPT from the file and in turn </w:t>
       </w:r>
       <w:r>
         <w:rPr>
@@ -4480,35 +3626,7 @@
               <w:rPr>
                 <w:lang w:val="en-US"/>
               </w:rPr>
-              <w:t xml:space="preserve">int </w:t>
-            </w:r>
-            <w:proofErr w:type="spellStart"/>
-            <w:r>
-              <w:rPr>
-                <w:lang w:val="en-US"/>
-              </w:rPr>
-              <w:t>SendScriptFile</w:t>
-            </w:r>
-            <w:proofErr w:type="spellEnd"/>
-            <w:r>
-              <w:rPr>
-                <w:lang w:val="en-US"/>
-              </w:rPr>
-              <w:t xml:space="preserve">(char* </w:t>
-            </w:r>
-            <w:proofErr w:type="spellStart"/>
-            <w:r>
-              <w:rPr>
-                <w:lang w:val="en-US"/>
-              </w:rPr>
-              <w:t>fileName</w:t>
-            </w:r>
-            <w:proofErr w:type="spellEnd"/>
-            <w:r>
-              <w:rPr>
-                <w:lang w:val="en-US"/>
-              </w:rPr>
-              <w:t>)</w:t>
+              <w:t>int SendScriptFile(char* fileName)</w:t>
             </w:r>
           </w:p>
           <w:p>
@@ -4542,21 +3660,7 @@
               <w:rPr>
                 <w:lang w:val="en-US"/>
               </w:rPr>
-              <w:t>FILE *</w:t>
-            </w:r>
-            <w:proofErr w:type="spellStart"/>
-            <w:r>
-              <w:rPr>
-                <w:lang w:val="en-US"/>
-              </w:rPr>
-              <w:t>fp</w:t>
-            </w:r>
-            <w:proofErr w:type="spellEnd"/>
-            <w:r>
-              <w:rPr>
-                <w:lang w:val="en-US"/>
-              </w:rPr>
-              <w:t>;</w:t>
+              <w:t>FILE *fp;</w:t>
             </w:r>
           </w:p>
           <w:p>
@@ -4613,48 +3717,7 @@
                 <w:lang w:val="en-US"/>
               </w:rPr>
               <w:tab/>
-            </w:r>
-            <w:proofErr w:type="spellStart"/>
-            <w:r>
-              <w:rPr>
-                <w:lang w:val="en-US"/>
-              </w:rPr>
-              <w:t>fp</w:t>
-            </w:r>
-            <w:proofErr w:type="spellEnd"/>
-            <w:r>
-              <w:rPr>
-                <w:lang w:val="en-US"/>
-              </w:rPr>
-              <w:t xml:space="preserve"> = </w:t>
-            </w:r>
-            <w:proofErr w:type="spellStart"/>
-            <w:r>
-              <w:rPr>
-                <w:lang w:val="en-US"/>
-              </w:rPr>
-              <w:t>fopen</w:t>
-            </w:r>
-            <w:proofErr w:type="spellEnd"/>
-            <w:r>
-              <w:rPr>
-                <w:lang w:val="en-US"/>
-              </w:rPr>
-              <w:t>(</w:t>
-            </w:r>
-            <w:proofErr w:type="spellStart"/>
-            <w:r>
-              <w:rPr>
-                <w:lang w:val="en-US"/>
-              </w:rPr>
-              <w:t>fileName</w:t>
-            </w:r>
-            <w:proofErr w:type="spellEnd"/>
-            <w:r>
-              <w:rPr>
-                <w:lang w:val="en-US"/>
-              </w:rPr>
-              <w:t>, "r");</w:t>
+              <w:t>fp = fopen(fileName, "r");</w:t>
             </w:r>
           </w:p>
           <w:p>
@@ -4669,21 +3732,7 @@
                 <w:lang w:val="en-US"/>
               </w:rPr>
               <w:tab/>
-              <w:t>if (</w:t>
-            </w:r>
-            <w:proofErr w:type="spellStart"/>
-            <w:r>
-              <w:rPr>
-                <w:lang w:val="en-US"/>
-              </w:rPr>
-              <w:t>fp</w:t>
-            </w:r>
-            <w:proofErr w:type="spellEnd"/>
-            <w:r>
-              <w:rPr>
-                <w:lang w:val="en-US"/>
-              </w:rPr>
-              <w:t xml:space="preserve"> == NULL) {</w:t>
+              <w:t>if (fp == NULL) {</w:t>
             </w:r>
           </w:p>
           <w:p>
@@ -4704,34 +3753,7 @@
                 <w:lang w:val="en-US"/>
               </w:rPr>
               <w:tab/>
-            </w:r>
-            <w:proofErr w:type="spellStart"/>
-            <w:r>
-              <w:rPr>
-                <w:lang w:val="en-US"/>
-              </w:rPr>
-              <w:t>printf</w:t>
-            </w:r>
-            <w:proofErr w:type="spellEnd"/>
-            <w:r>
-              <w:rPr>
-                <w:lang w:val="en-US"/>
-              </w:rPr>
-              <w:t xml:space="preserve">("Could not open file %s", </w:t>
-            </w:r>
-            <w:proofErr w:type="spellStart"/>
-            <w:r>
-              <w:rPr>
-                <w:lang w:val="en-US"/>
-              </w:rPr>
-              <w:t>fileName</w:t>
-            </w:r>
-            <w:proofErr w:type="spellEnd"/>
-            <w:r>
-              <w:rPr>
-                <w:lang w:val="en-US"/>
-              </w:rPr>
-              <w:t>);</w:t>
+              <w:t>printf("Could not open file %s", fileName);</w:t>
             </w:r>
           </w:p>
           <w:p>
@@ -4796,35 +3818,7 @@
                 <w:lang w:val="en-US"/>
               </w:rPr>
               <w:tab/>
-              <w:t>while (</w:t>
-            </w:r>
-            <w:proofErr w:type="spellStart"/>
-            <w:r>
-              <w:rPr>
-                <w:lang w:val="en-US"/>
-              </w:rPr>
-              <w:t>fgets</w:t>
-            </w:r>
-            <w:proofErr w:type="spellEnd"/>
-            <w:r>
-              <w:rPr>
-                <w:lang w:val="en-US"/>
-              </w:rPr>
-              <w:t xml:space="preserve">(str, MS_MAX_LINECHARS, </w:t>
-            </w:r>
-            <w:proofErr w:type="spellStart"/>
-            <w:r>
-              <w:rPr>
-                <w:lang w:val="en-US"/>
-              </w:rPr>
-              <w:t>fp</w:t>
-            </w:r>
-            <w:proofErr w:type="spellEnd"/>
-            <w:r>
-              <w:rPr>
-                <w:lang w:val="en-US"/>
-              </w:rPr>
-              <w:t>) != NULL)</w:t>
+              <w:t>while (fgets(str, MS_MAX_LINECHARS, fp) != NULL)</w:t>
             </w:r>
           </w:p>
           <w:p>
@@ -4860,34 +3854,7 @@
                 <w:lang w:val="en-US"/>
               </w:rPr>
               <w:tab/>
-            </w:r>
-            <w:proofErr w:type="spellStart"/>
-            <w:r>
-              <w:rPr>
-                <w:lang w:val="en-US"/>
-              </w:rPr>
-              <w:t>WriteStr</w:t>
-            </w:r>
-            <w:proofErr w:type="spellEnd"/>
-            <w:r>
-              <w:rPr>
-                <w:lang w:val="en-US"/>
-              </w:rPr>
-              <w:t>(&amp;</w:t>
-            </w:r>
-            <w:proofErr w:type="spellStart"/>
-            <w:r>
-              <w:rPr>
-                <w:lang w:val="en-US"/>
-              </w:rPr>
-              <w:t>msComm</w:t>
-            </w:r>
-            <w:proofErr w:type="spellEnd"/>
-            <w:r>
-              <w:rPr>
-                <w:lang w:val="en-US"/>
-              </w:rPr>
-              <w:t>, str);</w:t>
+              <w:t>WriteStr(&amp;msComm, str);</w:t>
             </w:r>
           </w:p>
           <w:p>
@@ -4917,34 +3884,7 @@
                 <w:lang w:val="en-US"/>
               </w:rPr>
               <w:tab/>
-            </w:r>
-            <w:proofErr w:type="spellStart"/>
-            <w:r>
-              <w:rPr>
-                <w:lang w:val="en-US"/>
-              </w:rPr>
-              <w:t>fclose</w:t>
-            </w:r>
-            <w:proofErr w:type="spellEnd"/>
-            <w:r>
-              <w:rPr>
-                <w:lang w:val="en-US"/>
-              </w:rPr>
-              <w:t>(</w:t>
-            </w:r>
-            <w:proofErr w:type="spellStart"/>
-            <w:r>
-              <w:rPr>
-                <w:lang w:val="en-US"/>
-              </w:rPr>
-              <w:t>fp</w:t>
-            </w:r>
-            <w:proofErr w:type="spellEnd"/>
-            <w:r>
-              <w:rPr>
-                <w:lang w:val="en-US"/>
-              </w:rPr>
-              <w:t>);</w:t>
+              <w:t>fclose(fp);</w:t>
             </w:r>
           </w:p>
           <w:p>
@@ -5005,7 +3945,6 @@
         </w:rPr>
         <w:t xml:space="preserve">This example uses the </w:t>
       </w:r>
-      <w:proofErr w:type="spellStart"/>
       <w:r>
         <w:rPr>
           <w:i/>
@@ -5013,7 +3952,6 @@
         </w:rPr>
         <w:t>MSComm</w:t>
       </w:r>
-      <w:proofErr w:type="spellEnd"/>
       <w:r>
         <w:rPr>
           <w:lang w:val="en-US"/>
@@ -5060,23 +3998,8 @@
         <w:rPr>
           <w:lang w:val="en-US"/>
         </w:rPr>
-        <w:t xml:space="preserve"> from the device, the </w:t>
-      </w:r>
-      <w:proofErr w:type="spellStart"/>
-      <w:r>
-        <w:rPr>
-          <w:lang w:val="en-US"/>
-        </w:rPr>
-        <w:t>ReceivePackage</w:t>
-      </w:r>
-      <w:proofErr w:type="spellEnd"/>
-      <w:r>
-        <w:rPr>
-          <w:lang w:val="en-US"/>
-        </w:rPr>
-        <w:t xml:space="preserve"> function from the </w:t>
-      </w:r>
-      <w:proofErr w:type="spellStart"/>
+        <w:t xml:space="preserve"> from the device, the ReceivePackage function from the </w:t>
+      </w:r>
       <w:r>
         <w:rPr>
           <w:i/>
@@ -5084,7 +4007,6 @@
         </w:rPr>
         <w:t>MSComm</w:t>
       </w:r>
-      <w:proofErr w:type="spellEnd"/>
       <w:r>
         <w:rPr>
           <w:lang w:val="en-US"/>
@@ -5121,7 +4043,6 @@
         </w:rPr>
         <w:t xml:space="preserve"> </w:t>
       </w:r>
-      <w:proofErr w:type="spellStart"/>
       <w:r>
         <w:rPr>
           <w:i/>
@@ -5129,14 +4050,12 @@
         </w:rPr>
         <w:t>MSComm</w:t>
       </w:r>
-      <w:proofErr w:type="spellEnd"/>
       <w:r>
         <w:rPr>
           <w:lang w:val="en-US"/>
         </w:rPr>
         <w:t xml:space="preserve"> struct (</w:t>
       </w:r>
-      <w:proofErr w:type="spellStart"/>
       <w:r>
         <w:rPr>
           <w:i/>
@@ -5144,26 +4063,17 @@
         </w:rPr>
         <w:t>msComm</w:t>
       </w:r>
-      <w:proofErr w:type="spellEnd"/>
       <w:r>
         <w:rPr>
           <w:lang w:val="en-US"/>
         </w:rPr>
         <w:t xml:space="preserve">) and it returns the parsed data in the referenced </w:t>
       </w:r>
-      <w:proofErr w:type="spellStart"/>
-      <w:r>
-        <w:rPr>
-          <w:lang w:val="en-US"/>
-        </w:rPr>
-        <w:t>MeasureData</w:t>
-      </w:r>
-      <w:proofErr w:type="spellEnd"/>
-      <w:r>
-        <w:rPr>
-          <w:lang w:val="en-US"/>
-        </w:rPr>
-        <w:t xml:space="preserve"> struct</w:t>
+      <w:r>
+        <w:rPr>
+          <w:lang w:val="en-US"/>
+        </w:rPr>
+        <w:t>MeasureData struct</w:t>
       </w:r>
       <w:r>
         <w:rPr>
@@ -5226,35 +4136,7 @@
               <w:rPr>
                 <w:rStyle w:val="code"/>
               </w:rPr>
-              <w:t xml:space="preserve">code = </w:t>
-            </w:r>
-            <w:proofErr w:type="spellStart"/>
-            <w:r>
-              <w:rPr>
-                <w:rStyle w:val="code"/>
-              </w:rPr>
-              <w:t>ReceivePackage</w:t>
-            </w:r>
-            <w:proofErr w:type="spellEnd"/>
-            <w:r>
-              <w:rPr>
-                <w:rStyle w:val="code"/>
-              </w:rPr>
-              <w:t>(&amp;</w:t>
-            </w:r>
-            <w:proofErr w:type="spellStart"/>
-            <w:r>
-              <w:rPr>
-                <w:rStyle w:val="code"/>
-              </w:rPr>
-              <w:t>msComm</w:t>
-            </w:r>
-            <w:proofErr w:type="spellEnd"/>
-            <w:r>
-              <w:rPr>
-                <w:rStyle w:val="code"/>
-              </w:rPr>
-              <w:t>, &amp;data);</w:t>
+              <w:t>code = ReceivePackage(&amp;msComm, &amp;data);</w:t>
             </w:r>
           </w:p>
         </w:tc>
@@ -5305,7 +4187,6 @@
         </w:rPr>
         <w:t xml:space="preserve">measurement data package returned by the function </w:t>
       </w:r>
-      <w:proofErr w:type="spellStart"/>
       <w:r>
         <w:rPr>
           <w:i/>
@@ -5314,7 +4195,6 @@
         </w:rPr>
         <w:t>ReadBuf</w:t>
       </w:r>
-      <w:proofErr w:type="spellEnd"/>
       <w:r>
         <w:rPr>
           <w:i/>
@@ -5328,7 +4208,6 @@
         </w:rPr>
         <w:t xml:space="preserve"> in </w:t>
       </w:r>
-      <w:proofErr w:type="spellStart"/>
       <w:r>
         <w:rPr>
           <w:i/>
@@ -5336,7 +4215,6 @@
         </w:rPr>
         <w:t>MSComm</w:t>
       </w:r>
-      <w:proofErr w:type="spellEnd"/>
       <w:r>
         <w:rPr>
           <w:lang w:val="en-US"/>
@@ -5651,14 +4529,7 @@
         <w:rPr>
           <w:lang w:val="en-US"/>
         </w:rPr>
-        <w:t>‘</w:t>
-      </w:r>
-      <w:proofErr w:type="spellStart"/>
-      <w:r>
-        <w:rPr>
-          <w:lang w:val="en-US"/>
-        </w:rPr>
-        <w:t>p</w:t>
+        <w:t>‘p</w:t>
       </w:r>
       <w:r>
         <w:rPr>
@@ -5666,7 +4537,6 @@
         </w:rPr>
         <w:t>ck</w:t>
       </w:r>
-      <w:proofErr w:type="spellEnd"/>
       <w:r>
         <w:rPr>
           <w:i/>
@@ -5859,19 +4729,11 @@
           <w:lang w:val="en-US"/>
         </w:rPr>
       </w:pPr>
-      <w:proofErr w:type="spellStart"/>
-      <w:r>
-        <w:rPr>
-          <w:lang w:val="en-US"/>
-        </w:rPr>
-        <w:t>CurrentStatus</w:t>
-      </w:r>
-      <w:proofErr w:type="spellEnd"/>
-      <w:r>
-        <w:rPr>
-          <w:lang w:val="en-US"/>
-        </w:rPr>
-        <w:t xml:space="preserve"> (</w:t>
+      <w:r>
+        <w:rPr>
+          <w:lang w:val="en-US"/>
+        </w:rPr>
+        <w:t>CurrentStatus (</w:t>
       </w:r>
       <w:r>
         <w:rPr>
@@ -5946,19 +4808,11 @@
           <w:lang w:val="en-US"/>
         </w:rPr>
       </w:pPr>
-      <w:proofErr w:type="spellStart"/>
-      <w:r>
-        <w:rPr>
-          <w:lang w:val="en-US"/>
-        </w:rPr>
-        <w:t>CurrentRange</w:t>
-      </w:r>
-      <w:proofErr w:type="spellEnd"/>
-      <w:r>
-        <w:rPr>
-          <w:lang w:val="en-US"/>
-        </w:rPr>
-        <w:t xml:space="preserve"> (the current range in use)</w:t>
+      <w:r>
+        <w:rPr>
+          <w:lang w:val="en-US"/>
+        </w:rPr>
+        <w:t>CurrentRange (the current range in use)</w:t>
       </w:r>
     </w:p>
     <w:p>
@@ -6257,7 +5111,6 @@
         </w:rPr>
         <w:t>“</w:t>
       </w:r>
-      <w:proofErr w:type="spellStart"/>
       <w:r>
         <w:rPr>
           <w:i/>
@@ -6265,7 +5118,6 @@
         </w:rPr>
         <w:t>ba</w:t>
       </w:r>
-      <w:proofErr w:type="spellEnd"/>
       <w:r>
         <w:rPr>
           <w:i/>
@@ -6505,7 +5357,6 @@
         <w:tab/>
         <w:t>- “</w:t>
       </w:r>
-      <w:proofErr w:type="spellStart"/>
       <w:r>
         <w:rPr>
           <w:i/>
@@ -6513,7 +5364,6 @@
         </w:rPr>
         <w:t>ba</w:t>
       </w:r>
-      <w:proofErr w:type="spellEnd"/>
       <w:r>
         <w:rPr>
           <w:i/>
@@ -6676,17 +5526,8 @@
           <w:iCs/>
           <w:lang w:val="en-US"/>
         </w:rPr>
-        <w:t>(</w:t>
-      </w:r>
-      <w:proofErr w:type="spellStart"/>
-      <w:r>
-        <w:rPr>
-          <w:iCs/>
-          <w:lang w:val="en-US"/>
-        </w:rPr>
-        <w:t>pico</w:t>
-      </w:r>
-      <w:proofErr w:type="spellEnd"/>
+        <w:t>(pico</w:t>
+      </w:r>
       <w:r>
         <w:rPr>
           <w:iCs/>
@@ -6817,23 +5658,7 @@
           <w:iCs/>
           <w:lang w:val="en-US"/>
         </w:rPr>
-        <w:t xml:space="preserve">The first character of each metadata value </w:t>
-      </w:r>
-      <w:proofErr w:type="spellStart"/>
-      <w:r>
-        <w:rPr>
-          <w:iCs/>
-          <w:lang w:val="en-US"/>
-        </w:rPr>
-        <w:t>metaData</w:t>
-      </w:r>
-      <w:proofErr w:type="spellEnd"/>
-      <w:r>
-        <w:rPr>
-          <w:iCs/>
-          <w:lang w:val="en-US"/>
-        </w:rPr>
-        <w:t xml:space="preserve">[0] identifies the type of metadata. </w:t>
+        <w:t xml:space="preserve">The first character of each metadata value metaData[0] identifies the type of metadata. </w:t>
       </w:r>
     </w:p>
     <w:p>
@@ -7273,19 +6098,11 @@
           <w:lang w:val="en-US"/>
         </w:rPr>
       </w:pPr>
-      <w:proofErr w:type="spellStart"/>
-      <w:r>
-        <w:rPr>
-          <w:lang w:val="en-US"/>
-        </w:rPr>
-        <w:t>i</w:t>
-      </w:r>
-      <w:proofErr w:type="spellEnd"/>
-      <w:r>
-        <w:rPr>
-          <w:lang w:val="en-US"/>
-        </w:rPr>
-        <w:t xml:space="preserve"> (A) = -4.999E-01   </w:t>
+      <w:r>
+        <w:rPr>
+          <w:lang w:val="en-US"/>
+        </w:rPr>
+        <w:t xml:space="preserve">i (A) = -4.999E-01   </w:t>
       </w:r>
     </w:p>
     <w:p>
@@ -7350,21 +6167,7 @@
         <w:rPr>
           <w:lang w:val="en-US"/>
         </w:rPr>
-        <w:t xml:space="preserve">Here’s a sample measurement data package from an EIS measurement on a dummy cell with 10 </w:t>
-      </w:r>
-      <w:proofErr w:type="spellStart"/>
-      <w:r>
-        <w:rPr>
-          <w:lang w:val="en-US"/>
-        </w:rPr>
-        <w:t>kOhm</w:t>
-      </w:r>
-      <w:proofErr w:type="spellEnd"/>
-      <w:r>
-        <w:rPr>
-          <w:lang w:val="en-US"/>
-        </w:rPr>
-        <w:t xml:space="preserve"> resistance and its corresponding output.</w:t>
+        <w:t>Here’s a sample measurement data package from an EIS measurement on a dummy cell with 10 kOhm resistance and its corresponding output.</w:t>
       </w:r>
     </w:p>
     <w:p>
@@ -7440,24 +6243,36 @@
         </w:rPr>
         <w:t>F</w:t>
       </w:r>
-      <w:proofErr w:type="spellStart"/>
       <w:r>
         <w:rPr>
           <w:lang w:val="en-NL"/>
         </w:rPr>
-        <w:t>requency</w:t>
-      </w:r>
-      <w:proofErr w:type="spellEnd"/>
+        <w:t xml:space="preserve">requency(Hz):  100.0 </w:t>
+      </w:r>
       <w:r>
         <w:rPr>
           <w:lang w:val="en-NL"/>
         </w:rPr>
-        <w:t xml:space="preserve">(Hz):  100.0 </w:t>
-      </w:r>
-      <w:r>
+        <w:tab/>
+      </w:r>
+    </w:p>
+    <w:p>
+      <w:pPr>
+        <w:ind w:left="708" w:firstLine="708"/>
         <w:rPr>
           <w:lang w:val="en-NL"/>
         </w:rPr>
+      </w:pPr>
+      <w:r>
+        <w:rPr>
+          <w:lang w:val="en-NL"/>
+        </w:rPr>
+        <w:t xml:space="preserve">Zreal(Ohm): 9885.956 </w:t>
+      </w:r>
+      <w:r>
+        <w:rPr>
+          <w:lang w:val="en-NL"/>
+        </w:rPr>
         <w:tab/>
       </w:r>
     </w:p>
@@ -7468,47 +6283,11 @@
           <w:lang w:val="en-NL"/>
         </w:rPr>
       </w:pPr>
-      <w:proofErr w:type="spellStart"/>
       <w:r>
         <w:rPr>
           <w:lang w:val="en-NL"/>
         </w:rPr>
-        <w:t>Zreal</w:t>
-      </w:r>
-      <w:proofErr w:type="spellEnd"/>
-      <w:r>
-        <w:rPr>
-          <w:lang w:val="en-NL"/>
-        </w:rPr>
-        <w:t xml:space="preserve">(Ohm): 9885.956 </w:t>
-      </w:r>
-      <w:r>
-        <w:rPr>
-          <w:lang w:val="en-NL"/>
-        </w:rPr>
-        <w:tab/>
-      </w:r>
-    </w:p>
-    <w:p>
-      <w:pPr>
-        <w:ind w:left="708" w:firstLine="708"/>
-        <w:rPr>
-          <w:lang w:val="en-NL"/>
-        </w:rPr>
-      </w:pPr>
-      <w:proofErr w:type="spellStart"/>
-      <w:r>
-        <w:rPr>
-          <w:lang w:val="en-NL"/>
-        </w:rPr>
-        <w:t>Zimag</w:t>
-      </w:r>
-      <w:proofErr w:type="spellEnd"/>
-      <w:r>
-        <w:rPr>
-          <w:lang w:val="en-NL"/>
-        </w:rPr>
-        <w:t xml:space="preserve">(Ohm):  2.995 </w:t>
+        <w:t xml:space="preserve">Zimag(Ohm):  2.995 </w:t>
       </w:r>
       <w:r>
         <w:rPr>
@@ -10539,7 +9318,7 @@
     <w:charset w:val="00"/>
     <w:family w:val="roman"/>
     <w:pitch w:val="variable"/>
-    <w:sig w:usb0="E0002AFF" w:usb1="C0007843" w:usb2="00000009" w:usb3="00000000" w:csb0="000001FF" w:csb1="00000000"/>
+    <w:sig w:usb0="E0002EFF" w:usb1="C000785B" w:usb2="00000009" w:usb3="00000000" w:csb0="000001FF" w:csb1="00000000"/>
   </w:font>
   <w:font w:name="Symbol">
     <w:panose1 w:val="05050102010706020507"/>
@@ -10574,7 +9353,7 @@
     <w:charset w:val="00"/>
     <w:family w:val="swiss"/>
     <w:pitch w:val="variable"/>
-    <w:sig w:usb0="E0002AFF" w:usb1="C0007843" w:usb2="00000009" w:usb3="00000000" w:csb0="000001FF" w:csb1="00000000"/>
+    <w:sig w:usb0="E0002EFF" w:usb1="C000785B" w:usb2="00000009" w:usb3="00000000" w:csb0="000001FF" w:csb1="00000000"/>
   </w:font>
   <w:font w:name="HelveticaNeueLT Com 65 Md">
     <w:altName w:val="Arial"/>
@@ -10588,7 +9367,7 @@
     <w:charset w:val="00"/>
     <w:family w:val="roman"/>
     <w:pitch w:val="variable"/>
-    <w:sig w:usb0="A00002EF" w:usb1="4000004B" w:usb2="00000000" w:usb3="00000000" w:csb0="0000009F" w:csb1="00000000"/>
+    <w:sig w:usb0="E00006FF" w:usb1="420024FF" w:usb2="02000000" w:usb3="00000000" w:csb0="0000019F" w:csb1="00000000"/>
   </w:font>
   <w:font w:name="Tahoma">
     <w:panose1 w:val="020B0604030504040204"/>
@@ -10616,14 +9395,14 @@
     <w:charset w:val="00"/>
     <w:family w:val="swiss"/>
     <w:pitch w:val="variable"/>
-    <w:sig w:usb0="E00002FF" w:usb1="4000ACFF" w:usb2="00000001" w:usb3="00000000" w:csb0="0000019F" w:csb1="00000000"/>
+    <w:sig w:usb0="E4002EFF" w:usb1="C000247B" w:usb2="00000009" w:usb3="00000000" w:csb0="000001FF" w:csb1="00000000"/>
   </w:font>
   <w:font w:name="Calibri Light">
     <w:panose1 w:val="020F0302020204030204"/>
     <w:charset w:val="00"/>
     <w:family w:val="swiss"/>
     <w:pitch w:val="variable"/>
-    <w:sig w:usb0="A00002EF" w:usb1="4000207B" w:usb2="00000000" w:usb3="00000000" w:csb0="0000009F" w:csb1="00000000"/>
+    <w:sig w:usb0="E4002EFF" w:usb1="C000247B" w:usb2="00000009" w:usb3="00000000" w:csb0="000001FF" w:csb1="00000000"/>
   </w:font>
 </w:fonts>
 </file>
@@ -10667,6 +9446,7 @@
     <w:rsid w:val="006E4857"/>
     <w:rsid w:val="00785E6C"/>
     <w:rsid w:val="00834F7E"/>
+    <w:rsid w:val="008A2246"/>
     <w:rsid w:val="008B5A90"/>
     <w:rsid w:val="00913195"/>
     <w:rsid w:val="00954691"/>
@@ -11482,7 +10262,7 @@
 </file>
 
 <file path=customXml/itemProps1.xml><?xml version="1.0" encoding="utf-8"?>
-<ds:datastoreItem xmlns:ds="http://schemas.openxmlformats.org/officeDocument/2006/customXml" ds:itemID="{4C9FF211-A55F-4D9D-8BA1-C2DF7AF4CC9F}">
+<ds:datastoreItem xmlns:ds="http://schemas.openxmlformats.org/officeDocument/2006/customXml" ds:itemID="{0D174186-5F47-4798-86F9-1A87355FE811}">
   <ds:schemaRefs>
     <ds:schemaRef ds:uri="http://schemas.openxmlformats.org/officeDocument/2006/bibliography"/>
   </ds:schemaRefs>

</xml_diff>